<commit_message>
Adicionar modelo de negociação e configuração do TypeScript
Apresenta a classe Negociacao em TypeScript com campos e acessadores privados, adiciona o uso inicial em app.ts e atualiza a saída JavaScript compilada. Também adiciona um arquivo tsconfig.json para compilação em TypeScript e um novo script npm para compilação. Remove um arquivo README não utilizado e atualiza os arquivos de documentação.
</commit_message>
<xml_diff>
--- a/info/TYPESCRIPT FUNDAMENTOS DO BASICO.docx
+++ b/info/TYPESCRIPT FUNDAMENTOS DO BASICO.docx
@@ -671,7 +671,6 @@
       <w:r>
         <w:t>" no </w:t>
       </w:r>
-      <w:proofErr w:type="spellStart"/>
       <w:proofErr w:type="gramStart"/>
       <w:r>
         <w:rPr>
@@ -679,7 +678,6 @@
         </w:rPr>
         <w:t>package.json</w:t>
       </w:r>
-      <w:proofErr w:type="spellEnd"/>
       <w:proofErr w:type="gramEnd"/>
       <w:r>
         <w:t>: Este script executa o servidor web.</w:t>
@@ -3000,32 +2998,26 @@
       <w:r>
         <w:t xml:space="preserve">Agora vamos </w:t>
       </w:r>
+      <w:r>
+        <w:t xml:space="preserve">CRIAR </w:t>
+      </w:r>
       <w:proofErr w:type="gramStart"/>
       <w:r>
-        <w:t>CRIAR  (</w:t>
+        <w:t>(</w:t>
+      </w:r>
+      <w:r>
+        <w:t xml:space="preserve"> “</w:t>
       </w:r>
       <w:proofErr w:type="gramEnd"/>
       <w:r>
-        <w:t xml:space="preserve"> </w:t>
-      </w:r>
-      <w:proofErr w:type="gramStart"/>
-      <w:r>
-        <w:t xml:space="preserve">“  </w:t>
+        <w:t xml:space="preserve">  </w:t>
       </w:r>
       <w:r>
         <w:rPr>
           <w:b/>
           <w:bCs/>
         </w:rPr>
-        <w:t>Arquivo</w:t>
-      </w:r>
-      <w:proofErr w:type="gramEnd"/>
-      <w:r>
-        <w:rPr>
-          <w:b/>
-          <w:bCs/>
-        </w:rPr>
-        <w:t> </w:t>
+        <w:t>Arquivo </w:t>
       </w:r>
       <w:proofErr w:type="spellStart"/>
       <w:proofErr w:type="gramStart"/>
@@ -3073,7 +3065,1539 @@
       </w:r>
     </w:p>
     <w:p/>
+    <w:tbl>
+      <w:tblPr>
+        <w:tblStyle w:val="Tabelacomgrade"/>
+        <w:tblW w:w="0" w:type="auto"/>
+        <w:tblLook w:val="04A0" w:firstRow="1" w:lastRow="0" w:firstColumn="1" w:lastColumn="0" w:noHBand="0" w:noVBand="1"/>
+      </w:tblPr>
+      <w:tblGrid>
+        <w:gridCol w:w="8494"/>
+      </w:tblGrid>
+      <w:tr>
+        <w:tc>
+          <w:tcPr>
+            <w:tcW w:w="8494" w:type="dxa"/>
+          </w:tcPr>
+          <w:p>
+            <w:r>
+              <w:t>Para verificar se você aplicou corretamente os conceitos da aula "Conhecendo arquivos TS", aqui estão algumas sugestões e perguntas que você pode se fazer, com base no que foi abordado:</w:t>
+            </w:r>
+          </w:p>
+          <w:p>
+            <w:pPr>
+              <w:numPr>
+                <w:ilvl w:val="0"/>
+                <w:numId w:val="17"/>
+              </w:numPr>
+            </w:pPr>
+            <w:r>
+              <w:rPr>
+                <w:b/>
+                <w:bCs/>
+              </w:rPr>
+              <w:t>Estrutura de Pastas:</w:t>
+            </w:r>
+          </w:p>
+          <w:p>
+            <w:pPr>
+              <w:numPr>
+                <w:ilvl w:val="1"/>
+                <w:numId w:val="17"/>
+              </w:numPr>
+            </w:pPr>
+            <w:r>
+              <w:t>Você moveu corretamente os arquivos .</w:t>
+            </w:r>
+            <w:proofErr w:type="spellStart"/>
+            <w:r>
+              <w:t>ts</w:t>
+            </w:r>
+            <w:proofErr w:type="spellEnd"/>
+            <w:r>
+              <w:t> para a pasta "app"?</w:t>
+            </w:r>
+          </w:p>
+          <w:p>
+            <w:pPr>
+              <w:numPr>
+                <w:ilvl w:val="1"/>
+                <w:numId w:val="17"/>
+              </w:numPr>
+            </w:pPr>
+            <w:r>
+              <w:t>O arquivo </w:t>
+            </w:r>
+            <w:proofErr w:type="spellStart"/>
+            <w:r>
+              <w:t>negociação.ts</w:t>
+            </w:r>
+            <w:proofErr w:type="spellEnd"/>
+            <w:r>
+              <w:t> está dentro da pasta "models" dentro de "app"?</w:t>
+            </w:r>
+          </w:p>
+          <w:p>
+            <w:pPr>
+              <w:numPr>
+                <w:ilvl w:val="1"/>
+                <w:numId w:val="17"/>
+              </w:numPr>
+            </w:pPr>
+            <w:r>
+              <w:t>A pasta "</w:t>
+            </w:r>
+            <w:proofErr w:type="spellStart"/>
+            <w:r>
+              <w:t>dist</w:t>
+            </w:r>
+            <w:proofErr w:type="spellEnd"/>
+            <w:r>
+              <w:t>" contém os arquivos JavaScript resultantes da compilação? (Lembre-se que, por enquanto, ela estará desatualizada até configurarmos o compilador).</w:t>
+            </w:r>
+          </w:p>
+          <w:p>
+            <w:pPr>
+              <w:numPr>
+                <w:ilvl w:val="0"/>
+                <w:numId w:val="17"/>
+              </w:numPr>
+            </w:pPr>
+            <w:r>
+              <w:rPr>
+                <w:b/>
+                <w:bCs/>
+              </w:rPr>
+              <w:t xml:space="preserve">Visual Studio </w:t>
+            </w:r>
+            <w:proofErr w:type="spellStart"/>
+            <w:r>
+              <w:rPr>
+                <w:b/>
+                <w:bCs/>
+              </w:rPr>
+              <w:t>Code</w:t>
+            </w:r>
+            <w:proofErr w:type="spellEnd"/>
+            <w:r>
+              <w:rPr>
+                <w:b/>
+                <w:bCs/>
+              </w:rPr>
+              <w:t xml:space="preserve"> e Erros:</w:t>
+            </w:r>
+          </w:p>
+          <w:p>
+            <w:pPr>
+              <w:numPr>
+                <w:ilvl w:val="1"/>
+                <w:numId w:val="17"/>
+              </w:numPr>
+            </w:pPr>
+            <w:r>
+              <w:t xml:space="preserve">Você está vendo erros no Visual Studio </w:t>
+            </w:r>
+            <w:proofErr w:type="spellStart"/>
+            <w:r>
+              <w:t>Code</w:t>
+            </w:r>
+            <w:proofErr w:type="spellEnd"/>
+            <w:r>
+              <w:t xml:space="preserve"> relacionados ao TypeScript? Por exemplo, erros sobre o número de argumentos em negociação ou sobre a propriedade quantidade ser somente leitura?</w:t>
+            </w:r>
+          </w:p>
+          <w:p>
+            <w:pPr>
+              <w:numPr>
+                <w:ilvl w:val="1"/>
+                <w:numId w:val="17"/>
+              </w:numPr>
+            </w:pPr>
+            <w:r>
+              <w:t xml:space="preserve">O Visual Studio </w:t>
+            </w:r>
+            <w:proofErr w:type="spellStart"/>
+            <w:r>
+              <w:t>Code</w:t>
+            </w:r>
+            <w:proofErr w:type="spellEnd"/>
+            <w:r>
+              <w:t xml:space="preserve"> está integrado com o TypeScript para mostrar erros em tempo de desenvolvimento?</w:t>
+            </w:r>
+          </w:p>
+          <w:p>
+            <w:pPr>
+              <w:numPr>
+                <w:ilvl w:val="0"/>
+                <w:numId w:val="17"/>
+              </w:numPr>
+            </w:pPr>
+            <w:r>
+              <w:rPr>
+                <w:b/>
+                <w:bCs/>
+              </w:rPr>
+              <w:t>Compilação:</w:t>
+            </w:r>
+          </w:p>
+          <w:p>
+            <w:pPr>
+              <w:numPr>
+                <w:ilvl w:val="1"/>
+                <w:numId w:val="17"/>
+              </w:numPr>
+            </w:pPr>
+            <w:r>
+              <w:t>Você entende que o navegador não executa arquivos .</w:t>
+            </w:r>
+            <w:proofErr w:type="spellStart"/>
+            <w:r>
+              <w:t>ts</w:t>
+            </w:r>
+            <w:proofErr w:type="spellEnd"/>
+            <w:r>
+              <w:t> diretamente?</w:t>
+            </w:r>
+          </w:p>
+          <w:p>
+            <w:pPr>
+              <w:numPr>
+                <w:ilvl w:val="1"/>
+                <w:numId w:val="17"/>
+              </w:numPr>
+            </w:pPr>
+            <w:r>
+              <w:t>Você compreende que o processo de compilação é necessário para transformar o código TypeScript em JavaScript, que o navegador pode entender?</w:t>
+            </w:r>
+          </w:p>
+          <w:p>
+            <w:pPr>
+              <w:numPr>
+                <w:ilvl w:val="0"/>
+                <w:numId w:val="17"/>
+              </w:numPr>
+            </w:pPr>
+            <w:r>
+              <w:rPr>
+                <w:b/>
+                <w:bCs/>
+              </w:rPr>
+              <w:t>Pasta "</w:t>
+            </w:r>
+            <w:proofErr w:type="spellStart"/>
+            <w:r>
+              <w:rPr>
+                <w:b/>
+                <w:bCs/>
+              </w:rPr>
+              <w:t>dist</w:t>
+            </w:r>
+            <w:proofErr w:type="spellEnd"/>
+            <w:r>
+              <w:rPr>
+                <w:b/>
+                <w:bCs/>
+              </w:rPr>
+              <w:t>":</w:t>
+            </w:r>
+          </w:p>
+          <w:p>
+            <w:pPr>
+              <w:numPr>
+                <w:ilvl w:val="1"/>
+                <w:numId w:val="17"/>
+              </w:numPr>
+            </w:pPr>
+            <w:r>
+              <w:t>Você entende que a pasta "</w:t>
+            </w:r>
+            <w:proofErr w:type="spellStart"/>
+            <w:r>
+              <w:t>dist</w:t>
+            </w:r>
+            <w:proofErr w:type="spellEnd"/>
+            <w:r>
+              <w:t>" deve conter os arquivos JavaScript resultantes da compilação dos arquivos TypeScript na pasta "app"?</w:t>
+            </w:r>
+          </w:p>
+          <w:p>
+            <w:pPr>
+              <w:numPr>
+                <w:ilvl w:val="1"/>
+                <w:numId w:val="17"/>
+              </w:numPr>
+            </w:pPr>
+            <w:r>
+              <w:t>Você sabe que qualquer alteração nos arquivos TypeScript deve gerar automaticamente arquivos correspondentes na pasta "</w:t>
+            </w:r>
+            <w:proofErr w:type="spellStart"/>
+            <w:r>
+              <w:t>dist</w:t>
+            </w:r>
+            <w:proofErr w:type="spellEnd"/>
+            <w:r>
+              <w:t>" após a compilação?</w:t>
+            </w:r>
+          </w:p>
+          <w:p>
+            <w:r>
+              <w:t>Se você puder responder "sim" a todas essas perguntas e estiver ciente dos conceitos abordados na aula, é um bom sinal de que você compreendeu e aplicou os conceitos corretamente.</w:t>
+            </w:r>
+          </w:p>
+          <w:p>
+            <w:r>
+              <w:t>Lembre-se que o objetivo principal desta aula é entender a organização dos arquivos TypeScript e a necessidade de compilação para que o navegador possa executar o código.</w:t>
+            </w:r>
+          </w:p>
+          <w:p>
+            <w:r>
+              <w:rPr>
+                <w:noProof/>
+              </w:rPr>
+              <mc:AlternateContent>
+                <mc:Choice Requires="wps">
+                  <w:drawing>
+                    <wp:inline distT="0" distB="0" distL="0" distR="0" wp14:anchorId="063F0017" wp14:editId="2D0DAECD">
+                      <wp:extent cx="304800" cy="304800"/>
+                      <wp:effectExtent l="0" t="0" r="0" b="0"/>
+                      <wp:docPr id="2142199442" name="Retângulo 2" descr="Copiar texto da Luri para área de transferêcia"/>
+                      <wp:cNvGraphicFramePr>
+                        <a:graphicFrameLocks xmlns:a="http://schemas.openxmlformats.org/drawingml/2006/main" noChangeAspect="1"/>
+                      </wp:cNvGraphicFramePr>
+                      <a:graphic xmlns:a="http://schemas.openxmlformats.org/drawingml/2006/main">
+                        <a:graphicData uri="http://schemas.microsoft.com/office/word/2010/wordprocessingShape">
+                          <wps:wsp>
+                            <wps:cNvSpPr>
+                              <a:spLocks noChangeAspect="1" noChangeArrowheads="1"/>
+                            </wps:cNvSpPr>
+                            <wps:spPr bwMode="auto">
+                              <a:xfrm>
+                                <a:off x="0" y="0"/>
+                                <a:ext cx="304800" cy="304800"/>
+                              </a:xfrm>
+                              <a:prstGeom prst="rect">
+                                <a:avLst/>
+                              </a:prstGeom>
+                              <a:noFill/>
+                              <a:ln>
+                                <a:noFill/>
+                              </a:ln>
+                              <a:extLst>
+                                <a:ext uri="{909E8E84-426E-40DD-AFC4-6F175D3DCCD1}">
+                                  <a14:hiddenFill xmlns:a14="http://schemas.microsoft.com/office/drawing/2010/main">
+                                    <a:solidFill>
+                                      <a:srgbClr val="FFFFFF"/>
+                                    </a:solidFill>
+                                  </a14:hiddenFill>
+                                </a:ext>
+                                <a:ext uri="{91240B29-F687-4F45-9708-019B960494DF}">
+                                  <a14:hiddenLine xmlns:a14="http://schemas.microsoft.com/office/drawing/2010/main" w="9525">
+                                    <a:solidFill>
+                                      <a:srgbClr val="000000"/>
+                                    </a:solidFill>
+                                    <a:miter lim="800000"/>
+                                    <a:headEnd/>
+                                    <a:tailEnd/>
+                                  </a14:hiddenLine>
+                                </a:ext>
+                              </a:extLst>
+                            </wps:spPr>
+                            <wps:bodyPr rot="0" vert="horz" wrap="square" lIns="91440" tIns="45720" rIns="91440" bIns="45720" anchor="t" anchorCtr="0" upright="1">
+                              <a:noAutofit/>
+                            </wps:bodyPr>
+                          </wps:wsp>
+                        </a:graphicData>
+                      </a:graphic>
+                    </wp:inline>
+                  </w:drawing>
+                </mc:Choice>
+                <mc:Fallback>
+                  <w:pict>
+                    <v:rect w14:anchorId="0E1905E6" id="Retângulo 2" o:spid="_x0000_s1026" alt="Copiar texto da Luri para área de transferêcia" style="width:24pt;height:24pt;visibility:visible;mso-wrap-style:square;mso-left-percent:-10001;mso-top-percent:-10001;mso-position-horizontal:absolute;mso-position-horizontal-relative:char;mso-position-vertical:absolute;mso-position-vertical-relative:line;mso-left-percent:-10001;mso-top-percent:-10001;v-text-anchor:top" o:gfxdata="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" filled="f" stroked="f">
+                      <o:lock v:ext="edit" aspectratio="t"/>
+                      <w10:anchorlock/>
+                    </v:rect>
+                  </w:pict>
+                </mc:Fallback>
+              </mc:AlternateContent>
+            </w:r>
+          </w:p>
+          <w:p/>
+        </w:tc>
+      </w:tr>
+    </w:tbl>
     <w:p/>
+    <w:p>
+      <w:bookmarkStart w:id="3" w:name="_Hlk219391231"/>
+      <w:r>
+        <w:rPr>
+          <w:highlight w:val="cyan"/>
+        </w:rPr>
+        <w:lastRenderedPageBreak/>
+        <w:t>[ ~~ ~~~ ~~~~~ ~~~~~~~ ~~~ ~~~~~~~~~~ ~~~~~ ~~~~~~~~~~~ ~~~~~~~ ~~~~ ~~~~ ~]</w:t>
+      </w:r>
+      <w:bookmarkEnd w:id="3"/>
+    </w:p>
+    <w:p>
+      <w:pPr>
+        <w:pStyle w:val="Ttulo2"/>
+      </w:pPr>
+      <w:r>
+        <w:t>Configuração básica do compilador</w:t>
+      </w:r>
+    </w:p>
+    <w:p>
+      <w:r>
+        <w:t xml:space="preserve">Para configurarmos o compilador do TypeScript, precisamos entender alguns pontos cruciais. O Visual Studio </w:t>
+      </w:r>
+      <w:proofErr w:type="spellStart"/>
+      <w:r>
+        <w:t>Code</w:t>
+      </w:r>
+      <w:proofErr w:type="spellEnd"/>
+      <w:r>
+        <w:t xml:space="preserve"> (VS </w:t>
+      </w:r>
+      <w:proofErr w:type="spellStart"/>
+      <w:r>
+        <w:t>Code</w:t>
+      </w:r>
+      <w:proofErr w:type="spellEnd"/>
+      <w:r>
+        <w:t>) oferece uma integração com o TypeScript, mas ele não gera os arquivos finais (.</w:t>
+      </w:r>
+      <w:proofErr w:type="spellStart"/>
+      <w:r>
+        <w:t>js</w:t>
+      </w:r>
+      <w:proofErr w:type="spellEnd"/>
+      <w:r>
+        <w:t>) a partir dos seus arquivos TypeScript (.</w:t>
+      </w:r>
+      <w:proofErr w:type="spellStart"/>
+      <w:r>
+        <w:t>ts</w:t>
+      </w:r>
+      <w:proofErr w:type="spellEnd"/>
+      <w:r>
+        <w:t>). Essa é uma tarefa que você precisa configurar manualmente.</w:t>
+      </w:r>
+    </w:p>
+    <w:p>
+      <w:r>
+        <w:rPr>
+          <w:b/>
+          <w:bCs/>
+        </w:rPr>
+        <w:t>1. O Arquivo </w:t>
+      </w:r>
+      <w:proofErr w:type="spellStart"/>
+      <w:proofErr w:type="gramStart"/>
+      <w:r>
+        <w:rPr>
+          <w:b/>
+          <w:bCs/>
+        </w:rPr>
+        <w:t>tsconfig.json</w:t>
+      </w:r>
+      <w:proofErr w:type="spellEnd"/>
+      <w:proofErr w:type="gramEnd"/>
+      <w:r>
+        <w:rPr>
+          <w:b/>
+          <w:bCs/>
+        </w:rPr>
+        <w:t>:</w:t>
+      </w:r>
+    </w:p>
+    <w:p>
+      <w:pPr>
+        <w:numPr>
+          <w:ilvl w:val="0"/>
+          <w:numId w:val="19"/>
+        </w:numPr>
+      </w:pPr>
+      <w:r>
+        <w:t>Este arquivo é o coração da configuração do TypeScript. Ele informa ao compilador como transformar seu código.</w:t>
+      </w:r>
+    </w:p>
+    <w:p>
+      <w:pPr>
+        <w:numPr>
+          <w:ilvl w:val="0"/>
+          <w:numId w:val="19"/>
+        </w:numPr>
+      </w:pPr>
+      <w:r>
+        <w:t xml:space="preserve">Ele deve estar na raiz do seu projeto, onde você abre o VS </w:t>
+      </w:r>
+      <w:proofErr w:type="spellStart"/>
+      <w:r>
+        <w:t>Code</w:t>
+      </w:r>
+      <w:proofErr w:type="spellEnd"/>
+      <w:r>
+        <w:t>.</w:t>
+      </w:r>
+    </w:p>
+    <w:p>
+      <w:pPr>
+        <w:numPr>
+          <w:ilvl w:val="0"/>
+          <w:numId w:val="19"/>
+        </w:numPr>
+      </w:pPr>
+      <w:r>
+        <w:t>A estrutura básica dele é um objeto JSON com várias opções.</w:t>
+      </w:r>
+    </w:p>
+    <w:p>
+      <w:r>
+        <w:rPr>
+          <w:b/>
+          <w:bCs/>
+        </w:rPr>
+        <w:t>2. Configurando as Opções de Compilação (</w:t>
+      </w:r>
+      <w:proofErr w:type="spellStart"/>
+      <w:r>
+        <w:rPr>
+          <w:b/>
+          <w:bCs/>
+        </w:rPr>
+        <w:t>compilerOptions</w:t>
+      </w:r>
+      <w:proofErr w:type="spellEnd"/>
+      <w:r>
+        <w:rPr>
+          <w:b/>
+          <w:bCs/>
+        </w:rPr>
+        <w:t>):</w:t>
+      </w:r>
+    </w:p>
+    <w:p>
+      <w:r>
+        <w:t>Dentro de </w:t>
+      </w:r>
+      <w:proofErr w:type="spellStart"/>
+      <w:r>
+        <w:t>compilerOptions</w:t>
+      </w:r>
+      <w:proofErr w:type="spellEnd"/>
+      <w:r>
+        <w:t>, você define como o TypeScript deve trabalhar:</w:t>
+      </w:r>
+    </w:p>
+    <w:p>
+      <w:pPr>
+        <w:numPr>
+          <w:ilvl w:val="0"/>
+          <w:numId w:val="20"/>
+        </w:numPr>
+      </w:pPr>
+      <w:r>
+        <w:t>"</w:t>
+      </w:r>
+      <w:proofErr w:type="spellStart"/>
+      <w:r>
+        <w:t>outDir</w:t>
+      </w:r>
+      <w:proofErr w:type="spellEnd"/>
+      <w:r>
+        <w:t>": "</w:t>
+      </w:r>
+      <w:proofErr w:type="spellStart"/>
+      <w:r>
+        <w:t>dist</w:t>
+      </w:r>
+      <w:proofErr w:type="spellEnd"/>
+      <w:r>
+        <w:t>/</w:t>
+      </w:r>
+      <w:proofErr w:type="spellStart"/>
+      <w:r>
+        <w:t>js</w:t>
+      </w:r>
+      <w:proofErr w:type="spellEnd"/>
+      <w:r>
+        <w:t>": Especifica onde os arquivos JavaScript resultantes serão salvos após a compilação. Neste caso, dentro da pasta </w:t>
+      </w:r>
+      <w:proofErr w:type="spellStart"/>
+      <w:r>
+        <w:t>dist</w:t>
+      </w:r>
+      <w:proofErr w:type="spellEnd"/>
+      <w:r>
+        <w:t>/</w:t>
+      </w:r>
+      <w:proofErr w:type="spellStart"/>
+      <w:r>
+        <w:t>js</w:t>
+      </w:r>
+      <w:proofErr w:type="spellEnd"/>
+      <w:r>
+        <w:t>.</w:t>
+      </w:r>
+    </w:p>
+    <w:p>
+      <w:pPr>
+        <w:numPr>
+          <w:ilvl w:val="0"/>
+          <w:numId w:val="20"/>
+        </w:numPr>
+      </w:pPr>
+      <w:r>
+        <w:t xml:space="preserve">"target": "ES6": Define a versão do </w:t>
+      </w:r>
+      <w:proofErr w:type="spellStart"/>
+      <w:r>
+        <w:t>ECMAScript</w:t>
+      </w:r>
+      <w:proofErr w:type="spellEnd"/>
+      <w:r>
+        <w:t xml:space="preserve"> (padrão do JavaScript) para a qual o código TypeScript será convertido. Usar "ES6" garante compatibilidade com versões mais modernas do JavaScript (desde 2015). Você pode escolher versões mais antigas como "ES5" para suportar navegadores mais antigos, mas isso pode resultar em um código JavaScript mais verboso.</w:t>
+      </w:r>
+    </w:p>
+    <w:p>
+      <w:r>
+        <w:rPr>
+          <w:b/>
+          <w:bCs/>
+        </w:rPr>
+        <w:t>3. Incluindo os Arquivos TypeScript (include):</w:t>
+      </w:r>
+    </w:p>
+    <w:p>
+      <w:pPr>
+        <w:numPr>
+          <w:ilvl w:val="0"/>
+          <w:numId w:val="21"/>
+        </w:numPr>
+      </w:pPr>
+      <w:r>
+        <w:t>"include": ["app/**/*"]: Define quais arquivos TypeScript devem ser incluídos no processo de compilação.</w:t>
+      </w:r>
+    </w:p>
+    <w:p>
+      <w:pPr>
+        <w:numPr>
+          <w:ilvl w:val="1"/>
+          <w:numId w:val="21"/>
+        </w:numPr>
+      </w:pPr>
+      <w:r>
+        <w:t>"app/**/*" significa que todos os arquivos .</w:t>
+      </w:r>
+      <w:proofErr w:type="spellStart"/>
+      <w:r>
+        <w:t>ts</w:t>
+      </w:r>
+      <w:proofErr w:type="spellEnd"/>
+      <w:r>
+        <w:t> dentro da pasta app e suas subpastas serão compilados.</w:t>
+      </w:r>
+    </w:p>
+    <w:p>
+      <w:r>
+        <w:rPr>
+          <w:b/>
+          <w:bCs/>
+        </w:rPr>
+        <w:t>4. Criando um Script no </w:t>
+      </w:r>
+      <w:proofErr w:type="gramStart"/>
+      <w:r>
+        <w:rPr>
+          <w:b/>
+          <w:bCs/>
+        </w:rPr>
+        <w:t>package.json</w:t>
+      </w:r>
+      <w:proofErr w:type="gramEnd"/>
+      <w:r>
+        <w:rPr>
+          <w:b/>
+          <w:bCs/>
+        </w:rPr>
+        <w:t>:</w:t>
+      </w:r>
+    </w:p>
+    <w:p>
+      <w:r>
+        <w:t>Para executar o compilador TypeScript, você precisa adicionar um script no arquivo </w:t>
+      </w:r>
+      <w:proofErr w:type="gramStart"/>
+      <w:r>
+        <w:t>package.json</w:t>
+      </w:r>
+      <w:proofErr w:type="gramEnd"/>
+      <w:r>
+        <w:t>:</w:t>
+      </w:r>
+    </w:p>
+    <w:p>
+      <w:pPr>
+        <w:numPr>
+          <w:ilvl w:val="0"/>
+          <w:numId w:val="22"/>
+        </w:numPr>
+      </w:pPr>
+      <w:bookmarkStart w:id="4" w:name="_Hlk219454520"/>
+      <w:r>
+        <w:t>"compile": "</w:t>
+      </w:r>
+      <w:proofErr w:type="spellStart"/>
+      <w:r>
+        <w:t>tsc</w:t>
+      </w:r>
+      <w:proofErr w:type="spellEnd"/>
+      <w:r>
+        <w:t xml:space="preserve">": Este script permite que você execute o compilador TypeScript através do comando npm </w:t>
+      </w:r>
+      <w:proofErr w:type="spellStart"/>
+      <w:r>
+        <w:t>run</w:t>
+      </w:r>
+      <w:proofErr w:type="spellEnd"/>
+      <w:r>
+        <w:t xml:space="preserve"> compile no terminal.</w:t>
+      </w:r>
+    </w:p>
+    <w:p>
+      <w:pPr>
+        <w:numPr>
+          <w:ilvl w:val="1"/>
+          <w:numId w:val="22"/>
+        </w:numPr>
+      </w:pPr>
+      <w:proofErr w:type="spellStart"/>
+      <w:r>
+        <w:t>tsc</w:t>
+      </w:r>
+      <w:proofErr w:type="spellEnd"/>
+      <w:r>
+        <w:t xml:space="preserve"> é o comando que chama o TypeScript </w:t>
+      </w:r>
+      <w:proofErr w:type="spellStart"/>
+      <w:r>
+        <w:t>Compiler</w:t>
+      </w:r>
+      <w:proofErr w:type="spellEnd"/>
+      <w:r>
+        <w:t>, que está instalado dentro da pasta </w:t>
+      </w:r>
+      <w:proofErr w:type="spellStart"/>
+      <w:r>
+        <w:t>node_modules</w:t>
+      </w:r>
+      <w:proofErr w:type="spellEnd"/>
+      <w:r>
+        <w:t> do seu projeto.</w:t>
+      </w:r>
+    </w:p>
+    <w:bookmarkEnd w:id="4"/>
+    <w:p>
+      <w:r>
+        <w:rPr>
+          <w:b/>
+          <w:bCs/>
+        </w:rPr>
+        <w:t>5. Executando o Compilador:</w:t>
+      </w:r>
+    </w:p>
+    <w:p>
+      <w:pPr>
+        <w:numPr>
+          <w:ilvl w:val="0"/>
+          <w:numId w:val="23"/>
+        </w:numPr>
+      </w:pPr>
+      <w:bookmarkStart w:id="5" w:name="_Hlk219454647"/>
+      <w:r>
+        <w:t>Abra o terminal na raiz do seu projeto.</w:t>
+      </w:r>
+    </w:p>
+    <w:p>
+      <w:pPr>
+        <w:numPr>
+          <w:ilvl w:val="0"/>
+          <w:numId w:val="23"/>
+        </w:numPr>
+      </w:pPr>
+      <w:r>
+        <w:t xml:space="preserve">Execute o comando npm </w:t>
+      </w:r>
+      <w:proofErr w:type="spellStart"/>
+      <w:r>
+        <w:t>run</w:t>
+      </w:r>
+      <w:proofErr w:type="spellEnd"/>
+      <w:r>
+        <w:t xml:space="preserve"> compile.</w:t>
+      </w:r>
+    </w:p>
+    <w:bookmarkEnd w:id="5"/>
+    <w:p>
+      <w:pPr>
+        <w:numPr>
+          <w:ilvl w:val="0"/>
+          <w:numId w:val="23"/>
+        </w:numPr>
+      </w:pPr>
+      <w:r>
+        <w:lastRenderedPageBreak/>
+        <w:t xml:space="preserve">O TypeScript </w:t>
+      </w:r>
+      <w:proofErr w:type="spellStart"/>
+      <w:r>
+        <w:t>Compiler</w:t>
+      </w:r>
+      <w:proofErr w:type="spellEnd"/>
+      <w:r>
+        <w:t xml:space="preserve"> irá ler as configurações do </w:t>
+      </w:r>
+      <w:proofErr w:type="spellStart"/>
+      <w:proofErr w:type="gramStart"/>
+      <w:r>
+        <w:t>tsconfig.json</w:t>
+      </w:r>
+      <w:proofErr w:type="spellEnd"/>
+      <w:proofErr w:type="gramEnd"/>
+      <w:r>
+        <w:t>, compilar os arquivos .</w:t>
+      </w:r>
+      <w:proofErr w:type="spellStart"/>
+      <w:r>
+        <w:t>ts</w:t>
+      </w:r>
+      <w:proofErr w:type="spellEnd"/>
+      <w:r>
+        <w:t> na pasta app e salvar os arquivos .</w:t>
+      </w:r>
+      <w:proofErr w:type="spellStart"/>
+      <w:r>
+        <w:t>js</w:t>
+      </w:r>
+      <w:proofErr w:type="spellEnd"/>
+      <w:r>
+        <w:t> resultantes na pasta </w:t>
+      </w:r>
+      <w:proofErr w:type="spellStart"/>
+      <w:r>
+        <w:t>dist</w:t>
+      </w:r>
+      <w:proofErr w:type="spellEnd"/>
+      <w:r>
+        <w:t>/</w:t>
+      </w:r>
+      <w:proofErr w:type="spellStart"/>
+      <w:r>
+        <w:t>js</w:t>
+      </w:r>
+      <w:proofErr w:type="spellEnd"/>
+      <w:r>
+        <w:t>.</w:t>
+      </w:r>
+    </w:p>
+    <w:p>
+      <w:r>
+        <w:rPr>
+          <w:b/>
+          <w:bCs/>
+        </w:rPr>
+        <w:t>6. Lidando com Erros de Compilação:</w:t>
+      </w:r>
+    </w:p>
+    <w:p>
+      <w:pPr>
+        <w:numPr>
+          <w:ilvl w:val="0"/>
+          <w:numId w:val="24"/>
+        </w:numPr>
+      </w:pPr>
+      <w:r>
+        <w:t xml:space="preserve">Se o compilador encontrar erros no seu código TypeScript, ele irá interromper o processo e exibir as mensagens de erro no terminal e no VS </w:t>
+      </w:r>
+      <w:proofErr w:type="spellStart"/>
+      <w:r>
+        <w:t>Code</w:t>
+      </w:r>
+      <w:proofErr w:type="spellEnd"/>
+      <w:r>
+        <w:t>.</w:t>
+      </w:r>
+    </w:p>
+    <w:p>
+      <w:pPr>
+        <w:numPr>
+          <w:ilvl w:val="0"/>
+          <w:numId w:val="24"/>
+        </w:numPr>
+      </w:pPr>
+      <w:r>
+        <w:t>É importante corrigir esses erros antes de prosseguir, pois o compilador não irá gerar os arquivos JavaScript até que todos os erros sejam resolvidos.</w:t>
+      </w:r>
+    </w:p>
+    <w:p>
+      <w:r>
+        <w:rPr>
+          <w:b/>
+          <w:bCs/>
+        </w:rPr>
+        <w:t>Resumo do Fluxo:</w:t>
+      </w:r>
+    </w:p>
+    <w:p>
+      <w:pPr>
+        <w:numPr>
+          <w:ilvl w:val="0"/>
+          <w:numId w:val="25"/>
+        </w:numPr>
+      </w:pPr>
+      <w:r>
+        <w:t>Você escreve seu código TypeScript (.</w:t>
+      </w:r>
+      <w:proofErr w:type="spellStart"/>
+      <w:r>
+        <w:t>ts</w:t>
+      </w:r>
+      <w:proofErr w:type="spellEnd"/>
+      <w:r>
+        <w:t>) na pasta app.</w:t>
+      </w:r>
+    </w:p>
+    <w:p>
+      <w:pPr>
+        <w:numPr>
+          <w:ilvl w:val="0"/>
+          <w:numId w:val="25"/>
+        </w:numPr>
+      </w:pPr>
+      <w:r>
+        <w:t>O </w:t>
+      </w:r>
+      <w:proofErr w:type="spellStart"/>
+      <w:proofErr w:type="gramStart"/>
+      <w:r>
+        <w:t>tsconfig.json</w:t>
+      </w:r>
+      <w:proofErr w:type="spellEnd"/>
+      <w:proofErr w:type="gramEnd"/>
+      <w:r>
+        <w:t> define as opções de compilação (onde salvar os arquivos, qual versão do JavaScript usar, quais arquivos incluir).</w:t>
+      </w:r>
+    </w:p>
+    <w:p>
+      <w:pPr>
+        <w:numPr>
+          <w:ilvl w:val="0"/>
+          <w:numId w:val="25"/>
+        </w:numPr>
+      </w:pPr>
+      <w:r>
+        <w:t>O script "compile": "</w:t>
+      </w:r>
+      <w:proofErr w:type="spellStart"/>
+      <w:r>
+        <w:t>tsc</w:t>
+      </w:r>
+      <w:proofErr w:type="spellEnd"/>
+      <w:r>
+        <w:t>" no </w:t>
+      </w:r>
+      <w:proofErr w:type="gramStart"/>
+      <w:r>
+        <w:t>package.json</w:t>
+      </w:r>
+      <w:proofErr w:type="gramEnd"/>
+      <w:r>
+        <w:t> permite executar o compilador TypeScript.</w:t>
+      </w:r>
+    </w:p>
+    <w:p>
+      <w:pPr>
+        <w:numPr>
+          <w:ilvl w:val="0"/>
+          <w:numId w:val="25"/>
+        </w:numPr>
+      </w:pPr>
+      <w:r>
+        <w:t xml:space="preserve">Ao executar npm </w:t>
+      </w:r>
+      <w:proofErr w:type="spellStart"/>
+      <w:r>
+        <w:t>run</w:t>
+      </w:r>
+      <w:proofErr w:type="spellEnd"/>
+      <w:r>
+        <w:t xml:space="preserve"> compile, o compilador lê os arquivos .</w:t>
+      </w:r>
+      <w:proofErr w:type="spellStart"/>
+      <w:r>
+        <w:t>ts</w:t>
+      </w:r>
+      <w:proofErr w:type="spellEnd"/>
+      <w:r>
+        <w:t>, aplica as transformações definidas no </w:t>
+      </w:r>
+      <w:proofErr w:type="spellStart"/>
+      <w:proofErr w:type="gramStart"/>
+      <w:r>
+        <w:t>tsconfig.json</w:t>
+      </w:r>
+      <w:proofErr w:type="spellEnd"/>
+      <w:proofErr w:type="gramEnd"/>
+      <w:r>
+        <w:t> e gera os arquivos JavaScript (.</w:t>
+      </w:r>
+      <w:proofErr w:type="spellStart"/>
+      <w:r>
+        <w:t>js</w:t>
+      </w:r>
+      <w:proofErr w:type="spellEnd"/>
+      <w:r>
+        <w:t>) na pasta </w:t>
+      </w:r>
+      <w:proofErr w:type="spellStart"/>
+      <w:r>
+        <w:t>dist</w:t>
+      </w:r>
+      <w:proofErr w:type="spellEnd"/>
+      <w:r>
+        <w:t>/</w:t>
+      </w:r>
+      <w:proofErr w:type="spellStart"/>
+      <w:r>
+        <w:t>js</w:t>
+      </w:r>
+      <w:proofErr w:type="spellEnd"/>
+      <w:r>
+        <w:t>.</w:t>
+      </w:r>
+    </w:p>
+    <w:p>
+      <w:r>
+        <w:drawing>
+          <wp:inline distT="0" distB="0" distL="0" distR="0" wp14:anchorId="1728CA7C" wp14:editId="5920E36A">
+            <wp:extent cx="5400040" cy="1208405"/>
+            <wp:effectExtent l="0" t="0" r="0" b="0"/>
+            <wp:docPr id="1622688900" name="Imagem 1" descr="Tela de celular com publicação numa rede social&#10;&#10;O conteúdo gerado por IA pode estar incorreto."/>
+            <wp:cNvGraphicFramePr>
+              <a:graphicFrameLocks xmlns:a="http://schemas.openxmlformats.org/drawingml/2006/main" noChangeAspect="1"/>
+            </wp:cNvGraphicFramePr>
+            <a:graphic xmlns:a="http://schemas.openxmlformats.org/drawingml/2006/main">
+              <a:graphicData uri="http://schemas.openxmlformats.org/drawingml/2006/picture">
+                <pic:pic xmlns:pic="http://schemas.openxmlformats.org/drawingml/2006/picture">
+                  <pic:nvPicPr>
+                    <pic:cNvPr id="1622688900" name="Imagem 1" descr="Tela de celular com publicação numa rede social&#10;&#10;O conteúdo gerado por IA pode estar incorreto."/>
+                    <pic:cNvPicPr/>
+                  </pic:nvPicPr>
+                  <pic:blipFill>
+                    <a:blip r:embed="rId10"/>
+                    <a:stretch>
+                      <a:fillRect/>
+                    </a:stretch>
+                  </pic:blipFill>
+                  <pic:spPr>
+                    <a:xfrm>
+                      <a:off x="0" y="0"/>
+                      <a:ext cx="5400040" cy="1208405"/>
+                    </a:xfrm>
+                    <a:prstGeom prst="rect">
+                      <a:avLst/>
+                    </a:prstGeom>
+                  </pic:spPr>
+                </pic:pic>
+              </a:graphicData>
+            </a:graphic>
+          </wp:inline>
+        </w:drawing>
+      </w:r>
+    </w:p>
+    <w:p>
+      <w:r>
+        <w:drawing>
+          <wp:inline distT="0" distB="0" distL="0" distR="0" wp14:anchorId="5956ED9E" wp14:editId="522BA5D5">
+            <wp:extent cx="5400040" cy="1276985"/>
+            <wp:effectExtent l="0" t="0" r="0" b="0"/>
+            <wp:docPr id="705338095" name="Imagem 1" descr="Tela de celular com publicação numa rede social&#10;&#10;O conteúdo gerado por IA pode estar incorreto."/>
+            <wp:cNvGraphicFramePr>
+              <a:graphicFrameLocks xmlns:a="http://schemas.openxmlformats.org/drawingml/2006/main" noChangeAspect="1"/>
+            </wp:cNvGraphicFramePr>
+            <a:graphic xmlns:a="http://schemas.openxmlformats.org/drawingml/2006/main">
+              <a:graphicData uri="http://schemas.openxmlformats.org/drawingml/2006/picture">
+                <pic:pic xmlns:pic="http://schemas.openxmlformats.org/drawingml/2006/picture">
+                  <pic:nvPicPr>
+                    <pic:cNvPr id="705338095" name="Imagem 1" descr="Tela de celular com publicação numa rede social&#10;&#10;O conteúdo gerado por IA pode estar incorreto."/>
+                    <pic:cNvPicPr/>
+                  </pic:nvPicPr>
+                  <pic:blipFill>
+                    <a:blip r:embed="rId11"/>
+                    <a:stretch>
+                      <a:fillRect/>
+                    </a:stretch>
+                  </pic:blipFill>
+                  <pic:spPr>
+                    <a:xfrm>
+                      <a:off x="0" y="0"/>
+                      <a:ext cx="5400040" cy="1276985"/>
+                    </a:xfrm>
+                    <a:prstGeom prst="rect">
+                      <a:avLst/>
+                    </a:prstGeom>
+                  </pic:spPr>
+                </pic:pic>
+              </a:graphicData>
+            </a:graphic>
+          </wp:inline>
+        </w:drawing>
+      </w:r>
+    </w:p>
+    <w:p>
+      <w:pPr>
+        <w:pStyle w:val="Ttulo2"/>
+      </w:pPr>
+      <w:r>
+        <w:lastRenderedPageBreak/>
+        <w:t>Aprimorando a configuração</w:t>
+      </w:r>
+      <w:r>
+        <w:br/>
+      </w:r>
+      <w:r>
+        <w:t>aqui estão algumas dicas e passos que você pode seguir:</w:t>
+      </w:r>
+    </w:p>
+    <w:p>
+      <w:pPr>
+        <w:pStyle w:val="Ttulo2"/>
+        <w:numPr>
+          <w:ilvl w:val="0"/>
+          <w:numId w:val="26"/>
+        </w:numPr>
+      </w:pPr>
+      <w:r>
+        <w:rPr>
+          <w:b/>
+          <w:bCs/>
+        </w:rPr>
+        <w:t>Revisão do Código TypeScript:</w:t>
+      </w:r>
+    </w:p>
+    <w:p>
+      <w:pPr>
+        <w:pStyle w:val="Ttulo2"/>
+        <w:numPr>
+          <w:ilvl w:val="1"/>
+          <w:numId w:val="26"/>
+        </w:numPr>
+      </w:pPr>
+      <w:r>
+        <w:t>Certifique-se de que seu código TypeScript está livre de erros de compilação. O TypeScript deve ser capaz de compilar sem problemas.</w:t>
+      </w:r>
+    </w:p>
+    <w:p>
+      <w:pPr>
+        <w:pStyle w:val="Ttulo2"/>
+        <w:numPr>
+          <w:ilvl w:val="1"/>
+          <w:numId w:val="26"/>
+        </w:numPr>
+      </w:pPr>
+      <w:r>
+        <w:t>Verifique se você está passando os parâmetros corretos para as classes e funções, como demonstrado na correção do construtor da classe negociação (</w:t>
+      </w:r>
+      <w:proofErr w:type="spellStart"/>
+      <w:r>
+        <w:t>ex</w:t>
+      </w:r>
+      <w:proofErr w:type="spellEnd"/>
+      <w:r>
+        <w:t>: data, quantidade e valor).</w:t>
+      </w:r>
+    </w:p>
+    <w:p>
+      <w:pPr>
+        <w:pStyle w:val="Ttulo2"/>
+        <w:numPr>
+          <w:ilvl w:val="0"/>
+          <w:numId w:val="26"/>
+        </w:numPr>
+      </w:pPr>
+      <w:r>
+        <w:rPr>
+          <w:b/>
+          <w:bCs/>
+        </w:rPr>
+        <w:t>Teste da Configuração </w:t>
+      </w:r>
+      <w:proofErr w:type="spellStart"/>
+      <w:r>
+        <w:rPr>
+          <w:b/>
+          <w:bCs/>
+        </w:rPr>
+        <w:t>noEmitOnError</w:t>
+      </w:r>
+      <w:proofErr w:type="spellEnd"/>
+      <w:r>
+        <w:rPr>
+          <w:b/>
+          <w:bCs/>
+        </w:rPr>
+        <w:t>:</w:t>
+      </w:r>
+    </w:p>
+    <w:p>
+      <w:pPr>
+        <w:pStyle w:val="Ttulo2"/>
+        <w:numPr>
+          <w:ilvl w:val="1"/>
+          <w:numId w:val="26"/>
+        </w:numPr>
+      </w:pPr>
+      <w:r>
+        <w:t>Introduza um erro intencional no seu código TypeScript (por exemplo, remova um parâmetro necessário em uma função).</w:t>
+      </w:r>
+    </w:p>
+    <w:p>
+      <w:pPr>
+        <w:pStyle w:val="Ttulo2"/>
+        <w:numPr>
+          <w:ilvl w:val="1"/>
+          <w:numId w:val="26"/>
+        </w:numPr>
+      </w:pPr>
+      <w:bookmarkStart w:id="6" w:name="_Hlk219456067"/>
+      <w:r>
+        <w:t>Tente compilar o código. O compilador não deve gerar arquivos JavaScript na pasta </w:t>
+      </w:r>
+      <w:proofErr w:type="spellStart"/>
+      <w:r>
+        <w:t>dist</w:t>
+      </w:r>
+      <w:proofErr w:type="spellEnd"/>
+      <w:r>
+        <w:t> devido à configuração </w:t>
+      </w:r>
+      <w:bookmarkStart w:id="7" w:name="_Hlk219456042"/>
+      <w:r>
+        <w:t>"</w:t>
+      </w:r>
+      <w:proofErr w:type="spellStart"/>
+      <w:r>
+        <w:t>noEmitOnError</w:t>
+      </w:r>
+      <w:proofErr w:type="spellEnd"/>
+      <w:r>
+        <w:t xml:space="preserve">": </w:t>
+      </w:r>
+      <w:proofErr w:type="spellStart"/>
+      <w:r>
+        <w:t>true</w:t>
+      </w:r>
+      <w:bookmarkEnd w:id="7"/>
+      <w:proofErr w:type="spellEnd"/>
+      <w:r>
+        <w:t>.</w:t>
+      </w:r>
+    </w:p>
+    <w:bookmarkEnd w:id="6"/>
+    <w:p>
+      <w:pPr>
+        <w:pStyle w:val="Ttulo2"/>
+        <w:numPr>
+          <w:ilvl w:val="1"/>
+          <w:numId w:val="26"/>
+        </w:numPr>
+      </w:pPr>
+      <w:r>
+        <w:t>Corrija o erro e compile novamente. Desta vez, os arquivos JavaScript devem ser gerados na pasta </w:t>
+      </w:r>
+      <w:proofErr w:type="spellStart"/>
+      <w:r>
+        <w:t>dist</w:t>
+      </w:r>
+      <w:proofErr w:type="spellEnd"/>
+      <w:r>
+        <w:t>.</w:t>
+      </w:r>
+    </w:p>
+    <w:p>
+      <w:pPr>
+        <w:pStyle w:val="Ttulo2"/>
+        <w:numPr>
+          <w:ilvl w:val="0"/>
+          <w:numId w:val="26"/>
+        </w:numPr>
+      </w:pPr>
+      <w:r>
+        <w:rPr>
+          <w:b/>
+          <w:bCs/>
+        </w:rPr>
+        <w:t>Verificação dos Arquivos JavaScript Gerados:</w:t>
+      </w:r>
+    </w:p>
+    <w:p>
+      <w:pPr>
+        <w:pStyle w:val="Ttulo2"/>
+        <w:numPr>
+          <w:ilvl w:val="1"/>
+          <w:numId w:val="26"/>
+        </w:numPr>
+      </w:pPr>
+      <w:r>
+        <w:t>Após a compilação bem-sucedida, examine os arquivos JavaScript gerados na pasta </w:t>
+      </w:r>
+      <w:proofErr w:type="spellStart"/>
+      <w:r>
+        <w:t>dist</w:t>
+      </w:r>
+      <w:proofErr w:type="spellEnd"/>
+      <w:r>
+        <w:t>.</w:t>
+      </w:r>
+    </w:p>
+    <w:p>
+      <w:pPr>
+        <w:pStyle w:val="Ttulo2"/>
+        <w:numPr>
+          <w:ilvl w:val="1"/>
+          <w:numId w:val="26"/>
+        </w:numPr>
+      </w:pPr>
+      <w:r>
+        <w:t>Confirme se a estrutura de pastas dentro de </w:t>
+      </w:r>
+      <w:proofErr w:type="spellStart"/>
+      <w:r>
+        <w:t>dist</w:t>
+      </w:r>
+      <w:proofErr w:type="spellEnd"/>
+      <w:r>
+        <w:t> espelha a estrutura do seu código TypeScript (</w:t>
+      </w:r>
+      <w:proofErr w:type="spellStart"/>
+      <w:r>
+        <w:t>ex</w:t>
+      </w:r>
+      <w:proofErr w:type="spellEnd"/>
+      <w:r>
+        <w:t>: app dentro de </w:t>
+      </w:r>
+      <w:proofErr w:type="spellStart"/>
+      <w:r>
+        <w:t>js</w:t>
+      </w:r>
+      <w:proofErr w:type="spellEnd"/>
+      <w:r>
+        <w:t>, negociação dentro de models).</w:t>
+      </w:r>
+    </w:p>
+    <w:p>
+      <w:pPr>
+        <w:pStyle w:val="Ttulo2"/>
+        <w:numPr>
+          <w:ilvl w:val="1"/>
+          <w:numId w:val="26"/>
+        </w:numPr>
+      </w:pPr>
+      <w:r>
+        <w:t>Observe que os arquivos JavaScript contêm o código transformado, que pode parecer diferente do seu código TypeScript original, mas deve ser funcionalmente equivalente.</w:t>
+      </w:r>
+    </w:p>
+    <w:p>
+      <w:pPr>
+        <w:pStyle w:val="Ttulo2"/>
+        <w:numPr>
+          <w:ilvl w:val="0"/>
+          <w:numId w:val="26"/>
+        </w:numPr>
+      </w:pPr>
+      <w:r>
+        <w:rPr>
+          <w:b/>
+          <w:bCs/>
+        </w:rPr>
+        <w:lastRenderedPageBreak/>
+        <w:t>Execução no Navegador:</w:t>
+      </w:r>
+    </w:p>
+    <w:p>
+      <w:pPr>
+        <w:pStyle w:val="Ttulo2"/>
+        <w:numPr>
+          <w:ilvl w:val="1"/>
+          <w:numId w:val="26"/>
+        </w:numPr>
+      </w:pPr>
+      <w:r>
+        <w:t>Inicie o servidor (</w:t>
+      </w:r>
+      <w:proofErr w:type="spellStart"/>
+      <w:r>
+        <w:t>ex</w:t>
+      </w:r>
+      <w:proofErr w:type="spellEnd"/>
+      <w:r>
+        <w:t xml:space="preserve">: npm </w:t>
+      </w:r>
+      <w:proofErr w:type="spellStart"/>
+      <w:r>
+        <w:t>run</w:t>
+      </w:r>
+      <w:proofErr w:type="spellEnd"/>
+      <w:r>
+        <w:t xml:space="preserve"> </w:t>
+      </w:r>
+      <w:proofErr w:type="gramStart"/>
+      <w:r>
+        <w:t>server</w:t>
+      </w:r>
+      <w:proofErr w:type="gramEnd"/>
+      <w:r>
+        <w:t>) e abra a aplicação no navegador.</w:t>
+      </w:r>
+    </w:p>
+    <w:p>
+      <w:pPr>
+        <w:pStyle w:val="Ttulo2"/>
+        <w:numPr>
+          <w:ilvl w:val="1"/>
+          <w:numId w:val="26"/>
+        </w:numPr>
+      </w:pPr>
+      <w:r>
+        <w:t>Verifique se o código JavaScript está sendo carregado corretamente e se não há erros no console do navegador.</w:t>
+      </w:r>
+    </w:p>
+    <w:p>
+      <w:pPr>
+        <w:pStyle w:val="Ttulo2"/>
+        <w:numPr>
+          <w:ilvl w:val="1"/>
+          <w:numId w:val="26"/>
+        </w:numPr>
+      </w:pPr>
+      <w:r>
+        <w:t>Certifique-se de que as funcionalidades implementadas com TypeScript estão funcionando conforme o esperado (</w:t>
+      </w:r>
+      <w:proofErr w:type="spellStart"/>
+      <w:r>
+        <w:t>ex</w:t>
+      </w:r>
+      <w:proofErr w:type="spellEnd"/>
+      <w:r>
+        <w:t>: a impressão do volume da negociação no console).</w:t>
+      </w:r>
+    </w:p>
+    <w:p>
+      <w:pPr>
+        <w:pStyle w:val="Ttulo2"/>
+        <w:numPr>
+          <w:ilvl w:val="0"/>
+          <w:numId w:val="26"/>
+        </w:numPr>
+      </w:pPr>
+      <w:r>
+        <w:rPr>
+          <w:b/>
+          <w:bCs/>
+        </w:rPr>
+        <w:t>Fluxo de Trabalho:</w:t>
+      </w:r>
+    </w:p>
+    <w:p>
+      <w:pPr>
+        <w:pStyle w:val="Ttulo2"/>
+        <w:numPr>
+          <w:ilvl w:val="1"/>
+          <w:numId w:val="26"/>
+        </w:numPr>
+      </w:pPr>
+      <w:r>
+        <w:t>Lembre-se de que você deve sempre fazer alterações nos arquivos TypeScript (.</w:t>
+      </w:r>
+      <w:proofErr w:type="spellStart"/>
+      <w:r>
+        <w:t>ts</w:t>
+      </w:r>
+      <w:proofErr w:type="spellEnd"/>
+      <w:r>
+        <w:t>) e não nos arquivos JavaScript gerados (.</w:t>
+      </w:r>
+      <w:proofErr w:type="spellStart"/>
+      <w:r>
+        <w:t>js</w:t>
+      </w:r>
+      <w:proofErr w:type="spellEnd"/>
+      <w:r>
+        <w:t>).</w:t>
+      </w:r>
+    </w:p>
+    <w:p>
+      <w:pPr>
+        <w:pStyle w:val="Ttulo2"/>
+        <w:numPr>
+          <w:ilvl w:val="1"/>
+          <w:numId w:val="26"/>
+        </w:numPr>
+      </w:pPr>
+      <w:r>
+        <w:t>Após fazer alterações nos arquivos TypeScript, compile o código para gerar os arquivos JavaScript atualizados na pasta </w:t>
+      </w:r>
+      <w:proofErr w:type="spellStart"/>
+      <w:r>
+        <w:t>dist</w:t>
+      </w:r>
+      <w:proofErr w:type="spellEnd"/>
+      <w:r>
+        <w:t>.</w:t>
+      </w:r>
+    </w:p>
+    <w:p>
+      <w:pPr>
+        <w:pStyle w:val="Ttulo2"/>
+        <w:numPr>
+          <w:ilvl w:val="1"/>
+          <w:numId w:val="26"/>
+        </w:numPr>
+      </w:pPr>
+      <w:r>
+        <w:t>O navegador deve carregar os arquivos JavaScript da pasta </w:t>
+      </w:r>
+      <w:proofErr w:type="spellStart"/>
+      <w:r>
+        <w:t>dist</w:t>
+      </w:r>
+      <w:proofErr w:type="spellEnd"/>
+      <w:r>
+        <w:t>.</w:t>
+      </w:r>
+    </w:p>
+    <w:p>
+      <w:pPr>
+        <w:pStyle w:val="Ttulo2"/>
+      </w:pPr>
+      <w:r>
+        <w:t>Se você seguir esses passos e garantir que seu código TypeScript compila sem erros, que a configuração </w:t>
+      </w:r>
+      <w:proofErr w:type="spellStart"/>
+      <w:r>
+        <w:t>noEmitOnError</w:t>
+      </w:r>
+      <w:proofErr w:type="spellEnd"/>
+      <w:r>
+        <w:t> está funcionando corretamente, e que a aplicação funciona conforme esperado no navegador,</w:t>
+      </w:r>
+    </w:p>
+    <w:p>
+      <w:pPr>
+        <w:pStyle w:val="Ttulo2"/>
+      </w:pPr>
+    </w:p>
     <w:sectPr>
       <w:pgSz w:w="11906" w:h="16838"/>
       <w:pgMar w:top="1417" w:right="1701" w:bottom="1417" w:left="1701" w:header="708" w:footer="708" w:gutter="0"/>
@@ -3087,6 +4611,123 @@
 <file path=word/numbering.xml><?xml version="1.0" encoding="utf-8"?>
 <w:numbering xmlns:wpc="http://schemas.microsoft.com/office/word/2010/wordprocessingCanvas" xmlns:cx="http://schemas.microsoft.com/office/drawing/2014/chartex" xmlns:cx1="http://schemas.microsoft.com/office/drawing/2015/9/8/chartex" xmlns:cx2="http://schemas.microsoft.com/office/drawing/2015/10/21/chartex" xmlns:cx3="http://schemas.microsoft.com/office/drawing/2016/5/9/chartex" xmlns:cx4="http://schemas.microsoft.com/office/drawing/2016/5/10/chartex" xmlns:cx5="http://schemas.microsoft.com/office/drawing/2016/5/11/chartex" xmlns:cx6="http://schemas.microsoft.com/office/drawing/2016/5/12/chartex" xmlns:cx7="http://schemas.microsoft.com/office/drawing/2016/5/13/chartex" xmlns:cx8="http://schemas.microsoft.com/office/drawing/2016/5/14/chartex" xmlns:mc="http://schemas.openxmlformats.org/markup-compatibility/2006" xmlns:aink="http://schemas.microsoft.com/office/drawing/2016/ink" xmlns:am3d="http://schemas.microsoft.com/office/drawing/2017/model3d" xmlns:o="urn:schemas-microsoft-com:office:office" xmlns:oel="http://schemas.microsoft.com/office/2019/extlst" xmlns:r="http://schemas.openxmlformats.org/officeDocument/2006/relationships" xmlns:m="http://schemas.openxmlformats.org/officeDocument/2006/math" xmlns:v="urn:schemas-microsoft-com:vml" xmlns:wp14="http://schemas.microsoft.com/office/word/2010/wordprocessingDrawing" xmlns:wp="http://schemas.openxmlformats.org/drawingml/2006/wordprocessingDrawing" xmlns:w10="urn:schemas-microsoft-com:office:word" xmlns:w="http://schemas.openxmlformats.org/wordprocessingml/2006/main" xmlns:w14="http://schemas.microsoft.com/office/word/2010/wordml" xmlns:w15="http://schemas.microsoft.com/office/word/2012/wordml" xmlns:w16cex="http://schemas.microsoft.com/office/word/2018/wordml/cex" xmlns:w16cid="http://schemas.microsoft.com/office/word/2016/wordml/cid" xmlns:w16="http://schemas.microsoft.com/office/word/2018/wordml" xmlns:w16du="http://schemas.microsoft.com/office/word/2023/wordml/word16du" xmlns:w16sdtdh="http://schemas.microsoft.com/office/word/2020/wordml/sdtdatahash" xmlns:w16sdtfl="http://schemas.microsoft.com/office/word/2024/wordml/sdtformatlock" xmlns:w16se="http://schemas.microsoft.com/office/word/2015/wordml/symex" xmlns:wpg="http://schemas.microsoft.com/office/word/2010/wordprocessingGroup" xmlns:wpi="http://schemas.microsoft.com/office/word/2010/wordprocessingInk" xmlns:wne="http://schemas.microsoft.com/office/word/2006/wordml" xmlns:wps="http://schemas.microsoft.com/office/word/2010/wordprocessingShape" mc:Ignorable="w14 w15 w16se w16cid w16 w16cex w16sdtdh w16sdtfl w16du wp14">
   <w:abstractNum w:abstractNumId="0" w15:restartNumberingAfterBreak="0">
+    <w:nsid w:val="00EF0EEB"/>
+    <w:multiLevelType w:val="multilevel"/>
+    <w:tmpl w:val="F2345148"/>
+    <w:lvl w:ilvl="0">
+      <w:start w:val="1"/>
+      <w:numFmt w:val="decimal"/>
+      <w:lvlText w:val="%1."/>
+      <w:lvlJc w:val="left"/>
+      <w:pPr>
+        <w:tabs>
+          <w:tab w:val="num" w:pos="720"/>
+        </w:tabs>
+        <w:ind w:left="720" w:hanging="360"/>
+      </w:pPr>
+    </w:lvl>
+    <w:lvl w:ilvl="1">
+      <w:start w:val="1"/>
+      <w:numFmt w:val="bullet"/>
+      <w:lvlText w:val="o"/>
+      <w:lvlJc w:val="left"/>
+      <w:pPr>
+        <w:tabs>
+          <w:tab w:val="num" w:pos="1440"/>
+        </w:tabs>
+        <w:ind w:left="1440" w:hanging="360"/>
+      </w:pPr>
+      <w:rPr>
+        <w:rFonts w:ascii="Courier New" w:hAnsi="Courier New" w:hint="default"/>
+        <w:sz w:val="20"/>
+      </w:rPr>
+    </w:lvl>
+    <w:lvl w:ilvl="2" w:tentative="1">
+      <w:start w:val="1"/>
+      <w:numFmt w:val="decimal"/>
+      <w:lvlText w:val="%3."/>
+      <w:lvlJc w:val="left"/>
+      <w:pPr>
+        <w:tabs>
+          <w:tab w:val="num" w:pos="2160"/>
+        </w:tabs>
+        <w:ind w:left="2160" w:hanging="360"/>
+      </w:pPr>
+    </w:lvl>
+    <w:lvl w:ilvl="3" w:tentative="1">
+      <w:start w:val="1"/>
+      <w:numFmt w:val="decimal"/>
+      <w:lvlText w:val="%4."/>
+      <w:lvlJc w:val="left"/>
+      <w:pPr>
+        <w:tabs>
+          <w:tab w:val="num" w:pos="2880"/>
+        </w:tabs>
+        <w:ind w:left="2880" w:hanging="360"/>
+      </w:pPr>
+    </w:lvl>
+    <w:lvl w:ilvl="4" w:tentative="1">
+      <w:start w:val="1"/>
+      <w:numFmt w:val="decimal"/>
+      <w:lvlText w:val="%5."/>
+      <w:lvlJc w:val="left"/>
+      <w:pPr>
+        <w:tabs>
+          <w:tab w:val="num" w:pos="3600"/>
+        </w:tabs>
+        <w:ind w:left="3600" w:hanging="360"/>
+      </w:pPr>
+    </w:lvl>
+    <w:lvl w:ilvl="5" w:tentative="1">
+      <w:start w:val="1"/>
+      <w:numFmt w:val="decimal"/>
+      <w:lvlText w:val="%6."/>
+      <w:lvlJc w:val="left"/>
+      <w:pPr>
+        <w:tabs>
+          <w:tab w:val="num" w:pos="4320"/>
+        </w:tabs>
+        <w:ind w:left="4320" w:hanging="360"/>
+      </w:pPr>
+    </w:lvl>
+    <w:lvl w:ilvl="6" w:tentative="1">
+      <w:start w:val="1"/>
+      <w:numFmt w:val="decimal"/>
+      <w:lvlText w:val="%7."/>
+      <w:lvlJc w:val="left"/>
+      <w:pPr>
+        <w:tabs>
+          <w:tab w:val="num" w:pos="5040"/>
+        </w:tabs>
+        <w:ind w:left="5040" w:hanging="360"/>
+      </w:pPr>
+    </w:lvl>
+    <w:lvl w:ilvl="7" w:tentative="1">
+      <w:start w:val="1"/>
+      <w:numFmt w:val="decimal"/>
+      <w:lvlText w:val="%8."/>
+      <w:lvlJc w:val="left"/>
+      <w:pPr>
+        <w:tabs>
+          <w:tab w:val="num" w:pos="5760"/>
+        </w:tabs>
+        <w:ind w:left="5760" w:hanging="360"/>
+      </w:pPr>
+    </w:lvl>
+    <w:lvl w:ilvl="8" w:tentative="1">
+      <w:start w:val="1"/>
+      <w:numFmt w:val="decimal"/>
+      <w:lvlText w:val="%9."/>
+      <w:lvlJc w:val="left"/>
+      <w:pPr>
+        <w:tabs>
+          <w:tab w:val="num" w:pos="6480"/>
+        </w:tabs>
+        <w:ind w:left="6480" w:hanging="360"/>
+      </w:pPr>
+    </w:lvl>
+  </w:abstractNum>
+  <w:abstractNum w:abstractNumId="1" w15:restartNumberingAfterBreak="0">
     <w:nsid w:val="06506B39"/>
     <w:multiLevelType w:val="multilevel"/>
     <w:tmpl w:val="4A1A505A"/>
@@ -3235,7 +4876,7 @@
       </w:rPr>
     </w:lvl>
   </w:abstractNum>
-  <w:abstractNum w:abstractNumId="1" w15:restartNumberingAfterBreak="0">
+  <w:abstractNum w:abstractNumId="2" w15:restartNumberingAfterBreak="0">
     <w:nsid w:val="067446BB"/>
     <w:multiLevelType w:val="multilevel"/>
     <w:tmpl w:val="60D8B51E"/>
@@ -3384,7 +5025,7 @@
       </w:rPr>
     </w:lvl>
   </w:abstractNum>
-  <w:abstractNum w:abstractNumId="2" w15:restartNumberingAfterBreak="0">
+  <w:abstractNum w:abstractNumId="3" w15:restartNumberingAfterBreak="0">
     <w:nsid w:val="0D9D027A"/>
     <w:multiLevelType w:val="multilevel"/>
     <w:tmpl w:val="42A8A9B0"/>
@@ -3533,7 +5174,7 @@
       </w:rPr>
     </w:lvl>
   </w:abstractNum>
-  <w:abstractNum w:abstractNumId="3" w15:restartNumberingAfterBreak="0">
+  <w:abstractNum w:abstractNumId="4" w15:restartNumberingAfterBreak="0">
     <w:nsid w:val="1A613BD3"/>
     <w:multiLevelType w:val="multilevel"/>
     <w:tmpl w:val="8820B024"/>
@@ -3682,7 +5323,567 @@
       </w:rPr>
     </w:lvl>
   </w:abstractNum>
-  <w:abstractNum w:abstractNumId="4" w15:restartNumberingAfterBreak="0">
+  <w:abstractNum w:abstractNumId="5" w15:restartNumberingAfterBreak="0">
+    <w:nsid w:val="279B2BA4"/>
+    <w:multiLevelType w:val="multilevel"/>
+    <w:tmpl w:val="FE98A14C"/>
+    <w:lvl w:ilvl="0">
+      <w:start w:val="1"/>
+      <w:numFmt w:val="bullet"/>
+      <w:lvlText w:val=""/>
+      <w:lvlJc w:val="left"/>
+      <w:pPr>
+        <w:tabs>
+          <w:tab w:val="num" w:pos="720"/>
+        </w:tabs>
+        <w:ind w:left="720" w:hanging="360"/>
+      </w:pPr>
+      <w:rPr>
+        <w:rFonts w:ascii="Symbol" w:hAnsi="Symbol" w:hint="default"/>
+        <w:sz w:val="20"/>
+      </w:rPr>
+    </w:lvl>
+    <w:lvl w:ilvl="1">
+      <w:start w:val="1"/>
+      <w:numFmt w:val="bullet"/>
+      <w:lvlText w:val="o"/>
+      <w:lvlJc w:val="left"/>
+      <w:pPr>
+        <w:tabs>
+          <w:tab w:val="num" w:pos="1440"/>
+        </w:tabs>
+        <w:ind w:left="1440" w:hanging="360"/>
+      </w:pPr>
+      <w:rPr>
+        <w:rFonts w:ascii="Courier New" w:hAnsi="Courier New" w:hint="default"/>
+        <w:sz w:val="20"/>
+      </w:rPr>
+    </w:lvl>
+    <w:lvl w:ilvl="2" w:tentative="1">
+      <w:start w:val="1"/>
+      <w:numFmt w:val="bullet"/>
+      <w:lvlText w:val=""/>
+      <w:lvlJc w:val="left"/>
+      <w:pPr>
+        <w:tabs>
+          <w:tab w:val="num" w:pos="2160"/>
+        </w:tabs>
+        <w:ind w:left="2160" w:hanging="360"/>
+      </w:pPr>
+      <w:rPr>
+        <w:rFonts w:ascii="Wingdings" w:hAnsi="Wingdings" w:hint="default"/>
+        <w:sz w:val="20"/>
+      </w:rPr>
+    </w:lvl>
+    <w:lvl w:ilvl="3" w:tentative="1">
+      <w:start w:val="1"/>
+      <w:numFmt w:val="bullet"/>
+      <w:lvlText w:val=""/>
+      <w:lvlJc w:val="left"/>
+      <w:pPr>
+        <w:tabs>
+          <w:tab w:val="num" w:pos="2880"/>
+        </w:tabs>
+        <w:ind w:left="2880" w:hanging="360"/>
+      </w:pPr>
+      <w:rPr>
+        <w:rFonts w:ascii="Wingdings" w:hAnsi="Wingdings" w:hint="default"/>
+        <w:sz w:val="20"/>
+      </w:rPr>
+    </w:lvl>
+    <w:lvl w:ilvl="4" w:tentative="1">
+      <w:start w:val="1"/>
+      <w:numFmt w:val="bullet"/>
+      <w:lvlText w:val=""/>
+      <w:lvlJc w:val="left"/>
+      <w:pPr>
+        <w:tabs>
+          <w:tab w:val="num" w:pos="3600"/>
+        </w:tabs>
+        <w:ind w:left="3600" w:hanging="360"/>
+      </w:pPr>
+      <w:rPr>
+        <w:rFonts w:ascii="Wingdings" w:hAnsi="Wingdings" w:hint="default"/>
+        <w:sz w:val="20"/>
+      </w:rPr>
+    </w:lvl>
+    <w:lvl w:ilvl="5" w:tentative="1">
+      <w:start w:val="1"/>
+      <w:numFmt w:val="bullet"/>
+      <w:lvlText w:val=""/>
+      <w:lvlJc w:val="left"/>
+      <w:pPr>
+        <w:tabs>
+          <w:tab w:val="num" w:pos="4320"/>
+        </w:tabs>
+        <w:ind w:left="4320" w:hanging="360"/>
+      </w:pPr>
+      <w:rPr>
+        <w:rFonts w:ascii="Wingdings" w:hAnsi="Wingdings" w:hint="default"/>
+        <w:sz w:val="20"/>
+      </w:rPr>
+    </w:lvl>
+    <w:lvl w:ilvl="6" w:tentative="1">
+      <w:start w:val="1"/>
+      <w:numFmt w:val="bullet"/>
+      <w:lvlText w:val=""/>
+      <w:lvlJc w:val="left"/>
+      <w:pPr>
+        <w:tabs>
+          <w:tab w:val="num" w:pos="5040"/>
+        </w:tabs>
+        <w:ind w:left="5040" w:hanging="360"/>
+      </w:pPr>
+      <w:rPr>
+        <w:rFonts w:ascii="Wingdings" w:hAnsi="Wingdings" w:hint="default"/>
+        <w:sz w:val="20"/>
+      </w:rPr>
+    </w:lvl>
+    <w:lvl w:ilvl="7" w:tentative="1">
+      <w:start w:val="1"/>
+      <w:numFmt w:val="bullet"/>
+      <w:lvlText w:val=""/>
+      <w:lvlJc w:val="left"/>
+      <w:pPr>
+        <w:tabs>
+          <w:tab w:val="num" w:pos="5760"/>
+        </w:tabs>
+        <w:ind w:left="5760" w:hanging="360"/>
+      </w:pPr>
+      <w:rPr>
+        <w:rFonts w:ascii="Wingdings" w:hAnsi="Wingdings" w:hint="default"/>
+        <w:sz w:val="20"/>
+      </w:rPr>
+    </w:lvl>
+    <w:lvl w:ilvl="8" w:tentative="1">
+      <w:start w:val="1"/>
+      <w:numFmt w:val="bullet"/>
+      <w:lvlText w:val=""/>
+      <w:lvlJc w:val="left"/>
+      <w:pPr>
+        <w:tabs>
+          <w:tab w:val="num" w:pos="6480"/>
+        </w:tabs>
+        <w:ind w:left="6480" w:hanging="360"/>
+      </w:pPr>
+      <w:rPr>
+        <w:rFonts w:ascii="Wingdings" w:hAnsi="Wingdings" w:hint="default"/>
+        <w:sz w:val="20"/>
+      </w:rPr>
+    </w:lvl>
+  </w:abstractNum>
+  <w:abstractNum w:abstractNumId="6" w15:restartNumberingAfterBreak="0">
+    <w:nsid w:val="27F8050F"/>
+    <w:multiLevelType w:val="multilevel"/>
+    <w:tmpl w:val="8E8AB47E"/>
+    <w:lvl w:ilvl="0">
+      <w:start w:val="1"/>
+      <w:numFmt w:val="bullet"/>
+      <w:lvlText w:val=""/>
+      <w:lvlJc w:val="left"/>
+      <w:pPr>
+        <w:tabs>
+          <w:tab w:val="num" w:pos="720"/>
+        </w:tabs>
+        <w:ind w:left="720" w:hanging="360"/>
+      </w:pPr>
+      <w:rPr>
+        <w:rFonts w:ascii="Symbol" w:hAnsi="Symbol" w:hint="default"/>
+        <w:sz w:val="20"/>
+      </w:rPr>
+    </w:lvl>
+    <w:lvl w:ilvl="1" w:tentative="1">
+      <w:start w:val="1"/>
+      <w:numFmt w:val="bullet"/>
+      <w:lvlText w:val="o"/>
+      <w:lvlJc w:val="left"/>
+      <w:pPr>
+        <w:tabs>
+          <w:tab w:val="num" w:pos="1440"/>
+        </w:tabs>
+        <w:ind w:left="1440" w:hanging="360"/>
+      </w:pPr>
+      <w:rPr>
+        <w:rFonts w:ascii="Courier New" w:hAnsi="Courier New" w:hint="default"/>
+        <w:sz w:val="20"/>
+      </w:rPr>
+    </w:lvl>
+    <w:lvl w:ilvl="2" w:tentative="1">
+      <w:start w:val="1"/>
+      <w:numFmt w:val="bullet"/>
+      <w:lvlText w:val=""/>
+      <w:lvlJc w:val="left"/>
+      <w:pPr>
+        <w:tabs>
+          <w:tab w:val="num" w:pos="2160"/>
+        </w:tabs>
+        <w:ind w:left="2160" w:hanging="360"/>
+      </w:pPr>
+      <w:rPr>
+        <w:rFonts w:ascii="Wingdings" w:hAnsi="Wingdings" w:hint="default"/>
+        <w:sz w:val="20"/>
+      </w:rPr>
+    </w:lvl>
+    <w:lvl w:ilvl="3" w:tentative="1">
+      <w:start w:val="1"/>
+      <w:numFmt w:val="bullet"/>
+      <w:lvlText w:val=""/>
+      <w:lvlJc w:val="left"/>
+      <w:pPr>
+        <w:tabs>
+          <w:tab w:val="num" w:pos="2880"/>
+        </w:tabs>
+        <w:ind w:left="2880" w:hanging="360"/>
+      </w:pPr>
+      <w:rPr>
+        <w:rFonts w:ascii="Wingdings" w:hAnsi="Wingdings" w:hint="default"/>
+        <w:sz w:val="20"/>
+      </w:rPr>
+    </w:lvl>
+    <w:lvl w:ilvl="4" w:tentative="1">
+      <w:start w:val="1"/>
+      <w:numFmt w:val="bullet"/>
+      <w:lvlText w:val=""/>
+      <w:lvlJc w:val="left"/>
+      <w:pPr>
+        <w:tabs>
+          <w:tab w:val="num" w:pos="3600"/>
+        </w:tabs>
+        <w:ind w:left="3600" w:hanging="360"/>
+      </w:pPr>
+      <w:rPr>
+        <w:rFonts w:ascii="Wingdings" w:hAnsi="Wingdings" w:hint="default"/>
+        <w:sz w:val="20"/>
+      </w:rPr>
+    </w:lvl>
+    <w:lvl w:ilvl="5" w:tentative="1">
+      <w:start w:val="1"/>
+      <w:numFmt w:val="bullet"/>
+      <w:lvlText w:val=""/>
+      <w:lvlJc w:val="left"/>
+      <w:pPr>
+        <w:tabs>
+          <w:tab w:val="num" w:pos="4320"/>
+        </w:tabs>
+        <w:ind w:left="4320" w:hanging="360"/>
+      </w:pPr>
+      <w:rPr>
+        <w:rFonts w:ascii="Wingdings" w:hAnsi="Wingdings" w:hint="default"/>
+        <w:sz w:val="20"/>
+      </w:rPr>
+    </w:lvl>
+    <w:lvl w:ilvl="6" w:tentative="1">
+      <w:start w:val="1"/>
+      <w:numFmt w:val="bullet"/>
+      <w:lvlText w:val=""/>
+      <w:lvlJc w:val="left"/>
+      <w:pPr>
+        <w:tabs>
+          <w:tab w:val="num" w:pos="5040"/>
+        </w:tabs>
+        <w:ind w:left="5040" w:hanging="360"/>
+      </w:pPr>
+      <w:rPr>
+        <w:rFonts w:ascii="Wingdings" w:hAnsi="Wingdings" w:hint="default"/>
+        <w:sz w:val="20"/>
+      </w:rPr>
+    </w:lvl>
+    <w:lvl w:ilvl="7" w:tentative="1">
+      <w:start w:val="1"/>
+      <w:numFmt w:val="bullet"/>
+      <w:lvlText w:val=""/>
+      <w:lvlJc w:val="left"/>
+      <w:pPr>
+        <w:tabs>
+          <w:tab w:val="num" w:pos="5760"/>
+        </w:tabs>
+        <w:ind w:left="5760" w:hanging="360"/>
+      </w:pPr>
+      <w:rPr>
+        <w:rFonts w:ascii="Wingdings" w:hAnsi="Wingdings" w:hint="default"/>
+        <w:sz w:val="20"/>
+      </w:rPr>
+    </w:lvl>
+    <w:lvl w:ilvl="8" w:tentative="1">
+      <w:start w:val="1"/>
+      <w:numFmt w:val="bullet"/>
+      <w:lvlText w:val=""/>
+      <w:lvlJc w:val="left"/>
+      <w:pPr>
+        <w:tabs>
+          <w:tab w:val="num" w:pos="6480"/>
+        </w:tabs>
+        <w:ind w:left="6480" w:hanging="360"/>
+      </w:pPr>
+      <w:rPr>
+        <w:rFonts w:ascii="Wingdings" w:hAnsi="Wingdings" w:hint="default"/>
+        <w:sz w:val="20"/>
+      </w:rPr>
+    </w:lvl>
+  </w:abstractNum>
+  <w:abstractNum w:abstractNumId="7" w15:restartNumberingAfterBreak="0">
+    <w:nsid w:val="2AE01CC1"/>
+    <w:multiLevelType w:val="multilevel"/>
+    <w:tmpl w:val="9698BC56"/>
+    <w:lvl w:ilvl="0">
+      <w:start w:val="1"/>
+      <w:numFmt w:val="decimal"/>
+      <w:lvlText w:val="%1."/>
+      <w:lvlJc w:val="left"/>
+      <w:pPr>
+        <w:tabs>
+          <w:tab w:val="num" w:pos="720"/>
+        </w:tabs>
+        <w:ind w:left="720" w:hanging="360"/>
+      </w:pPr>
+    </w:lvl>
+    <w:lvl w:ilvl="1" w:tentative="1">
+      <w:start w:val="1"/>
+      <w:numFmt w:val="decimal"/>
+      <w:lvlText w:val="%2."/>
+      <w:lvlJc w:val="left"/>
+      <w:pPr>
+        <w:tabs>
+          <w:tab w:val="num" w:pos="1440"/>
+        </w:tabs>
+        <w:ind w:left="1440" w:hanging="360"/>
+      </w:pPr>
+    </w:lvl>
+    <w:lvl w:ilvl="2" w:tentative="1">
+      <w:start w:val="1"/>
+      <w:numFmt w:val="decimal"/>
+      <w:lvlText w:val="%3."/>
+      <w:lvlJc w:val="left"/>
+      <w:pPr>
+        <w:tabs>
+          <w:tab w:val="num" w:pos="2160"/>
+        </w:tabs>
+        <w:ind w:left="2160" w:hanging="360"/>
+      </w:pPr>
+    </w:lvl>
+    <w:lvl w:ilvl="3" w:tentative="1">
+      <w:start w:val="1"/>
+      <w:numFmt w:val="decimal"/>
+      <w:lvlText w:val="%4."/>
+      <w:lvlJc w:val="left"/>
+      <w:pPr>
+        <w:tabs>
+          <w:tab w:val="num" w:pos="2880"/>
+        </w:tabs>
+        <w:ind w:left="2880" w:hanging="360"/>
+      </w:pPr>
+    </w:lvl>
+    <w:lvl w:ilvl="4" w:tentative="1">
+      <w:start w:val="1"/>
+      <w:numFmt w:val="decimal"/>
+      <w:lvlText w:val="%5."/>
+      <w:lvlJc w:val="left"/>
+      <w:pPr>
+        <w:tabs>
+          <w:tab w:val="num" w:pos="3600"/>
+        </w:tabs>
+        <w:ind w:left="3600" w:hanging="360"/>
+      </w:pPr>
+    </w:lvl>
+    <w:lvl w:ilvl="5" w:tentative="1">
+      <w:start w:val="1"/>
+      <w:numFmt w:val="decimal"/>
+      <w:lvlText w:val="%6."/>
+      <w:lvlJc w:val="left"/>
+      <w:pPr>
+        <w:tabs>
+          <w:tab w:val="num" w:pos="4320"/>
+        </w:tabs>
+        <w:ind w:left="4320" w:hanging="360"/>
+      </w:pPr>
+    </w:lvl>
+    <w:lvl w:ilvl="6" w:tentative="1">
+      <w:start w:val="1"/>
+      <w:numFmt w:val="decimal"/>
+      <w:lvlText w:val="%7."/>
+      <w:lvlJc w:val="left"/>
+      <w:pPr>
+        <w:tabs>
+          <w:tab w:val="num" w:pos="5040"/>
+        </w:tabs>
+        <w:ind w:left="5040" w:hanging="360"/>
+      </w:pPr>
+    </w:lvl>
+    <w:lvl w:ilvl="7" w:tentative="1">
+      <w:start w:val="1"/>
+      <w:numFmt w:val="decimal"/>
+      <w:lvlText w:val="%8."/>
+      <w:lvlJc w:val="left"/>
+      <w:pPr>
+        <w:tabs>
+          <w:tab w:val="num" w:pos="5760"/>
+        </w:tabs>
+        <w:ind w:left="5760" w:hanging="360"/>
+      </w:pPr>
+    </w:lvl>
+    <w:lvl w:ilvl="8" w:tentative="1">
+      <w:start w:val="1"/>
+      <w:numFmt w:val="decimal"/>
+      <w:lvlText w:val="%9."/>
+      <w:lvlJc w:val="left"/>
+      <w:pPr>
+        <w:tabs>
+          <w:tab w:val="num" w:pos="6480"/>
+        </w:tabs>
+        <w:ind w:left="6480" w:hanging="360"/>
+      </w:pPr>
+    </w:lvl>
+  </w:abstractNum>
+  <w:abstractNum w:abstractNumId="8" w15:restartNumberingAfterBreak="0">
+    <w:nsid w:val="2BCB363F"/>
+    <w:multiLevelType w:val="multilevel"/>
+    <w:tmpl w:val="7868B55E"/>
+    <w:lvl w:ilvl="0">
+      <w:start w:val="1"/>
+      <w:numFmt w:val="bullet"/>
+      <w:lvlText w:val=""/>
+      <w:lvlJc w:val="left"/>
+      <w:pPr>
+        <w:tabs>
+          <w:tab w:val="num" w:pos="720"/>
+        </w:tabs>
+        <w:ind w:left="720" w:hanging="360"/>
+      </w:pPr>
+      <w:rPr>
+        <w:rFonts w:ascii="Symbol" w:hAnsi="Symbol" w:hint="default"/>
+        <w:sz w:val="20"/>
+      </w:rPr>
+    </w:lvl>
+    <w:lvl w:ilvl="1" w:tentative="1">
+      <w:start w:val="1"/>
+      <w:numFmt w:val="bullet"/>
+      <w:lvlText w:val="o"/>
+      <w:lvlJc w:val="left"/>
+      <w:pPr>
+        <w:tabs>
+          <w:tab w:val="num" w:pos="1440"/>
+        </w:tabs>
+        <w:ind w:left="1440" w:hanging="360"/>
+      </w:pPr>
+      <w:rPr>
+        <w:rFonts w:ascii="Courier New" w:hAnsi="Courier New" w:hint="default"/>
+        <w:sz w:val="20"/>
+      </w:rPr>
+    </w:lvl>
+    <w:lvl w:ilvl="2" w:tentative="1">
+      <w:start w:val="1"/>
+      <w:numFmt w:val="bullet"/>
+      <w:lvlText w:val=""/>
+      <w:lvlJc w:val="left"/>
+      <w:pPr>
+        <w:tabs>
+          <w:tab w:val="num" w:pos="2160"/>
+        </w:tabs>
+        <w:ind w:left="2160" w:hanging="360"/>
+      </w:pPr>
+      <w:rPr>
+        <w:rFonts w:ascii="Wingdings" w:hAnsi="Wingdings" w:hint="default"/>
+        <w:sz w:val="20"/>
+      </w:rPr>
+    </w:lvl>
+    <w:lvl w:ilvl="3" w:tentative="1">
+      <w:start w:val="1"/>
+      <w:numFmt w:val="bullet"/>
+      <w:lvlText w:val=""/>
+      <w:lvlJc w:val="left"/>
+      <w:pPr>
+        <w:tabs>
+          <w:tab w:val="num" w:pos="2880"/>
+        </w:tabs>
+        <w:ind w:left="2880" w:hanging="360"/>
+      </w:pPr>
+      <w:rPr>
+        <w:rFonts w:ascii="Wingdings" w:hAnsi="Wingdings" w:hint="default"/>
+        <w:sz w:val="20"/>
+      </w:rPr>
+    </w:lvl>
+    <w:lvl w:ilvl="4" w:tentative="1">
+      <w:start w:val="1"/>
+      <w:numFmt w:val="bullet"/>
+      <w:lvlText w:val=""/>
+      <w:lvlJc w:val="left"/>
+      <w:pPr>
+        <w:tabs>
+          <w:tab w:val="num" w:pos="3600"/>
+        </w:tabs>
+        <w:ind w:left="3600" w:hanging="360"/>
+      </w:pPr>
+      <w:rPr>
+        <w:rFonts w:ascii="Wingdings" w:hAnsi="Wingdings" w:hint="default"/>
+        <w:sz w:val="20"/>
+      </w:rPr>
+    </w:lvl>
+    <w:lvl w:ilvl="5" w:tentative="1">
+      <w:start w:val="1"/>
+      <w:numFmt w:val="bullet"/>
+      <w:lvlText w:val=""/>
+      <w:lvlJc w:val="left"/>
+      <w:pPr>
+        <w:tabs>
+          <w:tab w:val="num" w:pos="4320"/>
+        </w:tabs>
+        <w:ind w:left="4320" w:hanging="360"/>
+      </w:pPr>
+      <w:rPr>
+        <w:rFonts w:ascii="Wingdings" w:hAnsi="Wingdings" w:hint="default"/>
+        <w:sz w:val="20"/>
+      </w:rPr>
+    </w:lvl>
+    <w:lvl w:ilvl="6" w:tentative="1">
+      <w:start w:val="1"/>
+      <w:numFmt w:val="bullet"/>
+      <w:lvlText w:val=""/>
+      <w:lvlJc w:val="left"/>
+      <w:pPr>
+        <w:tabs>
+          <w:tab w:val="num" w:pos="5040"/>
+        </w:tabs>
+        <w:ind w:left="5040" w:hanging="360"/>
+      </w:pPr>
+      <w:rPr>
+        <w:rFonts w:ascii="Wingdings" w:hAnsi="Wingdings" w:hint="default"/>
+        <w:sz w:val="20"/>
+      </w:rPr>
+    </w:lvl>
+    <w:lvl w:ilvl="7" w:tentative="1">
+      <w:start w:val="1"/>
+      <w:numFmt w:val="bullet"/>
+      <w:lvlText w:val=""/>
+      <w:lvlJc w:val="left"/>
+      <w:pPr>
+        <w:tabs>
+          <w:tab w:val="num" w:pos="5760"/>
+        </w:tabs>
+        <w:ind w:left="5760" w:hanging="360"/>
+      </w:pPr>
+      <w:rPr>
+        <w:rFonts w:ascii="Wingdings" w:hAnsi="Wingdings" w:hint="default"/>
+        <w:sz w:val="20"/>
+      </w:rPr>
+    </w:lvl>
+    <w:lvl w:ilvl="8" w:tentative="1">
+      <w:start w:val="1"/>
+      <w:numFmt w:val="bullet"/>
+      <w:lvlText w:val=""/>
+      <w:lvlJc w:val="left"/>
+      <w:pPr>
+        <w:tabs>
+          <w:tab w:val="num" w:pos="6480"/>
+        </w:tabs>
+        <w:ind w:left="6480" w:hanging="360"/>
+      </w:pPr>
+      <w:rPr>
+        <w:rFonts w:ascii="Wingdings" w:hAnsi="Wingdings" w:hint="default"/>
+        <w:sz w:val="20"/>
+      </w:rPr>
+    </w:lvl>
+  </w:abstractNum>
+  <w:abstractNum w:abstractNumId="9" w15:restartNumberingAfterBreak="0">
     <w:nsid w:val="2CC83745"/>
     <w:multiLevelType w:val="multilevel"/>
     <w:tmpl w:val="25663D5A"/>
@@ -3799,7 +6000,241 @@
       </w:pPr>
     </w:lvl>
   </w:abstractNum>
-  <w:abstractNum w:abstractNumId="5" w15:restartNumberingAfterBreak="0">
+  <w:abstractNum w:abstractNumId="10" w15:restartNumberingAfterBreak="0">
+    <w:nsid w:val="2CD05C3F"/>
+    <w:multiLevelType w:val="multilevel"/>
+    <w:tmpl w:val="4C886712"/>
+    <w:lvl w:ilvl="0">
+      <w:start w:val="1"/>
+      <w:numFmt w:val="decimal"/>
+      <w:lvlText w:val="%1."/>
+      <w:lvlJc w:val="left"/>
+      <w:pPr>
+        <w:tabs>
+          <w:tab w:val="num" w:pos="720"/>
+        </w:tabs>
+        <w:ind w:left="720" w:hanging="360"/>
+      </w:pPr>
+    </w:lvl>
+    <w:lvl w:ilvl="1">
+      <w:start w:val="1"/>
+      <w:numFmt w:val="bullet"/>
+      <w:lvlText w:val="o"/>
+      <w:lvlJc w:val="left"/>
+      <w:pPr>
+        <w:tabs>
+          <w:tab w:val="num" w:pos="1440"/>
+        </w:tabs>
+        <w:ind w:left="1440" w:hanging="360"/>
+      </w:pPr>
+      <w:rPr>
+        <w:rFonts w:ascii="Courier New" w:hAnsi="Courier New" w:hint="default"/>
+        <w:sz w:val="20"/>
+      </w:rPr>
+    </w:lvl>
+    <w:lvl w:ilvl="2" w:tentative="1">
+      <w:start w:val="1"/>
+      <w:numFmt w:val="decimal"/>
+      <w:lvlText w:val="%3."/>
+      <w:lvlJc w:val="left"/>
+      <w:pPr>
+        <w:tabs>
+          <w:tab w:val="num" w:pos="2160"/>
+        </w:tabs>
+        <w:ind w:left="2160" w:hanging="360"/>
+      </w:pPr>
+    </w:lvl>
+    <w:lvl w:ilvl="3" w:tentative="1">
+      <w:start w:val="1"/>
+      <w:numFmt w:val="decimal"/>
+      <w:lvlText w:val="%4."/>
+      <w:lvlJc w:val="left"/>
+      <w:pPr>
+        <w:tabs>
+          <w:tab w:val="num" w:pos="2880"/>
+        </w:tabs>
+        <w:ind w:left="2880" w:hanging="360"/>
+      </w:pPr>
+    </w:lvl>
+    <w:lvl w:ilvl="4" w:tentative="1">
+      <w:start w:val="1"/>
+      <w:numFmt w:val="decimal"/>
+      <w:lvlText w:val="%5."/>
+      <w:lvlJc w:val="left"/>
+      <w:pPr>
+        <w:tabs>
+          <w:tab w:val="num" w:pos="3600"/>
+        </w:tabs>
+        <w:ind w:left="3600" w:hanging="360"/>
+      </w:pPr>
+    </w:lvl>
+    <w:lvl w:ilvl="5" w:tentative="1">
+      <w:start w:val="1"/>
+      <w:numFmt w:val="decimal"/>
+      <w:lvlText w:val="%6."/>
+      <w:lvlJc w:val="left"/>
+      <w:pPr>
+        <w:tabs>
+          <w:tab w:val="num" w:pos="4320"/>
+        </w:tabs>
+        <w:ind w:left="4320" w:hanging="360"/>
+      </w:pPr>
+    </w:lvl>
+    <w:lvl w:ilvl="6" w:tentative="1">
+      <w:start w:val="1"/>
+      <w:numFmt w:val="decimal"/>
+      <w:lvlText w:val="%7."/>
+      <w:lvlJc w:val="left"/>
+      <w:pPr>
+        <w:tabs>
+          <w:tab w:val="num" w:pos="5040"/>
+        </w:tabs>
+        <w:ind w:left="5040" w:hanging="360"/>
+      </w:pPr>
+    </w:lvl>
+    <w:lvl w:ilvl="7" w:tentative="1">
+      <w:start w:val="1"/>
+      <w:numFmt w:val="decimal"/>
+      <w:lvlText w:val="%8."/>
+      <w:lvlJc w:val="left"/>
+      <w:pPr>
+        <w:tabs>
+          <w:tab w:val="num" w:pos="5760"/>
+        </w:tabs>
+        <w:ind w:left="5760" w:hanging="360"/>
+      </w:pPr>
+    </w:lvl>
+    <w:lvl w:ilvl="8" w:tentative="1">
+      <w:start w:val="1"/>
+      <w:numFmt w:val="decimal"/>
+      <w:lvlText w:val="%9."/>
+      <w:lvlJc w:val="left"/>
+      <w:pPr>
+        <w:tabs>
+          <w:tab w:val="num" w:pos="6480"/>
+        </w:tabs>
+        <w:ind w:left="6480" w:hanging="360"/>
+      </w:pPr>
+    </w:lvl>
+  </w:abstractNum>
+  <w:abstractNum w:abstractNumId="11" w15:restartNumberingAfterBreak="0">
+    <w:nsid w:val="315A76AD"/>
+    <w:multiLevelType w:val="multilevel"/>
+    <w:tmpl w:val="179C155C"/>
+    <w:lvl w:ilvl="0">
+      <w:start w:val="1"/>
+      <w:numFmt w:val="decimal"/>
+      <w:lvlText w:val="%1."/>
+      <w:lvlJc w:val="left"/>
+      <w:pPr>
+        <w:tabs>
+          <w:tab w:val="num" w:pos="720"/>
+        </w:tabs>
+        <w:ind w:left="720" w:hanging="360"/>
+      </w:pPr>
+    </w:lvl>
+    <w:lvl w:ilvl="1">
+      <w:start w:val="1"/>
+      <w:numFmt w:val="bullet"/>
+      <w:lvlText w:val="o"/>
+      <w:lvlJc w:val="left"/>
+      <w:pPr>
+        <w:tabs>
+          <w:tab w:val="num" w:pos="1440"/>
+        </w:tabs>
+        <w:ind w:left="1440" w:hanging="360"/>
+      </w:pPr>
+      <w:rPr>
+        <w:rFonts w:ascii="Courier New" w:hAnsi="Courier New" w:hint="default"/>
+        <w:sz w:val="20"/>
+      </w:rPr>
+    </w:lvl>
+    <w:lvl w:ilvl="2" w:tentative="1">
+      <w:start w:val="1"/>
+      <w:numFmt w:val="decimal"/>
+      <w:lvlText w:val="%3."/>
+      <w:lvlJc w:val="left"/>
+      <w:pPr>
+        <w:tabs>
+          <w:tab w:val="num" w:pos="2160"/>
+        </w:tabs>
+        <w:ind w:left="2160" w:hanging="360"/>
+      </w:pPr>
+    </w:lvl>
+    <w:lvl w:ilvl="3" w:tentative="1">
+      <w:start w:val="1"/>
+      <w:numFmt w:val="decimal"/>
+      <w:lvlText w:val="%4."/>
+      <w:lvlJc w:val="left"/>
+      <w:pPr>
+        <w:tabs>
+          <w:tab w:val="num" w:pos="2880"/>
+        </w:tabs>
+        <w:ind w:left="2880" w:hanging="360"/>
+      </w:pPr>
+    </w:lvl>
+    <w:lvl w:ilvl="4" w:tentative="1">
+      <w:start w:val="1"/>
+      <w:numFmt w:val="decimal"/>
+      <w:lvlText w:val="%5."/>
+      <w:lvlJc w:val="left"/>
+      <w:pPr>
+        <w:tabs>
+          <w:tab w:val="num" w:pos="3600"/>
+        </w:tabs>
+        <w:ind w:left="3600" w:hanging="360"/>
+      </w:pPr>
+    </w:lvl>
+    <w:lvl w:ilvl="5" w:tentative="1">
+      <w:start w:val="1"/>
+      <w:numFmt w:val="decimal"/>
+      <w:lvlText w:val="%6."/>
+      <w:lvlJc w:val="left"/>
+      <w:pPr>
+        <w:tabs>
+          <w:tab w:val="num" w:pos="4320"/>
+        </w:tabs>
+        <w:ind w:left="4320" w:hanging="360"/>
+      </w:pPr>
+    </w:lvl>
+    <w:lvl w:ilvl="6" w:tentative="1">
+      <w:start w:val="1"/>
+      <w:numFmt w:val="decimal"/>
+      <w:lvlText w:val="%7."/>
+      <w:lvlJc w:val="left"/>
+      <w:pPr>
+        <w:tabs>
+          <w:tab w:val="num" w:pos="5040"/>
+        </w:tabs>
+        <w:ind w:left="5040" w:hanging="360"/>
+      </w:pPr>
+    </w:lvl>
+    <w:lvl w:ilvl="7" w:tentative="1">
+      <w:start w:val="1"/>
+      <w:numFmt w:val="decimal"/>
+      <w:lvlText w:val="%8."/>
+      <w:lvlJc w:val="left"/>
+      <w:pPr>
+        <w:tabs>
+          <w:tab w:val="num" w:pos="5760"/>
+        </w:tabs>
+        <w:ind w:left="5760" w:hanging="360"/>
+      </w:pPr>
+    </w:lvl>
+    <w:lvl w:ilvl="8" w:tentative="1">
+      <w:start w:val="1"/>
+      <w:numFmt w:val="decimal"/>
+      <w:lvlText w:val="%9."/>
+      <w:lvlJc w:val="left"/>
+      <w:pPr>
+        <w:tabs>
+          <w:tab w:val="num" w:pos="6480"/>
+        </w:tabs>
+        <w:ind w:left="6480" w:hanging="360"/>
+      </w:pPr>
+    </w:lvl>
+  </w:abstractNum>
+  <w:abstractNum w:abstractNumId="12" w15:restartNumberingAfterBreak="0">
     <w:nsid w:val="3C054DF1"/>
     <w:multiLevelType w:val="multilevel"/>
     <w:tmpl w:val="D3108CF8"/>
@@ -3948,7 +6383,7 @@
       </w:rPr>
     </w:lvl>
   </w:abstractNum>
-  <w:abstractNum w:abstractNumId="6" w15:restartNumberingAfterBreak="0">
+  <w:abstractNum w:abstractNumId="13" w15:restartNumberingAfterBreak="0">
     <w:nsid w:val="3FA13F7E"/>
     <w:multiLevelType w:val="multilevel"/>
     <w:tmpl w:val="EB060C50"/>
@@ -4061,7 +6496,156 @@
       </w:pPr>
     </w:lvl>
   </w:abstractNum>
-  <w:abstractNum w:abstractNumId="7" w15:restartNumberingAfterBreak="0">
+  <w:abstractNum w:abstractNumId="14" w15:restartNumberingAfterBreak="0">
+    <w:nsid w:val="425D381B"/>
+    <w:multiLevelType w:val="multilevel"/>
+    <w:tmpl w:val="5F6669DE"/>
+    <w:lvl w:ilvl="0">
+      <w:start w:val="1"/>
+      <w:numFmt w:val="bullet"/>
+      <w:lvlText w:val=""/>
+      <w:lvlJc w:val="left"/>
+      <w:pPr>
+        <w:tabs>
+          <w:tab w:val="num" w:pos="720"/>
+        </w:tabs>
+        <w:ind w:left="720" w:hanging="360"/>
+      </w:pPr>
+      <w:rPr>
+        <w:rFonts w:ascii="Symbol" w:hAnsi="Symbol" w:hint="default"/>
+        <w:sz w:val="20"/>
+      </w:rPr>
+    </w:lvl>
+    <w:lvl w:ilvl="1" w:tentative="1">
+      <w:start w:val="1"/>
+      <w:numFmt w:val="bullet"/>
+      <w:lvlText w:val="o"/>
+      <w:lvlJc w:val="left"/>
+      <w:pPr>
+        <w:tabs>
+          <w:tab w:val="num" w:pos="1440"/>
+        </w:tabs>
+        <w:ind w:left="1440" w:hanging="360"/>
+      </w:pPr>
+      <w:rPr>
+        <w:rFonts w:ascii="Courier New" w:hAnsi="Courier New" w:hint="default"/>
+        <w:sz w:val="20"/>
+      </w:rPr>
+    </w:lvl>
+    <w:lvl w:ilvl="2" w:tentative="1">
+      <w:start w:val="1"/>
+      <w:numFmt w:val="bullet"/>
+      <w:lvlText w:val=""/>
+      <w:lvlJc w:val="left"/>
+      <w:pPr>
+        <w:tabs>
+          <w:tab w:val="num" w:pos="2160"/>
+        </w:tabs>
+        <w:ind w:left="2160" w:hanging="360"/>
+      </w:pPr>
+      <w:rPr>
+        <w:rFonts w:ascii="Wingdings" w:hAnsi="Wingdings" w:hint="default"/>
+        <w:sz w:val="20"/>
+      </w:rPr>
+    </w:lvl>
+    <w:lvl w:ilvl="3" w:tentative="1">
+      <w:start w:val="1"/>
+      <w:numFmt w:val="bullet"/>
+      <w:lvlText w:val=""/>
+      <w:lvlJc w:val="left"/>
+      <w:pPr>
+        <w:tabs>
+          <w:tab w:val="num" w:pos="2880"/>
+        </w:tabs>
+        <w:ind w:left="2880" w:hanging="360"/>
+      </w:pPr>
+      <w:rPr>
+        <w:rFonts w:ascii="Wingdings" w:hAnsi="Wingdings" w:hint="default"/>
+        <w:sz w:val="20"/>
+      </w:rPr>
+    </w:lvl>
+    <w:lvl w:ilvl="4" w:tentative="1">
+      <w:start w:val="1"/>
+      <w:numFmt w:val="bullet"/>
+      <w:lvlText w:val=""/>
+      <w:lvlJc w:val="left"/>
+      <w:pPr>
+        <w:tabs>
+          <w:tab w:val="num" w:pos="3600"/>
+        </w:tabs>
+        <w:ind w:left="3600" w:hanging="360"/>
+      </w:pPr>
+      <w:rPr>
+        <w:rFonts w:ascii="Wingdings" w:hAnsi="Wingdings" w:hint="default"/>
+        <w:sz w:val="20"/>
+      </w:rPr>
+    </w:lvl>
+    <w:lvl w:ilvl="5" w:tentative="1">
+      <w:start w:val="1"/>
+      <w:numFmt w:val="bullet"/>
+      <w:lvlText w:val=""/>
+      <w:lvlJc w:val="left"/>
+      <w:pPr>
+        <w:tabs>
+          <w:tab w:val="num" w:pos="4320"/>
+        </w:tabs>
+        <w:ind w:left="4320" w:hanging="360"/>
+      </w:pPr>
+      <w:rPr>
+        <w:rFonts w:ascii="Wingdings" w:hAnsi="Wingdings" w:hint="default"/>
+        <w:sz w:val="20"/>
+      </w:rPr>
+    </w:lvl>
+    <w:lvl w:ilvl="6" w:tentative="1">
+      <w:start w:val="1"/>
+      <w:numFmt w:val="bullet"/>
+      <w:lvlText w:val=""/>
+      <w:lvlJc w:val="left"/>
+      <w:pPr>
+        <w:tabs>
+          <w:tab w:val="num" w:pos="5040"/>
+        </w:tabs>
+        <w:ind w:left="5040" w:hanging="360"/>
+      </w:pPr>
+      <w:rPr>
+        <w:rFonts w:ascii="Wingdings" w:hAnsi="Wingdings" w:hint="default"/>
+        <w:sz w:val="20"/>
+      </w:rPr>
+    </w:lvl>
+    <w:lvl w:ilvl="7" w:tentative="1">
+      <w:start w:val="1"/>
+      <w:numFmt w:val="bullet"/>
+      <w:lvlText w:val=""/>
+      <w:lvlJc w:val="left"/>
+      <w:pPr>
+        <w:tabs>
+          <w:tab w:val="num" w:pos="5760"/>
+        </w:tabs>
+        <w:ind w:left="5760" w:hanging="360"/>
+      </w:pPr>
+      <w:rPr>
+        <w:rFonts w:ascii="Wingdings" w:hAnsi="Wingdings" w:hint="default"/>
+        <w:sz w:val="20"/>
+      </w:rPr>
+    </w:lvl>
+    <w:lvl w:ilvl="8" w:tentative="1">
+      <w:start w:val="1"/>
+      <w:numFmt w:val="bullet"/>
+      <w:lvlText w:val=""/>
+      <w:lvlJc w:val="left"/>
+      <w:pPr>
+        <w:tabs>
+          <w:tab w:val="num" w:pos="6480"/>
+        </w:tabs>
+        <w:ind w:left="6480" w:hanging="360"/>
+      </w:pPr>
+      <w:rPr>
+        <w:rFonts w:ascii="Wingdings" w:hAnsi="Wingdings" w:hint="default"/>
+        <w:sz w:val="20"/>
+      </w:rPr>
+    </w:lvl>
+  </w:abstractNum>
+  <w:abstractNum w:abstractNumId="15" w15:restartNumberingAfterBreak="0">
     <w:nsid w:val="426A319C"/>
     <w:multiLevelType w:val="multilevel"/>
     <w:tmpl w:val="CB703412"/>
@@ -4210,7 +6794,7 @@
       </w:rPr>
     </w:lvl>
   </w:abstractNum>
-  <w:abstractNum w:abstractNumId="8" w15:restartNumberingAfterBreak="0">
+  <w:abstractNum w:abstractNumId="16" w15:restartNumberingAfterBreak="0">
     <w:nsid w:val="45CC6961"/>
     <w:multiLevelType w:val="multilevel"/>
     <w:tmpl w:val="E1F06A0C"/>
@@ -4359,7 +6943,7 @@
       </w:rPr>
     </w:lvl>
   </w:abstractNum>
-  <w:abstractNum w:abstractNumId="9" w15:restartNumberingAfterBreak="0">
+  <w:abstractNum w:abstractNumId="17" w15:restartNumberingAfterBreak="0">
     <w:nsid w:val="460205A1"/>
     <w:multiLevelType w:val="multilevel"/>
     <w:tmpl w:val="5D2CC80E"/>
@@ -4508,7 +7092,7 @@
       </w:rPr>
     </w:lvl>
   </w:abstractNum>
-  <w:abstractNum w:abstractNumId="10" w15:restartNumberingAfterBreak="0">
+  <w:abstractNum w:abstractNumId="18" w15:restartNumberingAfterBreak="0">
     <w:nsid w:val="4FE25237"/>
     <w:multiLevelType w:val="multilevel"/>
     <w:tmpl w:val="B6DA5D70"/>
@@ -4657,7 +7241,7 @@
       </w:rPr>
     </w:lvl>
   </w:abstractNum>
-  <w:abstractNum w:abstractNumId="11" w15:restartNumberingAfterBreak="0">
+  <w:abstractNum w:abstractNumId="19" w15:restartNumberingAfterBreak="0">
     <w:nsid w:val="581D1922"/>
     <w:multiLevelType w:val="multilevel"/>
     <w:tmpl w:val="C04E0B3C"/>
@@ -4806,7 +7390,156 @@
       </w:rPr>
     </w:lvl>
   </w:abstractNum>
-  <w:abstractNum w:abstractNumId="12" w15:restartNumberingAfterBreak="0">
+  <w:abstractNum w:abstractNumId="20" w15:restartNumberingAfterBreak="0">
+    <w:nsid w:val="59031897"/>
+    <w:multiLevelType w:val="multilevel"/>
+    <w:tmpl w:val="24264F44"/>
+    <w:lvl w:ilvl="0">
+      <w:start w:val="1"/>
+      <w:numFmt w:val="bullet"/>
+      <w:lvlText w:val=""/>
+      <w:lvlJc w:val="left"/>
+      <w:pPr>
+        <w:tabs>
+          <w:tab w:val="num" w:pos="720"/>
+        </w:tabs>
+        <w:ind w:left="720" w:hanging="360"/>
+      </w:pPr>
+      <w:rPr>
+        <w:rFonts w:ascii="Symbol" w:hAnsi="Symbol" w:hint="default"/>
+        <w:sz w:val="20"/>
+      </w:rPr>
+    </w:lvl>
+    <w:lvl w:ilvl="1">
+      <w:start w:val="1"/>
+      <w:numFmt w:val="bullet"/>
+      <w:lvlText w:val="o"/>
+      <w:lvlJc w:val="left"/>
+      <w:pPr>
+        <w:tabs>
+          <w:tab w:val="num" w:pos="1440"/>
+        </w:tabs>
+        <w:ind w:left="1440" w:hanging="360"/>
+      </w:pPr>
+      <w:rPr>
+        <w:rFonts w:ascii="Courier New" w:hAnsi="Courier New" w:hint="default"/>
+        <w:sz w:val="20"/>
+      </w:rPr>
+    </w:lvl>
+    <w:lvl w:ilvl="2" w:tentative="1">
+      <w:start w:val="1"/>
+      <w:numFmt w:val="bullet"/>
+      <w:lvlText w:val=""/>
+      <w:lvlJc w:val="left"/>
+      <w:pPr>
+        <w:tabs>
+          <w:tab w:val="num" w:pos="2160"/>
+        </w:tabs>
+        <w:ind w:left="2160" w:hanging="360"/>
+      </w:pPr>
+      <w:rPr>
+        <w:rFonts w:ascii="Wingdings" w:hAnsi="Wingdings" w:hint="default"/>
+        <w:sz w:val="20"/>
+      </w:rPr>
+    </w:lvl>
+    <w:lvl w:ilvl="3" w:tentative="1">
+      <w:start w:val="1"/>
+      <w:numFmt w:val="bullet"/>
+      <w:lvlText w:val=""/>
+      <w:lvlJc w:val="left"/>
+      <w:pPr>
+        <w:tabs>
+          <w:tab w:val="num" w:pos="2880"/>
+        </w:tabs>
+        <w:ind w:left="2880" w:hanging="360"/>
+      </w:pPr>
+      <w:rPr>
+        <w:rFonts w:ascii="Wingdings" w:hAnsi="Wingdings" w:hint="default"/>
+        <w:sz w:val="20"/>
+      </w:rPr>
+    </w:lvl>
+    <w:lvl w:ilvl="4" w:tentative="1">
+      <w:start w:val="1"/>
+      <w:numFmt w:val="bullet"/>
+      <w:lvlText w:val=""/>
+      <w:lvlJc w:val="left"/>
+      <w:pPr>
+        <w:tabs>
+          <w:tab w:val="num" w:pos="3600"/>
+        </w:tabs>
+        <w:ind w:left="3600" w:hanging="360"/>
+      </w:pPr>
+      <w:rPr>
+        <w:rFonts w:ascii="Wingdings" w:hAnsi="Wingdings" w:hint="default"/>
+        <w:sz w:val="20"/>
+      </w:rPr>
+    </w:lvl>
+    <w:lvl w:ilvl="5" w:tentative="1">
+      <w:start w:val="1"/>
+      <w:numFmt w:val="bullet"/>
+      <w:lvlText w:val=""/>
+      <w:lvlJc w:val="left"/>
+      <w:pPr>
+        <w:tabs>
+          <w:tab w:val="num" w:pos="4320"/>
+        </w:tabs>
+        <w:ind w:left="4320" w:hanging="360"/>
+      </w:pPr>
+      <w:rPr>
+        <w:rFonts w:ascii="Wingdings" w:hAnsi="Wingdings" w:hint="default"/>
+        <w:sz w:val="20"/>
+      </w:rPr>
+    </w:lvl>
+    <w:lvl w:ilvl="6" w:tentative="1">
+      <w:start w:val="1"/>
+      <w:numFmt w:val="bullet"/>
+      <w:lvlText w:val=""/>
+      <w:lvlJc w:val="left"/>
+      <w:pPr>
+        <w:tabs>
+          <w:tab w:val="num" w:pos="5040"/>
+        </w:tabs>
+        <w:ind w:left="5040" w:hanging="360"/>
+      </w:pPr>
+      <w:rPr>
+        <w:rFonts w:ascii="Wingdings" w:hAnsi="Wingdings" w:hint="default"/>
+        <w:sz w:val="20"/>
+      </w:rPr>
+    </w:lvl>
+    <w:lvl w:ilvl="7" w:tentative="1">
+      <w:start w:val="1"/>
+      <w:numFmt w:val="bullet"/>
+      <w:lvlText w:val=""/>
+      <w:lvlJc w:val="left"/>
+      <w:pPr>
+        <w:tabs>
+          <w:tab w:val="num" w:pos="5760"/>
+        </w:tabs>
+        <w:ind w:left="5760" w:hanging="360"/>
+      </w:pPr>
+      <w:rPr>
+        <w:rFonts w:ascii="Wingdings" w:hAnsi="Wingdings" w:hint="default"/>
+        <w:sz w:val="20"/>
+      </w:rPr>
+    </w:lvl>
+    <w:lvl w:ilvl="8" w:tentative="1">
+      <w:start w:val="1"/>
+      <w:numFmt w:val="bullet"/>
+      <w:lvlText w:val=""/>
+      <w:lvlJc w:val="left"/>
+      <w:pPr>
+        <w:tabs>
+          <w:tab w:val="num" w:pos="6480"/>
+        </w:tabs>
+        <w:ind w:left="6480" w:hanging="360"/>
+      </w:pPr>
+      <w:rPr>
+        <w:rFonts w:ascii="Wingdings" w:hAnsi="Wingdings" w:hint="default"/>
+        <w:sz w:val="20"/>
+      </w:rPr>
+    </w:lvl>
+  </w:abstractNum>
+  <w:abstractNum w:abstractNumId="21" w15:restartNumberingAfterBreak="0">
     <w:nsid w:val="5E6F00FF"/>
     <w:multiLevelType w:val="multilevel"/>
     <w:tmpl w:val="C9A8EDEC"/>
@@ -4919,7 +7652,7 @@
       </w:pPr>
     </w:lvl>
   </w:abstractNum>
-  <w:abstractNum w:abstractNumId="13" w15:restartNumberingAfterBreak="0">
+  <w:abstractNum w:abstractNumId="22" w15:restartNumberingAfterBreak="0">
     <w:nsid w:val="65EB3476"/>
     <w:multiLevelType w:val="multilevel"/>
     <w:tmpl w:val="B4DE325A"/>
@@ -5032,7 +7765,7 @@
       </w:pPr>
     </w:lvl>
   </w:abstractNum>
-  <w:abstractNum w:abstractNumId="14" w15:restartNumberingAfterBreak="0">
+  <w:abstractNum w:abstractNumId="23" w15:restartNumberingAfterBreak="0">
     <w:nsid w:val="685130B1"/>
     <w:multiLevelType w:val="multilevel"/>
     <w:tmpl w:val="4EAE0270"/>
@@ -5181,7 +7914,7 @@
       </w:rPr>
     </w:lvl>
   </w:abstractNum>
-  <w:abstractNum w:abstractNumId="15" w15:restartNumberingAfterBreak="0">
+  <w:abstractNum w:abstractNumId="24" w15:restartNumberingAfterBreak="0">
     <w:nsid w:val="69ED7E09"/>
     <w:multiLevelType w:val="multilevel"/>
     <w:tmpl w:val="C0A649BC"/>
@@ -5330,53 +8063,196 @@
       </w:rPr>
     </w:lvl>
   </w:abstractNum>
+  <w:abstractNum w:abstractNumId="25" w15:restartNumberingAfterBreak="0">
+    <w:nsid w:val="730731E5"/>
+    <w:multiLevelType w:val="multilevel"/>
+    <w:tmpl w:val="A42E010A"/>
+    <w:lvl w:ilvl="0">
+      <w:start w:val="1"/>
+      <w:numFmt w:val="decimal"/>
+      <w:lvlText w:val="%1."/>
+      <w:lvlJc w:val="left"/>
+      <w:pPr>
+        <w:tabs>
+          <w:tab w:val="num" w:pos="720"/>
+        </w:tabs>
+        <w:ind w:left="720" w:hanging="360"/>
+      </w:pPr>
+    </w:lvl>
+    <w:lvl w:ilvl="1" w:tentative="1">
+      <w:start w:val="1"/>
+      <w:numFmt w:val="decimal"/>
+      <w:lvlText w:val="%2."/>
+      <w:lvlJc w:val="left"/>
+      <w:pPr>
+        <w:tabs>
+          <w:tab w:val="num" w:pos="1440"/>
+        </w:tabs>
+        <w:ind w:left="1440" w:hanging="360"/>
+      </w:pPr>
+    </w:lvl>
+    <w:lvl w:ilvl="2" w:tentative="1">
+      <w:start w:val="1"/>
+      <w:numFmt w:val="decimal"/>
+      <w:lvlText w:val="%3."/>
+      <w:lvlJc w:val="left"/>
+      <w:pPr>
+        <w:tabs>
+          <w:tab w:val="num" w:pos="2160"/>
+        </w:tabs>
+        <w:ind w:left="2160" w:hanging="360"/>
+      </w:pPr>
+    </w:lvl>
+    <w:lvl w:ilvl="3" w:tentative="1">
+      <w:start w:val="1"/>
+      <w:numFmt w:val="decimal"/>
+      <w:lvlText w:val="%4."/>
+      <w:lvlJc w:val="left"/>
+      <w:pPr>
+        <w:tabs>
+          <w:tab w:val="num" w:pos="2880"/>
+        </w:tabs>
+        <w:ind w:left="2880" w:hanging="360"/>
+      </w:pPr>
+    </w:lvl>
+    <w:lvl w:ilvl="4" w:tentative="1">
+      <w:start w:val="1"/>
+      <w:numFmt w:val="decimal"/>
+      <w:lvlText w:val="%5."/>
+      <w:lvlJc w:val="left"/>
+      <w:pPr>
+        <w:tabs>
+          <w:tab w:val="num" w:pos="3600"/>
+        </w:tabs>
+        <w:ind w:left="3600" w:hanging="360"/>
+      </w:pPr>
+    </w:lvl>
+    <w:lvl w:ilvl="5" w:tentative="1">
+      <w:start w:val="1"/>
+      <w:numFmt w:val="decimal"/>
+      <w:lvlText w:val="%6."/>
+      <w:lvlJc w:val="left"/>
+      <w:pPr>
+        <w:tabs>
+          <w:tab w:val="num" w:pos="4320"/>
+        </w:tabs>
+        <w:ind w:left="4320" w:hanging="360"/>
+      </w:pPr>
+    </w:lvl>
+    <w:lvl w:ilvl="6" w:tentative="1">
+      <w:start w:val="1"/>
+      <w:numFmt w:val="decimal"/>
+      <w:lvlText w:val="%7."/>
+      <w:lvlJc w:val="left"/>
+      <w:pPr>
+        <w:tabs>
+          <w:tab w:val="num" w:pos="5040"/>
+        </w:tabs>
+        <w:ind w:left="5040" w:hanging="360"/>
+      </w:pPr>
+    </w:lvl>
+    <w:lvl w:ilvl="7" w:tentative="1">
+      <w:start w:val="1"/>
+      <w:numFmt w:val="decimal"/>
+      <w:lvlText w:val="%8."/>
+      <w:lvlJc w:val="left"/>
+      <w:pPr>
+        <w:tabs>
+          <w:tab w:val="num" w:pos="5760"/>
+        </w:tabs>
+        <w:ind w:left="5760" w:hanging="360"/>
+      </w:pPr>
+    </w:lvl>
+    <w:lvl w:ilvl="8" w:tentative="1">
+      <w:start w:val="1"/>
+      <w:numFmt w:val="decimal"/>
+      <w:lvlText w:val="%9."/>
+      <w:lvlJc w:val="left"/>
+      <w:pPr>
+        <w:tabs>
+          <w:tab w:val="num" w:pos="6480"/>
+        </w:tabs>
+        <w:ind w:left="6480" w:hanging="360"/>
+      </w:pPr>
+    </w:lvl>
+  </w:abstractNum>
   <w:num w:numId="1" w16cid:durableId="147018417">
+    <w:abstractNumId w:val="9"/>
+  </w:num>
+  <w:num w:numId="2" w16cid:durableId="11029360">
+    <w:abstractNumId w:val="21"/>
+  </w:num>
+  <w:num w:numId="3" w16cid:durableId="1724677867">
+    <w:abstractNumId w:val="16"/>
+  </w:num>
+  <w:num w:numId="4" w16cid:durableId="1844004223">
+    <w:abstractNumId w:val="13"/>
+  </w:num>
+  <w:num w:numId="5" w16cid:durableId="475992711">
+    <w:abstractNumId w:val="24"/>
+  </w:num>
+  <w:num w:numId="6" w16cid:durableId="801994945">
+    <w:abstractNumId w:val="17"/>
+  </w:num>
+  <w:num w:numId="7" w16cid:durableId="285083744">
+    <w:abstractNumId w:val="18"/>
+  </w:num>
+  <w:num w:numId="8" w16cid:durableId="976689363">
+    <w:abstractNumId w:val="3"/>
+  </w:num>
+  <w:num w:numId="9" w16cid:durableId="96101557">
+    <w:abstractNumId w:val="1"/>
+  </w:num>
+  <w:num w:numId="10" w16cid:durableId="616064491">
+    <w:abstractNumId w:val="19"/>
+  </w:num>
+  <w:num w:numId="11" w16cid:durableId="1751611856">
     <w:abstractNumId w:val="4"/>
   </w:num>
-  <w:num w:numId="2" w16cid:durableId="11029360">
+  <w:num w:numId="12" w16cid:durableId="2116561164">
+    <w:abstractNumId w:val="23"/>
+  </w:num>
+  <w:num w:numId="13" w16cid:durableId="1804494895">
+    <w:abstractNumId w:val="2"/>
+  </w:num>
+  <w:num w:numId="14" w16cid:durableId="60717896">
+    <w:abstractNumId w:val="15"/>
+  </w:num>
+  <w:num w:numId="15" w16cid:durableId="373695149">
+    <w:abstractNumId w:val="22"/>
+  </w:num>
+  <w:num w:numId="16" w16cid:durableId="1001086185">
     <w:abstractNumId w:val="12"/>
   </w:num>
-  <w:num w:numId="3" w16cid:durableId="1724677867">
+  <w:num w:numId="17" w16cid:durableId="1601527885">
+    <w:abstractNumId w:val="10"/>
+  </w:num>
+  <w:num w:numId="18" w16cid:durableId="1831821762">
+    <w:abstractNumId w:val="11"/>
+  </w:num>
+  <w:num w:numId="19" w16cid:durableId="2134126946">
+    <w:abstractNumId w:val="6"/>
+  </w:num>
+  <w:num w:numId="20" w16cid:durableId="1925845144">
+    <w:abstractNumId w:val="14"/>
+  </w:num>
+  <w:num w:numId="21" w16cid:durableId="619186166">
+    <w:abstractNumId w:val="20"/>
+  </w:num>
+  <w:num w:numId="22" w16cid:durableId="1135442434">
+    <w:abstractNumId w:val="5"/>
+  </w:num>
+  <w:num w:numId="23" w16cid:durableId="772939728">
+    <w:abstractNumId w:val="25"/>
+  </w:num>
+  <w:num w:numId="24" w16cid:durableId="972372175">
     <w:abstractNumId w:val="8"/>
   </w:num>
-  <w:num w:numId="4" w16cid:durableId="1844004223">
-    <w:abstractNumId w:val="6"/>
-  </w:num>
-  <w:num w:numId="5" w16cid:durableId="475992711">
-    <w:abstractNumId w:val="15"/>
-  </w:num>
-  <w:num w:numId="6" w16cid:durableId="801994945">
-    <w:abstractNumId w:val="9"/>
-  </w:num>
-  <w:num w:numId="7" w16cid:durableId="285083744">
-    <w:abstractNumId w:val="10"/>
-  </w:num>
-  <w:num w:numId="8" w16cid:durableId="976689363">
-    <w:abstractNumId w:val="2"/>
-  </w:num>
-  <w:num w:numId="9" w16cid:durableId="96101557">
-    <w:abstractNumId w:val="0"/>
-  </w:num>
-  <w:num w:numId="10" w16cid:durableId="616064491">
-    <w:abstractNumId w:val="11"/>
-  </w:num>
-  <w:num w:numId="11" w16cid:durableId="1751611856">
-    <w:abstractNumId w:val="3"/>
-  </w:num>
-  <w:num w:numId="12" w16cid:durableId="2116561164">
-    <w:abstractNumId w:val="14"/>
-  </w:num>
-  <w:num w:numId="13" w16cid:durableId="1804494895">
-    <w:abstractNumId w:val="1"/>
-  </w:num>
-  <w:num w:numId="14" w16cid:durableId="60717896">
+  <w:num w:numId="25" w16cid:durableId="1944875617">
     <w:abstractNumId w:val="7"/>
   </w:num>
-  <w:num w:numId="15" w16cid:durableId="373695149">
-    <w:abstractNumId w:val="13"/>
-  </w:num>
-  <w:num w:numId="16" w16cid:durableId="1001086185">
-    <w:abstractNumId w:val="5"/>
+  <w:num w:numId="26" w16cid:durableId="1467817023">
+    <w:abstractNumId w:val="0"/>
   </w:num>
 </w:numbering>
 </file>

</xml_diff>

<commit_message>
Add NegociacaoController and update TypeScript docs
Apresenta o NegociacaoController para lidar com entradas de formulário e registro em TypeScript. Também atualiza e adiciona documentação relacionada em TypeScript e arquivos temporários.
</commit_message>
<xml_diff>
--- a/info/TYPESCRIPT FUNDAMENTOS DO BASICO.docx
+++ b/info/TYPESCRIPT FUNDAMENTOS DO BASICO.docx
@@ -74,7 +74,15 @@
               </w:numPr>
             </w:pPr>
             <w:r>
-              <w:t>Digite node -v e pressione Enter. Isso mostrará a versão do Node.js instalada.</w:t>
+              <w:t xml:space="preserve">Digite node -v e pressione </w:t>
+            </w:r>
+            <w:proofErr w:type="spellStart"/>
+            <w:r>
+              <w:t>Enter</w:t>
+            </w:r>
+            <w:proofErr w:type="spellEnd"/>
+            <w:r>
+              <w:t>. Isso mostrará a versão do Node.js instalada.</w:t>
             </w:r>
           </w:p>
           <w:p>
@@ -85,7 +93,23 @@
               </w:numPr>
             </w:pPr>
             <w:r>
-              <w:t>Digite npm -v e pressione Enter. Isso mostrará a versão do npm (Node Package Manager), que é instalado junto com o Node.js.</w:t>
+              <w:t xml:space="preserve">Digite npm -v e pressione </w:t>
+            </w:r>
+            <w:proofErr w:type="spellStart"/>
+            <w:r>
+              <w:t>Enter</w:t>
+            </w:r>
+            <w:proofErr w:type="spellEnd"/>
+            <w:r>
+              <w:t xml:space="preserve">. Isso mostrará a versão do npm (Node </w:t>
+            </w:r>
+            <w:proofErr w:type="spellStart"/>
+            <w:r>
+              <w:t>Package</w:t>
+            </w:r>
+            <w:proofErr w:type="spellEnd"/>
+            <w:r>
+              <w:t xml:space="preserve"> Manager), que é instalado junto com o Node.js.</w:t>
             </w:r>
           </w:p>
           <w:p>
@@ -93,12 +117,36 @@
               <w:t xml:space="preserve">CASO DE ERRO &gt;&gt; </w:t>
             </w:r>
             <w:r>
-              <w:t>Este erro indica que a política de execução do PowerShell está impedindo a execução do script npm.ps1. Para corrigir isso, você precisa ajustar a política de execução do PowerShell.</w:t>
+              <w:t xml:space="preserve">Este erro indica que a política de execução do </w:t>
+            </w:r>
+            <w:proofErr w:type="spellStart"/>
+            <w:r>
+              <w:t>PowerShell</w:t>
+            </w:r>
+            <w:proofErr w:type="spellEnd"/>
+            <w:r>
+              <w:t xml:space="preserve"> está impedindo a execução do script npm.ps1. Para corrigir isso, você precisa ajustar a política de execução do </w:t>
+            </w:r>
+            <w:proofErr w:type="spellStart"/>
+            <w:r>
+              <w:t>PowerShell</w:t>
+            </w:r>
+            <w:proofErr w:type="spellEnd"/>
+            <w:r>
+              <w:t>.</w:t>
             </w:r>
           </w:p>
           <w:p>
             <w:r>
-              <w:t>Abra o PowerShell como administrador:</w:t>
+              <w:t xml:space="preserve">Abra o </w:t>
+            </w:r>
+            <w:proofErr w:type="spellStart"/>
+            <w:r>
+              <w:t>PowerShell</w:t>
+            </w:r>
+            <w:proofErr w:type="spellEnd"/>
+            <w:r>
+              <w:t xml:space="preserve"> como administrador:</w:t>
             </w:r>
           </w:p>
           <w:p>
@@ -109,7 +157,23 @@
               </w:numPr>
             </w:pPr>
             <w:r>
-              <w:t>Pressione a tecla Windows, digite "PowerShell", clique com o botão direito em "Windows PowerShell" e selecione "Executar como administrador".</w:t>
+              <w:t>Pressione a tecla Windows, digite "</w:t>
+            </w:r>
+            <w:proofErr w:type="spellStart"/>
+            <w:r>
+              <w:t>PowerShell</w:t>
+            </w:r>
+            <w:proofErr w:type="spellEnd"/>
+            <w:r>
+              <w:t xml:space="preserve">", clique com o botão direito em "Windows </w:t>
+            </w:r>
+            <w:proofErr w:type="spellStart"/>
+            <w:r>
+              <w:t>PowerShell</w:t>
+            </w:r>
+            <w:proofErr w:type="spellEnd"/>
+            <w:r>
+              <w:t>" e selecione "Executar como administrador".</w:t>
             </w:r>
           </w:p>
           <w:p>
@@ -125,13 +189,31 @@
               </w:numPr>
             </w:pPr>
             <w:r>
-              <w:t>No PowerShell, digite o seguinte comando e pressione Enter:</w:t>
+              <w:t xml:space="preserve">No </w:t>
+            </w:r>
+            <w:proofErr w:type="spellStart"/>
+            <w:r>
+              <w:t>PowerShell</w:t>
+            </w:r>
+            <w:proofErr w:type="spellEnd"/>
+            <w:r>
+              <w:t xml:space="preserve">, digite o seguinte comando e pressione </w:t>
+            </w:r>
+            <w:proofErr w:type="spellStart"/>
+            <w:r>
+              <w:t>Enter</w:t>
+            </w:r>
+            <w:proofErr w:type="spellEnd"/>
+            <w:r>
+              <w:t>:</w:t>
             </w:r>
           </w:p>
           <w:p>
+            <w:proofErr w:type="spellStart"/>
             <w:r>
               <w:t>sql</w:t>
             </w:r>
+            <w:proofErr w:type="spellEnd"/>
           </w:p>
           <w:p>
             <w:r>
@@ -139,6 +221,7 @@
             </w:r>
           </w:p>
           <w:p>
+            <w:proofErr w:type="spellStart"/>
             <w:r>
               <w:rPr>
                 <w:b/>
@@ -149,10 +232,19 @@
             <w:r>
               <w:t>-ExecutionPolicy</w:t>
             </w:r>
+            <w:proofErr w:type="spellEnd"/>
           </w:p>
           <w:p>
             <w:r>
-              <w:t>Isso mostrará a política de execução atual. Se estiver como Restricted, você precisará alterá-la.</w:t>
+              <w:t>Isso mostrará a política de execução atual. Se estiver como </w:t>
+            </w:r>
+            <w:proofErr w:type="spellStart"/>
+            <w:r>
+              <w:t>Restricted</w:t>
+            </w:r>
+            <w:proofErr w:type="spellEnd"/>
+            <w:r>
+              <w:t>, você precisará alterá-la.</w:t>
             </w:r>
           </w:p>
           <w:p>
@@ -168,7 +260,39 @@
               </w:numPr>
             </w:pPr>
             <w:r>
-              <w:t>Para permitir a execução de scripts, você pode definir a política para RemoteSigned ou Unrestricted. RemoteSigned é mais seguro, pois permite a execução de scripts que você baixou da internet, desde que sejam assinados por um desenvolvedor confiável. Unrestricted permite a execução de todos os scripts, o que pode ser menos seguro.</w:t>
+              <w:t>Para permitir a execução de scripts, você pode definir a política para </w:t>
+            </w:r>
+            <w:proofErr w:type="spellStart"/>
+            <w:r>
+              <w:t>RemoteSigned</w:t>
+            </w:r>
+            <w:proofErr w:type="spellEnd"/>
+            <w:r>
+              <w:t> ou </w:t>
+            </w:r>
+            <w:proofErr w:type="spellStart"/>
+            <w:r>
+              <w:t>Unrestricted</w:t>
+            </w:r>
+            <w:proofErr w:type="spellEnd"/>
+            <w:r>
+              <w:t>. </w:t>
+            </w:r>
+            <w:proofErr w:type="spellStart"/>
+            <w:r>
+              <w:t>RemoteSigned</w:t>
+            </w:r>
+            <w:proofErr w:type="spellEnd"/>
+            <w:r>
+              <w:t> é mais seguro, pois permite a execução de scripts que você baixou da internet, desde que sejam assinados por um desenvolvedor confiável. </w:t>
+            </w:r>
+            <w:proofErr w:type="spellStart"/>
+            <w:r>
+              <w:t>Unrestricted</w:t>
+            </w:r>
+            <w:proofErr w:type="spellEnd"/>
+            <w:r>
+              <w:t> permite a execução de todos os scripts, o que pode ser menos seguro.</w:t>
             </w:r>
           </w:p>
           <w:p>
@@ -179,7 +303,23 @@
               </w:numPr>
             </w:pPr>
             <w:r>
-              <w:t>Para definir a política para RemoteSigned, digite o seguinte comando e pressione Enter:</w:t>
+              <w:t>Para definir a política para </w:t>
+            </w:r>
+            <w:proofErr w:type="spellStart"/>
+            <w:r>
+              <w:t>RemoteSigned</w:t>
+            </w:r>
+            <w:proofErr w:type="spellEnd"/>
+            <w:r>
+              <w:t xml:space="preserve">, digite o seguinte comando e pressione </w:t>
+            </w:r>
+            <w:proofErr w:type="spellStart"/>
+            <w:r>
+              <w:t>Enter</w:t>
+            </w:r>
+            <w:proofErr w:type="spellEnd"/>
+            <w:r>
+              <w:t>:</w:t>
             </w:r>
           </w:p>
           <w:p>
@@ -188,12 +328,14 @@
                 <w:lang w:val="en-US"/>
               </w:rPr>
             </w:pPr>
+            <w:proofErr w:type="spellStart"/>
             <w:r>
               <w:rPr>
                 <w:lang w:val="en-US"/>
               </w:rPr>
               <w:t>javascript</w:t>
             </w:r>
+            <w:proofErr w:type="spellEnd"/>
           </w:p>
           <w:p>
             <w:pPr>
@@ -201,12 +343,28 @@
                 <w:lang w:val="en-US"/>
               </w:rPr>
             </w:pPr>
+            <w:proofErr w:type="spellStart"/>
             <w:r>
               <w:rPr>
                 <w:lang w:val="en-US"/>
               </w:rPr>
-              <w:t>Copiar código</w:t>
-            </w:r>
+              <w:t>Copiar</w:t>
+            </w:r>
+            <w:proofErr w:type="spellEnd"/>
+            <w:r>
+              <w:rPr>
+                <w:lang w:val="en-US"/>
+              </w:rPr>
+              <w:t xml:space="preserve"> </w:t>
+            </w:r>
+            <w:proofErr w:type="spellStart"/>
+            <w:r>
+              <w:rPr>
+                <w:lang w:val="en-US"/>
+              </w:rPr>
+              <w:t>código</w:t>
+            </w:r>
+            <w:proofErr w:type="spellEnd"/>
           </w:p>
           <w:p>
             <w:pPr>
@@ -228,6 +386,7 @@
               </w:rPr>
               <w:t>-</w:t>
             </w:r>
+            <w:proofErr w:type="spellStart"/>
             <w:r>
               <w:rPr>
                 <w:b/>
@@ -236,12 +395,14 @@
               </w:rPr>
               <w:t>ExecutionPolicy</w:t>
             </w:r>
+            <w:proofErr w:type="spellEnd"/>
             <w:r>
               <w:rPr>
                 <w:lang w:val="en-US"/>
               </w:rPr>
               <w:t xml:space="preserve"> </w:t>
             </w:r>
+            <w:proofErr w:type="spellStart"/>
             <w:r>
               <w:rPr>
                 <w:b/>
@@ -250,6 +411,7 @@
               </w:rPr>
               <w:t>RemoteSigned</w:t>
             </w:r>
+            <w:proofErr w:type="spellEnd"/>
           </w:p>
           <w:p>
             <w:pPr>
@@ -259,7 +421,15 @@
               </w:numPr>
             </w:pPr>
             <w:r>
-              <w:t>Se for solicitado, digite Y (para "Yes") e pressione Enter para confirmar a alteração.</w:t>
+              <w:t xml:space="preserve">Se for solicitado, digite Y (para "Yes") e pressione </w:t>
+            </w:r>
+            <w:proofErr w:type="spellStart"/>
+            <w:r>
+              <w:t>Enter</w:t>
+            </w:r>
+            <w:proofErr w:type="spellEnd"/>
+            <w:r>
+              <w:t xml:space="preserve"> para confirmar a alteração.</w:t>
             </w:r>
           </w:p>
           <w:p/>
@@ -315,7 +485,23 @@
         </w:numPr>
       </w:pPr>
       <w:r>
-        <w:t>Abertura do projeto no Visual Studio Code: O instrutor recomenda o uso do Visual Studio Code devido à sua integração com o TypeScript.</w:t>
+        <w:t xml:space="preserve">Abertura do projeto no Visual Studio </w:t>
+      </w:r>
+      <w:proofErr w:type="spellStart"/>
+      <w:r>
+        <w:t>Code</w:t>
+      </w:r>
+      <w:proofErr w:type="spellEnd"/>
+      <w:r>
+        <w:t xml:space="preserve">: O instrutor recomenda o uso do Visual Studio </w:t>
+      </w:r>
+      <w:proofErr w:type="spellStart"/>
+      <w:r>
+        <w:t>Code</w:t>
+      </w:r>
+      <w:proofErr w:type="spellEnd"/>
+      <w:r>
+        <w:t xml:space="preserve"> devido à sua integração com o TypeScript.</w:t>
       </w:r>
     </w:p>
     <w:p>
@@ -417,12 +603,14 @@
       <w:r>
         <w:t>Pasta "</w:t>
       </w:r>
+      <w:proofErr w:type="spellStart"/>
       <w:r>
         <w:rPr>
           <w:highlight w:val="green"/>
         </w:rPr>
         <w:t>dist</w:t>
       </w:r>
+      <w:proofErr w:type="spellEnd"/>
       <w:r>
         <w:t>": Esta pasta contém os arquivos que serão compartilhados com o navegador, incluindo o arquivo index.html.</w:t>
       </w:r>
@@ -437,12 +625,14 @@
       <w:r>
         <w:t>Servidor web: O servidor web permite acessar os arquivos da pasta "</w:t>
       </w:r>
+      <w:proofErr w:type="spellStart"/>
       <w:r>
         <w:rPr>
           <w:highlight w:val="green"/>
         </w:rPr>
         <w:t>dist</w:t>
       </w:r>
+      <w:proofErr w:type="spellEnd"/>
       <w:r>
         <w:t>" através do navegador.</w:t>
       </w:r>
@@ -481,12 +671,14 @@
       <w:r>
         <w:t>" no </w:t>
       </w:r>
+      <w:proofErr w:type="gramStart"/>
       <w:r>
         <w:rPr>
           <w:highlight w:val="green"/>
         </w:rPr>
         <w:t>package.json</w:t>
       </w:r>
+      <w:proofErr w:type="gramEnd"/>
       <w:r>
         <w:t>: Este script executa o servidor web.</w:t>
       </w:r>
@@ -506,18 +698,42 @@
         <w:rPr>
           <w:highlight w:val="green"/>
         </w:rPr>
-        <w:t>npm run server</w:t>
+        <w:t xml:space="preserve">npm </w:t>
+      </w:r>
+      <w:proofErr w:type="spellStart"/>
+      <w:r>
+        <w:rPr>
+          <w:highlight w:val="green"/>
+        </w:rPr>
+        <w:t>run</w:t>
+      </w:r>
+      <w:proofErr w:type="spellEnd"/>
+      <w:r>
+        <w:rPr>
+          <w:highlight w:val="green"/>
+        </w:rPr>
+        <w:t xml:space="preserve"> </w:t>
+      </w:r>
+      <w:proofErr w:type="gramStart"/>
+      <w:r>
+        <w:rPr>
+          <w:highlight w:val="green"/>
+        </w:rPr>
+        <w:t>server</w:t>
       </w:r>
       <w:bookmarkEnd w:id="1"/>
+      <w:proofErr w:type="gramEnd"/>
       <w:r>
         <w:t>: Este comando inicia o servidor e abre o navegador automaticamente, exibindo o conteúdo da pasta "</w:t>
       </w:r>
+      <w:proofErr w:type="spellStart"/>
       <w:r>
         <w:rPr>
           <w:highlight w:val="green"/>
         </w:rPr>
         <w:t>dist</w:t>
       </w:r>
+      <w:proofErr w:type="spellEnd"/>
       <w:r>
         <w:t>".</w:t>
       </w:r>
@@ -578,6 +794,7 @@
         </w:rPr>
         <w:t>Pasta "</w:t>
       </w:r>
+      <w:proofErr w:type="spellStart"/>
       <w:r>
         <w:rPr>
           <w:b/>
@@ -586,6 +803,7 @@
         </w:rPr>
         <w:t>dist</w:t>
       </w:r>
+      <w:proofErr w:type="spellEnd"/>
       <w:r>
         <w:rPr>
           <w:b/>
@@ -604,12 +822,14 @@
       <w:r>
         <w:t>O instrutor enfatiza que a pasta "</w:t>
       </w:r>
+      <w:proofErr w:type="spellStart"/>
       <w:r>
         <w:rPr>
           <w:highlight w:val="green"/>
         </w:rPr>
         <w:t>dist</w:t>
       </w:r>
+      <w:proofErr w:type="spellEnd"/>
       <w:r>
         <w:t>" contém tudo o que é acessível através do servidor web.</w:t>
       </w:r>
@@ -657,7 +877,15 @@
               <w:t>Abre o projeto:</w:t>
             </w:r>
             <w:r>
-              <w:t> Ele abre a pasta do projeto no Visual Studio Code.</w:t>
+              <w:t xml:space="preserve"> Ele abre a pasta do projeto no Visual Studio </w:t>
+            </w:r>
+            <w:proofErr w:type="spellStart"/>
+            <w:r>
+              <w:t>Code</w:t>
+            </w:r>
+            <w:proofErr w:type="spellEnd"/>
+            <w:r>
+              <w:t>.</w:t>
             </w:r>
           </w:p>
           <w:p>
@@ -675,7 +903,15 @@
               <w:t>Abre o terminal:</w:t>
             </w:r>
             <w:r>
-              <w:t> Abre o terminal dentro do Visual Studio Code, na pasta do projeto.</w:t>
+              <w:t xml:space="preserve"> Abre o terminal dentro do Visual Studio </w:t>
+            </w:r>
+            <w:proofErr w:type="spellStart"/>
+            <w:r>
+              <w:t>Code</w:t>
+            </w:r>
+            <w:proofErr w:type="spellEnd"/>
+            <w:r>
+              <w:t>, na pasta do projeto.</w:t>
             </w:r>
           </w:p>
           <w:p>
@@ -719,6 +955,7 @@
               </w:rPr>
               <w:t>Explica a pasta "</w:t>
             </w:r>
+            <w:proofErr w:type="spellStart"/>
             <w:r>
               <w:rPr>
                 <w:b/>
@@ -727,6 +964,7 @@
               </w:rPr>
               <w:t>dist</w:t>
             </w:r>
+            <w:proofErr w:type="spellEnd"/>
             <w:r>
               <w:rPr>
                 <w:b/>
@@ -737,12 +975,14 @@
             <w:r>
               <w:t> Mostra que a pasta "</w:t>
             </w:r>
+            <w:proofErr w:type="spellStart"/>
             <w:r>
               <w:rPr>
                 <w:highlight w:val="green"/>
               </w:rPr>
               <w:t>dist</w:t>
             </w:r>
+            <w:proofErr w:type="spellEnd"/>
             <w:r>
               <w:t>" contém os arquivos que serão exibidos no navegador.</w:t>
             </w:r>
@@ -768,8 +1008,30 @@
               <w:rPr>
                 <w:highlight w:val="red"/>
               </w:rPr>
-              <w:t>npm run server</w:t>
-            </w:r>
+              <w:t xml:space="preserve">npm </w:t>
+            </w:r>
+            <w:proofErr w:type="spellStart"/>
+            <w:r>
+              <w:rPr>
+                <w:highlight w:val="red"/>
+              </w:rPr>
+              <w:t>run</w:t>
+            </w:r>
+            <w:proofErr w:type="spellEnd"/>
+            <w:r>
+              <w:rPr>
+                <w:highlight w:val="red"/>
+              </w:rPr>
+              <w:t xml:space="preserve"> </w:t>
+            </w:r>
+            <w:proofErr w:type="gramStart"/>
+            <w:r>
+              <w:rPr>
+                <w:highlight w:val="red"/>
+              </w:rPr>
+              <w:t>server</w:t>
+            </w:r>
+            <w:proofErr w:type="gramEnd"/>
             <w:r>
               <w:t> para iniciar o servidor web.</w:t>
             </w:r>
@@ -791,12 +1053,14 @@
             <w:r>
               <w:t> O navegador abre automaticamente, exibindo o conteúdo da pasta "</w:t>
             </w:r>
+            <w:proofErr w:type="spellStart"/>
             <w:r>
               <w:rPr>
                 <w:highlight w:val="green"/>
               </w:rPr>
               <w:t>dist</w:t>
             </w:r>
+            <w:proofErr w:type="spellEnd"/>
             <w:r>
               <w:t>".</w:t>
             </w:r>
@@ -816,7 +1080,15 @@
               <w:t>Mostra as alterações em tempo real:</w:t>
             </w:r>
             <w:r>
-              <w:t> Modifica um arquivo e mostra como a alteração é refletida automaticamente no navegador.</w:t>
+              <w:t xml:space="preserve"> Modifica um arquivo e mostra como a alteração </w:t>
+            </w:r>
+            <w:proofErr w:type="spellStart"/>
+            <w:r>
+              <w:t>é</w:t>
+            </w:r>
+            <w:proofErr w:type="spellEnd"/>
+            <w:r>
+              <w:t xml:space="preserve"> refletida automaticamente no navegador.</w:t>
             </w:r>
           </w:p>
           <w:p>
@@ -850,7 +1122,15 @@
     </w:p>
     <w:p>
       <w:r>
-        <w:t>Na aula "Entendendo o carregamento de módulos", o instrutor explica como funciona o sistema de módulos nativo do navegador, usando o ECMAScript 6. Imagine que seu site é como uma casa, e cada parte do código (os módulos) são como os cômodos dessa casa.</w:t>
+        <w:t xml:space="preserve">Na aula "Entendendo o carregamento de módulos", o instrutor explica como funciona o sistema de módulos nativo do navegador, usando o </w:t>
+      </w:r>
+      <w:proofErr w:type="spellStart"/>
+      <w:r>
+        <w:t>ECMAScript</w:t>
+      </w:r>
+      <w:proofErr w:type="spellEnd"/>
+      <w:r>
+        <w:t xml:space="preserve"> 6. Imagine que seu site é como uma casa, e cada parte do código (os módulos) são como os cômodos dessa casa.</w:t>
       </w:r>
     </w:p>
     <w:p>
@@ -908,10 +1188,34 @@
           <w:b/>
           <w:bCs/>
         </w:rPr>
-        <w:t xml:space="preserve"> (arquivos .js):</w:t>
-      </w:r>
-      <w:r>
-        <w:t> São os cômodos da casa (sala, cozinha, quarto, etc.). Cada cômodo tem uma função específica.</w:t>
+        <w:t xml:space="preserve"> (arquivos .</w:t>
+      </w:r>
+      <w:proofErr w:type="spellStart"/>
+      <w:r>
+        <w:rPr>
+          <w:b/>
+          <w:bCs/>
+        </w:rPr>
+        <w:t>js</w:t>
+      </w:r>
+      <w:proofErr w:type="spellEnd"/>
+      <w:r>
+        <w:rPr>
+          <w:b/>
+          <w:bCs/>
+        </w:rPr>
+        <w:t>):</w:t>
+      </w:r>
+      <w:r>
+        <w:t xml:space="preserve"> São os cômodos da casa (sala, cozinha, </w:t>
+      </w:r>
+      <w:proofErr w:type="gramStart"/>
+      <w:r>
+        <w:t>quarto, etc.</w:t>
+      </w:r>
+      <w:proofErr w:type="gramEnd"/>
+      <w:r>
+        <w:t>). Cada cômodo tem uma função específica.</w:t>
       </w:r>
     </w:p>
     <w:p>
@@ -957,13 +1261,23 @@
           <w:numId w:val="3"/>
         </w:numPr>
       </w:pPr>
+      <w:proofErr w:type="spellStart"/>
       <w:r>
         <w:rPr>
           <w:b/>
           <w:bCs/>
           <w:highlight w:val="green"/>
         </w:rPr>
-        <w:t>type="module</w:t>
+        <w:t>type</w:t>
+      </w:r>
+      <w:proofErr w:type="spellEnd"/>
+      <w:r>
+        <w:rPr>
+          <w:b/>
+          <w:bCs/>
+          <w:highlight w:val="green"/>
+        </w:rPr>
+        <w:t>="module</w:t>
       </w:r>
       <w:r>
         <w:rPr>
@@ -983,13 +1297,41 @@
           <w:numId w:val="3"/>
         </w:numPr>
       </w:pPr>
+      <w:proofErr w:type="spellStart"/>
       <w:r>
         <w:rPr>
           <w:b/>
           <w:bCs/>
           <w:highlight w:val="green"/>
         </w:rPr>
-        <w:t>src="js/app.js</w:t>
+        <w:t>src</w:t>
+      </w:r>
+      <w:proofErr w:type="spellEnd"/>
+      <w:r>
+        <w:rPr>
+          <w:b/>
+          <w:bCs/>
+          <w:highlight w:val="green"/>
+        </w:rPr>
+        <w:t>="</w:t>
+      </w:r>
+      <w:proofErr w:type="spellStart"/>
+      <w:r>
+        <w:rPr>
+          <w:b/>
+          <w:bCs/>
+          <w:highlight w:val="green"/>
+        </w:rPr>
+        <w:t>js</w:t>
+      </w:r>
+      <w:proofErr w:type="spellEnd"/>
+      <w:r>
+        <w:rPr>
+          <w:b/>
+          <w:bCs/>
+          <w:highlight w:val="green"/>
+        </w:rPr>
+        <w:t>/app.js</w:t>
       </w:r>
       <w:r>
         <w:rPr>
@@ -1040,13 +1382,63 @@
         <w:t>app.js</w:t>
       </w:r>
       <w:r>
-        <w:t>) usando a tag </w:t>
+        <w:t xml:space="preserve">) usando a </w:t>
+      </w:r>
+      <w:proofErr w:type="spellStart"/>
+      <w:r>
+        <w:t>tag</w:t>
+      </w:r>
+      <w:proofErr w:type="spellEnd"/>
+      <w:r>
+        <w:t> </w:t>
       </w:r>
       <w:r>
         <w:rPr>
           <w:highlight w:val="green"/>
         </w:rPr>
-        <w:t>&lt;script type="module" src="js/app.js"&gt;&lt;/script&gt;.</w:t>
+        <w:t xml:space="preserve">&lt;script </w:t>
+      </w:r>
+      <w:proofErr w:type="spellStart"/>
+      <w:r>
+        <w:rPr>
+          <w:highlight w:val="green"/>
+        </w:rPr>
+        <w:t>type</w:t>
+      </w:r>
+      <w:proofErr w:type="spellEnd"/>
+      <w:r>
+        <w:rPr>
+          <w:highlight w:val="green"/>
+        </w:rPr>
+        <w:t xml:space="preserve">="module" </w:t>
+      </w:r>
+      <w:proofErr w:type="spellStart"/>
+      <w:r>
+        <w:rPr>
+          <w:highlight w:val="green"/>
+        </w:rPr>
+        <w:t>src</w:t>
+      </w:r>
+      <w:proofErr w:type="spellEnd"/>
+      <w:r>
+        <w:rPr>
+          <w:highlight w:val="green"/>
+        </w:rPr>
+        <w:t>="</w:t>
+      </w:r>
+      <w:proofErr w:type="spellStart"/>
+      <w:r>
+        <w:rPr>
+          <w:highlight w:val="green"/>
+        </w:rPr>
+        <w:t>js</w:t>
+      </w:r>
+      <w:proofErr w:type="spellEnd"/>
+      <w:r>
+        <w:rPr>
+          <w:highlight w:val="green"/>
+        </w:rPr>
+        <w:t>/app.js"&gt;&lt;/script&gt;.</w:t>
       </w:r>
     </w:p>
     <w:p>
@@ -1079,11 +1471,19 @@
       <w:r>
         <w:t>O construtor vai até o endereço especificado (</w:t>
       </w:r>
+      <w:proofErr w:type="spellStart"/>
       <w:r>
         <w:rPr>
           <w:highlight w:val="cyan"/>
         </w:rPr>
-        <w:t>js/app.js</w:t>
+        <w:t>js</w:t>
+      </w:r>
+      <w:proofErr w:type="spellEnd"/>
+      <w:r>
+        <w:rPr>
+          <w:highlight w:val="cyan"/>
+        </w:rPr>
+        <w:t>/app.js</w:t>
       </w:r>
       <w:r>
         <w:t>) e "carrega" a sala principal.</w:t>
@@ -1180,7 +1580,39 @@
           <w:p/>
           <w:p>
             <w:r>
-              <w:t>Resumo da aula "Entendendo o carregamento de módulos":A aula explica como usar o sistema de módulos nativo do navegador (ECMAScript 6) para organizar o código JavaScript. Em vez de carregar vários scripts manualmente, você importa um módulo principal (usando &lt;script type="module" src="caminho/do/modulo.js"&gt;&lt;/script&gt;) e o navegador se encarrega de baixar e carregar os outros módulos necessários. Isso facilita a organização, evita problemas de ordem de carregamento e torna o site mais eficiente.</w:t>
+              <w:t xml:space="preserve">Resumo da aula "Entendendo o carregamento de </w:t>
+            </w:r>
+            <w:proofErr w:type="spellStart"/>
+            <w:r>
+              <w:t>módulos":A</w:t>
+            </w:r>
+            <w:proofErr w:type="spellEnd"/>
+            <w:r>
+              <w:t xml:space="preserve"> aula explica como usar o sistema de módulos nativo do navegador (</w:t>
+            </w:r>
+            <w:proofErr w:type="spellStart"/>
+            <w:r>
+              <w:t>ECMAScript</w:t>
+            </w:r>
+            <w:proofErr w:type="spellEnd"/>
+            <w:r>
+              <w:t xml:space="preserve"> 6) para organizar o código JavaScript. Em vez de carregar vários scripts manualmente, você importa um módulo principal (usando &lt;script </w:t>
+            </w:r>
+            <w:proofErr w:type="spellStart"/>
+            <w:r>
+              <w:t>type</w:t>
+            </w:r>
+            <w:proofErr w:type="spellEnd"/>
+            <w:r>
+              <w:t xml:space="preserve">="module" </w:t>
+            </w:r>
+            <w:proofErr w:type="spellStart"/>
+            <w:r>
+              <w:t>src</w:t>
+            </w:r>
+            <w:proofErr w:type="spellEnd"/>
+            <w:r>
+              <w:t>="caminho/do/modulo.js"&gt;&lt;/script&gt;) e o navegador se encarrega de baixar e carregar os outros módulos necessários. Isso facilita a organização, evita problemas de ordem de carregamento e torna o site mais eficiente.</w:t>
             </w:r>
           </w:p>
           <w:p>
@@ -1361,11 +1793,19 @@
       <w:r>
         <w:t xml:space="preserve">A classe </w:t>
       </w:r>
+      <w:proofErr w:type="spellStart"/>
       <w:r>
         <w:rPr>
           <w:highlight w:val="red"/>
         </w:rPr>
-        <w:t>Negociacao é definida com atributos privados #data, #quantidade e #valor.</w:t>
+        <w:t>Negociacao</w:t>
+      </w:r>
+      <w:proofErr w:type="spellEnd"/>
+      <w:r>
+        <w:rPr>
+          <w:highlight w:val="red"/>
+        </w:rPr>
+        <w:t xml:space="preserve"> é definida com atributos privados #data, #quantidade e #valor.</w:t>
       </w:r>
     </w:p>
     <w:p>
@@ -1400,7 +1840,15 @@
     </w:p>
     <w:p>
       <w:r>
-        <w:t>Para isso, a classe Negociacao precisa ser exportada para ser utilizada em outro módulo.</w:t>
+        <w:t xml:space="preserve">Para isso, a classe </w:t>
+      </w:r>
+      <w:proofErr w:type="spellStart"/>
+      <w:r>
+        <w:t>Negociacao</w:t>
+      </w:r>
+      <w:proofErr w:type="spellEnd"/>
+      <w:r>
+        <w:t xml:space="preserve"> precisa ser exportada para ser utilizada em outro módulo.</w:t>
       </w:r>
     </w:p>
     <w:p/>
@@ -1411,14 +1859,52 @@
     </w:p>
     <w:p>
       <w:r>
-        <w:t xml:space="preserve">A classe Negociacao é exportada usando </w:t>
-      </w:r>
+        <w:t xml:space="preserve">A classe </w:t>
+      </w:r>
+      <w:proofErr w:type="spellStart"/>
+      <w:r>
+        <w:t>Negociacao</w:t>
+      </w:r>
+      <w:proofErr w:type="spellEnd"/>
+      <w:r>
+        <w:t xml:space="preserve"> é exportada usando </w:t>
+      </w:r>
+      <w:proofErr w:type="spellStart"/>
       <w:r>
         <w:rPr>
           <w:highlight w:val="cyan"/>
         </w:rPr>
-        <w:t>export class Negociacao</w:t>
-      </w:r>
+        <w:t>export</w:t>
+      </w:r>
+      <w:proofErr w:type="spellEnd"/>
+      <w:r>
+        <w:rPr>
+          <w:highlight w:val="cyan"/>
+        </w:rPr>
+        <w:t xml:space="preserve"> </w:t>
+      </w:r>
+      <w:proofErr w:type="spellStart"/>
+      <w:r>
+        <w:rPr>
+          <w:highlight w:val="cyan"/>
+        </w:rPr>
+        <w:t>class</w:t>
+      </w:r>
+      <w:proofErr w:type="spellEnd"/>
+      <w:r>
+        <w:rPr>
+          <w:highlight w:val="cyan"/>
+        </w:rPr>
+        <w:t xml:space="preserve"> </w:t>
+      </w:r>
+      <w:proofErr w:type="spellStart"/>
+      <w:r>
+        <w:rPr>
+          <w:highlight w:val="cyan"/>
+        </w:rPr>
+        <w:t>Negociacao</w:t>
+      </w:r>
+      <w:proofErr w:type="spellEnd"/>
       <w:r>
         <w:t>.</w:t>
       </w:r>
@@ -1436,11 +1922,55 @@
       <w:r>
         <w:t xml:space="preserve">, a classe é importada usando </w:t>
       </w:r>
+      <w:proofErr w:type="spellStart"/>
       <w:r>
         <w:rPr>
           <w:highlight w:val="cyan"/>
         </w:rPr>
-        <w:t>import { Negociacao } from './models/negociacao.js</w:t>
+        <w:t>import</w:t>
+      </w:r>
+      <w:proofErr w:type="spellEnd"/>
+      <w:r>
+        <w:rPr>
+          <w:highlight w:val="cyan"/>
+        </w:rPr>
+        <w:t xml:space="preserve"> </w:t>
+      </w:r>
+      <w:proofErr w:type="gramStart"/>
+      <w:r>
+        <w:rPr>
+          <w:highlight w:val="cyan"/>
+        </w:rPr>
+        <w:t xml:space="preserve">{ </w:t>
+      </w:r>
+      <w:proofErr w:type="spellStart"/>
+      <w:r>
+        <w:rPr>
+          <w:highlight w:val="cyan"/>
+        </w:rPr>
+        <w:t>Negociacao</w:t>
+      </w:r>
+      <w:proofErr w:type="spellEnd"/>
+      <w:proofErr w:type="gramEnd"/>
+      <w:r>
+        <w:rPr>
+          <w:highlight w:val="cyan"/>
+        </w:rPr>
+        <w:t xml:space="preserve"> } </w:t>
+      </w:r>
+      <w:proofErr w:type="spellStart"/>
+      <w:r>
+        <w:rPr>
+          <w:highlight w:val="cyan"/>
+        </w:rPr>
+        <w:t>from</w:t>
+      </w:r>
+      <w:proofErr w:type="spellEnd"/>
+      <w:r>
+        <w:rPr>
+          <w:highlight w:val="cyan"/>
+        </w:rPr>
+        <w:t xml:space="preserve"> './models/negociacao.js</w:t>
       </w:r>
       <w:r>
         <w:rPr>
@@ -1461,11 +1991,19 @@
       <w:r>
         <w:t xml:space="preserve">Uma instância de </w:t>
       </w:r>
+      <w:proofErr w:type="spellStart"/>
       <w:r>
         <w:rPr>
           <w:highlight w:val="red"/>
         </w:rPr>
-        <w:t>Negociacao é criada em App.js</w:t>
+        <w:t>Negociacao</w:t>
+      </w:r>
+      <w:proofErr w:type="spellEnd"/>
+      <w:r>
+        <w:rPr>
+          <w:highlight w:val="red"/>
+        </w:rPr>
+        <w:t xml:space="preserve"> é criada em App.js</w:t>
       </w:r>
       <w:r>
         <w:t xml:space="preserve"> com valores de exemplo.</w:t>
@@ -1489,11 +2027,21 @@
       <w:r>
         <w:t>Tentativa de modificar a quantidade diretamente (</w:t>
       </w:r>
+      <w:proofErr w:type="spellStart"/>
+      <w:proofErr w:type="gramStart"/>
       <w:r>
         <w:rPr>
           <w:highlight w:val="cyan"/>
         </w:rPr>
-        <w:t>negociacao.quantidade = 1000</w:t>
+        <w:t>negociacao.quantidade</w:t>
+      </w:r>
+      <w:proofErr w:type="spellEnd"/>
+      <w:proofErr w:type="gramEnd"/>
+      <w:r>
+        <w:rPr>
+          <w:highlight w:val="cyan"/>
+        </w:rPr>
+        <w:t xml:space="preserve"> = 1000</w:t>
       </w:r>
       <w:r>
         <w:t>;).</w:t>
@@ -1526,7 +2074,15 @@
     </w:p>
     <w:p>
       <w:r>
-        <w:t>Implementar getters para permitir a leitura das propriedades da negociação (data, quantidade, valor).</w:t>
+        <w:t xml:space="preserve">Implementar </w:t>
+      </w:r>
+      <w:proofErr w:type="spellStart"/>
+      <w:r>
+        <w:t>getters</w:t>
+      </w:r>
+      <w:proofErr w:type="spellEnd"/>
+      <w:r>
+        <w:t xml:space="preserve"> para permitir a leitura das propriedades da negociação (data, quantidade, valor).</w:t>
       </w:r>
     </w:p>
     <w:p>
@@ -1566,8 +2122,21 @@
             </w:r>
           </w:p>
           <w:p>
-            <w:r>
-              <w:t>Export/Import: Exportar a classe e importar em App.js.</w:t>
+            <w:proofErr w:type="spellStart"/>
+            <w:r>
+              <w:t>Export</w:t>
+            </w:r>
+            <w:proofErr w:type="spellEnd"/>
+            <w:r>
+              <w:t>/</w:t>
+            </w:r>
+            <w:proofErr w:type="spellStart"/>
+            <w:r>
+              <w:t>Import</w:t>
+            </w:r>
+            <w:proofErr w:type="spellEnd"/>
+            <w:r>
+              <w:t>: Exportar a classe e importar em App.js.</w:t>
             </w:r>
           </w:p>
           <w:p>
@@ -1582,7 +2151,15 @@
           </w:p>
           <w:p>
             <w:r>
-              <w:t>Próximo: Implementar getters para ler os valores.</w:t>
+              <w:t xml:space="preserve">Próximo: Implementar </w:t>
+            </w:r>
+            <w:proofErr w:type="spellStart"/>
+            <w:r>
+              <w:t>getters</w:t>
+            </w:r>
+            <w:proofErr w:type="spellEnd"/>
+            <w:r>
+              <w:t xml:space="preserve"> para ler os valores.</w:t>
             </w:r>
           </w:p>
           <w:p>
@@ -1693,7 +2270,15 @@
     </w:p>
     <w:p>
       <w:r>
-        <w:t>Nesta aula, o instrutor Flávio ensina como proteger os dados de uma classe em JavaScript, utilizando atributos privados e getters.</w:t>
+        <w:t xml:space="preserve">Nesta aula, o instrutor Flávio ensina como proteger os dados de uma classe em JavaScript, utilizando atributos privados e </w:t>
+      </w:r>
+      <w:proofErr w:type="spellStart"/>
+      <w:r>
+        <w:t>getters</w:t>
+      </w:r>
+      <w:proofErr w:type="spellEnd"/>
+      <w:r>
+        <w:t>.</w:t>
       </w:r>
     </w:p>
     <w:p>
@@ -1719,73 +2304,310 @@
       <w:r>
         <w:t xml:space="preserve">Acessando Atributos Privados: É explicado que, ao tentar acessar um atributo privado diretamente fora da classe, o JavaScript retorna </w:t>
       </w:r>
+      <w:proofErr w:type="spellStart"/>
       <w:r>
         <w:rPr>
           <w:highlight w:val="cyan"/>
         </w:rPr>
         <w:t>undefined</w:t>
       </w:r>
+      <w:proofErr w:type="spellEnd"/>
       <w:r>
         <w:t xml:space="preserve"> ou um erro de sintaxe.</w:t>
       </w:r>
     </w:p>
     <w:p>
-      <w:r>
-        <w:t>Getters: Para permitir o acesso controlado aos atributos privados, o instrutor ensina a criar getters. Getters são métodos especiais que permitem ler o valor de um atributo privado como se fosse uma propriedade da classe.</w:t>
-      </w:r>
-    </w:p>
-    <w:p>
-      <w:r>
-        <w:t xml:space="preserve">Criando Getters: A sintaxe para criar um getter é </w:t>
-      </w:r>
+      <w:proofErr w:type="spellStart"/>
+      <w:r>
+        <w:t>Getters</w:t>
+      </w:r>
+      <w:proofErr w:type="spellEnd"/>
+      <w:r>
+        <w:t xml:space="preserve">: Para permitir o acesso controlado aos atributos privados, o instrutor ensina a criar </w:t>
+      </w:r>
+      <w:proofErr w:type="spellStart"/>
+      <w:r>
+        <w:t>getters</w:t>
+      </w:r>
+      <w:proofErr w:type="spellEnd"/>
+      <w:r>
+        <w:t xml:space="preserve">. </w:t>
+      </w:r>
+      <w:proofErr w:type="spellStart"/>
+      <w:r>
+        <w:t>Getters</w:t>
+      </w:r>
+      <w:proofErr w:type="spellEnd"/>
+      <w:r>
+        <w:t xml:space="preserve"> são métodos especiais que permitem ler o valor de um atributo privado como se fosse uma propriedade da classe.</w:t>
+      </w:r>
+    </w:p>
+    <w:p>
+      <w:r>
+        <w:t xml:space="preserve">Criando </w:t>
+      </w:r>
+      <w:proofErr w:type="spellStart"/>
+      <w:r>
+        <w:t>Getters</w:t>
+      </w:r>
+      <w:proofErr w:type="spellEnd"/>
+      <w:r>
+        <w:t xml:space="preserve">: A sintaxe para criar um </w:t>
+      </w:r>
+      <w:proofErr w:type="spellStart"/>
+      <w:r>
+        <w:t>getter</w:t>
+      </w:r>
+      <w:proofErr w:type="spellEnd"/>
+      <w:r>
+        <w:t xml:space="preserve"> é </w:t>
+      </w:r>
+      <w:proofErr w:type="spellStart"/>
       <w:r>
         <w:rPr>
           <w:highlight w:val="green"/>
         </w:rPr>
-        <w:t>get nomeDoGetter() { return this.#atributoPrivado; }.</w:t>
-      </w:r>
-      <w:r>
+        <w:t>get</w:t>
+      </w:r>
+      <w:proofErr w:type="spellEnd"/>
+      <w:r>
+        <w:rPr>
+          <w:highlight w:val="green"/>
+        </w:rPr>
         <w:t xml:space="preserve"> </w:t>
       </w:r>
-    </w:p>
-    <w:p>
-      <w:r>
-        <w:t>O instrutor demonstra como criar getters para os atributos data, quantidade e valor da classe Negociacao.</w:t>
-      </w:r>
-    </w:p>
-    <w:p>
-      <w:r>
-        <w:t xml:space="preserve">Acessando Getters: Para acessar um getter, basta usar a sintaxe </w:t>
-      </w:r>
+      <w:proofErr w:type="spellStart"/>
+      <w:proofErr w:type="gramStart"/>
       <w:r>
         <w:rPr>
           <w:highlight w:val="green"/>
         </w:rPr>
+        <w:t>nomeDoGetter</w:t>
+      </w:r>
+      <w:proofErr w:type="spellEnd"/>
+      <w:r>
+        <w:rPr>
+          <w:highlight w:val="green"/>
+        </w:rPr>
+        <w:t>(</w:t>
+      </w:r>
+      <w:proofErr w:type="gramEnd"/>
+      <w:r>
+        <w:rPr>
+          <w:highlight w:val="green"/>
+        </w:rPr>
+        <w:t xml:space="preserve">) </w:t>
+      </w:r>
+      <w:proofErr w:type="gramStart"/>
+      <w:r>
+        <w:rPr>
+          <w:highlight w:val="green"/>
+        </w:rPr>
+        <w:t xml:space="preserve">{ </w:t>
+      </w:r>
+      <w:proofErr w:type="spellStart"/>
+      <w:r>
+        <w:rPr>
+          <w:highlight w:val="green"/>
+        </w:rPr>
+        <w:t>return</w:t>
+      </w:r>
+      <w:proofErr w:type="spellEnd"/>
+      <w:proofErr w:type="gramEnd"/>
+      <w:r>
+        <w:rPr>
+          <w:highlight w:val="green"/>
+        </w:rPr>
+        <w:t xml:space="preserve"> </w:t>
+      </w:r>
+      <w:proofErr w:type="spellStart"/>
+      <w:proofErr w:type="gramStart"/>
+      <w:r>
+        <w:rPr>
+          <w:highlight w:val="green"/>
+        </w:rPr>
+        <w:t>this</w:t>
+      </w:r>
+      <w:proofErr w:type="spellEnd"/>
+      <w:r>
+        <w:rPr>
+          <w:highlight w:val="green"/>
+        </w:rPr>
+        <w:t>.#</w:t>
+      </w:r>
+      <w:proofErr w:type="spellStart"/>
+      <w:proofErr w:type="gramEnd"/>
+      <w:r>
+        <w:rPr>
+          <w:highlight w:val="green"/>
+        </w:rPr>
+        <w:t>atributoPrivado</w:t>
+      </w:r>
+      <w:proofErr w:type="spellEnd"/>
+      <w:proofErr w:type="gramStart"/>
+      <w:r>
+        <w:rPr>
+          <w:highlight w:val="green"/>
+        </w:rPr>
+        <w:t>; }</w:t>
+      </w:r>
+      <w:proofErr w:type="gramEnd"/>
+      <w:r>
+        <w:rPr>
+          <w:highlight w:val="green"/>
+        </w:rPr>
+        <w:t>.</w:t>
+      </w:r>
+      <w:r>
+        <w:t xml:space="preserve"> </w:t>
+      </w:r>
+    </w:p>
+    <w:p>
+      <w:r>
+        <w:t xml:space="preserve">O instrutor demonstra como criar </w:t>
+      </w:r>
+      <w:proofErr w:type="spellStart"/>
+      <w:r>
+        <w:t>getters</w:t>
+      </w:r>
+      <w:proofErr w:type="spellEnd"/>
+      <w:r>
+        <w:t xml:space="preserve"> para os atributos data, quantidade e valor da classe </w:t>
+      </w:r>
+      <w:proofErr w:type="spellStart"/>
+      <w:r>
+        <w:t>Negociacao</w:t>
+      </w:r>
+      <w:proofErr w:type="spellEnd"/>
+      <w:r>
+        <w:t>.</w:t>
+      </w:r>
+    </w:p>
+    <w:p>
+      <w:r>
+        <w:t xml:space="preserve">Acessando </w:t>
+      </w:r>
+      <w:proofErr w:type="spellStart"/>
+      <w:r>
+        <w:t>Getters</w:t>
+      </w:r>
+      <w:proofErr w:type="spellEnd"/>
+      <w:r>
+        <w:t xml:space="preserve">: Para acessar um </w:t>
+      </w:r>
+      <w:proofErr w:type="spellStart"/>
+      <w:r>
+        <w:t>getter</w:t>
+      </w:r>
+      <w:proofErr w:type="spellEnd"/>
+      <w:r>
+        <w:t xml:space="preserve">, basta usar a sintaxe </w:t>
+      </w:r>
+      <w:proofErr w:type="spellStart"/>
+      <w:proofErr w:type="gramStart"/>
+      <w:r>
+        <w:rPr>
+          <w:highlight w:val="green"/>
+        </w:rPr>
         <w:t>objeto.nomeDoGetter</w:t>
       </w:r>
-      <w:r>
-        <w:t>. O instrutor mostra como acessar os getters da classe Negociacao para ler os valores dos atributos privados.</w:t>
-      </w:r>
-    </w:p>
-    <w:p>
-      <w:r>
-        <w:t>Impedindo a Modificação: O instrutor explica que os getters permitem apenas a leitura dos atributos privados. Tentar atribuir um valor a um getter resulta em um erro.</w:t>
-      </w:r>
-    </w:p>
-    <w:p>
-      <w:r>
-        <w:t>Criando o Getter Volume: O instrutor cria um getter chamado volume que calcula o volume da negociação multiplicando a quantidade pelo valor. Isso demonstra como os getters podem ser usados para realizar cálculos com base nos atributos privados.</w:t>
-      </w:r>
-    </w:p>
-    <w:p>
-      <w:r>
-        <w:t>Demonstração: O instrutor demonstra como usar os getters para acessar os valores dos atributos privados e calcular o volume da negociação.</w:t>
+      <w:proofErr w:type="spellEnd"/>
+      <w:proofErr w:type="gramEnd"/>
+      <w:r>
+        <w:t xml:space="preserve">. O instrutor mostra como acessar os </w:t>
+      </w:r>
+      <w:proofErr w:type="spellStart"/>
+      <w:r>
+        <w:t>getters</w:t>
+      </w:r>
+      <w:proofErr w:type="spellEnd"/>
+      <w:r>
+        <w:t xml:space="preserve"> da classe </w:t>
+      </w:r>
+      <w:proofErr w:type="spellStart"/>
+      <w:r>
+        <w:t>Negociacao</w:t>
+      </w:r>
+      <w:proofErr w:type="spellEnd"/>
+      <w:r>
+        <w:t xml:space="preserve"> para ler os valores dos atributos privados.</w:t>
+      </w:r>
+    </w:p>
+    <w:p>
+      <w:r>
+        <w:t xml:space="preserve">Impedindo a Modificação: O instrutor explica que os </w:t>
+      </w:r>
+      <w:proofErr w:type="spellStart"/>
+      <w:r>
+        <w:t>getters</w:t>
+      </w:r>
+      <w:proofErr w:type="spellEnd"/>
+      <w:r>
+        <w:t xml:space="preserve"> permitem apenas a leitura dos atributos privados. Tentar atribuir um valor a um </w:t>
+      </w:r>
+      <w:proofErr w:type="spellStart"/>
+      <w:r>
+        <w:t>getter</w:t>
+      </w:r>
+      <w:proofErr w:type="spellEnd"/>
+      <w:r>
+        <w:t xml:space="preserve"> resulta em um erro.</w:t>
+      </w:r>
+    </w:p>
+    <w:p>
+      <w:r>
+        <w:t xml:space="preserve">Criando o </w:t>
+      </w:r>
+      <w:proofErr w:type="spellStart"/>
+      <w:r>
+        <w:t>Getter</w:t>
+      </w:r>
+      <w:proofErr w:type="spellEnd"/>
+      <w:r>
+        <w:t xml:space="preserve"> Volume: O instrutor cria um </w:t>
+      </w:r>
+      <w:proofErr w:type="spellStart"/>
+      <w:r>
+        <w:t>getter</w:t>
+      </w:r>
+      <w:proofErr w:type="spellEnd"/>
+      <w:r>
+        <w:t xml:space="preserve"> chamado volume que calcula o volume da negociação multiplicando a quantidade pelo valor. Isso demonstra como os </w:t>
+      </w:r>
+      <w:proofErr w:type="spellStart"/>
+      <w:r>
+        <w:t>getters</w:t>
+      </w:r>
+      <w:proofErr w:type="spellEnd"/>
+      <w:r>
+        <w:t xml:space="preserve"> podem ser usados para realizar cálculos com base nos atributos privados.</w:t>
+      </w:r>
+    </w:p>
+    <w:p>
+      <w:r>
+        <w:t xml:space="preserve">Demonstração: O instrutor demonstra como usar os </w:t>
+      </w:r>
+      <w:proofErr w:type="spellStart"/>
+      <w:r>
+        <w:t>getters</w:t>
+      </w:r>
+      <w:proofErr w:type="spellEnd"/>
+      <w:r>
+        <w:t xml:space="preserve"> para acessar os valores dos atributos privados e calcular o volume da negociação.</w:t>
       </w:r>
     </w:p>
     <w:p/>
     <w:p>
       <w:r>
-        <w:t>Em resumo, a aula ensina como usar atributos privados e getters para proteger os dados de uma classe em JavaScript, permitindo o acesso controlado aos dados e impedindo a modificação acidental.</w:t>
+        <w:t xml:space="preserve">Em resumo, a aula ensina como usar atributos privados e </w:t>
+      </w:r>
+      <w:proofErr w:type="spellStart"/>
+      <w:r>
+        <w:t>getters</w:t>
+      </w:r>
+      <w:proofErr w:type="spellEnd"/>
+      <w:r>
+        <w:t xml:space="preserve"> para proteger os dados de uma classe em JavaScript, permitindo o acesso controlado aos dados e impedindo a modificação acidental.</w:t>
       </w:r>
     </w:p>
     <w:tbl>
@@ -1805,7 +2627,31 @@
           <w:p/>
           <w:p>
             <w:r>
-              <w:t>Nesta aula, o instrutor ensina como proteger os dados de uma classe JavaScript usando atributos privados (com #) e getters. Atributos privados impedem acesso direto, enquanto getters permitem leitura controlada como se fossem propriedades, sem permitir modificação. Um exemplo prático é a criação de um getter para calcular o volume da negociação.</w:t>
+              <w:t xml:space="preserve">Nesta aula, o instrutor ensina como proteger os dados de uma classe JavaScript usando atributos privados (com #) e </w:t>
+            </w:r>
+            <w:proofErr w:type="spellStart"/>
+            <w:r>
+              <w:t>getters</w:t>
+            </w:r>
+            <w:proofErr w:type="spellEnd"/>
+            <w:r>
+              <w:t xml:space="preserve">. Atributos privados impedem acesso direto, enquanto </w:t>
+            </w:r>
+            <w:proofErr w:type="spellStart"/>
+            <w:r>
+              <w:t>getters</w:t>
+            </w:r>
+            <w:proofErr w:type="spellEnd"/>
+            <w:r>
+              <w:t xml:space="preserve"> permitem leitura controlada como se fossem propriedades, sem permitir modificação. Um exemplo prático é a criação de um </w:t>
+            </w:r>
+            <w:proofErr w:type="spellStart"/>
+            <w:r>
+              <w:t>getter</w:t>
+            </w:r>
+            <w:proofErr w:type="spellEnd"/>
+            <w:r>
+              <w:t xml:space="preserve"> para calcular o volume da negociação.</w:t>
             </w:r>
           </w:p>
           <w:p/>
@@ -1882,25 +2728,49 @@
     <w:p/>
     <w:p>
       <w:bookmarkStart w:id="2" w:name="_Hlk219377712"/>
+      <w:proofErr w:type="gramStart"/>
       <w:r>
         <w:rPr>
           <w:highlight w:val="red"/>
         </w:rPr>
-        <w:t xml:space="preserve">[                                       O QUE APRENDEMOS ATÉ </w:t>
-      </w:r>
+        <w:t xml:space="preserve">[  </w:t>
+      </w:r>
+      <w:proofErr w:type="gramEnd"/>
       <w:r>
         <w:rPr>
           <w:highlight w:val="red"/>
         </w:rPr>
+        <w:t xml:space="preserve">                                     O QUE APRENDEMOS ATÉ </w:t>
+      </w:r>
+      <w:proofErr w:type="gramStart"/>
+      <w:r>
+        <w:rPr>
+          <w:highlight w:val="red"/>
+        </w:rPr>
         <w:t xml:space="preserve">AQUI.  </w:t>
       </w:r>
       <w:r>
         <w:rPr>
           <w:highlight w:val="red"/>
         </w:rPr>
-        <w:t xml:space="preserve">                                                                         ]</w:t>
+        <w:t xml:space="preserve"> </w:t>
+      </w:r>
+      <w:proofErr w:type="gramEnd"/>
+      <w:r>
+        <w:rPr>
+          <w:highlight w:val="red"/>
+        </w:rPr>
+        <w:t xml:space="preserve">                                                                      </w:t>
+      </w:r>
+      <w:proofErr w:type="gramStart"/>
+      <w:r>
+        <w:rPr>
+          <w:highlight w:val="red"/>
+        </w:rPr>
+        <w:t xml:space="preserve">  ]</w:t>
       </w:r>
       <w:bookmarkEnd w:id="2"/>
+      <w:proofErr w:type="gramEnd"/>
     </w:p>
     <w:tbl>
       <w:tblPr>
@@ -2129,10 +2999,18 @@
         <w:t xml:space="preserve">Agora vamos </w:t>
       </w:r>
       <w:r>
-        <w:t>CRIAR (</w:t>
-      </w:r>
-      <w:r>
-        <w:t xml:space="preserve"> “  </w:t>
+        <w:t xml:space="preserve">CRIAR </w:t>
+      </w:r>
+      <w:proofErr w:type="gramStart"/>
+      <w:r>
+        <w:t>(</w:t>
+      </w:r>
+      <w:r>
+        <w:t xml:space="preserve"> “</w:t>
+      </w:r>
+      <w:proofErr w:type="gramEnd"/>
+      <w:r>
+        <w:t xml:space="preserve">  </w:t>
       </w:r>
       <w:r>
         <w:rPr>
@@ -2141,6 +3019,8 @@
         </w:rPr>
         <w:t>Arquivo </w:t>
       </w:r>
+      <w:proofErr w:type="spellStart"/>
+      <w:proofErr w:type="gramStart"/>
       <w:r>
         <w:rPr>
           <w:b/>
@@ -2149,6 +3029,7 @@
         </w:rPr>
         <w:t>tsconfig.json</w:t>
       </w:r>
+      <w:proofErr w:type="spellEnd"/>
       <w:r>
         <w:rPr>
           <w:b/>
@@ -2161,7 +3042,15 @@
           <w:b/>
           <w:bCs/>
         </w:rPr>
-        <w:t xml:space="preserve">  “)</w:t>
+        <w:t xml:space="preserve">  “</w:t>
+      </w:r>
+      <w:proofErr w:type="gramEnd"/>
+      <w:r>
+        <w:rPr>
+          <w:b/>
+          <w:bCs/>
+        </w:rPr>
+        <w:t>)</w:t>
       </w:r>
     </w:p>
     <w:p>
@@ -2218,7 +3107,15 @@
               </w:numPr>
             </w:pPr>
             <w:r>
-              <w:t>Você moveu corretamente os arquivos .ts para a pasta "app"?</w:t>
+              <w:t>Você moveu corretamente os arquivos .</w:t>
+            </w:r>
+            <w:proofErr w:type="spellStart"/>
+            <w:r>
+              <w:t>ts</w:t>
+            </w:r>
+            <w:proofErr w:type="spellEnd"/>
+            <w:r>
+              <w:t> para a pasta "app"?</w:t>
             </w:r>
           </w:p>
           <w:p>
@@ -2229,7 +3126,15 @@
               </w:numPr>
             </w:pPr>
             <w:r>
-              <w:t>O arquivo negociação.ts está dentro da pasta "models" dentro de "app"?</w:t>
+              <w:t>O arquivo </w:t>
+            </w:r>
+            <w:proofErr w:type="spellStart"/>
+            <w:r>
+              <w:t>negociação.ts</w:t>
+            </w:r>
+            <w:proofErr w:type="spellEnd"/>
+            <w:r>
+              <w:t> está dentro da pasta "models" dentro de "app"?</w:t>
             </w:r>
           </w:p>
           <w:p>
@@ -2240,7 +3145,15 @@
               </w:numPr>
             </w:pPr>
             <w:r>
-              <w:t>A pasta "dist" contém os arquivos JavaScript resultantes da compilação? (Lembre-se que, por enquanto, ela estará desatualizada até configurarmos o compilador).</w:t>
+              <w:t>A pasta "</w:t>
+            </w:r>
+            <w:proofErr w:type="spellStart"/>
+            <w:r>
+              <w:t>dist</w:t>
+            </w:r>
+            <w:proofErr w:type="spellEnd"/>
+            <w:r>
+              <w:t>" contém os arquivos JavaScript resultantes da compilação? (Lembre-se que, por enquanto, ela estará desatualizada até configurarmos o compilador).</w:t>
             </w:r>
           </w:p>
           <w:p>
@@ -2255,7 +3168,23 @@
                 <w:b/>
                 <w:bCs/>
               </w:rPr>
-              <w:t>Visual Studio Code e Erros:</w:t>
+              <w:t xml:space="preserve">Visual Studio </w:t>
+            </w:r>
+            <w:proofErr w:type="spellStart"/>
+            <w:r>
+              <w:rPr>
+                <w:b/>
+                <w:bCs/>
+              </w:rPr>
+              <w:t>Code</w:t>
+            </w:r>
+            <w:proofErr w:type="spellEnd"/>
+            <w:r>
+              <w:rPr>
+                <w:b/>
+                <w:bCs/>
+              </w:rPr>
+              <w:t xml:space="preserve"> e Erros:</w:t>
             </w:r>
           </w:p>
           <w:p>
@@ -2266,7 +3195,15 @@
               </w:numPr>
             </w:pPr>
             <w:r>
-              <w:t>Você está vendo erros no Visual Studio Code relacionados ao TypeScript? Por exemplo, erros sobre o número de argumentos em negociação ou sobre a propriedade quantidade ser somente leitura?</w:t>
+              <w:t xml:space="preserve">Você está vendo erros no Visual Studio </w:t>
+            </w:r>
+            <w:proofErr w:type="spellStart"/>
+            <w:r>
+              <w:t>Code</w:t>
+            </w:r>
+            <w:proofErr w:type="spellEnd"/>
+            <w:r>
+              <w:t xml:space="preserve"> relacionados ao TypeScript? Por exemplo, erros sobre o número de argumentos em negociação ou sobre a propriedade quantidade ser somente leitura?</w:t>
             </w:r>
           </w:p>
           <w:p>
@@ -2277,7 +3214,15 @@
               </w:numPr>
             </w:pPr>
             <w:r>
-              <w:t>O Visual Studio Code está integrado com o TypeScript para mostrar erros em tempo de desenvolvimento?</w:t>
+              <w:t xml:space="preserve">O Visual Studio </w:t>
+            </w:r>
+            <w:proofErr w:type="spellStart"/>
+            <w:r>
+              <w:t>Code</w:t>
+            </w:r>
+            <w:proofErr w:type="spellEnd"/>
+            <w:r>
+              <w:t xml:space="preserve"> está integrado com o TypeScript para mostrar erros em tempo de desenvolvimento?</w:t>
             </w:r>
           </w:p>
           <w:p>
@@ -2303,7 +3248,15 @@
               </w:numPr>
             </w:pPr>
             <w:r>
-              <w:t>Você entende que o navegador não executa arquivos .ts diretamente?</w:t>
+              <w:t>Você entende que o navegador não executa arquivos .</w:t>
+            </w:r>
+            <w:proofErr w:type="spellStart"/>
+            <w:r>
+              <w:t>ts</w:t>
+            </w:r>
+            <w:proofErr w:type="spellEnd"/>
+            <w:r>
+              <w:t> diretamente?</w:t>
             </w:r>
           </w:p>
           <w:p>
@@ -2329,7 +3282,23 @@
                 <w:b/>
                 <w:bCs/>
               </w:rPr>
-              <w:t>Pasta "dist":</w:t>
+              <w:t>Pasta "</w:t>
+            </w:r>
+            <w:proofErr w:type="spellStart"/>
+            <w:r>
+              <w:rPr>
+                <w:b/>
+                <w:bCs/>
+              </w:rPr>
+              <w:t>dist</w:t>
+            </w:r>
+            <w:proofErr w:type="spellEnd"/>
+            <w:r>
+              <w:rPr>
+                <w:b/>
+                <w:bCs/>
+              </w:rPr>
+              <w:t>":</w:t>
             </w:r>
           </w:p>
           <w:p>
@@ -2340,7 +3309,15 @@
               </w:numPr>
             </w:pPr>
             <w:r>
-              <w:t>Você entende que a pasta "dist" deve conter os arquivos JavaScript resultantes da compilação dos arquivos TypeScript na pasta "app"?</w:t>
+              <w:t>Você entende que a pasta "</w:t>
+            </w:r>
+            <w:proofErr w:type="spellStart"/>
+            <w:r>
+              <w:t>dist</w:t>
+            </w:r>
+            <w:proofErr w:type="spellEnd"/>
+            <w:r>
+              <w:t>" deve conter os arquivos JavaScript resultantes da compilação dos arquivos TypeScript na pasta "app"?</w:t>
             </w:r>
           </w:p>
           <w:p>
@@ -2351,7 +3328,15 @@
               </w:numPr>
             </w:pPr>
             <w:r>
-              <w:t>Você sabe que qualquer alteração nos arquivos TypeScript deve gerar automaticamente arquivos correspondentes na pasta "dist" após a compilação?</w:t>
+              <w:t>Você sabe que qualquer alteração nos arquivos TypeScript deve gerar automaticamente arquivos correspondentes na pasta "</w:t>
+            </w:r>
+            <w:proofErr w:type="spellStart"/>
+            <w:r>
+              <w:t>dist</w:t>
+            </w:r>
+            <w:proofErr w:type="spellEnd"/>
+            <w:r>
+              <w:t>" após a compilação?</w:t>
             </w:r>
           </w:p>
           <w:p>
@@ -2463,16 +3448,66 @@
     </w:p>
     <w:p>
       <w:r>
-        <w:t>Para configurarmos o compilador do TypeScript, precisamos entender alguns pontos cruciais. O Visual Studio Code (VS Code) oferece uma integração com o TypeScript, mas ele não gera os arquivos finais (.js) a partir dos seus arquivos TypeScript (.ts). Essa é uma tarefa que você precisa configurar manualmente.</w:t>
-      </w:r>
-    </w:p>
-    <w:p>
-      <w:r>
-        <w:rPr>
-          <w:b/>
-          <w:bCs/>
-        </w:rPr>
-        <w:t>1. O Arquivo tsconfig.json:</w:t>
+        <w:t xml:space="preserve">Para configurarmos o compilador do TypeScript, precisamos entender alguns pontos cruciais. O Visual Studio </w:t>
+      </w:r>
+      <w:proofErr w:type="spellStart"/>
+      <w:r>
+        <w:t>Code</w:t>
+      </w:r>
+      <w:proofErr w:type="spellEnd"/>
+      <w:r>
+        <w:t xml:space="preserve"> (VS </w:t>
+      </w:r>
+      <w:proofErr w:type="spellStart"/>
+      <w:r>
+        <w:t>Code</w:t>
+      </w:r>
+      <w:proofErr w:type="spellEnd"/>
+      <w:r>
+        <w:t>) oferece uma integração com o TypeScript, mas ele não gera os arquivos finais (.</w:t>
+      </w:r>
+      <w:proofErr w:type="spellStart"/>
+      <w:r>
+        <w:t>js</w:t>
+      </w:r>
+      <w:proofErr w:type="spellEnd"/>
+      <w:r>
+        <w:t>) a partir dos seus arquivos TypeScript (.</w:t>
+      </w:r>
+      <w:proofErr w:type="spellStart"/>
+      <w:r>
+        <w:t>ts</w:t>
+      </w:r>
+      <w:proofErr w:type="spellEnd"/>
+      <w:r>
+        <w:t>). Essa é uma tarefa que você precisa configurar manualmente.</w:t>
+      </w:r>
+    </w:p>
+    <w:p>
+      <w:r>
+        <w:rPr>
+          <w:b/>
+          <w:bCs/>
+        </w:rPr>
+        <w:t>1. O Arquivo </w:t>
+      </w:r>
+      <w:proofErr w:type="spellStart"/>
+      <w:proofErr w:type="gramStart"/>
+      <w:r>
+        <w:rPr>
+          <w:b/>
+          <w:bCs/>
+        </w:rPr>
+        <w:t>tsconfig.json</w:t>
+      </w:r>
+      <w:proofErr w:type="spellEnd"/>
+      <w:proofErr w:type="gramEnd"/>
+      <w:r>
+        <w:rPr>
+          <w:b/>
+          <w:bCs/>
+        </w:rPr>
+        <w:t>:</w:t>
       </w:r>
     </w:p>
     <w:p>
@@ -2494,7 +3529,15 @@
         </w:numPr>
       </w:pPr>
       <w:r>
-        <w:t>Ele deve estar na raiz do seu projeto, onde você abre o VS Code.</w:t>
+        <w:t xml:space="preserve">Ele deve estar na raiz do seu projeto, onde você abre o VS </w:t>
+      </w:r>
+      <w:proofErr w:type="spellStart"/>
+      <w:r>
+        <w:t>Code</w:t>
+      </w:r>
+      <w:proofErr w:type="spellEnd"/>
+      <w:r>
+        <w:t>.</w:t>
       </w:r>
     </w:p>
     <w:p>
@@ -2514,12 +3557,36 @@
           <w:b/>
           <w:bCs/>
         </w:rPr>
-        <w:t>2. Configurando as Opções de Compilação (compilerOptions):</w:t>
-      </w:r>
-    </w:p>
-    <w:p>
-      <w:r>
-        <w:t>Dentro de compilerOptions, você define como o TypeScript deve trabalhar:</w:t>
+        <w:t>2. Configurando as Opções de Compilação (</w:t>
+      </w:r>
+      <w:proofErr w:type="spellStart"/>
+      <w:r>
+        <w:rPr>
+          <w:b/>
+          <w:bCs/>
+        </w:rPr>
+        <w:t>compilerOptions</w:t>
+      </w:r>
+      <w:proofErr w:type="spellEnd"/>
+      <w:r>
+        <w:rPr>
+          <w:b/>
+          <w:bCs/>
+        </w:rPr>
+        <w:t>):</w:t>
+      </w:r>
+    </w:p>
+    <w:p>
+      <w:r>
+        <w:t>Dentro de </w:t>
+      </w:r>
+      <w:proofErr w:type="spellStart"/>
+      <w:r>
+        <w:t>compilerOptions</w:t>
+      </w:r>
+      <w:proofErr w:type="spellEnd"/>
+      <w:r>
+        <w:t>, você define como o TypeScript deve trabalhar:</w:t>
       </w:r>
     </w:p>
     <w:p>
@@ -2530,7 +3597,47 @@
         </w:numPr>
       </w:pPr>
       <w:r>
-        <w:t>"outDir": "dist/js": Especifica onde os arquivos JavaScript resultantes serão salvos após a compilação. Neste caso, dentro da pasta dist/js.</w:t>
+        <w:t>"</w:t>
+      </w:r>
+      <w:proofErr w:type="spellStart"/>
+      <w:r>
+        <w:t>outDir</w:t>
+      </w:r>
+      <w:proofErr w:type="spellEnd"/>
+      <w:r>
+        <w:t>": "</w:t>
+      </w:r>
+      <w:proofErr w:type="spellStart"/>
+      <w:r>
+        <w:t>dist</w:t>
+      </w:r>
+      <w:proofErr w:type="spellEnd"/>
+      <w:r>
+        <w:t>/</w:t>
+      </w:r>
+      <w:proofErr w:type="spellStart"/>
+      <w:r>
+        <w:t>js</w:t>
+      </w:r>
+      <w:proofErr w:type="spellEnd"/>
+      <w:r>
+        <w:t>": Especifica onde os arquivos JavaScript resultantes serão salvos após a compilação. Neste caso, dentro da pasta </w:t>
+      </w:r>
+      <w:proofErr w:type="spellStart"/>
+      <w:r>
+        <w:t>dist</w:t>
+      </w:r>
+      <w:proofErr w:type="spellEnd"/>
+      <w:r>
+        <w:t>/</w:t>
+      </w:r>
+      <w:proofErr w:type="spellStart"/>
+      <w:r>
+        <w:t>js</w:t>
+      </w:r>
+      <w:proofErr w:type="spellEnd"/>
+      <w:r>
+        <w:t>.</w:t>
       </w:r>
     </w:p>
     <w:p>
@@ -2541,7 +3648,15 @@
         </w:numPr>
       </w:pPr>
       <w:r>
-        <w:t>"target": "ES6": Define a versão do ECMAScript (padrão do JavaScript) para a qual o código TypeScript será convertido. Usar "ES6" garante compatibilidade com versões mais modernas do JavaScript (desde 2015). Você pode escolher versões mais antigas como "ES5" para suportar navegadores mais antigos, mas isso pode resultar em um código JavaScript mais verboso.</w:t>
+        <w:t xml:space="preserve">"target": "ES6": Define a versão do </w:t>
+      </w:r>
+      <w:proofErr w:type="spellStart"/>
+      <w:r>
+        <w:t>ECMAScript</w:t>
+      </w:r>
+      <w:proofErr w:type="spellEnd"/>
+      <w:r>
+        <w:t xml:space="preserve"> (padrão do JavaScript) para a qual o código TypeScript será convertido. Usar "ES6" garante compatibilidade com versões mais modernas do JavaScript (desde 2015). Você pode escolher versões mais antigas como "ES5" para suportar navegadores mais antigos, mas isso pode resultar em um código JavaScript mais verboso.</w:t>
       </w:r>
     </w:p>
     <w:p>
@@ -2572,21 +3687,53 @@
         </w:numPr>
       </w:pPr>
       <w:r>
-        <w:t>"app/**/*" significa que todos os arquivos .ts dentro da pasta app e suas subpastas serão compilados.</w:t>
-      </w:r>
-    </w:p>
-    <w:p>
-      <w:r>
-        <w:rPr>
-          <w:b/>
-          <w:bCs/>
-        </w:rPr>
-        <w:t>4. Criando um Script no package.json:</w:t>
-      </w:r>
-    </w:p>
-    <w:p>
-      <w:r>
-        <w:t>Para executar o compilador TypeScript, você precisa adicionar um script no arquivo package.json:</w:t>
+        <w:t>"app/**/*" significa que todos os arquivos .</w:t>
+      </w:r>
+      <w:proofErr w:type="spellStart"/>
+      <w:r>
+        <w:t>ts</w:t>
+      </w:r>
+      <w:proofErr w:type="spellEnd"/>
+      <w:r>
+        <w:t> dentro da pasta app e suas subpastas serão compilados.</w:t>
+      </w:r>
+    </w:p>
+    <w:p>
+      <w:r>
+        <w:rPr>
+          <w:b/>
+          <w:bCs/>
+        </w:rPr>
+        <w:t>4. Criando um Script no </w:t>
+      </w:r>
+      <w:proofErr w:type="gramStart"/>
+      <w:r>
+        <w:rPr>
+          <w:b/>
+          <w:bCs/>
+        </w:rPr>
+        <w:t>package.json</w:t>
+      </w:r>
+      <w:proofErr w:type="gramEnd"/>
+      <w:r>
+        <w:rPr>
+          <w:b/>
+          <w:bCs/>
+        </w:rPr>
+        <w:t>:</w:t>
+      </w:r>
+    </w:p>
+    <w:p>
+      <w:r>
+        <w:t>Para executar o compilador TypeScript, você precisa adicionar um script no arquivo </w:t>
+      </w:r>
+      <w:proofErr w:type="gramStart"/>
+      <w:r>
+        <w:t>package.json</w:t>
+      </w:r>
+      <w:proofErr w:type="gramEnd"/>
+      <w:r>
+        <w:t>:</w:t>
       </w:r>
     </w:p>
     <w:p>
@@ -2598,7 +3745,23 @@
       </w:pPr>
       <w:bookmarkStart w:id="5" w:name="_Hlk219454520"/>
       <w:r>
-        <w:t>"compile": "tsc": Este script permite que você execute o compilador TypeScript através do comando npm run compile no terminal.</w:t>
+        <w:t>"compile": "</w:t>
+      </w:r>
+      <w:proofErr w:type="spellStart"/>
+      <w:r>
+        <w:t>tsc</w:t>
+      </w:r>
+      <w:proofErr w:type="spellEnd"/>
+      <w:r>
+        <w:t xml:space="preserve">": Este script permite que você execute o compilador TypeScript através do comando npm </w:t>
+      </w:r>
+      <w:proofErr w:type="spellStart"/>
+      <w:r>
+        <w:t>run</w:t>
+      </w:r>
+      <w:proofErr w:type="spellEnd"/>
+      <w:r>
+        <w:t xml:space="preserve"> compile no terminal.</w:t>
       </w:r>
     </w:p>
     <w:p>
@@ -2608,8 +3771,29 @@
           <w:numId w:val="22"/>
         </w:numPr>
       </w:pPr>
-      <w:r>
-        <w:t>tsc é o comando que chama o TypeScript Compiler, que está instalado dentro da pasta node_modules do seu projeto.</w:t>
+      <w:proofErr w:type="spellStart"/>
+      <w:r>
+        <w:t>tsc</w:t>
+      </w:r>
+      <w:proofErr w:type="spellEnd"/>
+      <w:r>
+        <w:t xml:space="preserve"> é o comando que chama o TypeScript </w:t>
+      </w:r>
+      <w:proofErr w:type="spellStart"/>
+      <w:r>
+        <w:t>Compiler</w:t>
+      </w:r>
+      <w:proofErr w:type="spellEnd"/>
+      <w:r>
+        <w:t>, que está instalado dentro da pasta </w:t>
+      </w:r>
+      <w:proofErr w:type="spellStart"/>
+      <w:r>
+        <w:t>node_modules</w:t>
+      </w:r>
+      <w:proofErr w:type="spellEnd"/>
+      <w:r>
+        <w:t> do seu projeto.</w:t>
       </w:r>
     </w:p>
     <w:bookmarkEnd w:id="5"/>
@@ -2642,7 +3826,15 @@
         </w:numPr>
       </w:pPr>
       <w:r>
-        <w:t>Execute o comando npm run compile.</w:t>
+        <w:t xml:space="preserve">Execute o comando npm </w:t>
+      </w:r>
+      <w:proofErr w:type="spellStart"/>
+      <w:r>
+        <w:t>run</w:t>
+      </w:r>
+      <w:proofErr w:type="spellEnd"/>
+      <w:r>
+        <w:t xml:space="preserve"> compile.</w:t>
       </w:r>
     </w:p>
     <w:bookmarkEnd w:id="6"/>
@@ -2655,7 +3847,57 @@
       </w:pPr>
       <w:r>
         <w:lastRenderedPageBreak/>
-        <w:t>O TypeScript Compiler irá ler as configurações do tsconfig.json, compilar os arquivos .ts na pasta app e salvar os arquivos .js resultantes na pasta dist/js.</w:t>
+        <w:t xml:space="preserve">O TypeScript </w:t>
+      </w:r>
+      <w:proofErr w:type="spellStart"/>
+      <w:r>
+        <w:t>Compiler</w:t>
+      </w:r>
+      <w:proofErr w:type="spellEnd"/>
+      <w:r>
+        <w:t xml:space="preserve"> irá ler as configurações do </w:t>
+      </w:r>
+      <w:proofErr w:type="spellStart"/>
+      <w:proofErr w:type="gramStart"/>
+      <w:r>
+        <w:t>tsconfig.json</w:t>
+      </w:r>
+      <w:proofErr w:type="spellEnd"/>
+      <w:proofErr w:type="gramEnd"/>
+      <w:r>
+        <w:t>, compilar os arquivos .</w:t>
+      </w:r>
+      <w:proofErr w:type="spellStart"/>
+      <w:r>
+        <w:t>ts</w:t>
+      </w:r>
+      <w:proofErr w:type="spellEnd"/>
+      <w:r>
+        <w:t> na pasta app e salvar os arquivos .</w:t>
+      </w:r>
+      <w:proofErr w:type="spellStart"/>
+      <w:r>
+        <w:t>js</w:t>
+      </w:r>
+      <w:proofErr w:type="spellEnd"/>
+      <w:r>
+        <w:t> resultantes na pasta </w:t>
+      </w:r>
+      <w:proofErr w:type="spellStart"/>
+      <w:r>
+        <w:t>dist</w:t>
+      </w:r>
+      <w:proofErr w:type="spellEnd"/>
+      <w:r>
+        <w:t>/</w:t>
+      </w:r>
+      <w:proofErr w:type="spellStart"/>
+      <w:r>
+        <w:t>js</w:t>
+      </w:r>
+      <w:proofErr w:type="spellEnd"/>
+      <w:r>
+        <w:t>.</w:t>
       </w:r>
     </w:p>
     <w:p>
@@ -2675,7 +3917,15 @@
         </w:numPr>
       </w:pPr>
       <w:r>
-        <w:t>Se o compilador encontrar erros no seu código TypeScript, ele irá interromper o processo e exibir as mensagens de erro no terminal e no VS Code.</w:t>
+        <w:t xml:space="preserve">Se o compilador encontrar erros no seu código TypeScript, ele irá interromper o processo e exibir as mensagens de erro no terminal e no VS </w:t>
+      </w:r>
+      <w:proofErr w:type="spellStart"/>
+      <w:r>
+        <w:t>Code</w:t>
+      </w:r>
+      <w:proofErr w:type="spellEnd"/>
+      <w:r>
+        <w:t>.</w:t>
       </w:r>
     </w:p>
     <w:p>
@@ -2706,7 +3956,15 @@
         </w:numPr>
       </w:pPr>
       <w:r>
-        <w:t>Você escreve seu código TypeScript (.ts) na pasta app.</w:t>
+        <w:t>Você escreve seu código TypeScript (.</w:t>
+      </w:r>
+      <w:proofErr w:type="spellStart"/>
+      <w:r>
+        <w:t>ts</w:t>
+      </w:r>
+      <w:proofErr w:type="spellEnd"/>
+      <w:r>
+        <w:t>) na pasta app.</w:t>
       </w:r>
     </w:p>
     <w:p>
@@ -2717,7 +3975,17 @@
         </w:numPr>
       </w:pPr>
       <w:r>
-        <w:t>O tsconfig.json define as opções de compilação (onde salvar os arquivos, qual versão do JavaScript usar, quais arquivos incluir).</w:t>
+        <w:t>O </w:t>
+      </w:r>
+      <w:proofErr w:type="spellStart"/>
+      <w:proofErr w:type="gramStart"/>
+      <w:r>
+        <w:t>tsconfig.json</w:t>
+      </w:r>
+      <w:proofErr w:type="spellEnd"/>
+      <w:proofErr w:type="gramEnd"/>
+      <w:r>
+        <w:t> define as opções de compilação (onde salvar os arquivos, qual versão do JavaScript usar, quais arquivos incluir).</w:t>
       </w:r>
     </w:p>
     <w:p>
@@ -2728,7 +3996,23 @@
         </w:numPr>
       </w:pPr>
       <w:r>
-        <w:t>O script "compile": "tsc" no package.json permite executar o compilador TypeScript.</w:t>
+        <w:t>O script "compile": "</w:t>
+      </w:r>
+      <w:proofErr w:type="spellStart"/>
+      <w:r>
+        <w:t>tsc</w:t>
+      </w:r>
+      <w:proofErr w:type="spellEnd"/>
+      <w:r>
+        <w:t>" no </w:t>
+      </w:r>
+      <w:proofErr w:type="gramStart"/>
+      <w:r>
+        <w:t>package.json</w:t>
+      </w:r>
+      <w:proofErr w:type="gramEnd"/>
+      <w:r>
+        <w:t> permite executar o compilador TypeScript.</w:t>
       </w:r>
     </w:p>
     <w:p>
@@ -2739,7 +4023,57 @@
         </w:numPr>
       </w:pPr>
       <w:r>
-        <w:t>Ao executar npm run compile, o compilador lê os arquivos .ts, aplica as transformações definidas no tsconfig.json e gera os arquivos JavaScript (.js) na pasta dist/js.</w:t>
+        <w:t xml:space="preserve">Ao executar npm </w:t>
+      </w:r>
+      <w:proofErr w:type="spellStart"/>
+      <w:r>
+        <w:t>run</w:t>
+      </w:r>
+      <w:proofErr w:type="spellEnd"/>
+      <w:r>
+        <w:t xml:space="preserve"> compile, o compilador lê os arquivos .</w:t>
+      </w:r>
+      <w:proofErr w:type="spellStart"/>
+      <w:r>
+        <w:t>ts</w:t>
+      </w:r>
+      <w:proofErr w:type="spellEnd"/>
+      <w:r>
+        <w:t>, aplica as transformações definidas no </w:t>
+      </w:r>
+      <w:proofErr w:type="spellStart"/>
+      <w:proofErr w:type="gramStart"/>
+      <w:r>
+        <w:t>tsconfig.json</w:t>
+      </w:r>
+      <w:proofErr w:type="spellEnd"/>
+      <w:proofErr w:type="gramEnd"/>
+      <w:r>
+        <w:t> e gera os arquivos JavaScript (.</w:t>
+      </w:r>
+      <w:proofErr w:type="spellStart"/>
+      <w:r>
+        <w:t>js</w:t>
+      </w:r>
+      <w:proofErr w:type="spellEnd"/>
+      <w:r>
+        <w:t>) na pasta </w:t>
+      </w:r>
+      <w:proofErr w:type="spellStart"/>
+      <w:r>
+        <w:t>dist</w:t>
+      </w:r>
+      <w:proofErr w:type="spellEnd"/>
+      <w:r>
+        <w:t>/</w:t>
+      </w:r>
+      <w:proofErr w:type="spellStart"/>
+      <w:r>
+        <w:t>js</w:t>
+      </w:r>
+      <w:proofErr w:type="spellEnd"/>
+      <w:r>
+        <w:t>.</w:t>
       </w:r>
     </w:p>
     <w:p>
@@ -2865,7 +4199,15 @@
     </w:p>
     <w:p>
       <w:r>
-        <w:t>Verifique se você está passando os parâmetros corretos para as classes e funções, como demonstrado na correção do construtor da classe negociação (ex: data, quantidade e valor).</w:t>
+        <w:t>Verifique se você está passando os parâmetros corretos para as classes e funções, como demonstrado na correção do construtor da classe negociação (</w:t>
+      </w:r>
+      <w:proofErr w:type="spellStart"/>
+      <w:r>
+        <w:t>ex</w:t>
+      </w:r>
+      <w:proofErr w:type="spellEnd"/>
+      <w:r>
+        <w:t>: data, quantidade e valor).</w:t>
       </w:r>
     </w:p>
     <w:p/>
@@ -2875,7 +4217,23 @@
           <w:b/>
           <w:bCs/>
         </w:rPr>
-        <w:t>Teste da Configuração noEmitOnError:</w:t>
+        <w:t>Teste da Configuração </w:t>
+      </w:r>
+      <w:proofErr w:type="spellStart"/>
+      <w:r>
+        <w:rPr>
+          <w:b/>
+          <w:bCs/>
+        </w:rPr>
+        <w:t>noEmitOnError</w:t>
+      </w:r>
+      <w:proofErr w:type="spellEnd"/>
+      <w:r>
+        <w:rPr>
+          <w:b/>
+          <w:bCs/>
+        </w:rPr>
+        <w:t>:</w:t>
       </w:r>
     </w:p>
     <w:p>
@@ -2886,13 +4244,34 @@
     <w:p>
       <w:bookmarkStart w:id="7" w:name="_Hlk219456067"/>
       <w:r>
-        <w:t>Tente compilar o código. O compilador não deve gerar arquivos JavaScript na pasta dist devido à configuração </w:t>
+        <w:t>Tente compilar o código. O compilador não deve gerar arquivos JavaScript na pasta </w:t>
+      </w:r>
+      <w:proofErr w:type="spellStart"/>
+      <w:r>
+        <w:t>dist</w:t>
+      </w:r>
+      <w:proofErr w:type="spellEnd"/>
+      <w:r>
+        <w:t> devido à configuração </w:t>
       </w:r>
       <w:bookmarkStart w:id="8" w:name="_Hlk219456042"/>
       <w:r>
-        <w:t>"noEmitOnError": true</w:t>
+        <w:t>"</w:t>
+      </w:r>
+      <w:proofErr w:type="spellStart"/>
+      <w:r>
+        <w:t>noEmitOnError</w:t>
+      </w:r>
+      <w:proofErr w:type="spellEnd"/>
+      <w:r>
+        <w:t xml:space="preserve">": </w:t>
+      </w:r>
+      <w:proofErr w:type="spellStart"/>
+      <w:r>
+        <w:t>true</w:t>
       </w:r>
       <w:bookmarkEnd w:id="8"/>
+      <w:proofErr w:type="spellEnd"/>
       <w:r>
         <w:t>.</w:t>
       </w:r>
@@ -2900,7 +4279,15 @@
     <w:bookmarkEnd w:id="7"/>
     <w:p>
       <w:r>
-        <w:t>Corrija o erro e compile novamente. Desta vez, os arquivos JavaScript devem ser gerados na pasta dist.</w:t>
+        <w:t>Corrija o erro e compile novamente. Desta vez, os arquivos JavaScript devem ser gerados na pasta </w:t>
+      </w:r>
+      <w:proofErr w:type="spellStart"/>
+      <w:r>
+        <w:t>dist</w:t>
+      </w:r>
+      <w:proofErr w:type="spellEnd"/>
+      <w:r>
+        <w:t>.</w:t>
       </w:r>
     </w:p>
     <w:p>
@@ -2914,12 +4301,44 @@
     </w:p>
     <w:p>
       <w:r>
-        <w:t>Após a compilação bem-sucedida, examine os arquivos JavaScript gerados na pasta dist.</w:t>
-      </w:r>
-    </w:p>
-    <w:p>
-      <w:r>
-        <w:t>Confirme se a estrutura de pastas dentro de dist espelha a estrutura do seu código TypeScript (ex: app dentro de js, negociação dentro de models).</w:t>
+        <w:t>Após a compilação bem-sucedida, examine os arquivos JavaScript gerados na pasta </w:t>
+      </w:r>
+      <w:proofErr w:type="spellStart"/>
+      <w:r>
+        <w:t>dist</w:t>
+      </w:r>
+      <w:proofErr w:type="spellEnd"/>
+      <w:r>
+        <w:t>.</w:t>
+      </w:r>
+    </w:p>
+    <w:p>
+      <w:r>
+        <w:t>Confirme se a estrutura de pastas dentro de </w:t>
+      </w:r>
+      <w:proofErr w:type="spellStart"/>
+      <w:r>
+        <w:t>dist</w:t>
+      </w:r>
+      <w:proofErr w:type="spellEnd"/>
+      <w:r>
+        <w:t> espelha a estrutura do seu código TypeScript (</w:t>
+      </w:r>
+      <w:proofErr w:type="spellStart"/>
+      <w:r>
+        <w:t>ex</w:t>
+      </w:r>
+      <w:proofErr w:type="spellEnd"/>
+      <w:r>
+        <w:t>: app dentro de </w:t>
+      </w:r>
+      <w:proofErr w:type="spellStart"/>
+      <w:r>
+        <w:t>js</w:t>
+      </w:r>
+      <w:proofErr w:type="spellEnd"/>
+      <w:r>
+        <w:t>, negociação dentro de models).</w:t>
       </w:r>
     </w:p>
     <w:p>
@@ -2938,7 +4357,31 @@
     </w:p>
     <w:p>
       <w:r>
-        <w:t>Inicie o servidor (ex: npm run server) e abra a aplicação no navegador.</w:t>
+        <w:t>Inicie o servidor (</w:t>
+      </w:r>
+      <w:proofErr w:type="spellStart"/>
+      <w:r>
+        <w:t>ex</w:t>
+      </w:r>
+      <w:proofErr w:type="spellEnd"/>
+      <w:r>
+        <w:t xml:space="preserve">: npm </w:t>
+      </w:r>
+      <w:proofErr w:type="spellStart"/>
+      <w:r>
+        <w:t>run</w:t>
+      </w:r>
+      <w:proofErr w:type="spellEnd"/>
+      <w:r>
+        <w:t xml:space="preserve"> </w:t>
+      </w:r>
+      <w:proofErr w:type="gramStart"/>
+      <w:r>
+        <w:t>server</w:t>
+      </w:r>
+      <w:proofErr w:type="gramEnd"/>
+      <w:r>
+        <w:t>) e abra a aplicação no navegador.</w:t>
       </w:r>
     </w:p>
     <w:p>
@@ -2948,7 +4391,15 @@
     </w:p>
     <w:p>
       <w:r>
-        <w:t>Certifique-se de que as funcionalidades implementadas com TypeScript estão funcionando conforme o esperado (ex: a impressão do volume da negociação no console).</w:t>
+        <w:t>Certifique-se de que as funcionalidades implementadas com TypeScript estão funcionando conforme o esperado (</w:t>
+      </w:r>
+      <w:proofErr w:type="spellStart"/>
+      <w:r>
+        <w:t>ex</w:t>
+      </w:r>
+      <w:proofErr w:type="spellEnd"/>
+      <w:r>
+        <w:t>: a impressão do volume da negociação no console).</w:t>
       </w:r>
     </w:p>
     <w:p>
@@ -2962,22 +4413,62 @@
     </w:p>
     <w:p>
       <w:r>
-        <w:t>Lembre-se de que você deve sempre fazer alterações nos arquivos TypeScript (.ts) e não nos arquivos JavaScript gerados (.js).</w:t>
-      </w:r>
-    </w:p>
-    <w:p>
-      <w:r>
-        <w:t>Após fazer alterações nos arquivos TypeScript, compile o código para gerar os arquivos JavaScript atualizados na pasta dist.</w:t>
-      </w:r>
-    </w:p>
-    <w:p>
-      <w:r>
-        <w:t>O navegador deve carregar os arquivos JavaScript da pasta dist.</w:t>
-      </w:r>
-    </w:p>
-    <w:p>
-      <w:r>
-        <w:t>Se você seguir esses passos e garantir que seu código TypeScript compila sem erros, que a configuração noEmitOnError está funcionando corretamente, e que a aplicação funciona conforme esperado no navegador,</w:t>
+        <w:t>Lembre-se de que você deve sempre fazer alterações nos arquivos TypeScript (.</w:t>
+      </w:r>
+      <w:proofErr w:type="spellStart"/>
+      <w:r>
+        <w:t>ts</w:t>
+      </w:r>
+      <w:proofErr w:type="spellEnd"/>
+      <w:r>
+        <w:t>) e não nos arquivos JavaScript gerados (.</w:t>
+      </w:r>
+      <w:proofErr w:type="spellStart"/>
+      <w:r>
+        <w:t>js</w:t>
+      </w:r>
+      <w:proofErr w:type="spellEnd"/>
+      <w:r>
+        <w:t>).</w:t>
+      </w:r>
+    </w:p>
+    <w:p>
+      <w:r>
+        <w:t>Após fazer alterações nos arquivos TypeScript, compile o código para gerar os arquivos JavaScript atualizados na pasta </w:t>
+      </w:r>
+      <w:proofErr w:type="spellStart"/>
+      <w:r>
+        <w:t>dist</w:t>
+      </w:r>
+      <w:proofErr w:type="spellEnd"/>
+      <w:r>
+        <w:t>.</w:t>
+      </w:r>
+    </w:p>
+    <w:p>
+      <w:r>
+        <w:t>O navegador deve carregar os arquivos JavaScript da pasta </w:t>
+      </w:r>
+      <w:proofErr w:type="spellStart"/>
+      <w:r>
+        <w:t>dist</w:t>
+      </w:r>
+      <w:proofErr w:type="spellEnd"/>
+      <w:r>
+        <w:t>.</w:t>
+      </w:r>
+    </w:p>
+    <w:p>
+      <w:r>
+        <w:t>Se você seguir esses passos e garantir que seu código TypeScript compila sem erros, que a configuração </w:t>
+      </w:r>
+      <w:proofErr w:type="spellStart"/>
+      <w:r>
+        <w:t>noEmitOnError</w:t>
+      </w:r>
+      <w:proofErr w:type="spellEnd"/>
+      <w:r>
+        <w:t> está funcionando corretamente, e que a aplicação funciona conforme esperado no navegador,</w:t>
       </w:r>
     </w:p>
     <w:p>
@@ -3020,6 +4511,7 @@
         </w:rPr>
         <w:t>Criação de um Script "</w:t>
       </w:r>
+      <w:proofErr w:type="spellStart"/>
       <w:r>
         <w:rPr>
           <w:b/>
@@ -3028,6 +4520,7 @@
         </w:rPr>
         <w:t>watch</w:t>
       </w:r>
+      <w:proofErr w:type="spellEnd"/>
       <w:r>
         <w:rPr>
           <w:b/>
@@ -3035,6 +4528,7 @@
         </w:rPr>
         <w:t>" no </w:t>
       </w:r>
+      <w:proofErr w:type="gramStart"/>
       <w:r>
         <w:rPr>
           <w:b/>
@@ -3043,6 +4537,7 @@
         </w:rPr>
         <w:t>package.json</w:t>
       </w:r>
+      <w:proofErr w:type="gramEnd"/>
       <w:r>
         <w:rPr>
           <w:b/>
@@ -3060,7 +4555,23 @@
       </w:pPr>
       <w:r>
         <w:lastRenderedPageBreak/>
-        <w:t>O instrutor adiciona um novo script chamado "watch" ao arquivo package.json.</w:t>
+        <w:t>O instrutor adiciona um novo script chamado "</w:t>
+      </w:r>
+      <w:proofErr w:type="spellStart"/>
+      <w:r>
+        <w:t>watch</w:t>
+      </w:r>
+      <w:proofErr w:type="spellEnd"/>
+      <w:r>
+        <w:t>" ao arquivo </w:t>
+      </w:r>
+      <w:proofErr w:type="gramStart"/>
+      <w:r>
+        <w:t>package.json</w:t>
+      </w:r>
+      <w:proofErr w:type="gramEnd"/>
+      <w:r>
+        <w:t>.</w:t>
       </w:r>
     </w:p>
     <w:p>
@@ -3072,7 +4583,23 @@
       </w:pPr>
       <w:bookmarkStart w:id="9" w:name="_Hlk219734545"/>
       <w:r>
-        <w:t>Este script utiliza o compilador TypeScript (tsc) com o parâmetro -w (watch), que faz com que o compilador monitore os arquivos TypeScript</w:t>
+        <w:t>Este script utiliza o compilador TypeScript (</w:t>
+      </w:r>
+      <w:proofErr w:type="spellStart"/>
+      <w:r>
+        <w:t>tsc</w:t>
+      </w:r>
+      <w:proofErr w:type="spellEnd"/>
+      <w:r>
+        <w:t>) com o parâmetro -w (</w:t>
+      </w:r>
+      <w:proofErr w:type="spellStart"/>
+      <w:r>
+        <w:t>watch</w:t>
+      </w:r>
+      <w:proofErr w:type="spellEnd"/>
+      <w:r>
+        <w:t>), que faz com que o compilador monitore os arquivos TypeScript</w:t>
       </w:r>
       <w:bookmarkEnd w:id="9"/>
       <w:r>
@@ -3091,7 +4618,23 @@
           <w:b/>
           <w:bCs/>
         </w:rPr>
-        <w:t>Execução do Script "watch":</w:t>
+        <w:t>Execução do Script "</w:t>
+      </w:r>
+      <w:proofErr w:type="spellStart"/>
+      <w:r>
+        <w:rPr>
+          <w:b/>
+          <w:bCs/>
+        </w:rPr>
+        <w:t>watch</w:t>
+      </w:r>
+      <w:proofErr w:type="spellEnd"/>
+      <w:r>
+        <w:rPr>
+          <w:b/>
+          <w:bCs/>
+        </w:rPr>
+        <w:t>":</w:t>
       </w:r>
     </w:p>
     <w:p>
@@ -3106,7 +4649,23 @@
       </w:r>
       <w:bookmarkStart w:id="10" w:name="_Hlk219734630"/>
       <w:r>
-        <w:t>npm run watch </w:t>
+        <w:t xml:space="preserve">npm </w:t>
+      </w:r>
+      <w:proofErr w:type="spellStart"/>
+      <w:r>
+        <w:t>run</w:t>
+      </w:r>
+      <w:proofErr w:type="spellEnd"/>
+      <w:r>
+        <w:t xml:space="preserve"> </w:t>
+      </w:r>
+      <w:proofErr w:type="spellStart"/>
+      <w:r>
+        <w:t>watch</w:t>
+      </w:r>
+      <w:proofErr w:type="spellEnd"/>
+      <w:r>
+        <w:t> </w:t>
       </w:r>
       <w:bookmarkEnd w:id="10"/>
       <w:r>
@@ -3152,7 +4711,15 @@
         </w:numPr>
       </w:pPr>
       <w:r>
-        <w:t>O instrutor demonstra que, ao modificar um arquivo .ts e salvar, o compilador TypeScript detecta a mudança e recompila o arquivo automaticamente.</w:t>
+        <w:t>O instrutor demonstra que, ao modificar um arquivo .</w:t>
+      </w:r>
+      <w:proofErr w:type="spellStart"/>
+      <w:r>
+        <w:t>ts</w:t>
+      </w:r>
+      <w:proofErr w:type="spellEnd"/>
+      <w:r>
+        <w:t> e salvar, o compilador TypeScript detecta a mudança e recompila o arquivo automaticamente.</w:t>
       </w:r>
     </w:p>
     <w:p>
@@ -3163,7 +4730,23 @@
         </w:numPr>
       </w:pPr>
       <w:r>
-        <w:t>O arquivo .js na pasta dist é atualizado com as modificações.</w:t>
+        <w:t>O arquivo .</w:t>
+      </w:r>
+      <w:proofErr w:type="spellStart"/>
+      <w:r>
+        <w:t>js</w:t>
+      </w:r>
+      <w:proofErr w:type="spellEnd"/>
+      <w:r>
+        <w:t> na pasta </w:t>
+      </w:r>
+      <w:proofErr w:type="spellStart"/>
+      <w:r>
+        <w:t>dist</w:t>
+      </w:r>
+      <w:proofErr w:type="spellEnd"/>
+      <w:r>
+        <w:t> é atualizado com as modificações.</w:t>
       </w:r>
     </w:p>
     <w:p>
@@ -3206,7 +4789,47 @@
       </w:pPr>
       <w:bookmarkStart w:id="13" w:name="_Hlk219734865"/>
       <w:r>
-        <w:t>O script "start" no package.json utiliza um módulo que permite executar dois scripts em paralelo: npm run watch e npm run server.</w:t>
+        <w:t>O script "start" no </w:t>
+      </w:r>
+      <w:proofErr w:type="gramStart"/>
+      <w:r>
+        <w:t>package.json</w:t>
+      </w:r>
+      <w:proofErr w:type="gramEnd"/>
+      <w:r>
+        <w:t xml:space="preserve"> utiliza um módulo que permite executar dois scripts em paralelo: npm </w:t>
+      </w:r>
+      <w:proofErr w:type="spellStart"/>
+      <w:r>
+        <w:t>run</w:t>
+      </w:r>
+      <w:proofErr w:type="spellEnd"/>
+      <w:r>
+        <w:t xml:space="preserve"> </w:t>
+      </w:r>
+      <w:proofErr w:type="spellStart"/>
+      <w:r>
+        <w:t>watch</w:t>
+      </w:r>
+      <w:proofErr w:type="spellEnd"/>
+      <w:r>
+        <w:t xml:space="preserve"> e npm </w:t>
+      </w:r>
+      <w:proofErr w:type="spellStart"/>
+      <w:r>
+        <w:t>run</w:t>
+      </w:r>
+      <w:proofErr w:type="spellEnd"/>
+      <w:r>
+        <w:t xml:space="preserve"> </w:t>
+      </w:r>
+      <w:proofErr w:type="gramStart"/>
+      <w:r>
+        <w:t>server</w:t>
+      </w:r>
+      <w:proofErr w:type="gramEnd"/>
+      <w:r>
+        <w:t>.</w:t>
       </w:r>
     </w:p>
     <w:bookmarkEnd w:id="13"/>
@@ -3237,7 +4860,15 @@
       </w:r>
       <w:bookmarkStart w:id="14" w:name="_Hlk219734912"/>
       <w:r>
-        <w:t>npm run start, que inicia o compilador TypeScript no modo de observação e o servidor web.</w:t>
+        <w:t xml:space="preserve">npm </w:t>
+      </w:r>
+      <w:proofErr w:type="spellStart"/>
+      <w:r>
+        <w:t>run</w:t>
+      </w:r>
+      <w:proofErr w:type="spellEnd"/>
+      <w:r>
+        <w:t xml:space="preserve"> start, que inicia o compilador TypeScript no modo de observação e o servidor web.</w:t>
       </w:r>
     </w:p>
     <w:p>
@@ -3250,7 +4881,23 @@
       <w:bookmarkStart w:id="15" w:name="_Hlk219734948"/>
       <w:bookmarkEnd w:id="14"/>
       <w:r>
-        <w:t>Ele modifica um arquivo .ts e salva, mostrando que o TypeScript compila o arquivo, o Live Server detecta a mudança na pasta dist e o navegador é atualizado automaticamente.</w:t>
+        <w:t>Ele modifica um arquivo .</w:t>
+      </w:r>
+      <w:proofErr w:type="spellStart"/>
+      <w:r>
+        <w:t>ts</w:t>
+      </w:r>
+      <w:proofErr w:type="spellEnd"/>
+      <w:r>
+        <w:t> e salva, mostrando que o TypeScript compila o arquivo, o Live Server detecta a mudança na pasta </w:t>
+      </w:r>
+      <w:proofErr w:type="spellStart"/>
+      <w:r>
+        <w:t>dist</w:t>
+      </w:r>
+      <w:proofErr w:type="spellEnd"/>
+      <w:r>
+        <w:t> e o navegador é atualizado automaticamente.</w:t>
       </w:r>
     </w:p>
     <w:bookmarkEnd w:id="15"/>
@@ -3277,7 +4924,15 @@
         </w:numPr>
       </w:pPr>
       <w:r>
-        <w:t>O instrutor destaca que o ambiente configurado é semelhante ao de ferramentas de linha de comando de frameworks como Angular, React e Vue.js.</w:t>
+        <w:t xml:space="preserve">O instrutor destaca que o ambiente configurado é semelhante ao de ferramentas de linha de comando de frameworks como Angular, </w:t>
+      </w:r>
+      <w:proofErr w:type="spellStart"/>
+      <w:r>
+        <w:t>React</w:t>
+      </w:r>
+      <w:proofErr w:type="spellEnd"/>
+      <w:r>
+        <w:t xml:space="preserve"> e Vue.js.</w:t>
       </w:r>
     </w:p>
     <w:p>
@@ -3339,21 +4994,78 @@
           <w:b/>
           <w:bCs/>
         </w:rPr>
-        <w:t>O modificador private</w:t>
-      </w:r>
-    </w:p>
-    <w:p>
-      <w:r>
-        <w:t>Vamos detalhar cada passo e ponto abordado na aula sobre o modificador private em TypeScript, focando na seção "Typescript e compilador" e na task "O modificador private":</w:t>
-      </w:r>
-    </w:p>
-    <w:p>
-      <w:r>
-        <w:rPr>
-          <w:b/>
-          <w:bCs/>
-        </w:rPr>
-        <w:t>1. Introdução ao Modificador private em TypeScript:</w:t>
+        <w:t xml:space="preserve">O modificador </w:t>
+      </w:r>
+      <w:proofErr w:type="spellStart"/>
+      <w:r>
+        <w:rPr>
+          <w:b/>
+          <w:bCs/>
+        </w:rPr>
+        <w:t>private</w:t>
+      </w:r>
+      <w:proofErr w:type="spellEnd"/>
+    </w:p>
+    <w:p>
+      <w:r>
+        <w:t>Vamos detalhar cada passo e ponto abordado na aula sobre o modificador </w:t>
+      </w:r>
+      <w:proofErr w:type="spellStart"/>
+      <w:r>
+        <w:t>private</w:t>
+      </w:r>
+      <w:proofErr w:type="spellEnd"/>
+      <w:r>
+        <w:t> em TypeScript, focando na seção "</w:t>
+      </w:r>
+      <w:proofErr w:type="spellStart"/>
+      <w:r>
+        <w:t>Typescript</w:t>
+      </w:r>
+      <w:proofErr w:type="spellEnd"/>
+      <w:r>
+        <w:t xml:space="preserve"> e compilador" e na </w:t>
+      </w:r>
+      <w:proofErr w:type="spellStart"/>
+      <w:r>
+        <w:t>task</w:t>
+      </w:r>
+      <w:proofErr w:type="spellEnd"/>
+      <w:r>
+        <w:t xml:space="preserve"> "O modificador </w:t>
+      </w:r>
+      <w:proofErr w:type="spellStart"/>
+      <w:r>
+        <w:t>private</w:t>
+      </w:r>
+      <w:proofErr w:type="spellEnd"/>
+      <w:r>
+        <w:t>":</w:t>
+      </w:r>
+    </w:p>
+    <w:p>
+      <w:r>
+        <w:rPr>
+          <w:b/>
+          <w:bCs/>
+        </w:rPr>
+        <w:t>1. Introdução ao Modificador </w:t>
+      </w:r>
+      <w:proofErr w:type="spellStart"/>
+      <w:r>
+        <w:rPr>
+          <w:b/>
+          <w:bCs/>
+        </w:rPr>
+        <w:t>private</w:t>
+      </w:r>
+      <w:proofErr w:type="spellEnd"/>
+      <w:r>
+        <w:rPr>
+          <w:b/>
+          <w:bCs/>
+        </w:rPr>
+        <w:t> em TypeScript:</w:t>
       </w:r>
     </w:p>
     <w:p>
@@ -3364,16 +5076,40 @@
         </w:numPr>
       </w:pPr>
       <w:r>
-        <w:t>O instrutor inicia explicando que, embora seja possível utilizar a sintaxe mais recente do JavaScript para definir atributos privados em classes, a equipe do TypeScript recomenda o uso do modificador private da própria linguagem. Isso se deve a questões de compatibilidade e outras vantagens que exploraremos.</w:t>
-      </w:r>
-    </w:p>
-    <w:p>
-      <w:r>
-        <w:rPr>
-          <w:b/>
-          <w:bCs/>
-        </w:rPr>
-        <w:t>2. Substituição da Sintaxe JavaScript por private:</w:t>
+        <w:t>O instrutor inicia explicando que, embora seja possível utilizar a sintaxe mais recente do JavaScript para definir atributos privados em classes, a equipe do TypeScript recomenda o uso do modificador </w:t>
+      </w:r>
+      <w:proofErr w:type="spellStart"/>
+      <w:r>
+        <w:t>private</w:t>
+      </w:r>
+      <w:proofErr w:type="spellEnd"/>
+      <w:r>
+        <w:t> da própria linguagem. Isso se deve a questões de compatibilidade e outras vantagens que exploraremos.</w:t>
+      </w:r>
+    </w:p>
+    <w:p>
+      <w:r>
+        <w:rPr>
+          <w:b/>
+          <w:bCs/>
+        </w:rPr>
+        <w:t>2. Substituição da Sintaxe JavaScript por </w:t>
+      </w:r>
+      <w:proofErr w:type="spellStart"/>
+      <w:r>
+        <w:rPr>
+          <w:b/>
+          <w:bCs/>
+        </w:rPr>
+        <w:t>private</w:t>
+      </w:r>
+      <w:proofErr w:type="spellEnd"/>
+      <w:r>
+        <w:rPr>
+          <w:b/>
+          <w:bCs/>
+        </w:rPr>
+        <w:t>:</w:t>
       </w:r>
     </w:p>
     <w:p>
@@ -3384,7 +5120,15 @@
         </w:numPr>
       </w:pPr>
       <w:r>
-        <w:t>O primeiro passo prático é remover a sintaxe JavaScript (a "tralha", como mencionado) utilizada para definir atributos privados. Essa sintaxe geralmente envolve o uso de um prefixo como _ (underline) para indicar que um atributo não deve ser acessado diretamente fora da classe.</w:t>
+        <w:t>O primeiro passo prático é remover a sintaxe JavaScript (a "tralha", como mencionado) utilizada para definir atributos privados. Essa sintaxe geralmente envolve o uso de um prefixo como _ (</w:t>
+      </w:r>
+      <w:proofErr w:type="spellStart"/>
+      <w:r>
+        <w:t>underline</w:t>
+      </w:r>
+      <w:proofErr w:type="spellEnd"/>
+      <w:r>
+        <w:t>) para indicar que um atributo não deve ser acessado diretamente fora da classe.</w:t>
       </w:r>
     </w:p>
     <w:p>
@@ -3395,16 +5139,48 @@
         </w:numPr>
       </w:pPr>
       <w:r>
-        <w:t>Ao remover a sintaxe JavaScript, surge um problema: um getter (método que permite acessar o valor de um atributo) não pode ter o mesmo nome de uma propriedade da classe. Para contornar isso, o instrutor sugere adicionar um _ (underline) ao nome da propriedade encapsulada dentro da classe.</w:t>
-      </w:r>
-    </w:p>
-    <w:p>
-      <w:r>
-        <w:rPr>
-          <w:b/>
-          <w:bCs/>
-        </w:rPr>
-        <w:t>3. Convenção do _ (underline) em JavaScript:</w:t>
+        <w:t>Ao remover a sintaxe JavaScript, surge um problema: um </w:t>
+      </w:r>
+      <w:proofErr w:type="spellStart"/>
+      <w:r>
+        <w:t>getter</w:t>
+      </w:r>
+      <w:proofErr w:type="spellEnd"/>
+      <w:r>
+        <w:t> (método que permite acessar o valor de um atributo) não pode ter o mesmo nome de uma propriedade da classe. Para contornar isso, o instrutor sugere adicionar um _ (</w:t>
+      </w:r>
+      <w:proofErr w:type="spellStart"/>
+      <w:r>
+        <w:t>underline</w:t>
+      </w:r>
+      <w:proofErr w:type="spellEnd"/>
+      <w:r>
+        <w:t>) ao nome da propriedade encapsulada dentro da classe.</w:t>
+      </w:r>
+    </w:p>
+    <w:p>
+      <w:r>
+        <w:rPr>
+          <w:b/>
+          <w:bCs/>
+        </w:rPr>
+        <w:t>3. Convenção do _ (</w:t>
+      </w:r>
+      <w:proofErr w:type="spellStart"/>
+      <w:r>
+        <w:rPr>
+          <w:b/>
+          <w:bCs/>
+        </w:rPr>
+        <w:t>underline</w:t>
+      </w:r>
+      <w:proofErr w:type="spellEnd"/>
+      <w:r>
+        <w:rPr>
+          <w:b/>
+          <w:bCs/>
+        </w:rPr>
+        <w:t>) em JavaScript:</w:t>
       </w:r>
     </w:p>
     <w:p>
@@ -3415,7 +5191,15 @@
         </w:numPr>
       </w:pPr>
       <w:r>
-        <w:t>É explicado que o uso de _ (underline) como prefixo é uma convenção antiga em JavaScript para indicar que um atributo é privado e não deve ser acessado fora do domínio da classe. No entanto, essa é apenas uma convenção, não uma regra imposta pela linguagem.</w:t>
+        <w:t>É explicado que o uso de _ (</w:t>
+      </w:r>
+      <w:proofErr w:type="spellStart"/>
+      <w:r>
+        <w:t>underline</w:t>
+      </w:r>
+      <w:proofErr w:type="spellEnd"/>
+      <w:r>
+        <w:t>) como prefixo é uma convenção antiga em JavaScript para indicar que um atributo é privado e não deve ser acessado fora do domínio da classe. No entanto, essa é apenas uma convenção, não uma regra imposta pela linguagem.</w:t>
       </w:r>
     </w:p>
     <w:p>
@@ -3435,16 +5219,48 @@
         </w:numPr>
       </w:pPr>
       <w:r>
-        <w:t>O instrutor demonstra o problema de não usar o modificador private. Mesmo com a convenção do _ (underline), ainda é possível acessar e modificar o valor da propriedade data de um objeto negociação fora da classe, o que não é desejável.</w:t>
-      </w:r>
-    </w:p>
-    <w:p>
-      <w:r>
-        <w:rPr>
-          <w:b/>
-          <w:bCs/>
-        </w:rPr>
-        <w:t>5. Aplicação do Modificador private:</w:t>
+        <w:t>O instrutor demonstra o problema de não usar o modificador </w:t>
+      </w:r>
+      <w:proofErr w:type="spellStart"/>
+      <w:r>
+        <w:t>private</w:t>
+      </w:r>
+      <w:proofErr w:type="spellEnd"/>
+      <w:r>
+        <w:t>. Mesmo com a convenção do _ (</w:t>
+      </w:r>
+      <w:proofErr w:type="spellStart"/>
+      <w:r>
+        <w:t>underline</w:t>
+      </w:r>
+      <w:proofErr w:type="spellEnd"/>
+      <w:r>
+        <w:t>), ainda é possível acessar e modificar o valor da propriedade data de um objeto negociação fora da classe, o que não é desejável.</w:t>
+      </w:r>
+    </w:p>
+    <w:p>
+      <w:r>
+        <w:rPr>
+          <w:b/>
+          <w:bCs/>
+        </w:rPr>
+        <w:t>5. Aplicação do Modificador </w:t>
+      </w:r>
+      <w:proofErr w:type="spellStart"/>
+      <w:r>
+        <w:rPr>
+          <w:b/>
+          <w:bCs/>
+        </w:rPr>
+        <w:t>private</w:t>
+      </w:r>
+      <w:proofErr w:type="spellEnd"/>
+      <w:r>
+        <w:rPr>
+          <w:b/>
+          <w:bCs/>
+        </w:rPr>
+        <w:t>:</w:t>
       </w:r>
     </w:p>
     <w:p>
@@ -3455,7 +5271,23 @@
         </w:numPr>
       </w:pPr>
       <w:r>
-        <w:t>Para resolver o problema, o instrutor introduz o modificador private do TypeScript. Ao adicionar private antes da declaração de um atributo, como data, o TypeScript impede o acesso e a modificação desse atributo fora da classe.</w:t>
+        <w:t>Para resolver o problema, o instrutor introduz o modificador </w:t>
+      </w:r>
+      <w:proofErr w:type="spellStart"/>
+      <w:r>
+        <w:t>private</w:t>
+      </w:r>
+      <w:proofErr w:type="spellEnd"/>
+      <w:r>
+        <w:t> do TypeScript. Ao adicionar </w:t>
+      </w:r>
+      <w:proofErr w:type="spellStart"/>
+      <w:r>
+        <w:t>private</w:t>
+      </w:r>
+      <w:proofErr w:type="spellEnd"/>
+      <w:r>
+        <w:t> antes da declaração de um atributo, como data, o TypeScript impede o acesso e a modificação desse atributo fora da classe.</w:t>
       </w:r>
     </w:p>
     <w:p>
@@ -3466,16 +5298,53 @@
         </w:numPr>
       </w:pPr>
       <w:r>
-        <w:t>O instrutor demonstra que, ao tentar acessar negociação._data no arquivo "app.ts", o TypeScript exibe um erro, indicando que data é privado e não pode ser acessado fora da classe.</w:t>
-      </w:r>
-    </w:p>
-    <w:p>
-      <w:r>
-        <w:rPr>
-          <w:b/>
-          <w:bCs/>
-        </w:rPr>
-        <w:t>6. Vantagens do Modificador private:</w:t>
+        <w:t>O instrutor demonstra que, ao tentar acessar </w:t>
+      </w:r>
+      <w:proofErr w:type="spellStart"/>
+      <w:proofErr w:type="gramStart"/>
+      <w:r>
+        <w:t>negociação._</w:t>
+      </w:r>
+      <w:proofErr w:type="gramEnd"/>
+      <w:r>
+        <w:t>data</w:t>
+      </w:r>
+      <w:proofErr w:type="spellEnd"/>
+      <w:r>
+        <w:t> no arquivo "</w:t>
+      </w:r>
+      <w:proofErr w:type="spellStart"/>
+      <w:r>
+        <w:t>app.ts</w:t>
+      </w:r>
+      <w:proofErr w:type="spellEnd"/>
+      <w:r>
+        <w:t>", o TypeScript exibe um erro, indicando que data é privado e não pode ser acessado fora da classe.</w:t>
+      </w:r>
+    </w:p>
+    <w:p>
+      <w:r>
+        <w:rPr>
+          <w:b/>
+          <w:bCs/>
+        </w:rPr>
+        <w:t>6. Vantagens do Modificador </w:t>
+      </w:r>
+      <w:proofErr w:type="spellStart"/>
+      <w:r>
+        <w:rPr>
+          <w:b/>
+          <w:bCs/>
+        </w:rPr>
+        <w:t>private</w:t>
+      </w:r>
+      <w:proofErr w:type="spellEnd"/>
+      <w:r>
+        <w:rPr>
+          <w:b/>
+          <w:bCs/>
+        </w:rPr>
+        <w:t>:</w:t>
       </w:r>
     </w:p>
     <w:p>
@@ -3486,7 +5355,15 @@
         </w:numPr>
       </w:pPr>
       <w:r>
-        <w:t>Uma das vantagens mencionadas é que, ao usar o modificador private, o atributo _data nem sequer aparece nas opções de </w:t>
+        <w:t>Uma das vantagens mencionadas é que, ao usar o modificador </w:t>
+      </w:r>
+      <w:proofErr w:type="spellStart"/>
+      <w:r>
+        <w:t>private</w:t>
+      </w:r>
+      <w:proofErr w:type="spellEnd"/>
+      <w:r>
+        <w:t>, o atributo _data nem sequer aparece nas opções de </w:t>
       </w:r>
       <w:r>
         <w:rPr>
@@ -3508,7 +5385,23 @@
       </w:pPr>
       <w:r>
         <w:lastRenderedPageBreak/>
-        <w:t>O instrutor ressalta que essa sintaxe com private é muito comum em projetos que utilizam TypeScript, como Angular, Vue.js e React.</w:t>
+        <w:t>O instrutor ressalta que essa sintaxe com </w:t>
+      </w:r>
+      <w:proofErr w:type="spellStart"/>
+      <w:r>
+        <w:t>private</w:t>
+      </w:r>
+      <w:proofErr w:type="spellEnd"/>
+      <w:r>
+        <w:t xml:space="preserve"> é muito comum em projetos que utilizam TypeScript, como Angular, Vue.js e </w:t>
+      </w:r>
+      <w:proofErr w:type="spellStart"/>
+      <w:r>
+        <w:t>React</w:t>
+      </w:r>
+      <w:proofErr w:type="spellEnd"/>
+      <w:r>
+        <w:t>.</w:t>
       </w:r>
     </w:p>
     <w:p>
@@ -3528,7 +5421,15 @@
         </w:numPr>
       </w:pPr>
       <w:r>
-        <w:t>Ao salvar o código com o modificador private e verificar o que o TypeScript gerou, o instrutor mostra que o código resultante é mais limpo e conciso do que seria se o TypeScript precisasse emular o comportamento de atributos privados do JavaScript.</w:t>
+        <w:t>Ao salvar o código com o modificador </w:t>
+      </w:r>
+      <w:proofErr w:type="spellStart"/>
+      <w:r>
+        <w:t>private</w:t>
+      </w:r>
+      <w:proofErr w:type="spellEnd"/>
+      <w:r>
+        <w:t> e verificar o que o TypeScript gerou, o instrutor mostra que o código resultante é mais limpo e conciso do que seria se o TypeScript precisasse emular o comportamento de atributos privados do JavaScript.</w:t>
       </w:r>
     </w:p>
     <w:p>
@@ -3539,6 +5440,7 @@
         </w:rPr>
         <w:t>8. Limitações do TypeScript em </w:t>
       </w:r>
+      <w:proofErr w:type="spellStart"/>
       <w:r>
         <w:rPr>
           <w:b/>
@@ -3548,6 +5450,7 @@
         </w:rPr>
         <w:t>Runtime</w:t>
       </w:r>
+      <w:proofErr w:type="spellEnd"/>
       <w:r>
         <w:rPr>
           <w:b/>
@@ -3566,6 +5469,7 @@
       <w:r>
         <w:t>O instrutor faz uma ressalva importante: o TypeScript não garante a proteção de atributos privados em </w:t>
       </w:r>
+      <w:proofErr w:type="spellStart"/>
       <w:r>
         <w:rPr>
           <w:i/>
@@ -3573,6 +5477,7 @@
         </w:rPr>
         <w:t>runtime</w:t>
       </w:r>
+      <w:proofErr w:type="spellEnd"/>
       <w:r>
         <w:t> (ou seja, quando o código está sendo executado no navegador).</w:t>
       </w:r>
@@ -3618,6 +5523,7 @@
       <w:r>
         <w:t>Em resumo, o TypeScript oferece uma camada de proteção em tempo de desenvolvimento, alertando sobre acessos indevidos a propriedades privadas, mas não impede que alguém maliciosamente tente modificar essas propriedades em </w:t>
       </w:r>
+      <w:proofErr w:type="spellStart"/>
       <w:r>
         <w:rPr>
           <w:i/>
@@ -3625,11 +5531,604 @@
         </w:rPr>
         <w:t>runtime</w:t>
       </w:r>
+      <w:proofErr w:type="spellEnd"/>
       <w:r>
         <w:t>.</w:t>
       </w:r>
     </w:p>
     <w:p/>
+    <w:p/>
+    <w:p/>
+    <w:p/>
+    <w:p/>
+    <w:p/>
+    <w:p/>
+    <w:p/>
+    <w:p/>
+    <w:p/>
+    <w:p/>
+    <w:p/>
+    <w:p>
+      <w:pPr>
+        <w:pStyle w:val="Ttulo2"/>
+        <w:rPr>
+          <w:b/>
+          <w:bCs/>
+        </w:rPr>
+      </w:pPr>
+      <w:bookmarkStart w:id="16" w:name="_Hlk219799018"/>
+      <w:r>
+        <w:rPr>
+          <w:b/>
+          <w:bCs/>
+        </w:rPr>
+        <w:lastRenderedPageBreak/>
+        <w:t>Revisão</w:t>
+      </w:r>
+      <w:bookmarkEnd w:id="16"/>
+    </w:p>
+    <w:p/>
+    <w:p>
+      <w:pPr>
+        <w:numPr>
+          <w:ilvl w:val="0"/>
+          <w:numId w:val="37"/>
+        </w:numPr>
+      </w:pPr>
+      <w:r>
+        <w:rPr>
+          <w:b/>
+          <w:bCs/>
+        </w:rPr>
+        <w:t>Co</w:t>
+      </w:r>
+      <w:r>
+        <w:rPr>
+          <w:b/>
+          <w:bCs/>
+        </w:rPr>
+        <w:t>mpilador TypeScript como um Chef de Cozinha:</w:t>
+      </w:r>
+    </w:p>
+    <w:p>
+      <w:pPr>
+        <w:numPr>
+          <w:ilvl w:val="1"/>
+          <w:numId w:val="37"/>
+        </w:numPr>
+      </w:pPr>
+      <w:r>
+        <w:t>Imagine que o compilador TypeScript é como um chef de cozinha muito experiente. Você entrega a ele uma receita (seu código TypeScript) escrita em uma linguagem sofisticada e ele a transforma em um prato que todos podem comer (código JavaScript), mesmo aqueles que não entendem a receita original.</w:t>
+      </w:r>
+    </w:p>
+    <w:p>
+      <w:pPr>
+        <w:numPr>
+          <w:ilvl w:val="1"/>
+          <w:numId w:val="37"/>
+        </w:numPr>
+      </w:pPr>
+      <w:r>
+        <w:t>O arquivo </w:t>
+      </w:r>
+      <w:proofErr w:type="spellStart"/>
+      <w:proofErr w:type="gramStart"/>
+      <w:r>
+        <w:t>tsconfig.json</w:t>
+      </w:r>
+      <w:proofErr w:type="spellEnd"/>
+      <w:proofErr w:type="gramEnd"/>
+      <w:r>
+        <w:t> é como o livro de receitas do chef, onde ele encontra todas as instruções sobre como preparar o prato final.</w:t>
+      </w:r>
+    </w:p>
+    <w:p>
+      <w:pPr>
+        <w:numPr>
+          <w:ilvl w:val="0"/>
+          <w:numId w:val="37"/>
+        </w:numPr>
+      </w:pPr>
+      <w:r>
+        <w:rPr>
+          <w:b/>
+          <w:bCs/>
+        </w:rPr>
+        <w:t>Pastas "app" e "</w:t>
+      </w:r>
+      <w:proofErr w:type="spellStart"/>
+      <w:r>
+        <w:rPr>
+          <w:b/>
+          <w:bCs/>
+        </w:rPr>
+        <w:t>dist</w:t>
+      </w:r>
+      <w:proofErr w:type="spellEnd"/>
+      <w:r>
+        <w:rPr>
+          <w:b/>
+          <w:bCs/>
+        </w:rPr>
+        <w:t>" como um Jardim e uma Estufa:</w:t>
+      </w:r>
+    </w:p>
+    <w:p>
+      <w:pPr>
+        <w:numPr>
+          <w:ilvl w:val="1"/>
+          <w:numId w:val="37"/>
+        </w:numPr>
+      </w:pPr>
+      <w:r>
+        <w:t>A pasta "app" é como um jardim onde você planta suas sementes (arquivos TypeScript). Você cuida dessas sementes, sabendo que elas têm o potencial de se tornarem algo maior.</w:t>
+      </w:r>
+    </w:p>
+    <w:p>
+      <w:pPr>
+        <w:numPr>
+          <w:ilvl w:val="1"/>
+          <w:numId w:val="37"/>
+        </w:numPr>
+      </w:pPr>
+      <w:r>
+        <w:t>A pasta "</w:t>
+      </w:r>
+      <w:proofErr w:type="spellStart"/>
+      <w:r>
+        <w:t>dist</w:t>
+      </w:r>
+      <w:proofErr w:type="spellEnd"/>
+      <w:r>
+        <w:t>" é como uma estufa, onde o chef (compilador) leva as plantas do jardim (arquivos TypeScript) e as transforma em belas flores (arquivos JavaScript) prontas para serem exibidas.</w:t>
+      </w:r>
+    </w:p>
+    <w:p>
+      <w:pPr>
+        <w:numPr>
+          <w:ilvl w:val="0"/>
+          <w:numId w:val="37"/>
+        </w:numPr>
+      </w:pPr>
+      <w:proofErr w:type="spellStart"/>
+      <w:r>
+        <w:rPr>
+          <w:b/>
+          <w:bCs/>
+        </w:rPr>
+        <w:t>noEmitOnError</w:t>
+      </w:r>
+      <w:proofErr w:type="spellEnd"/>
+      <w:r>
+        <w:rPr>
+          <w:b/>
+          <w:bCs/>
+        </w:rPr>
+        <w:t> como um Detector de Qualidade:</w:t>
+      </w:r>
+    </w:p>
+    <w:p>
+      <w:pPr>
+        <w:numPr>
+          <w:ilvl w:val="1"/>
+          <w:numId w:val="37"/>
+        </w:numPr>
+      </w:pPr>
+      <w:r>
+        <w:t>Pense em </w:t>
+      </w:r>
+      <w:proofErr w:type="spellStart"/>
+      <w:r>
+        <w:t>noEmitOnError</w:t>
+      </w:r>
+      <w:proofErr w:type="spellEnd"/>
+      <w:r>
+        <w:t> como um detector de qualidade rigoroso. Se o chef encontrar algum ingrediente estragado (erro no código TypeScript), ele se recusa a continuar e não produz o prato final (arquivo JavaScript). Isso garante que apenas os melhores pratos cheguem à mesa.</w:t>
+      </w:r>
+    </w:p>
+    <w:p>
+      <w:pPr>
+        <w:numPr>
+          <w:ilvl w:val="0"/>
+          <w:numId w:val="37"/>
+        </w:numPr>
+      </w:pPr>
+      <w:r>
+        <w:rPr>
+          <w:b/>
+          <w:bCs/>
+        </w:rPr>
+        <w:t>Scripts compile e </w:t>
+      </w:r>
+      <w:proofErr w:type="spellStart"/>
+      <w:r>
+        <w:rPr>
+          <w:b/>
+          <w:bCs/>
+        </w:rPr>
+        <w:t>watch</w:t>
+      </w:r>
+      <w:proofErr w:type="spellEnd"/>
+      <w:r>
+        <w:rPr>
+          <w:b/>
+          <w:bCs/>
+        </w:rPr>
+        <w:t> como um Mestre e um Aprendiz:</w:t>
+      </w:r>
+    </w:p>
+    <w:p>
+      <w:pPr>
+        <w:numPr>
+          <w:ilvl w:val="1"/>
+          <w:numId w:val="37"/>
+        </w:numPr>
+      </w:pPr>
+      <w:r>
+        <w:t>O script compile é como um mestre que prepara todos os pratos de uma vez. Você o chama quando precisa de todos os seus arquivos JavaScript prontos.</w:t>
+      </w:r>
+    </w:p>
+    <w:p>
+      <w:pPr>
+        <w:numPr>
+          <w:ilvl w:val="1"/>
+          <w:numId w:val="37"/>
+        </w:numPr>
+      </w:pPr>
+      <w:r>
+        <w:t>O script </w:t>
+      </w:r>
+      <w:proofErr w:type="spellStart"/>
+      <w:r>
+        <w:t>watch</w:t>
+      </w:r>
+      <w:proofErr w:type="spellEnd"/>
+      <w:r>
+        <w:t> é como um aprendiz que observa o jardim o tempo todo. Assim que você faz uma alteração em uma planta (arquivo TypeScript), ele corre para o chef e pede para preparar um novo prato (arquivo JavaScript) imediatamente.</w:t>
+      </w:r>
+    </w:p>
+    <w:p>
+      <w:pPr>
+        <w:numPr>
+          <w:ilvl w:val="0"/>
+          <w:numId w:val="37"/>
+        </w:numPr>
+      </w:pPr>
+      <w:r>
+        <w:rPr>
+          <w:b/>
+          <w:bCs/>
+        </w:rPr>
+        <w:t>Live Server como um Garçom Atento:</w:t>
+      </w:r>
+    </w:p>
+    <w:p>
+      <w:pPr>
+        <w:numPr>
+          <w:ilvl w:val="1"/>
+          <w:numId w:val="37"/>
+        </w:numPr>
+      </w:pPr>
+      <w:r>
+        <w:t>O Live Server é como um garçom muito atento que está sempre de olho na estufa (pasta "</w:t>
+      </w:r>
+      <w:proofErr w:type="spellStart"/>
+      <w:r>
+        <w:t>dist</w:t>
+      </w:r>
+      <w:proofErr w:type="spellEnd"/>
+      <w:r>
+        <w:t>"). Assim que um novo prato (arquivo JavaScript) fica pronto, ele o leva imediatamente para a mesa (navegador) para que todos possam vê-lo.</w:t>
+      </w:r>
+    </w:p>
+    <w:p>
+      <w:pPr>
+        <w:numPr>
+          <w:ilvl w:val="0"/>
+          <w:numId w:val="37"/>
+        </w:numPr>
+      </w:pPr>
+      <w:r>
+        <w:rPr>
+          <w:b/>
+          <w:bCs/>
+        </w:rPr>
+        <w:t>TypeScript e Checagem de Tipos como um Detetive:</w:t>
+      </w:r>
+    </w:p>
+    <w:p>
+      <w:pPr>
+        <w:numPr>
+          <w:ilvl w:val="1"/>
+          <w:numId w:val="37"/>
+        </w:numPr>
+      </w:pPr>
+      <w:r>
+        <w:t xml:space="preserve">Imagine o TypeScript como um detetive que investiga seu código em busca de erros. Ele verifica se você está passando os ingredientes certos </w:t>
+      </w:r>
+      <w:r>
+        <w:lastRenderedPageBreak/>
+        <w:t>(parâmetros) para cada receita (função) e se está usando os utensílios corretos (propriedades) para cada tarefa.</w:t>
+      </w:r>
+    </w:p>
+    <w:p>
+      <w:pPr>
+        <w:numPr>
+          <w:ilvl w:val="1"/>
+          <w:numId w:val="37"/>
+        </w:numPr>
+      </w:pPr>
+      <w:r>
+        <w:t>O "</w:t>
+      </w:r>
+      <w:r>
+        <w:t>autocomplete</w:t>
+      </w:r>
+      <w:r>
+        <w:t>" é como um assistente que ajuda o detetive a encontrar as pistas mais rápido, sugerindo os ingredientes e utensílios corretos.</w:t>
+      </w:r>
+    </w:p>
+    <w:p/>
+    <w:p>
+      <w:pPr>
+        <w:pStyle w:val="Ttulo2"/>
+        <w:rPr>
+          <w:b/>
+          <w:bCs/>
+        </w:rPr>
+      </w:pPr>
+      <w:r>
+        <w:rPr>
+          <w:b/>
+          <w:bCs/>
+        </w:rPr>
+        <w:t xml:space="preserve">O </w:t>
+      </w:r>
+      <w:proofErr w:type="spellStart"/>
+      <w:r>
+        <w:rPr>
+          <w:b/>
+          <w:bCs/>
+        </w:rPr>
+        <w:t>controller</w:t>
+      </w:r>
+      <w:proofErr w:type="spellEnd"/>
+      <w:r>
+        <w:rPr>
+          <w:b/>
+          <w:bCs/>
+        </w:rPr>
+        <w:t xml:space="preserve"> de negociação</w:t>
+      </w:r>
+    </w:p>
+    <w:p>
+      <w:r>
+        <w:t>Na aula, o instrutor explica sobre a criação de um "</w:t>
+      </w:r>
+      <w:proofErr w:type="spellStart"/>
+      <w:r>
+        <w:rPr>
+          <w:highlight w:val="yellow"/>
+        </w:rPr>
+        <w:t>NegociacaoController</w:t>
+      </w:r>
+      <w:proofErr w:type="spellEnd"/>
+      <w:r>
+        <w:t>" em TypeScript, que atuará como um intermediário entre a interface do usuário (o formulário HTML) e a lógica de criação de negociações.</w:t>
+      </w:r>
+    </w:p>
+    <w:p>
+      <w:r>
+        <w:t>Imagine que você está construindo uma casa. O "</w:t>
+      </w:r>
+      <w:proofErr w:type="spellStart"/>
+      <w:r>
+        <w:rPr>
+          <w:highlight w:val="yellow"/>
+        </w:rPr>
+        <w:t>NegociacaoController</w:t>
+      </w:r>
+      <w:proofErr w:type="spellEnd"/>
+      <w:r>
+        <w:t>" seria como o </w:t>
+      </w:r>
+      <w:r>
+        <w:rPr>
+          <w:b/>
+          <w:bCs/>
+        </w:rPr>
+        <w:t>mestre de obras</w:t>
+      </w:r>
+      <w:r>
+        <w:t>.</w:t>
+      </w:r>
+    </w:p>
+    <w:p>
+      <w:pPr>
+        <w:numPr>
+          <w:ilvl w:val="0"/>
+          <w:numId w:val="38"/>
+        </w:numPr>
+      </w:pPr>
+      <w:r>
+        <w:rPr>
+          <w:b/>
+          <w:bCs/>
+        </w:rPr>
+        <w:t>O Formulário HTML (a interface do usuário)</w:t>
+      </w:r>
+      <w:r>
+        <w:t>: Seria como a planta da casa, onde as pessoas especificam o que querem: o número de quartos (quantidade), a cor das paredes (valor), o estilo do telhado (data), etc.</w:t>
+      </w:r>
+    </w:p>
+    <w:p>
+      <w:pPr>
+        <w:numPr>
+          <w:ilvl w:val="0"/>
+          <w:numId w:val="38"/>
+        </w:numPr>
+      </w:pPr>
+      <w:r>
+        <w:rPr>
+          <w:b/>
+          <w:bCs/>
+        </w:rPr>
+        <w:t>O Modelo de Negociação</w:t>
+      </w:r>
+      <w:r>
+        <w:t xml:space="preserve">: Seria a casa em si, o </w:t>
+      </w:r>
+      <w:proofErr w:type="gramStart"/>
+      <w:r>
+        <w:t>produto final</w:t>
+      </w:r>
+      <w:proofErr w:type="gramEnd"/>
+      <w:r>
+        <w:t xml:space="preserve"> construído com base nas especificações da planta.</w:t>
+      </w:r>
+    </w:p>
+    <w:p>
+      <w:pPr>
+        <w:numPr>
+          <w:ilvl w:val="0"/>
+          <w:numId w:val="38"/>
+        </w:numPr>
+      </w:pPr>
+      <w:r>
+        <w:rPr>
+          <w:b/>
+          <w:bCs/>
+        </w:rPr>
+        <w:t>O "</w:t>
+      </w:r>
+      <w:proofErr w:type="spellStart"/>
+      <w:r>
+        <w:rPr>
+          <w:b/>
+          <w:bCs/>
+          <w:highlight w:val="yellow"/>
+        </w:rPr>
+        <w:t>NegociacaoController</w:t>
+      </w:r>
+      <w:proofErr w:type="spellEnd"/>
+      <w:r>
+        <w:rPr>
+          <w:b/>
+          <w:bCs/>
+        </w:rPr>
+        <w:t>" (o mestre de obras)</w:t>
+      </w:r>
+      <w:r>
+        <w:t>: É quem pega a planta (os dados do formulário), coordena os trabalhadores (a lógica do programa) e garante que a casa (a negociação) seja construída corretamente.</w:t>
+      </w:r>
+    </w:p>
+    <w:p>
+      <w:r>
+        <w:rPr>
+          <w:b/>
+          <w:bCs/>
+        </w:rPr>
+        <w:t>Em mais detalhes:</w:t>
+      </w:r>
+    </w:p>
+    <w:p>
+      <w:pPr>
+        <w:numPr>
+          <w:ilvl w:val="0"/>
+          <w:numId w:val="39"/>
+        </w:numPr>
+      </w:pPr>
+      <w:r>
+        <w:rPr>
+          <w:b/>
+          <w:bCs/>
+        </w:rPr>
+        <w:t xml:space="preserve">Função do </w:t>
+      </w:r>
+      <w:proofErr w:type="spellStart"/>
+      <w:r>
+        <w:rPr>
+          <w:b/>
+          <w:bCs/>
+        </w:rPr>
+        <w:t>Controller</w:t>
+      </w:r>
+      <w:proofErr w:type="spellEnd"/>
+      <w:r>
+        <w:t xml:space="preserve">: O </w:t>
+      </w:r>
+      <w:proofErr w:type="spellStart"/>
+      <w:r>
+        <w:t>controller</w:t>
+      </w:r>
+      <w:proofErr w:type="spellEnd"/>
+      <w:r>
+        <w:t xml:space="preserve"> recebe os dados inseridos no formulário (data, quantidade, valor), que são como os materiais de construção. Ele então usa esses dados para criar uma instância de "Negociação", que é como construir uma parte da casa.</w:t>
+      </w:r>
+    </w:p>
+    <w:p>
+      <w:pPr>
+        <w:numPr>
+          <w:ilvl w:val="0"/>
+          <w:numId w:val="39"/>
+        </w:numPr>
+      </w:pPr>
+      <w:proofErr w:type="spellStart"/>
+      <w:r>
+        <w:rPr>
+          <w:b/>
+          <w:bCs/>
+        </w:rPr>
+        <w:t>querySelector</w:t>
+      </w:r>
+      <w:proofErr w:type="spellEnd"/>
+      <w:r>
+        <w:t>: É como o mestre de obras indo até o estoque de materiais e pegando os itens necessários (data, quantidade, valor) usando seus códigos de identificação (#data, #quantidade, #valor).</w:t>
+      </w:r>
+    </w:p>
+    <w:p>
+      <w:pPr>
+        <w:numPr>
+          <w:ilvl w:val="0"/>
+          <w:numId w:val="39"/>
+        </w:numPr>
+      </w:pPr>
+      <w:proofErr w:type="spellStart"/>
+      <w:r>
+        <w:rPr>
+          <w:b/>
+          <w:bCs/>
+        </w:rPr>
+        <w:t>private</w:t>
+      </w:r>
+      <w:proofErr w:type="spellEnd"/>
+      <w:r>
+        <w:t>: É como dizer que certas ferramentas do mestre de obras são apenas para uso dele, ninguém mais pode mexer diretamente.</w:t>
+      </w:r>
+    </w:p>
+    <w:p>
+      <w:r>
+        <w:rPr>
+          <w:b/>
+          <w:bCs/>
+        </w:rPr>
+        <w:t>Em resumo:</w:t>
+      </w:r>
+      <w:r>
+        <w:t> O "</w:t>
+      </w:r>
+      <w:proofErr w:type="spellStart"/>
+      <w:r>
+        <w:rPr>
+          <w:highlight w:val="yellow"/>
+        </w:rPr>
+        <w:t>NegociacaoController</w:t>
+      </w:r>
+      <w:proofErr w:type="spellEnd"/>
+      <w:r>
+        <w:t>" é o responsável por pegar os dados do formulário, validar esses dados e criar um objeto de "Negociação". Ele é o elo entre a interface do usuário e a lógica da aplicação.</w:t>
+      </w:r>
+    </w:p>
     <w:p/>
     <w:sectPr>
       <w:pgSz w:w="11906" w:h="16838"/>
@@ -7286,6 +9785,272 @@
     </w:lvl>
   </w:abstractNum>
   <w:abstractNum w:abstractNumId="26" w15:restartNumberingAfterBreak="0">
+    <w:nsid w:val="51D521D2"/>
+    <w:multiLevelType w:val="multilevel"/>
+    <w:tmpl w:val="4B462ADC"/>
+    <w:lvl w:ilvl="0">
+      <w:start w:val="1"/>
+      <w:numFmt w:val="bullet"/>
+      <w:lvlText w:val=""/>
+      <w:lvlJc w:val="left"/>
+      <w:pPr>
+        <w:tabs>
+          <w:tab w:val="num" w:pos="720"/>
+        </w:tabs>
+        <w:ind w:left="720" w:hanging="360"/>
+      </w:pPr>
+      <w:rPr>
+        <w:rFonts w:ascii="Symbol" w:hAnsi="Symbol" w:hint="default"/>
+        <w:sz w:val="20"/>
+      </w:rPr>
+    </w:lvl>
+    <w:lvl w:ilvl="1" w:tentative="1">
+      <w:start w:val="1"/>
+      <w:numFmt w:val="bullet"/>
+      <w:lvlText w:val="o"/>
+      <w:lvlJc w:val="left"/>
+      <w:pPr>
+        <w:tabs>
+          <w:tab w:val="num" w:pos="1440"/>
+        </w:tabs>
+        <w:ind w:left="1440" w:hanging="360"/>
+      </w:pPr>
+      <w:rPr>
+        <w:rFonts w:ascii="Courier New" w:hAnsi="Courier New" w:hint="default"/>
+        <w:sz w:val="20"/>
+      </w:rPr>
+    </w:lvl>
+    <w:lvl w:ilvl="2" w:tentative="1">
+      <w:start w:val="1"/>
+      <w:numFmt w:val="bullet"/>
+      <w:lvlText w:val=""/>
+      <w:lvlJc w:val="left"/>
+      <w:pPr>
+        <w:tabs>
+          <w:tab w:val="num" w:pos="2160"/>
+        </w:tabs>
+        <w:ind w:left="2160" w:hanging="360"/>
+      </w:pPr>
+      <w:rPr>
+        <w:rFonts w:ascii="Wingdings" w:hAnsi="Wingdings" w:hint="default"/>
+        <w:sz w:val="20"/>
+      </w:rPr>
+    </w:lvl>
+    <w:lvl w:ilvl="3" w:tentative="1">
+      <w:start w:val="1"/>
+      <w:numFmt w:val="bullet"/>
+      <w:lvlText w:val=""/>
+      <w:lvlJc w:val="left"/>
+      <w:pPr>
+        <w:tabs>
+          <w:tab w:val="num" w:pos="2880"/>
+        </w:tabs>
+        <w:ind w:left="2880" w:hanging="360"/>
+      </w:pPr>
+      <w:rPr>
+        <w:rFonts w:ascii="Wingdings" w:hAnsi="Wingdings" w:hint="default"/>
+        <w:sz w:val="20"/>
+      </w:rPr>
+    </w:lvl>
+    <w:lvl w:ilvl="4" w:tentative="1">
+      <w:start w:val="1"/>
+      <w:numFmt w:val="bullet"/>
+      <w:lvlText w:val=""/>
+      <w:lvlJc w:val="left"/>
+      <w:pPr>
+        <w:tabs>
+          <w:tab w:val="num" w:pos="3600"/>
+        </w:tabs>
+        <w:ind w:left="3600" w:hanging="360"/>
+      </w:pPr>
+      <w:rPr>
+        <w:rFonts w:ascii="Wingdings" w:hAnsi="Wingdings" w:hint="default"/>
+        <w:sz w:val="20"/>
+      </w:rPr>
+    </w:lvl>
+    <w:lvl w:ilvl="5" w:tentative="1">
+      <w:start w:val="1"/>
+      <w:numFmt w:val="bullet"/>
+      <w:lvlText w:val=""/>
+      <w:lvlJc w:val="left"/>
+      <w:pPr>
+        <w:tabs>
+          <w:tab w:val="num" w:pos="4320"/>
+        </w:tabs>
+        <w:ind w:left="4320" w:hanging="360"/>
+      </w:pPr>
+      <w:rPr>
+        <w:rFonts w:ascii="Wingdings" w:hAnsi="Wingdings" w:hint="default"/>
+        <w:sz w:val="20"/>
+      </w:rPr>
+    </w:lvl>
+    <w:lvl w:ilvl="6" w:tentative="1">
+      <w:start w:val="1"/>
+      <w:numFmt w:val="bullet"/>
+      <w:lvlText w:val=""/>
+      <w:lvlJc w:val="left"/>
+      <w:pPr>
+        <w:tabs>
+          <w:tab w:val="num" w:pos="5040"/>
+        </w:tabs>
+        <w:ind w:left="5040" w:hanging="360"/>
+      </w:pPr>
+      <w:rPr>
+        <w:rFonts w:ascii="Wingdings" w:hAnsi="Wingdings" w:hint="default"/>
+        <w:sz w:val="20"/>
+      </w:rPr>
+    </w:lvl>
+    <w:lvl w:ilvl="7" w:tentative="1">
+      <w:start w:val="1"/>
+      <w:numFmt w:val="bullet"/>
+      <w:lvlText w:val=""/>
+      <w:lvlJc w:val="left"/>
+      <w:pPr>
+        <w:tabs>
+          <w:tab w:val="num" w:pos="5760"/>
+        </w:tabs>
+        <w:ind w:left="5760" w:hanging="360"/>
+      </w:pPr>
+      <w:rPr>
+        <w:rFonts w:ascii="Wingdings" w:hAnsi="Wingdings" w:hint="default"/>
+        <w:sz w:val="20"/>
+      </w:rPr>
+    </w:lvl>
+    <w:lvl w:ilvl="8" w:tentative="1">
+      <w:start w:val="1"/>
+      <w:numFmt w:val="bullet"/>
+      <w:lvlText w:val=""/>
+      <w:lvlJc w:val="left"/>
+      <w:pPr>
+        <w:tabs>
+          <w:tab w:val="num" w:pos="6480"/>
+        </w:tabs>
+        <w:ind w:left="6480" w:hanging="360"/>
+      </w:pPr>
+      <w:rPr>
+        <w:rFonts w:ascii="Wingdings" w:hAnsi="Wingdings" w:hint="default"/>
+        <w:sz w:val="20"/>
+      </w:rPr>
+    </w:lvl>
+  </w:abstractNum>
+  <w:abstractNum w:abstractNumId="27" w15:restartNumberingAfterBreak="0">
+    <w:nsid w:val="51E45474"/>
+    <w:multiLevelType w:val="multilevel"/>
+    <w:tmpl w:val="3EF0DF14"/>
+    <w:lvl w:ilvl="0">
+      <w:start w:val="1"/>
+      <w:numFmt w:val="decimal"/>
+      <w:lvlText w:val="%1."/>
+      <w:lvlJc w:val="left"/>
+      <w:pPr>
+        <w:tabs>
+          <w:tab w:val="num" w:pos="720"/>
+        </w:tabs>
+        <w:ind w:left="720" w:hanging="360"/>
+      </w:pPr>
+    </w:lvl>
+    <w:lvl w:ilvl="1">
+      <w:start w:val="1"/>
+      <w:numFmt w:val="bullet"/>
+      <w:lvlText w:val="o"/>
+      <w:lvlJc w:val="left"/>
+      <w:pPr>
+        <w:tabs>
+          <w:tab w:val="num" w:pos="1440"/>
+        </w:tabs>
+        <w:ind w:left="1440" w:hanging="360"/>
+      </w:pPr>
+      <w:rPr>
+        <w:rFonts w:ascii="Courier New" w:hAnsi="Courier New" w:hint="default"/>
+        <w:sz w:val="20"/>
+      </w:rPr>
+    </w:lvl>
+    <w:lvl w:ilvl="2" w:tentative="1">
+      <w:start w:val="1"/>
+      <w:numFmt w:val="decimal"/>
+      <w:lvlText w:val="%3."/>
+      <w:lvlJc w:val="left"/>
+      <w:pPr>
+        <w:tabs>
+          <w:tab w:val="num" w:pos="2160"/>
+        </w:tabs>
+        <w:ind w:left="2160" w:hanging="360"/>
+      </w:pPr>
+    </w:lvl>
+    <w:lvl w:ilvl="3" w:tentative="1">
+      <w:start w:val="1"/>
+      <w:numFmt w:val="decimal"/>
+      <w:lvlText w:val="%4."/>
+      <w:lvlJc w:val="left"/>
+      <w:pPr>
+        <w:tabs>
+          <w:tab w:val="num" w:pos="2880"/>
+        </w:tabs>
+        <w:ind w:left="2880" w:hanging="360"/>
+      </w:pPr>
+    </w:lvl>
+    <w:lvl w:ilvl="4" w:tentative="1">
+      <w:start w:val="1"/>
+      <w:numFmt w:val="decimal"/>
+      <w:lvlText w:val="%5."/>
+      <w:lvlJc w:val="left"/>
+      <w:pPr>
+        <w:tabs>
+          <w:tab w:val="num" w:pos="3600"/>
+        </w:tabs>
+        <w:ind w:left="3600" w:hanging="360"/>
+      </w:pPr>
+    </w:lvl>
+    <w:lvl w:ilvl="5" w:tentative="1">
+      <w:start w:val="1"/>
+      <w:numFmt w:val="decimal"/>
+      <w:lvlText w:val="%6."/>
+      <w:lvlJc w:val="left"/>
+      <w:pPr>
+        <w:tabs>
+          <w:tab w:val="num" w:pos="4320"/>
+        </w:tabs>
+        <w:ind w:left="4320" w:hanging="360"/>
+      </w:pPr>
+    </w:lvl>
+    <w:lvl w:ilvl="6" w:tentative="1">
+      <w:start w:val="1"/>
+      <w:numFmt w:val="decimal"/>
+      <w:lvlText w:val="%7."/>
+      <w:lvlJc w:val="left"/>
+      <w:pPr>
+        <w:tabs>
+          <w:tab w:val="num" w:pos="5040"/>
+        </w:tabs>
+        <w:ind w:left="5040" w:hanging="360"/>
+      </w:pPr>
+    </w:lvl>
+    <w:lvl w:ilvl="7" w:tentative="1">
+      <w:start w:val="1"/>
+      <w:numFmt w:val="decimal"/>
+      <w:lvlText w:val="%8."/>
+      <w:lvlJc w:val="left"/>
+      <w:pPr>
+        <w:tabs>
+          <w:tab w:val="num" w:pos="5760"/>
+        </w:tabs>
+        <w:ind w:left="5760" w:hanging="360"/>
+      </w:pPr>
+    </w:lvl>
+    <w:lvl w:ilvl="8" w:tentative="1">
+      <w:start w:val="1"/>
+      <w:numFmt w:val="decimal"/>
+      <w:lvlText w:val="%9."/>
+      <w:lvlJc w:val="left"/>
+      <w:pPr>
+        <w:tabs>
+          <w:tab w:val="num" w:pos="6480"/>
+        </w:tabs>
+        <w:ind w:left="6480" w:hanging="360"/>
+      </w:pPr>
+    </w:lvl>
+  </w:abstractNum>
+  <w:abstractNum w:abstractNumId="28" w15:restartNumberingAfterBreak="0">
     <w:nsid w:val="52640AB0"/>
     <w:multiLevelType w:val="multilevel"/>
     <w:tmpl w:val="55644AB6"/>
@@ -7434,7 +10199,7 @@
       </w:rPr>
     </w:lvl>
   </w:abstractNum>
-  <w:abstractNum w:abstractNumId="27" w15:restartNumberingAfterBreak="0">
+  <w:abstractNum w:abstractNumId="29" w15:restartNumberingAfterBreak="0">
     <w:nsid w:val="581D1922"/>
     <w:multiLevelType w:val="multilevel"/>
     <w:tmpl w:val="C04E0B3C"/>
@@ -7583,7 +10348,7 @@
       </w:rPr>
     </w:lvl>
   </w:abstractNum>
-  <w:abstractNum w:abstractNumId="28" w15:restartNumberingAfterBreak="0">
+  <w:abstractNum w:abstractNumId="30" w15:restartNumberingAfterBreak="0">
     <w:nsid w:val="59031897"/>
     <w:multiLevelType w:val="multilevel"/>
     <w:tmpl w:val="24264F44"/>
@@ -7732,7 +10497,7 @@
       </w:rPr>
     </w:lvl>
   </w:abstractNum>
-  <w:abstractNum w:abstractNumId="29" w15:restartNumberingAfterBreak="0">
+  <w:abstractNum w:abstractNumId="31" w15:restartNumberingAfterBreak="0">
     <w:nsid w:val="5E6F00FF"/>
     <w:multiLevelType w:val="multilevel"/>
     <w:tmpl w:val="C9A8EDEC"/>
@@ -7845,7 +10610,7 @@
       </w:pPr>
     </w:lvl>
   </w:abstractNum>
-  <w:abstractNum w:abstractNumId="30" w15:restartNumberingAfterBreak="0">
+  <w:abstractNum w:abstractNumId="32" w15:restartNumberingAfterBreak="0">
     <w:nsid w:val="65EB3476"/>
     <w:multiLevelType w:val="multilevel"/>
     <w:tmpl w:val="B4DE325A"/>
@@ -7958,7 +10723,7 @@
       </w:pPr>
     </w:lvl>
   </w:abstractNum>
-  <w:abstractNum w:abstractNumId="31" w15:restartNumberingAfterBreak="0">
+  <w:abstractNum w:abstractNumId="33" w15:restartNumberingAfterBreak="0">
     <w:nsid w:val="685130B1"/>
     <w:multiLevelType w:val="multilevel"/>
     <w:tmpl w:val="4EAE0270"/>
@@ -8107,7 +10872,7 @@
       </w:rPr>
     </w:lvl>
   </w:abstractNum>
-  <w:abstractNum w:abstractNumId="32" w15:restartNumberingAfterBreak="0">
+  <w:abstractNum w:abstractNumId="34" w15:restartNumberingAfterBreak="0">
     <w:nsid w:val="69ED7E09"/>
     <w:multiLevelType w:val="multilevel"/>
     <w:tmpl w:val="C0A649BC"/>
@@ -8256,7 +11021,7 @@
       </w:rPr>
     </w:lvl>
   </w:abstractNum>
-  <w:abstractNum w:abstractNumId="33" w15:restartNumberingAfterBreak="0">
+  <w:abstractNum w:abstractNumId="35" w15:restartNumberingAfterBreak="0">
     <w:nsid w:val="6D077C40"/>
     <w:multiLevelType w:val="multilevel"/>
     <w:tmpl w:val="E84C57DA"/>
@@ -8405,7 +11170,7 @@
       </w:rPr>
     </w:lvl>
   </w:abstractNum>
-  <w:abstractNum w:abstractNumId="34" w15:restartNumberingAfterBreak="0">
+  <w:abstractNum w:abstractNumId="36" w15:restartNumberingAfterBreak="0">
     <w:nsid w:val="71F22578"/>
     <w:multiLevelType w:val="multilevel"/>
     <w:tmpl w:val="455088DC"/>
@@ -8554,10 +11319,123 @@
       </w:rPr>
     </w:lvl>
   </w:abstractNum>
-  <w:abstractNum w:abstractNumId="35" w15:restartNumberingAfterBreak="0">
+  <w:abstractNum w:abstractNumId="37" w15:restartNumberingAfterBreak="0">
     <w:nsid w:val="730731E5"/>
     <w:multiLevelType w:val="multilevel"/>
     <w:tmpl w:val="A42E010A"/>
+    <w:lvl w:ilvl="0">
+      <w:start w:val="1"/>
+      <w:numFmt w:val="decimal"/>
+      <w:lvlText w:val="%1."/>
+      <w:lvlJc w:val="left"/>
+      <w:pPr>
+        <w:tabs>
+          <w:tab w:val="num" w:pos="720"/>
+        </w:tabs>
+        <w:ind w:left="720" w:hanging="360"/>
+      </w:pPr>
+    </w:lvl>
+    <w:lvl w:ilvl="1" w:tentative="1">
+      <w:start w:val="1"/>
+      <w:numFmt w:val="decimal"/>
+      <w:lvlText w:val="%2."/>
+      <w:lvlJc w:val="left"/>
+      <w:pPr>
+        <w:tabs>
+          <w:tab w:val="num" w:pos="1440"/>
+        </w:tabs>
+        <w:ind w:left="1440" w:hanging="360"/>
+      </w:pPr>
+    </w:lvl>
+    <w:lvl w:ilvl="2" w:tentative="1">
+      <w:start w:val="1"/>
+      <w:numFmt w:val="decimal"/>
+      <w:lvlText w:val="%3."/>
+      <w:lvlJc w:val="left"/>
+      <w:pPr>
+        <w:tabs>
+          <w:tab w:val="num" w:pos="2160"/>
+        </w:tabs>
+        <w:ind w:left="2160" w:hanging="360"/>
+      </w:pPr>
+    </w:lvl>
+    <w:lvl w:ilvl="3" w:tentative="1">
+      <w:start w:val="1"/>
+      <w:numFmt w:val="decimal"/>
+      <w:lvlText w:val="%4."/>
+      <w:lvlJc w:val="left"/>
+      <w:pPr>
+        <w:tabs>
+          <w:tab w:val="num" w:pos="2880"/>
+        </w:tabs>
+        <w:ind w:left="2880" w:hanging="360"/>
+      </w:pPr>
+    </w:lvl>
+    <w:lvl w:ilvl="4" w:tentative="1">
+      <w:start w:val="1"/>
+      <w:numFmt w:val="decimal"/>
+      <w:lvlText w:val="%5."/>
+      <w:lvlJc w:val="left"/>
+      <w:pPr>
+        <w:tabs>
+          <w:tab w:val="num" w:pos="3600"/>
+        </w:tabs>
+        <w:ind w:left="3600" w:hanging="360"/>
+      </w:pPr>
+    </w:lvl>
+    <w:lvl w:ilvl="5" w:tentative="1">
+      <w:start w:val="1"/>
+      <w:numFmt w:val="decimal"/>
+      <w:lvlText w:val="%6."/>
+      <w:lvlJc w:val="left"/>
+      <w:pPr>
+        <w:tabs>
+          <w:tab w:val="num" w:pos="4320"/>
+        </w:tabs>
+        <w:ind w:left="4320" w:hanging="360"/>
+      </w:pPr>
+    </w:lvl>
+    <w:lvl w:ilvl="6" w:tentative="1">
+      <w:start w:val="1"/>
+      <w:numFmt w:val="decimal"/>
+      <w:lvlText w:val="%7."/>
+      <w:lvlJc w:val="left"/>
+      <w:pPr>
+        <w:tabs>
+          <w:tab w:val="num" w:pos="5040"/>
+        </w:tabs>
+        <w:ind w:left="5040" w:hanging="360"/>
+      </w:pPr>
+    </w:lvl>
+    <w:lvl w:ilvl="7" w:tentative="1">
+      <w:start w:val="1"/>
+      <w:numFmt w:val="decimal"/>
+      <w:lvlText w:val="%8."/>
+      <w:lvlJc w:val="left"/>
+      <w:pPr>
+        <w:tabs>
+          <w:tab w:val="num" w:pos="5760"/>
+        </w:tabs>
+        <w:ind w:left="5760" w:hanging="360"/>
+      </w:pPr>
+    </w:lvl>
+    <w:lvl w:ilvl="8" w:tentative="1">
+      <w:start w:val="1"/>
+      <w:numFmt w:val="decimal"/>
+      <w:lvlText w:val="%9."/>
+      <w:lvlJc w:val="left"/>
+      <w:pPr>
+        <w:tabs>
+          <w:tab w:val="num" w:pos="6480"/>
+        </w:tabs>
+        <w:ind w:left="6480" w:hanging="360"/>
+      </w:pPr>
+    </w:lvl>
+  </w:abstractNum>
+  <w:abstractNum w:abstractNumId="38" w15:restartNumberingAfterBreak="0">
+    <w:nsid w:val="797C6D1E"/>
+    <w:multiLevelType w:val="multilevel"/>
+    <w:tmpl w:val="C8806088"/>
     <w:lvl w:ilvl="0">
       <w:start w:val="1"/>
       <w:numFmt w:val="decimal"/>
@@ -8671,7 +11549,7 @@
     <w:abstractNumId w:val="14"/>
   </w:num>
   <w:num w:numId="2" w16cid:durableId="11029360">
-    <w:abstractNumId w:val="29"/>
+    <w:abstractNumId w:val="31"/>
   </w:num>
   <w:num w:numId="3" w16cid:durableId="1724677867">
     <w:abstractNumId w:val="22"/>
@@ -8680,7 +11558,7 @@
     <w:abstractNumId w:val="18"/>
   </w:num>
   <w:num w:numId="5" w16cid:durableId="475992711">
-    <w:abstractNumId w:val="32"/>
+    <w:abstractNumId w:val="34"/>
   </w:num>
   <w:num w:numId="6" w16cid:durableId="801994945">
     <w:abstractNumId w:val="23"/>
@@ -8695,13 +11573,13 @@
     <w:abstractNumId w:val="3"/>
   </w:num>
   <w:num w:numId="10" w16cid:durableId="616064491">
-    <w:abstractNumId w:val="27"/>
+    <w:abstractNumId w:val="29"/>
   </w:num>
   <w:num w:numId="11" w16cid:durableId="1751611856">
     <w:abstractNumId w:val="6"/>
   </w:num>
   <w:num w:numId="12" w16cid:durableId="2116561164">
-    <w:abstractNumId w:val="31"/>
+    <w:abstractNumId w:val="33"/>
   </w:num>
   <w:num w:numId="13" w16cid:durableId="1804494895">
     <w:abstractNumId w:val="4"/>
@@ -8710,7 +11588,7 @@
     <w:abstractNumId w:val="21"/>
   </w:num>
   <w:num w:numId="15" w16cid:durableId="373695149">
-    <w:abstractNumId w:val="30"/>
+    <w:abstractNumId w:val="32"/>
   </w:num>
   <w:num w:numId="16" w16cid:durableId="1001086185">
     <w:abstractNumId w:val="17"/>
@@ -8728,13 +11606,13 @@
     <w:abstractNumId w:val="20"/>
   </w:num>
   <w:num w:numId="21" w16cid:durableId="619186166">
-    <w:abstractNumId w:val="28"/>
+    <w:abstractNumId w:val="30"/>
   </w:num>
   <w:num w:numId="22" w16cid:durableId="1135442434">
     <w:abstractNumId w:val="9"/>
   </w:num>
   <w:num w:numId="23" w16cid:durableId="772939728">
-    <w:abstractNumId w:val="35"/>
+    <w:abstractNumId w:val="37"/>
   </w:num>
   <w:num w:numId="24" w16cid:durableId="972372175">
     <w:abstractNumId w:val="12"/>
@@ -8749,16 +11627,16 @@
     <w:abstractNumId w:val="19"/>
   </w:num>
   <w:num w:numId="28" w16cid:durableId="1274364068">
-    <w:abstractNumId w:val="33"/>
+    <w:abstractNumId w:val="35"/>
   </w:num>
   <w:num w:numId="29" w16cid:durableId="793207119">
     <w:abstractNumId w:val="7"/>
   </w:num>
   <w:num w:numId="30" w16cid:durableId="1779638932">
-    <w:abstractNumId w:val="34"/>
+    <w:abstractNumId w:val="36"/>
   </w:num>
   <w:num w:numId="31" w16cid:durableId="1499273016">
-    <w:abstractNumId w:val="26"/>
+    <w:abstractNumId w:val="28"/>
   </w:num>
   <w:num w:numId="32" w16cid:durableId="312879072">
     <w:abstractNumId w:val="1"/>
@@ -8774,6 +11652,15 @@
   </w:num>
   <w:num w:numId="36" w16cid:durableId="1584410369">
     <w:abstractNumId w:val="24"/>
+  </w:num>
+  <w:num w:numId="37" w16cid:durableId="1317803970">
+    <w:abstractNumId w:val="27"/>
+  </w:num>
+  <w:num w:numId="38" w16cid:durableId="1606228968">
+    <w:abstractNumId w:val="38"/>
+  </w:num>
+  <w:num w:numId="39" w16cid:durableId="1482967076">
+    <w:abstractNumId w:val="26"/>
   </w:num>
 </w:numbering>
 </file>

</xml_diff>

<commit_message>
Add type annotations em Negociacao and enable noImplicitAny
Adicionadas anotações de tipo explícitas às propriedades da classe Negociacao e aos parâmetros do construtor em negociacao.ts. Atualizado o tsconfig.json para habilitar a opção 'noImplicitAny' para uma verificação de tipos mais rigorosa.
</commit_message>
<xml_diff>
--- a/info/TYPESCRIPT FUNDAMENTOS DO BASICO.docx
+++ b/info/TYPESCRIPT FUNDAMENTOS DO BASICO.docx
@@ -6191,8 +6191,17 @@
           <w:highlight w:val="green"/>
           <w:lang w:val="en-US"/>
         </w:rPr>
-        <w:t xml:space="preserve"> './controllers/negociacao-controller.js';</w:t>
-      </w:r>
+        <w:t xml:space="preserve"> './controllers/negociacao-controller.js</w:t>
+      </w:r>
+      <w:proofErr w:type="gramStart"/>
+      <w:r>
+        <w:rPr>
+          <w:highlight w:val="green"/>
+          <w:lang w:val="en-US"/>
+        </w:rPr>
+        <w:t>';</w:t>
+      </w:r>
+      <w:proofErr w:type="gramEnd"/>
     </w:p>
     <w:p>
       <w:pPr>
@@ -8561,6 +8570,9 @@
     </w:p>
     <w:p>
       <w:r>
+        <w:rPr>
+          <w:noProof/>
+        </w:rPr>
         <w:drawing>
           <wp:inline distT="0" distB="0" distL="0" distR="0" wp14:anchorId="61D6D8D2" wp14:editId="0A48E9E7">
             <wp:extent cx="4115374" cy="1686160"/>
@@ -8598,6 +8610,564 @@
         </w:drawing>
       </w:r>
     </w:p>
+    <w:p/>
+    <w:p>
+      <w:pPr>
+        <w:pStyle w:val="Ttulo2"/>
+        <w:rPr>
+          <w:b/>
+          <w:bCs/>
+        </w:rPr>
+      </w:pPr>
+      <w:r>
+        <w:rPr>
+          <w:b/>
+          <w:bCs/>
+        </w:rPr>
+        <w:t xml:space="preserve">O tipo implícito </w:t>
+      </w:r>
+      <w:proofErr w:type="spellStart"/>
+      <w:r>
+        <w:rPr>
+          <w:b/>
+          <w:bCs/>
+        </w:rPr>
+        <w:t>any</w:t>
+      </w:r>
+      <w:proofErr w:type="spellEnd"/>
+    </w:p>
+    <w:p>
+      <w:pPr>
+        <w:numPr>
+          <w:ilvl w:val="0"/>
+          <w:numId w:val="53"/>
+        </w:numPr>
+      </w:pPr>
+      <w:r>
+        <w:rPr>
+          <w:b/>
+          <w:bCs/>
+        </w:rPr>
+        <w:t>R</w:t>
+      </w:r>
+      <w:r>
+        <w:rPr>
+          <w:b/>
+          <w:bCs/>
+        </w:rPr>
+        <w:t>evisite o código:</w:t>
+      </w:r>
+    </w:p>
+    <w:p>
+      <w:pPr>
+        <w:numPr>
+          <w:ilvl w:val="1"/>
+          <w:numId w:val="53"/>
+        </w:numPr>
+      </w:pPr>
+      <w:r>
+        <w:t>Analise o código onde você estava usando o tipo </w:t>
+      </w:r>
+      <w:proofErr w:type="spellStart"/>
+      <w:r>
+        <w:t>any</w:t>
+      </w:r>
+      <w:proofErr w:type="spellEnd"/>
+      <w:r>
+        <w:t> implicitamente.</w:t>
+      </w:r>
+    </w:p>
+    <w:p>
+      <w:pPr>
+        <w:numPr>
+          <w:ilvl w:val="1"/>
+          <w:numId w:val="53"/>
+        </w:numPr>
+      </w:pPr>
+      <w:r>
+        <w:t>Certifique-se de ter desativado a opção </w:t>
+      </w:r>
+      <w:bookmarkStart w:id="20" w:name="_Hlk219909899"/>
+      <w:r>
+        <w:rPr>
+          <w:highlight w:val="yellow"/>
+        </w:rPr>
+        <w:t>"</w:t>
+      </w:r>
+      <w:proofErr w:type="spellStart"/>
+      <w:r>
+        <w:rPr>
+          <w:highlight w:val="yellow"/>
+        </w:rPr>
+        <w:t>noImplicitAny</w:t>
+      </w:r>
+      <w:proofErr w:type="spellEnd"/>
+      <w:r>
+        <w:rPr>
+          <w:highlight w:val="yellow"/>
+        </w:rPr>
+        <w:t xml:space="preserve">": </w:t>
+      </w:r>
+      <w:proofErr w:type="spellStart"/>
+      <w:r>
+        <w:rPr>
+          <w:highlight w:val="yellow"/>
+        </w:rPr>
+        <w:t>true</w:t>
+      </w:r>
+      <w:proofErr w:type="spellEnd"/>
+      <w:r>
+        <w:t> </w:t>
+      </w:r>
+      <w:bookmarkEnd w:id="20"/>
+      <w:r>
+        <w:t>no seu arquivo </w:t>
+      </w:r>
+      <w:bookmarkStart w:id="21" w:name="_Hlk219909879"/>
+      <w:proofErr w:type="spellStart"/>
+      <w:r>
+        <w:rPr>
+          <w:highlight w:val="yellow"/>
+        </w:rPr>
+        <w:t>tsconfig.json</w:t>
+      </w:r>
+      <w:bookmarkEnd w:id="21"/>
+      <w:proofErr w:type="spellEnd"/>
+      <w:r>
+        <w:t xml:space="preserve">. </w:t>
+      </w:r>
+      <w:bookmarkStart w:id="22" w:name="_Hlk219909920"/>
+      <w:r>
+        <w:t>Isso fará com que o TypeScript mostre erros onde o tipo </w:t>
+      </w:r>
+      <w:proofErr w:type="spellStart"/>
+      <w:r>
+        <w:t>any</w:t>
+      </w:r>
+      <w:proofErr w:type="spellEnd"/>
+      <w:r>
+        <w:t> está sendo inferido implicitamente.</w:t>
+      </w:r>
+    </w:p>
+    <w:bookmarkEnd w:id="22"/>
+    <w:p>
+      <w:pPr>
+        <w:numPr>
+          <w:ilvl w:val="0"/>
+          <w:numId w:val="53"/>
+        </w:numPr>
+      </w:pPr>
+      <w:r>
+        <w:rPr>
+          <w:b/>
+          <w:bCs/>
+        </w:rPr>
+        <w:t>Tipagem explícita:</w:t>
+      </w:r>
+    </w:p>
+    <w:p>
+      <w:pPr>
+        <w:numPr>
+          <w:ilvl w:val="1"/>
+          <w:numId w:val="53"/>
+        </w:numPr>
+      </w:pPr>
+      <w:r>
+        <w:t>Verifique se você especificou os tipos de todas as variáveis, parâmetros de função e retornos de função onde antes o tipo </w:t>
+      </w:r>
+      <w:proofErr w:type="spellStart"/>
+      <w:r>
+        <w:t>any</w:t>
+      </w:r>
+      <w:proofErr w:type="spellEnd"/>
+      <w:r>
+        <w:t> era inferido.</w:t>
+      </w:r>
+    </w:p>
+    <w:p>
+      <w:pPr>
+        <w:numPr>
+          <w:ilvl w:val="1"/>
+          <w:numId w:val="53"/>
+        </w:numPr>
+      </w:pPr>
+      <w:bookmarkStart w:id="23" w:name="_Hlk219910030"/>
+      <w:r>
+        <w:lastRenderedPageBreak/>
+        <w:t>Certifique-se de que os tipos especificados correspondem aos tipos de dados que você está realmente usando.</w:t>
+      </w:r>
+    </w:p>
+    <w:bookmarkEnd w:id="23"/>
+    <w:p>
+      <w:pPr>
+        <w:numPr>
+          <w:ilvl w:val="0"/>
+          <w:numId w:val="53"/>
+        </w:numPr>
+      </w:pPr>
+      <w:r>
+        <w:rPr>
+          <w:b/>
+          <w:bCs/>
+        </w:rPr>
+        <w:t>Teste o código:</w:t>
+      </w:r>
+    </w:p>
+    <w:p>
+      <w:pPr>
+        <w:numPr>
+          <w:ilvl w:val="1"/>
+          <w:numId w:val="53"/>
+        </w:numPr>
+      </w:pPr>
+      <w:r>
+        <w:t>Execute o código e veja se ele funciona como esperado.</w:t>
+      </w:r>
+    </w:p>
+    <w:p>
+      <w:pPr>
+        <w:numPr>
+          <w:ilvl w:val="1"/>
+          <w:numId w:val="53"/>
+        </w:numPr>
+      </w:pPr>
+      <w:r>
+        <w:t>Tente passar diferentes tipos de dados para as funções e veja se o TypeScript mostra erros de tipo.</w:t>
+      </w:r>
+    </w:p>
+    <w:p>
+      <w:pPr>
+        <w:numPr>
+          <w:ilvl w:val="0"/>
+          <w:numId w:val="53"/>
+        </w:numPr>
+      </w:pPr>
+      <w:r>
+        <w:rPr>
+          <w:b/>
+          <w:bCs/>
+        </w:rPr>
+        <w:t>Refatoração:</w:t>
+      </w:r>
+    </w:p>
+    <w:p>
+      <w:pPr>
+        <w:numPr>
+          <w:ilvl w:val="1"/>
+          <w:numId w:val="53"/>
+        </w:numPr>
+      </w:pPr>
+      <w:r>
+        <w:t>Se você encontrar áreas onde o código está difícil de entender ou manter devido ao uso excessivo de tipos genéricos, considere refatorar o código para usar tipos mais específicos.</w:t>
+      </w:r>
+    </w:p>
+    <w:p>
+      <w:pPr>
+        <w:numPr>
+          <w:ilvl w:val="0"/>
+          <w:numId w:val="53"/>
+        </w:numPr>
+      </w:pPr>
+      <w:r>
+        <w:rPr>
+          <w:b/>
+          <w:bCs/>
+        </w:rPr>
+        <w:t>Analise os erros do compilador:</w:t>
+      </w:r>
+    </w:p>
+    <w:p>
+      <w:pPr>
+        <w:numPr>
+          <w:ilvl w:val="1"/>
+          <w:numId w:val="53"/>
+        </w:numPr>
+      </w:pPr>
+      <w:r>
+        <w:t>Preste atenção aos erros e avisos do compilador TypeScript. Eles podem indicar problemas com a forma como você está usando os tipos.</w:t>
+      </w:r>
+    </w:p>
+    <w:p>
+      <w:pPr>
+        <w:numPr>
+          <w:ilvl w:val="1"/>
+          <w:numId w:val="53"/>
+        </w:numPr>
+      </w:pPr>
+      <w:r>
+        <w:t>Corrija os erros e avisos e execute o código novamente.</w:t>
+      </w:r>
+    </w:p>
+    <w:p>
+      <w:r>
+        <w:t xml:space="preserve">Revisando o tipo </w:t>
+      </w:r>
+      <w:proofErr w:type="spellStart"/>
+      <w:r>
+        <w:t>any</w:t>
+      </w:r>
+      <w:proofErr w:type="spellEnd"/>
+      <w:r>
+        <w:br/>
+      </w:r>
+      <w:r>
+        <w:drawing>
+          <wp:inline distT="0" distB="0" distL="0" distR="0" wp14:anchorId="1CCF6917" wp14:editId="5A2445B5">
+            <wp:extent cx="5400040" cy="2907665"/>
+            <wp:effectExtent l="0" t="0" r="0" b="6985"/>
+            <wp:docPr id="1418327085" name="Imagem 1" descr="Tela de celular com publicação numa rede social&#10;&#10;O conteúdo gerado por IA pode estar incorreto."/>
+            <wp:cNvGraphicFramePr>
+              <a:graphicFrameLocks xmlns:a="http://schemas.openxmlformats.org/drawingml/2006/main" noChangeAspect="1"/>
+            </wp:cNvGraphicFramePr>
+            <a:graphic xmlns:a="http://schemas.openxmlformats.org/drawingml/2006/main">
+              <a:graphicData uri="http://schemas.openxmlformats.org/drawingml/2006/picture">
+                <pic:pic xmlns:pic="http://schemas.openxmlformats.org/drawingml/2006/picture">
+                  <pic:nvPicPr>
+                    <pic:cNvPr id="1418327085" name="Imagem 1" descr="Tela de celular com publicação numa rede social&#10;&#10;O conteúdo gerado por IA pode estar incorreto."/>
+                    <pic:cNvPicPr/>
+                  </pic:nvPicPr>
+                  <pic:blipFill>
+                    <a:blip r:embed="rId13"/>
+                    <a:stretch>
+                      <a:fillRect/>
+                    </a:stretch>
+                  </pic:blipFill>
+                  <pic:spPr>
+                    <a:xfrm>
+                      <a:off x="0" y="0"/>
+                      <a:ext cx="5400040" cy="2907665"/>
+                    </a:xfrm>
+                    <a:prstGeom prst="rect">
+                      <a:avLst/>
+                    </a:prstGeom>
+                  </pic:spPr>
+                </pic:pic>
+              </a:graphicData>
+            </a:graphic>
+          </wp:inline>
+        </w:drawing>
+      </w:r>
+    </w:p>
+    <w:p/>
+    <w:p>
+      <w:pPr>
+        <w:pStyle w:val="Ttulo2"/>
+        <w:rPr>
+          <w:b/>
+          <w:bCs/>
+        </w:rPr>
+      </w:pPr>
+      <w:r>
+        <w:rPr>
+          <w:b/>
+          <w:bCs/>
+        </w:rPr>
+        <w:t xml:space="preserve">Ajustando nosso </w:t>
+      </w:r>
+      <w:proofErr w:type="spellStart"/>
+      <w:r>
+        <w:rPr>
+          <w:b/>
+          <w:bCs/>
+        </w:rPr>
+        <w:t>controller</w:t>
+      </w:r>
+      <w:proofErr w:type="spellEnd"/>
+    </w:p>
+    <w:p>
+      <w:r>
+        <w:t xml:space="preserve">Imagine que o TypeScript é como um detetive </w:t>
+      </w:r>
+      <w:r>
+        <w:t>superatento</w:t>
+      </w:r>
+      <w:r>
+        <w:t xml:space="preserve"> que examina cada detalhe do seu código antes que ele vá para a rua (o navegador).</w:t>
+      </w:r>
+    </w:p>
+    <w:p>
+      <w:r>
+        <w:rPr>
+          <w:b/>
+          <w:bCs/>
+        </w:rPr>
+        <w:t>Tipos como RG e CPF:</w:t>
+      </w:r>
+    </w:p>
+    <w:p>
+      <w:pPr>
+        <w:numPr>
+          <w:ilvl w:val="0"/>
+          <w:numId w:val="54"/>
+        </w:numPr>
+      </w:pPr>
+      <w:proofErr w:type="spellStart"/>
+      <w:r>
+        <w:rPr>
+          <w:b/>
+          <w:bCs/>
+          <w:highlight w:val="yellow"/>
+        </w:rPr>
+        <w:t>any</w:t>
+      </w:r>
+      <w:proofErr w:type="spellEnd"/>
+      <w:r>
+        <w:t>: Seria como não ter documento nenhum. O detetive (TypeScript) não sabe quem é, o que faz, e deixa passar qualquer coisa.</w:t>
+      </w:r>
+    </w:p>
+    <w:p>
+      <w:pPr>
+        <w:numPr>
+          <w:ilvl w:val="0"/>
+          <w:numId w:val="54"/>
+        </w:numPr>
+      </w:pPr>
+      <w:proofErr w:type="spellStart"/>
+      <w:r>
+        <w:rPr>
+          <w:b/>
+          <w:bCs/>
+          <w:highlight w:val="yellow"/>
+        </w:rPr>
+        <w:lastRenderedPageBreak/>
+        <w:t>number</w:t>
+      </w:r>
+      <w:proofErr w:type="spellEnd"/>
+      <w:r>
+        <w:rPr>
+          <w:b/>
+          <w:bCs/>
+          <w:highlight w:val="yellow"/>
+        </w:rPr>
+        <w:t>, date, </w:t>
+      </w:r>
+      <w:proofErr w:type="spellStart"/>
+      <w:r>
+        <w:rPr>
+          <w:b/>
+          <w:bCs/>
+          <w:highlight w:val="yellow"/>
+        </w:rPr>
+        <w:t>HTMLInputElement</w:t>
+      </w:r>
+      <w:proofErr w:type="spellEnd"/>
+      <w:r>
+        <w:t>: São como documentos de identidade específicos. O detetive sabe exatamente o que esperar de cada um. Se tentar colocar um CPF no lugar do RG, ele vai te avisar!</w:t>
+      </w:r>
+    </w:p>
+    <w:p>
+      <w:r>
+        <w:rPr>
+          <w:b/>
+          <w:bCs/>
+        </w:rPr>
+        <w:t>O problema do </w:t>
+      </w:r>
+      <w:proofErr w:type="spellStart"/>
+      <w:r>
+        <w:rPr>
+          <w:b/>
+          <w:bCs/>
+          <w:highlight w:val="yellow"/>
+        </w:rPr>
+        <w:t>value</w:t>
+      </w:r>
+      <w:proofErr w:type="spellEnd"/>
+      <w:r>
+        <w:rPr>
+          <w:b/>
+          <w:bCs/>
+        </w:rPr>
+        <w:t>:</w:t>
+      </w:r>
+    </w:p>
+    <w:p>
+      <w:pPr>
+        <w:numPr>
+          <w:ilvl w:val="0"/>
+          <w:numId w:val="55"/>
+        </w:numPr>
+      </w:pPr>
+      <w:r>
+        <w:t>Pense que o campo "</w:t>
+      </w:r>
+      <w:proofErr w:type="spellStart"/>
+      <w:r>
+        <w:rPr>
+          <w:highlight w:val="yellow"/>
+        </w:rPr>
+        <w:t>value</w:t>
+      </w:r>
+      <w:proofErr w:type="spellEnd"/>
+      <w:r>
+        <w:t>" de um </w:t>
+      </w:r>
+      <w:proofErr w:type="spellStart"/>
+      <w:r>
+        <w:rPr>
+          <w:highlight w:val="yellow"/>
+        </w:rPr>
+        <w:t>HTMLInputElement</w:t>
+      </w:r>
+      <w:proofErr w:type="spellEnd"/>
+      <w:r>
+        <w:t> é como uma caixinha que sempre vem com um bilhete escrito. Só que esse bilhete está sempre em formato de texto (</w:t>
+      </w:r>
+      <w:proofErr w:type="spellStart"/>
+      <w:r>
+        <w:rPr>
+          <w:highlight w:val="yellow"/>
+        </w:rPr>
+        <w:t>string</w:t>
+      </w:r>
+      <w:proofErr w:type="spellEnd"/>
+      <w:r>
+        <w:t>).</w:t>
+      </w:r>
+    </w:p>
+    <w:p>
+      <w:pPr>
+        <w:numPr>
+          <w:ilvl w:val="0"/>
+          <w:numId w:val="55"/>
+        </w:numPr>
+      </w:pPr>
+      <w:r>
+        <w:t>Se você precisa de um número ou uma data, tem que pegar esse bilhete, ler o que está escrito e transformar na informação correta antes de usar.</w:t>
+      </w:r>
+    </w:p>
+    <w:p>
+      <w:r>
+        <w:rPr>
+          <w:b/>
+          <w:bCs/>
+        </w:rPr>
+        <w:t>O TypeScript como seu amigo:</w:t>
+      </w:r>
+    </w:p>
+    <w:p>
+      <w:pPr>
+        <w:numPr>
+          <w:ilvl w:val="0"/>
+          <w:numId w:val="56"/>
+        </w:numPr>
+      </w:pPr>
+      <w:r>
+        <w:t>No começo, pode parecer chato ter um detetive (TypeScript) te seguindo e apontando cada errinho.</w:t>
+      </w:r>
+    </w:p>
+    <w:p>
+      <w:pPr>
+        <w:numPr>
+          <w:ilvl w:val="0"/>
+          <w:numId w:val="56"/>
+        </w:numPr>
+      </w:pPr>
+      <w:r>
+        <w:t>Mas, no final, ele está te protegendo de cometer erros bobos que podem causar problemas maiores lá na frente. É como um amigo que te impede de sair de casa com a roupa rasgada!</w:t>
+      </w:r>
+    </w:p>
+    <w:p/>
     <w:sectPr>
       <w:pgSz w:w="11906" w:h="16838"/>
       <w:pgMar w:top="1417" w:right="1701" w:bottom="1417" w:left="1701" w:header="708" w:footer="708" w:gutter="0"/>
@@ -9586,6 +10156,155 @@
     </w:lvl>
   </w:abstractNum>
   <w:abstractNum w:abstractNumId="7" w15:restartNumberingAfterBreak="0">
+    <w:nsid w:val="0A866C1F"/>
+    <w:multiLevelType w:val="multilevel"/>
+    <w:tmpl w:val="4C329F8C"/>
+    <w:lvl w:ilvl="0">
+      <w:start w:val="1"/>
+      <w:numFmt w:val="bullet"/>
+      <w:lvlText w:val=""/>
+      <w:lvlJc w:val="left"/>
+      <w:pPr>
+        <w:tabs>
+          <w:tab w:val="num" w:pos="720"/>
+        </w:tabs>
+        <w:ind w:left="720" w:hanging="360"/>
+      </w:pPr>
+      <w:rPr>
+        <w:rFonts w:ascii="Symbol" w:hAnsi="Symbol" w:hint="default"/>
+        <w:sz w:val="20"/>
+      </w:rPr>
+    </w:lvl>
+    <w:lvl w:ilvl="1" w:tentative="1">
+      <w:start w:val="1"/>
+      <w:numFmt w:val="bullet"/>
+      <w:lvlText w:val="o"/>
+      <w:lvlJc w:val="left"/>
+      <w:pPr>
+        <w:tabs>
+          <w:tab w:val="num" w:pos="1440"/>
+        </w:tabs>
+        <w:ind w:left="1440" w:hanging="360"/>
+      </w:pPr>
+      <w:rPr>
+        <w:rFonts w:ascii="Courier New" w:hAnsi="Courier New" w:hint="default"/>
+        <w:sz w:val="20"/>
+      </w:rPr>
+    </w:lvl>
+    <w:lvl w:ilvl="2" w:tentative="1">
+      <w:start w:val="1"/>
+      <w:numFmt w:val="bullet"/>
+      <w:lvlText w:val=""/>
+      <w:lvlJc w:val="left"/>
+      <w:pPr>
+        <w:tabs>
+          <w:tab w:val="num" w:pos="2160"/>
+        </w:tabs>
+        <w:ind w:left="2160" w:hanging="360"/>
+      </w:pPr>
+      <w:rPr>
+        <w:rFonts w:ascii="Wingdings" w:hAnsi="Wingdings" w:hint="default"/>
+        <w:sz w:val="20"/>
+      </w:rPr>
+    </w:lvl>
+    <w:lvl w:ilvl="3" w:tentative="1">
+      <w:start w:val="1"/>
+      <w:numFmt w:val="bullet"/>
+      <w:lvlText w:val=""/>
+      <w:lvlJc w:val="left"/>
+      <w:pPr>
+        <w:tabs>
+          <w:tab w:val="num" w:pos="2880"/>
+        </w:tabs>
+        <w:ind w:left="2880" w:hanging="360"/>
+      </w:pPr>
+      <w:rPr>
+        <w:rFonts w:ascii="Wingdings" w:hAnsi="Wingdings" w:hint="default"/>
+        <w:sz w:val="20"/>
+      </w:rPr>
+    </w:lvl>
+    <w:lvl w:ilvl="4" w:tentative="1">
+      <w:start w:val="1"/>
+      <w:numFmt w:val="bullet"/>
+      <w:lvlText w:val=""/>
+      <w:lvlJc w:val="left"/>
+      <w:pPr>
+        <w:tabs>
+          <w:tab w:val="num" w:pos="3600"/>
+        </w:tabs>
+        <w:ind w:left="3600" w:hanging="360"/>
+      </w:pPr>
+      <w:rPr>
+        <w:rFonts w:ascii="Wingdings" w:hAnsi="Wingdings" w:hint="default"/>
+        <w:sz w:val="20"/>
+      </w:rPr>
+    </w:lvl>
+    <w:lvl w:ilvl="5" w:tentative="1">
+      <w:start w:val="1"/>
+      <w:numFmt w:val="bullet"/>
+      <w:lvlText w:val=""/>
+      <w:lvlJc w:val="left"/>
+      <w:pPr>
+        <w:tabs>
+          <w:tab w:val="num" w:pos="4320"/>
+        </w:tabs>
+        <w:ind w:left="4320" w:hanging="360"/>
+      </w:pPr>
+      <w:rPr>
+        <w:rFonts w:ascii="Wingdings" w:hAnsi="Wingdings" w:hint="default"/>
+        <w:sz w:val="20"/>
+      </w:rPr>
+    </w:lvl>
+    <w:lvl w:ilvl="6" w:tentative="1">
+      <w:start w:val="1"/>
+      <w:numFmt w:val="bullet"/>
+      <w:lvlText w:val=""/>
+      <w:lvlJc w:val="left"/>
+      <w:pPr>
+        <w:tabs>
+          <w:tab w:val="num" w:pos="5040"/>
+        </w:tabs>
+        <w:ind w:left="5040" w:hanging="360"/>
+      </w:pPr>
+      <w:rPr>
+        <w:rFonts w:ascii="Wingdings" w:hAnsi="Wingdings" w:hint="default"/>
+        <w:sz w:val="20"/>
+      </w:rPr>
+    </w:lvl>
+    <w:lvl w:ilvl="7" w:tentative="1">
+      <w:start w:val="1"/>
+      <w:numFmt w:val="bullet"/>
+      <w:lvlText w:val=""/>
+      <w:lvlJc w:val="left"/>
+      <w:pPr>
+        <w:tabs>
+          <w:tab w:val="num" w:pos="5760"/>
+        </w:tabs>
+        <w:ind w:left="5760" w:hanging="360"/>
+      </w:pPr>
+      <w:rPr>
+        <w:rFonts w:ascii="Wingdings" w:hAnsi="Wingdings" w:hint="default"/>
+        <w:sz w:val="20"/>
+      </w:rPr>
+    </w:lvl>
+    <w:lvl w:ilvl="8" w:tentative="1">
+      <w:start w:val="1"/>
+      <w:numFmt w:val="bullet"/>
+      <w:lvlText w:val=""/>
+      <w:lvlJc w:val="left"/>
+      <w:pPr>
+        <w:tabs>
+          <w:tab w:val="num" w:pos="6480"/>
+        </w:tabs>
+        <w:ind w:left="6480" w:hanging="360"/>
+      </w:pPr>
+      <w:rPr>
+        <w:rFonts w:ascii="Wingdings" w:hAnsi="Wingdings" w:hint="default"/>
+        <w:sz w:val="20"/>
+      </w:rPr>
+    </w:lvl>
+  </w:abstractNum>
+  <w:abstractNum w:abstractNumId="8" w15:restartNumberingAfterBreak="0">
     <w:nsid w:val="0D9D027A"/>
     <w:multiLevelType w:val="multilevel"/>
     <w:tmpl w:val="42A8A9B0"/>
@@ -9734,7 +10453,7 @@
       </w:rPr>
     </w:lvl>
   </w:abstractNum>
-  <w:abstractNum w:abstractNumId="8" w15:restartNumberingAfterBreak="0">
+  <w:abstractNum w:abstractNumId="9" w15:restartNumberingAfterBreak="0">
     <w:nsid w:val="14635759"/>
     <w:multiLevelType w:val="multilevel"/>
     <w:tmpl w:val="8AF2E594"/>
@@ -9851,7 +10570,7 @@
       </w:pPr>
     </w:lvl>
   </w:abstractNum>
-  <w:abstractNum w:abstractNumId="9" w15:restartNumberingAfterBreak="0">
+  <w:abstractNum w:abstractNumId="10" w15:restartNumberingAfterBreak="0">
     <w:nsid w:val="172107DA"/>
     <w:multiLevelType w:val="multilevel"/>
     <w:tmpl w:val="B248F71A"/>
@@ -10000,7 +10719,7 @@
       </w:rPr>
     </w:lvl>
   </w:abstractNum>
-  <w:abstractNum w:abstractNumId="10" w15:restartNumberingAfterBreak="0">
+  <w:abstractNum w:abstractNumId="11" w15:restartNumberingAfterBreak="0">
     <w:nsid w:val="1A613BD3"/>
     <w:multiLevelType w:val="multilevel"/>
     <w:tmpl w:val="8820B024"/>
@@ -10149,7 +10868,7 @@
       </w:rPr>
     </w:lvl>
   </w:abstractNum>
-  <w:abstractNum w:abstractNumId="11" w15:restartNumberingAfterBreak="0">
+  <w:abstractNum w:abstractNumId="12" w15:restartNumberingAfterBreak="0">
     <w:nsid w:val="21951728"/>
     <w:multiLevelType w:val="multilevel"/>
     <w:tmpl w:val="26420B9A"/>
@@ -10298,7 +11017,7 @@
       </w:rPr>
     </w:lvl>
   </w:abstractNum>
-  <w:abstractNum w:abstractNumId="12" w15:restartNumberingAfterBreak="0">
+  <w:abstractNum w:abstractNumId="13" w15:restartNumberingAfterBreak="0">
     <w:nsid w:val="25B547C3"/>
     <w:multiLevelType w:val="multilevel"/>
     <w:tmpl w:val="8F1CC1AC"/>
@@ -10447,7 +11166,7 @@
       </w:rPr>
     </w:lvl>
   </w:abstractNum>
-  <w:abstractNum w:abstractNumId="13" w15:restartNumberingAfterBreak="0">
+  <w:abstractNum w:abstractNumId="14" w15:restartNumberingAfterBreak="0">
     <w:nsid w:val="279B2BA4"/>
     <w:multiLevelType w:val="multilevel"/>
     <w:tmpl w:val="FE98A14C"/>
@@ -10596,7 +11315,7 @@
       </w:rPr>
     </w:lvl>
   </w:abstractNum>
-  <w:abstractNum w:abstractNumId="14" w15:restartNumberingAfterBreak="0">
+  <w:abstractNum w:abstractNumId="15" w15:restartNumberingAfterBreak="0">
     <w:nsid w:val="27F8050F"/>
     <w:multiLevelType w:val="multilevel"/>
     <w:tmpl w:val="8E8AB47E"/>
@@ -10745,7 +11464,7 @@
       </w:rPr>
     </w:lvl>
   </w:abstractNum>
-  <w:abstractNum w:abstractNumId="15" w15:restartNumberingAfterBreak="0">
+  <w:abstractNum w:abstractNumId="16" w15:restartNumberingAfterBreak="0">
     <w:nsid w:val="2AE01CC1"/>
     <w:multiLevelType w:val="multilevel"/>
     <w:tmpl w:val="9698BC56"/>
@@ -10858,7 +11577,7 @@
       </w:pPr>
     </w:lvl>
   </w:abstractNum>
-  <w:abstractNum w:abstractNumId="16" w15:restartNumberingAfterBreak="0">
+  <w:abstractNum w:abstractNumId="17" w15:restartNumberingAfterBreak="0">
     <w:nsid w:val="2BCB363F"/>
     <w:multiLevelType w:val="multilevel"/>
     <w:tmpl w:val="7868B55E"/>
@@ -11007,7 +11726,7 @@
       </w:rPr>
     </w:lvl>
   </w:abstractNum>
-  <w:abstractNum w:abstractNumId="17" w15:restartNumberingAfterBreak="0">
+  <w:abstractNum w:abstractNumId="18" w15:restartNumberingAfterBreak="0">
     <w:nsid w:val="2C864AB9"/>
     <w:multiLevelType w:val="multilevel"/>
     <w:tmpl w:val="A8C62088"/>
@@ -11156,7 +11875,7 @@
       </w:rPr>
     </w:lvl>
   </w:abstractNum>
-  <w:abstractNum w:abstractNumId="18" w15:restartNumberingAfterBreak="0">
+  <w:abstractNum w:abstractNumId="19" w15:restartNumberingAfterBreak="0">
     <w:nsid w:val="2CC83745"/>
     <w:multiLevelType w:val="multilevel"/>
     <w:tmpl w:val="25663D5A"/>
@@ -11273,7 +11992,7 @@
       </w:pPr>
     </w:lvl>
   </w:abstractNum>
-  <w:abstractNum w:abstractNumId="19" w15:restartNumberingAfterBreak="0">
+  <w:abstractNum w:abstractNumId="20" w15:restartNumberingAfterBreak="0">
     <w:nsid w:val="2CD05C3F"/>
     <w:multiLevelType w:val="multilevel"/>
     <w:tmpl w:val="4C886712"/>
@@ -11390,7 +12109,7 @@
       </w:pPr>
     </w:lvl>
   </w:abstractNum>
-  <w:abstractNum w:abstractNumId="20" w15:restartNumberingAfterBreak="0">
+  <w:abstractNum w:abstractNumId="21" w15:restartNumberingAfterBreak="0">
     <w:nsid w:val="30735953"/>
     <w:multiLevelType w:val="hybridMultilevel"/>
     <w:tmpl w:val="1E18D4D8"/>
@@ -11503,7 +12222,7 @@
       </w:rPr>
     </w:lvl>
   </w:abstractNum>
-  <w:abstractNum w:abstractNumId="21" w15:restartNumberingAfterBreak="0">
+  <w:abstractNum w:abstractNumId="22" w15:restartNumberingAfterBreak="0">
     <w:nsid w:val="315A76AD"/>
     <w:multiLevelType w:val="multilevel"/>
     <w:tmpl w:val="179C155C"/>
@@ -11620,7 +12339,124 @@
       </w:pPr>
     </w:lvl>
   </w:abstractNum>
-  <w:abstractNum w:abstractNumId="22" w15:restartNumberingAfterBreak="0">
+  <w:abstractNum w:abstractNumId="23" w15:restartNumberingAfterBreak="0">
+    <w:nsid w:val="330801C0"/>
+    <w:multiLevelType w:val="multilevel"/>
+    <w:tmpl w:val="AFEEBC3C"/>
+    <w:lvl w:ilvl="0">
+      <w:start w:val="1"/>
+      <w:numFmt w:val="decimal"/>
+      <w:lvlText w:val="%1."/>
+      <w:lvlJc w:val="left"/>
+      <w:pPr>
+        <w:tabs>
+          <w:tab w:val="num" w:pos="720"/>
+        </w:tabs>
+        <w:ind w:left="720" w:hanging="360"/>
+      </w:pPr>
+    </w:lvl>
+    <w:lvl w:ilvl="1">
+      <w:start w:val="1"/>
+      <w:numFmt w:val="bullet"/>
+      <w:lvlText w:val="o"/>
+      <w:lvlJc w:val="left"/>
+      <w:pPr>
+        <w:tabs>
+          <w:tab w:val="num" w:pos="1440"/>
+        </w:tabs>
+        <w:ind w:left="1440" w:hanging="360"/>
+      </w:pPr>
+      <w:rPr>
+        <w:rFonts w:ascii="Courier New" w:hAnsi="Courier New" w:hint="default"/>
+        <w:sz w:val="20"/>
+      </w:rPr>
+    </w:lvl>
+    <w:lvl w:ilvl="2" w:tentative="1">
+      <w:start w:val="1"/>
+      <w:numFmt w:val="decimal"/>
+      <w:lvlText w:val="%3."/>
+      <w:lvlJc w:val="left"/>
+      <w:pPr>
+        <w:tabs>
+          <w:tab w:val="num" w:pos="2160"/>
+        </w:tabs>
+        <w:ind w:left="2160" w:hanging="360"/>
+      </w:pPr>
+    </w:lvl>
+    <w:lvl w:ilvl="3" w:tentative="1">
+      <w:start w:val="1"/>
+      <w:numFmt w:val="decimal"/>
+      <w:lvlText w:val="%4."/>
+      <w:lvlJc w:val="left"/>
+      <w:pPr>
+        <w:tabs>
+          <w:tab w:val="num" w:pos="2880"/>
+        </w:tabs>
+        <w:ind w:left="2880" w:hanging="360"/>
+      </w:pPr>
+    </w:lvl>
+    <w:lvl w:ilvl="4" w:tentative="1">
+      <w:start w:val="1"/>
+      <w:numFmt w:val="decimal"/>
+      <w:lvlText w:val="%5."/>
+      <w:lvlJc w:val="left"/>
+      <w:pPr>
+        <w:tabs>
+          <w:tab w:val="num" w:pos="3600"/>
+        </w:tabs>
+        <w:ind w:left="3600" w:hanging="360"/>
+      </w:pPr>
+    </w:lvl>
+    <w:lvl w:ilvl="5" w:tentative="1">
+      <w:start w:val="1"/>
+      <w:numFmt w:val="decimal"/>
+      <w:lvlText w:val="%6."/>
+      <w:lvlJc w:val="left"/>
+      <w:pPr>
+        <w:tabs>
+          <w:tab w:val="num" w:pos="4320"/>
+        </w:tabs>
+        <w:ind w:left="4320" w:hanging="360"/>
+      </w:pPr>
+    </w:lvl>
+    <w:lvl w:ilvl="6" w:tentative="1">
+      <w:start w:val="1"/>
+      <w:numFmt w:val="decimal"/>
+      <w:lvlText w:val="%7."/>
+      <w:lvlJc w:val="left"/>
+      <w:pPr>
+        <w:tabs>
+          <w:tab w:val="num" w:pos="5040"/>
+        </w:tabs>
+        <w:ind w:left="5040" w:hanging="360"/>
+      </w:pPr>
+    </w:lvl>
+    <w:lvl w:ilvl="7" w:tentative="1">
+      <w:start w:val="1"/>
+      <w:numFmt w:val="decimal"/>
+      <w:lvlText w:val="%8."/>
+      <w:lvlJc w:val="left"/>
+      <w:pPr>
+        <w:tabs>
+          <w:tab w:val="num" w:pos="5760"/>
+        </w:tabs>
+        <w:ind w:left="5760" w:hanging="360"/>
+      </w:pPr>
+    </w:lvl>
+    <w:lvl w:ilvl="8" w:tentative="1">
+      <w:start w:val="1"/>
+      <w:numFmt w:val="decimal"/>
+      <w:lvlText w:val="%9."/>
+      <w:lvlJc w:val="left"/>
+      <w:pPr>
+        <w:tabs>
+          <w:tab w:val="num" w:pos="6480"/>
+        </w:tabs>
+        <w:ind w:left="6480" w:hanging="360"/>
+      </w:pPr>
+    </w:lvl>
+  </w:abstractNum>
+  <w:abstractNum w:abstractNumId="24" w15:restartNumberingAfterBreak="0">
     <w:nsid w:val="3C054DF1"/>
     <w:multiLevelType w:val="multilevel"/>
     <w:tmpl w:val="D3108CF8"/>
@@ -11769,7 +12605,7 @@
       </w:rPr>
     </w:lvl>
   </w:abstractNum>
-  <w:abstractNum w:abstractNumId="23" w15:restartNumberingAfterBreak="0">
+  <w:abstractNum w:abstractNumId="25" w15:restartNumberingAfterBreak="0">
     <w:nsid w:val="3FA13F7E"/>
     <w:multiLevelType w:val="multilevel"/>
     <w:tmpl w:val="EB060C50"/>
@@ -11882,7 +12718,7 @@
       </w:pPr>
     </w:lvl>
   </w:abstractNum>
-  <w:abstractNum w:abstractNumId="24" w15:restartNumberingAfterBreak="0">
+  <w:abstractNum w:abstractNumId="26" w15:restartNumberingAfterBreak="0">
     <w:nsid w:val="3FF43078"/>
     <w:multiLevelType w:val="multilevel"/>
     <w:tmpl w:val="4DA2AE40"/>
@@ -11999,7 +12835,7 @@
       </w:pPr>
     </w:lvl>
   </w:abstractNum>
-  <w:abstractNum w:abstractNumId="25" w15:restartNumberingAfterBreak="0">
+  <w:abstractNum w:abstractNumId="27" w15:restartNumberingAfterBreak="0">
     <w:nsid w:val="41D6013E"/>
     <w:multiLevelType w:val="multilevel"/>
     <w:tmpl w:val="C95670D6"/>
@@ -12112,7 +12948,7 @@
       </w:pPr>
     </w:lvl>
   </w:abstractNum>
-  <w:abstractNum w:abstractNumId="26" w15:restartNumberingAfterBreak="0">
+  <w:abstractNum w:abstractNumId="28" w15:restartNumberingAfterBreak="0">
     <w:nsid w:val="42544086"/>
     <w:multiLevelType w:val="hybridMultilevel"/>
     <w:tmpl w:val="29EA4872"/>
@@ -12225,7 +13061,7 @@
       </w:rPr>
     </w:lvl>
   </w:abstractNum>
-  <w:abstractNum w:abstractNumId="27" w15:restartNumberingAfterBreak="0">
+  <w:abstractNum w:abstractNumId="29" w15:restartNumberingAfterBreak="0">
     <w:nsid w:val="425D381B"/>
     <w:multiLevelType w:val="multilevel"/>
     <w:tmpl w:val="5F6669DE"/>
@@ -12374,7 +13210,7 @@
       </w:rPr>
     </w:lvl>
   </w:abstractNum>
-  <w:abstractNum w:abstractNumId="28" w15:restartNumberingAfterBreak="0">
+  <w:abstractNum w:abstractNumId="30" w15:restartNumberingAfterBreak="0">
     <w:nsid w:val="426A319C"/>
     <w:multiLevelType w:val="multilevel"/>
     <w:tmpl w:val="CB703412"/>
@@ -12523,7 +13359,7 @@
       </w:rPr>
     </w:lvl>
   </w:abstractNum>
-  <w:abstractNum w:abstractNumId="29" w15:restartNumberingAfterBreak="0">
+  <w:abstractNum w:abstractNumId="31" w15:restartNumberingAfterBreak="0">
     <w:nsid w:val="42A57BB5"/>
     <w:multiLevelType w:val="multilevel"/>
     <w:tmpl w:val="692E6874"/>
@@ -12672,7 +13508,7 @@
       </w:rPr>
     </w:lvl>
   </w:abstractNum>
-  <w:abstractNum w:abstractNumId="30" w15:restartNumberingAfterBreak="0">
+  <w:abstractNum w:abstractNumId="32" w15:restartNumberingAfterBreak="0">
     <w:nsid w:val="45CC6961"/>
     <w:multiLevelType w:val="multilevel"/>
     <w:tmpl w:val="E1F06A0C"/>
@@ -12821,7 +13657,7 @@
       </w:rPr>
     </w:lvl>
   </w:abstractNum>
-  <w:abstractNum w:abstractNumId="31" w15:restartNumberingAfterBreak="0">
+  <w:abstractNum w:abstractNumId="33" w15:restartNumberingAfterBreak="0">
     <w:nsid w:val="460205A1"/>
     <w:multiLevelType w:val="multilevel"/>
     <w:tmpl w:val="5D2CC80E"/>
@@ -12970,7 +13806,7 @@
       </w:rPr>
     </w:lvl>
   </w:abstractNum>
-  <w:abstractNum w:abstractNumId="32" w15:restartNumberingAfterBreak="0">
+  <w:abstractNum w:abstractNumId="34" w15:restartNumberingAfterBreak="0">
     <w:nsid w:val="488B37AD"/>
     <w:multiLevelType w:val="multilevel"/>
     <w:tmpl w:val="4C48BFFC"/>
@@ -13119,7 +13955,7 @@
       </w:rPr>
     </w:lvl>
   </w:abstractNum>
-  <w:abstractNum w:abstractNumId="33" w15:restartNumberingAfterBreak="0">
+  <w:abstractNum w:abstractNumId="35" w15:restartNumberingAfterBreak="0">
     <w:nsid w:val="49D5271B"/>
     <w:multiLevelType w:val="hybridMultilevel"/>
     <w:tmpl w:val="E544F4BC"/>
@@ -13232,7 +14068,7 @@
       </w:rPr>
     </w:lvl>
   </w:abstractNum>
-  <w:abstractNum w:abstractNumId="34" w15:restartNumberingAfterBreak="0">
+  <w:abstractNum w:abstractNumId="36" w15:restartNumberingAfterBreak="0">
     <w:nsid w:val="4FE25237"/>
     <w:multiLevelType w:val="multilevel"/>
     <w:tmpl w:val="B6DA5D70"/>
@@ -13381,7 +14217,7 @@
       </w:rPr>
     </w:lvl>
   </w:abstractNum>
-  <w:abstractNum w:abstractNumId="35" w15:restartNumberingAfterBreak="0">
+  <w:abstractNum w:abstractNumId="37" w15:restartNumberingAfterBreak="0">
     <w:nsid w:val="51D521D2"/>
     <w:multiLevelType w:val="multilevel"/>
     <w:tmpl w:val="4B462ADC"/>
@@ -13530,7 +14366,7 @@
       </w:rPr>
     </w:lvl>
   </w:abstractNum>
-  <w:abstractNum w:abstractNumId="36" w15:restartNumberingAfterBreak="0">
+  <w:abstractNum w:abstractNumId="38" w15:restartNumberingAfterBreak="0">
     <w:nsid w:val="51E45474"/>
     <w:multiLevelType w:val="multilevel"/>
     <w:tmpl w:val="3EF0DF14"/>
@@ -13647,7 +14483,7 @@
       </w:pPr>
     </w:lvl>
   </w:abstractNum>
-  <w:abstractNum w:abstractNumId="37" w15:restartNumberingAfterBreak="0">
+  <w:abstractNum w:abstractNumId="39" w15:restartNumberingAfterBreak="0">
     <w:nsid w:val="52640AB0"/>
     <w:multiLevelType w:val="multilevel"/>
     <w:tmpl w:val="55644AB6"/>
@@ -13796,7 +14632,7 @@
       </w:rPr>
     </w:lvl>
   </w:abstractNum>
-  <w:abstractNum w:abstractNumId="38" w15:restartNumberingAfterBreak="0">
+  <w:abstractNum w:abstractNumId="40" w15:restartNumberingAfterBreak="0">
     <w:nsid w:val="581D1922"/>
     <w:multiLevelType w:val="multilevel"/>
     <w:tmpl w:val="C04E0B3C"/>
@@ -13945,7 +14781,7 @@
       </w:rPr>
     </w:lvl>
   </w:abstractNum>
-  <w:abstractNum w:abstractNumId="39" w15:restartNumberingAfterBreak="0">
+  <w:abstractNum w:abstractNumId="41" w15:restartNumberingAfterBreak="0">
     <w:nsid w:val="59031897"/>
     <w:multiLevelType w:val="multilevel"/>
     <w:tmpl w:val="24264F44"/>
@@ -14094,7 +14930,156 @@
       </w:rPr>
     </w:lvl>
   </w:abstractNum>
-  <w:abstractNum w:abstractNumId="40" w15:restartNumberingAfterBreak="0">
+  <w:abstractNum w:abstractNumId="42" w15:restartNumberingAfterBreak="0">
+    <w:nsid w:val="5C1F6D01"/>
+    <w:multiLevelType w:val="multilevel"/>
+    <w:tmpl w:val="2ED64D3A"/>
+    <w:lvl w:ilvl="0">
+      <w:start w:val="1"/>
+      <w:numFmt w:val="bullet"/>
+      <w:lvlText w:val=""/>
+      <w:lvlJc w:val="left"/>
+      <w:pPr>
+        <w:tabs>
+          <w:tab w:val="num" w:pos="720"/>
+        </w:tabs>
+        <w:ind w:left="720" w:hanging="360"/>
+      </w:pPr>
+      <w:rPr>
+        <w:rFonts w:ascii="Symbol" w:hAnsi="Symbol" w:hint="default"/>
+        <w:sz w:val="20"/>
+      </w:rPr>
+    </w:lvl>
+    <w:lvl w:ilvl="1" w:tentative="1">
+      <w:start w:val="1"/>
+      <w:numFmt w:val="bullet"/>
+      <w:lvlText w:val="o"/>
+      <w:lvlJc w:val="left"/>
+      <w:pPr>
+        <w:tabs>
+          <w:tab w:val="num" w:pos="1440"/>
+        </w:tabs>
+        <w:ind w:left="1440" w:hanging="360"/>
+      </w:pPr>
+      <w:rPr>
+        <w:rFonts w:ascii="Courier New" w:hAnsi="Courier New" w:hint="default"/>
+        <w:sz w:val="20"/>
+      </w:rPr>
+    </w:lvl>
+    <w:lvl w:ilvl="2" w:tentative="1">
+      <w:start w:val="1"/>
+      <w:numFmt w:val="bullet"/>
+      <w:lvlText w:val=""/>
+      <w:lvlJc w:val="left"/>
+      <w:pPr>
+        <w:tabs>
+          <w:tab w:val="num" w:pos="2160"/>
+        </w:tabs>
+        <w:ind w:left="2160" w:hanging="360"/>
+      </w:pPr>
+      <w:rPr>
+        <w:rFonts w:ascii="Wingdings" w:hAnsi="Wingdings" w:hint="default"/>
+        <w:sz w:val="20"/>
+      </w:rPr>
+    </w:lvl>
+    <w:lvl w:ilvl="3" w:tentative="1">
+      <w:start w:val="1"/>
+      <w:numFmt w:val="bullet"/>
+      <w:lvlText w:val=""/>
+      <w:lvlJc w:val="left"/>
+      <w:pPr>
+        <w:tabs>
+          <w:tab w:val="num" w:pos="2880"/>
+        </w:tabs>
+        <w:ind w:left="2880" w:hanging="360"/>
+      </w:pPr>
+      <w:rPr>
+        <w:rFonts w:ascii="Wingdings" w:hAnsi="Wingdings" w:hint="default"/>
+        <w:sz w:val="20"/>
+      </w:rPr>
+    </w:lvl>
+    <w:lvl w:ilvl="4" w:tentative="1">
+      <w:start w:val="1"/>
+      <w:numFmt w:val="bullet"/>
+      <w:lvlText w:val=""/>
+      <w:lvlJc w:val="left"/>
+      <w:pPr>
+        <w:tabs>
+          <w:tab w:val="num" w:pos="3600"/>
+        </w:tabs>
+        <w:ind w:left="3600" w:hanging="360"/>
+      </w:pPr>
+      <w:rPr>
+        <w:rFonts w:ascii="Wingdings" w:hAnsi="Wingdings" w:hint="default"/>
+        <w:sz w:val="20"/>
+      </w:rPr>
+    </w:lvl>
+    <w:lvl w:ilvl="5" w:tentative="1">
+      <w:start w:val="1"/>
+      <w:numFmt w:val="bullet"/>
+      <w:lvlText w:val=""/>
+      <w:lvlJc w:val="left"/>
+      <w:pPr>
+        <w:tabs>
+          <w:tab w:val="num" w:pos="4320"/>
+        </w:tabs>
+        <w:ind w:left="4320" w:hanging="360"/>
+      </w:pPr>
+      <w:rPr>
+        <w:rFonts w:ascii="Wingdings" w:hAnsi="Wingdings" w:hint="default"/>
+        <w:sz w:val="20"/>
+      </w:rPr>
+    </w:lvl>
+    <w:lvl w:ilvl="6" w:tentative="1">
+      <w:start w:val="1"/>
+      <w:numFmt w:val="bullet"/>
+      <w:lvlText w:val=""/>
+      <w:lvlJc w:val="left"/>
+      <w:pPr>
+        <w:tabs>
+          <w:tab w:val="num" w:pos="5040"/>
+        </w:tabs>
+        <w:ind w:left="5040" w:hanging="360"/>
+      </w:pPr>
+      <w:rPr>
+        <w:rFonts w:ascii="Wingdings" w:hAnsi="Wingdings" w:hint="default"/>
+        <w:sz w:val="20"/>
+      </w:rPr>
+    </w:lvl>
+    <w:lvl w:ilvl="7" w:tentative="1">
+      <w:start w:val="1"/>
+      <w:numFmt w:val="bullet"/>
+      <w:lvlText w:val=""/>
+      <w:lvlJc w:val="left"/>
+      <w:pPr>
+        <w:tabs>
+          <w:tab w:val="num" w:pos="5760"/>
+        </w:tabs>
+        <w:ind w:left="5760" w:hanging="360"/>
+      </w:pPr>
+      <w:rPr>
+        <w:rFonts w:ascii="Wingdings" w:hAnsi="Wingdings" w:hint="default"/>
+        <w:sz w:val="20"/>
+      </w:rPr>
+    </w:lvl>
+    <w:lvl w:ilvl="8" w:tentative="1">
+      <w:start w:val="1"/>
+      <w:numFmt w:val="bullet"/>
+      <w:lvlText w:val=""/>
+      <w:lvlJc w:val="left"/>
+      <w:pPr>
+        <w:tabs>
+          <w:tab w:val="num" w:pos="6480"/>
+        </w:tabs>
+        <w:ind w:left="6480" w:hanging="360"/>
+      </w:pPr>
+      <w:rPr>
+        <w:rFonts w:ascii="Wingdings" w:hAnsi="Wingdings" w:hint="default"/>
+        <w:sz w:val="20"/>
+      </w:rPr>
+    </w:lvl>
+  </w:abstractNum>
+  <w:abstractNum w:abstractNumId="43" w15:restartNumberingAfterBreak="0">
     <w:nsid w:val="5E6F00FF"/>
     <w:multiLevelType w:val="multilevel"/>
     <w:tmpl w:val="C9A8EDEC"/>
@@ -14207,7 +15192,7 @@
       </w:pPr>
     </w:lvl>
   </w:abstractNum>
-  <w:abstractNum w:abstractNumId="41" w15:restartNumberingAfterBreak="0">
+  <w:abstractNum w:abstractNumId="44" w15:restartNumberingAfterBreak="0">
     <w:nsid w:val="5F975F6B"/>
     <w:multiLevelType w:val="multilevel"/>
     <w:tmpl w:val="93DCC16C"/>
@@ -14356,7 +15341,156 @@
       </w:rPr>
     </w:lvl>
   </w:abstractNum>
-  <w:abstractNum w:abstractNumId="42" w15:restartNumberingAfterBreak="0">
+  <w:abstractNum w:abstractNumId="45" w15:restartNumberingAfterBreak="0">
+    <w:nsid w:val="636736C9"/>
+    <w:multiLevelType w:val="multilevel"/>
+    <w:tmpl w:val="D2989252"/>
+    <w:lvl w:ilvl="0">
+      <w:start w:val="1"/>
+      <w:numFmt w:val="bullet"/>
+      <w:lvlText w:val=""/>
+      <w:lvlJc w:val="left"/>
+      <w:pPr>
+        <w:tabs>
+          <w:tab w:val="num" w:pos="720"/>
+        </w:tabs>
+        <w:ind w:left="720" w:hanging="360"/>
+      </w:pPr>
+      <w:rPr>
+        <w:rFonts w:ascii="Symbol" w:hAnsi="Symbol" w:hint="default"/>
+        <w:sz w:val="20"/>
+      </w:rPr>
+    </w:lvl>
+    <w:lvl w:ilvl="1" w:tentative="1">
+      <w:start w:val="1"/>
+      <w:numFmt w:val="bullet"/>
+      <w:lvlText w:val="o"/>
+      <w:lvlJc w:val="left"/>
+      <w:pPr>
+        <w:tabs>
+          <w:tab w:val="num" w:pos="1440"/>
+        </w:tabs>
+        <w:ind w:left="1440" w:hanging="360"/>
+      </w:pPr>
+      <w:rPr>
+        <w:rFonts w:ascii="Courier New" w:hAnsi="Courier New" w:hint="default"/>
+        <w:sz w:val="20"/>
+      </w:rPr>
+    </w:lvl>
+    <w:lvl w:ilvl="2" w:tentative="1">
+      <w:start w:val="1"/>
+      <w:numFmt w:val="bullet"/>
+      <w:lvlText w:val=""/>
+      <w:lvlJc w:val="left"/>
+      <w:pPr>
+        <w:tabs>
+          <w:tab w:val="num" w:pos="2160"/>
+        </w:tabs>
+        <w:ind w:left="2160" w:hanging="360"/>
+      </w:pPr>
+      <w:rPr>
+        <w:rFonts w:ascii="Wingdings" w:hAnsi="Wingdings" w:hint="default"/>
+        <w:sz w:val="20"/>
+      </w:rPr>
+    </w:lvl>
+    <w:lvl w:ilvl="3" w:tentative="1">
+      <w:start w:val="1"/>
+      <w:numFmt w:val="bullet"/>
+      <w:lvlText w:val=""/>
+      <w:lvlJc w:val="left"/>
+      <w:pPr>
+        <w:tabs>
+          <w:tab w:val="num" w:pos="2880"/>
+        </w:tabs>
+        <w:ind w:left="2880" w:hanging="360"/>
+      </w:pPr>
+      <w:rPr>
+        <w:rFonts w:ascii="Wingdings" w:hAnsi="Wingdings" w:hint="default"/>
+        <w:sz w:val="20"/>
+      </w:rPr>
+    </w:lvl>
+    <w:lvl w:ilvl="4" w:tentative="1">
+      <w:start w:val="1"/>
+      <w:numFmt w:val="bullet"/>
+      <w:lvlText w:val=""/>
+      <w:lvlJc w:val="left"/>
+      <w:pPr>
+        <w:tabs>
+          <w:tab w:val="num" w:pos="3600"/>
+        </w:tabs>
+        <w:ind w:left="3600" w:hanging="360"/>
+      </w:pPr>
+      <w:rPr>
+        <w:rFonts w:ascii="Wingdings" w:hAnsi="Wingdings" w:hint="default"/>
+        <w:sz w:val="20"/>
+      </w:rPr>
+    </w:lvl>
+    <w:lvl w:ilvl="5" w:tentative="1">
+      <w:start w:val="1"/>
+      <w:numFmt w:val="bullet"/>
+      <w:lvlText w:val=""/>
+      <w:lvlJc w:val="left"/>
+      <w:pPr>
+        <w:tabs>
+          <w:tab w:val="num" w:pos="4320"/>
+        </w:tabs>
+        <w:ind w:left="4320" w:hanging="360"/>
+      </w:pPr>
+      <w:rPr>
+        <w:rFonts w:ascii="Wingdings" w:hAnsi="Wingdings" w:hint="default"/>
+        <w:sz w:val="20"/>
+      </w:rPr>
+    </w:lvl>
+    <w:lvl w:ilvl="6" w:tentative="1">
+      <w:start w:val="1"/>
+      <w:numFmt w:val="bullet"/>
+      <w:lvlText w:val=""/>
+      <w:lvlJc w:val="left"/>
+      <w:pPr>
+        <w:tabs>
+          <w:tab w:val="num" w:pos="5040"/>
+        </w:tabs>
+        <w:ind w:left="5040" w:hanging="360"/>
+      </w:pPr>
+      <w:rPr>
+        <w:rFonts w:ascii="Wingdings" w:hAnsi="Wingdings" w:hint="default"/>
+        <w:sz w:val="20"/>
+      </w:rPr>
+    </w:lvl>
+    <w:lvl w:ilvl="7" w:tentative="1">
+      <w:start w:val="1"/>
+      <w:numFmt w:val="bullet"/>
+      <w:lvlText w:val=""/>
+      <w:lvlJc w:val="left"/>
+      <w:pPr>
+        <w:tabs>
+          <w:tab w:val="num" w:pos="5760"/>
+        </w:tabs>
+        <w:ind w:left="5760" w:hanging="360"/>
+      </w:pPr>
+      <w:rPr>
+        <w:rFonts w:ascii="Wingdings" w:hAnsi="Wingdings" w:hint="default"/>
+        <w:sz w:val="20"/>
+      </w:rPr>
+    </w:lvl>
+    <w:lvl w:ilvl="8" w:tentative="1">
+      <w:start w:val="1"/>
+      <w:numFmt w:val="bullet"/>
+      <w:lvlText w:val=""/>
+      <w:lvlJc w:val="left"/>
+      <w:pPr>
+        <w:tabs>
+          <w:tab w:val="num" w:pos="6480"/>
+        </w:tabs>
+        <w:ind w:left="6480" w:hanging="360"/>
+      </w:pPr>
+      <w:rPr>
+        <w:rFonts w:ascii="Wingdings" w:hAnsi="Wingdings" w:hint="default"/>
+        <w:sz w:val="20"/>
+      </w:rPr>
+    </w:lvl>
+  </w:abstractNum>
+  <w:abstractNum w:abstractNumId="46" w15:restartNumberingAfterBreak="0">
     <w:nsid w:val="65EB3476"/>
     <w:multiLevelType w:val="multilevel"/>
     <w:tmpl w:val="B4DE325A"/>
@@ -14469,7 +15603,7 @@
       </w:pPr>
     </w:lvl>
   </w:abstractNum>
-  <w:abstractNum w:abstractNumId="43" w15:restartNumberingAfterBreak="0">
+  <w:abstractNum w:abstractNumId="47" w15:restartNumberingAfterBreak="0">
     <w:nsid w:val="685130B1"/>
     <w:multiLevelType w:val="multilevel"/>
     <w:tmpl w:val="4EAE0270"/>
@@ -14618,7 +15752,7 @@
       </w:rPr>
     </w:lvl>
   </w:abstractNum>
-  <w:abstractNum w:abstractNumId="44" w15:restartNumberingAfterBreak="0">
+  <w:abstractNum w:abstractNumId="48" w15:restartNumberingAfterBreak="0">
     <w:nsid w:val="69ED7E09"/>
     <w:multiLevelType w:val="multilevel"/>
     <w:tmpl w:val="C0A649BC"/>
@@ -14767,7 +15901,7 @@
       </w:rPr>
     </w:lvl>
   </w:abstractNum>
-  <w:abstractNum w:abstractNumId="45" w15:restartNumberingAfterBreak="0">
+  <w:abstractNum w:abstractNumId="49" w15:restartNumberingAfterBreak="0">
     <w:nsid w:val="6D077C40"/>
     <w:multiLevelType w:val="multilevel"/>
     <w:tmpl w:val="E84C57DA"/>
@@ -14916,7 +16050,7 @@
       </w:rPr>
     </w:lvl>
   </w:abstractNum>
-  <w:abstractNum w:abstractNumId="46" w15:restartNumberingAfterBreak="0">
+  <w:abstractNum w:abstractNumId="50" w15:restartNumberingAfterBreak="0">
     <w:nsid w:val="6FBC5345"/>
     <w:multiLevelType w:val="multilevel"/>
     <w:tmpl w:val="9C74B8D6"/>
@@ -15065,7 +16199,7 @@
       </w:rPr>
     </w:lvl>
   </w:abstractNum>
-  <w:abstractNum w:abstractNumId="47" w15:restartNumberingAfterBreak="0">
+  <w:abstractNum w:abstractNumId="51" w15:restartNumberingAfterBreak="0">
     <w:nsid w:val="719C4BE7"/>
     <w:multiLevelType w:val="multilevel"/>
     <w:tmpl w:val="54220784"/>
@@ -15214,7 +16348,7 @@
       </w:rPr>
     </w:lvl>
   </w:abstractNum>
-  <w:abstractNum w:abstractNumId="48" w15:restartNumberingAfterBreak="0">
+  <w:abstractNum w:abstractNumId="52" w15:restartNumberingAfterBreak="0">
     <w:nsid w:val="71F22578"/>
     <w:multiLevelType w:val="multilevel"/>
     <w:tmpl w:val="455088DC"/>
@@ -15363,7 +16497,7 @@
       </w:rPr>
     </w:lvl>
   </w:abstractNum>
-  <w:abstractNum w:abstractNumId="49" w15:restartNumberingAfterBreak="0">
+  <w:abstractNum w:abstractNumId="53" w15:restartNumberingAfterBreak="0">
     <w:nsid w:val="730731E5"/>
     <w:multiLevelType w:val="multilevel"/>
     <w:tmpl w:val="A42E010A"/>
@@ -15476,7 +16610,7 @@
       </w:pPr>
     </w:lvl>
   </w:abstractNum>
-  <w:abstractNum w:abstractNumId="50" w15:restartNumberingAfterBreak="0">
+  <w:abstractNum w:abstractNumId="54" w15:restartNumberingAfterBreak="0">
     <w:nsid w:val="73123772"/>
     <w:multiLevelType w:val="multilevel"/>
     <w:tmpl w:val="B37C1CEE"/>
@@ -15625,7 +16759,7 @@
       </w:rPr>
     </w:lvl>
   </w:abstractNum>
-  <w:abstractNum w:abstractNumId="51" w15:restartNumberingAfterBreak="0">
+  <w:abstractNum w:abstractNumId="55" w15:restartNumberingAfterBreak="0">
     <w:nsid w:val="797C6D1E"/>
     <w:multiLevelType w:val="multilevel"/>
     <w:tmpl w:val="C8806088"/>
@@ -15739,97 +16873,97 @@
     </w:lvl>
   </w:abstractNum>
   <w:num w:numId="1" w16cid:durableId="147018417">
-    <w:abstractNumId w:val="18"/>
+    <w:abstractNumId w:val="19"/>
   </w:num>
   <w:num w:numId="2" w16cid:durableId="11029360">
-    <w:abstractNumId w:val="40"/>
+    <w:abstractNumId w:val="43"/>
   </w:num>
   <w:num w:numId="3" w16cid:durableId="1724677867">
-    <w:abstractNumId w:val="30"/>
+    <w:abstractNumId w:val="32"/>
   </w:num>
   <w:num w:numId="4" w16cid:durableId="1844004223">
-    <w:abstractNumId w:val="23"/>
+    <w:abstractNumId w:val="25"/>
   </w:num>
   <w:num w:numId="5" w16cid:durableId="475992711">
-    <w:abstractNumId w:val="44"/>
+    <w:abstractNumId w:val="48"/>
   </w:num>
   <w:num w:numId="6" w16cid:durableId="801994945">
-    <w:abstractNumId w:val="31"/>
+    <w:abstractNumId w:val="33"/>
   </w:num>
   <w:num w:numId="7" w16cid:durableId="285083744">
-    <w:abstractNumId w:val="34"/>
+    <w:abstractNumId w:val="36"/>
   </w:num>
   <w:num w:numId="8" w16cid:durableId="976689363">
-    <w:abstractNumId w:val="7"/>
+    <w:abstractNumId w:val="8"/>
   </w:num>
   <w:num w:numId="9" w16cid:durableId="96101557">
     <w:abstractNumId w:val="5"/>
   </w:num>
   <w:num w:numId="10" w16cid:durableId="616064491">
-    <w:abstractNumId w:val="38"/>
+    <w:abstractNumId w:val="40"/>
   </w:num>
   <w:num w:numId="11" w16cid:durableId="1751611856">
-    <w:abstractNumId w:val="10"/>
+    <w:abstractNumId w:val="11"/>
   </w:num>
   <w:num w:numId="12" w16cid:durableId="2116561164">
-    <w:abstractNumId w:val="43"/>
+    <w:abstractNumId w:val="47"/>
   </w:num>
   <w:num w:numId="13" w16cid:durableId="1804494895">
     <w:abstractNumId w:val="6"/>
   </w:num>
   <w:num w:numId="14" w16cid:durableId="60717896">
-    <w:abstractNumId w:val="28"/>
+    <w:abstractNumId w:val="30"/>
   </w:num>
   <w:num w:numId="15" w16cid:durableId="373695149">
-    <w:abstractNumId w:val="42"/>
+    <w:abstractNumId w:val="46"/>
   </w:num>
   <w:num w:numId="16" w16cid:durableId="1001086185">
+    <w:abstractNumId w:val="24"/>
+  </w:num>
+  <w:num w:numId="17" w16cid:durableId="1601527885">
+    <w:abstractNumId w:val="20"/>
+  </w:num>
+  <w:num w:numId="18" w16cid:durableId="1831821762">
     <w:abstractNumId w:val="22"/>
   </w:num>
-  <w:num w:numId="17" w16cid:durableId="1601527885">
-    <w:abstractNumId w:val="19"/>
+  <w:num w:numId="19" w16cid:durableId="2134126946">
+    <w:abstractNumId w:val="15"/>
   </w:num>
-  <w:num w:numId="18" w16cid:durableId="1831821762">
-    <w:abstractNumId w:val="21"/>
+  <w:num w:numId="20" w16cid:durableId="1925845144">
+    <w:abstractNumId w:val="29"/>
   </w:num>
-  <w:num w:numId="19" w16cid:durableId="2134126946">
+  <w:num w:numId="21" w16cid:durableId="619186166">
+    <w:abstractNumId w:val="41"/>
+  </w:num>
+  <w:num w:numId="22" w16cid:durableId="1135442434">
     <w:abstractNumId w:val="14"/>
   </w:num>
-  <w:num w:numId="20" w16cid:durableId="1925845144">
-    <w:abstractNumId w:val="27"/>
-  </w:num>
-  <w:num w:numId="21" w16cid:durableId="619186166">
-    <w:abstractNumId w:val="39"/>
-  </w:num>
-  <w:num w:numId="22" w16cid:durableId="1135442434">
-    <w:abstractNumId w:val="13"/>
-  </w:num>
   <w:num w:numId="23" w16cid:durableId="772939728">
-    <w:abstractNumId w:val="49"/>
+    <w:abstractNumId w:val="53"/>
   </w:num>
   <w:num w:numId="24" w16cid:durableId="972372175">
-    <w:abstractNumId w:val="16"/>
+    <w:abstractNumId w:val="17"/>
   </w:num>
   <w:num w:numId="25" w16cid:durableId="1944875617">
-    <w:abstractNumId w:val="15"/>
+    <w:abstractNumId w:val="16"/>
   </w:num>
   <w:num w:numId="26" w16cid:durableId="1467817023">
     <w:abstractNumId w:val="1"/>
   </w:num>
   <w:num w:numId="27" w16cid:durableId="622730746">
-    <w:abstractNumId w:val="24"/>
+    <w:abstractNumId w:val="26"/>
   </w:num>
   <w:num w:numId="28" w16cid:durableId="1274364068">
-    <w:abstractNumId w:val="45"/>
+    <w:abstractNumId w:val="49"/>
   </w:num>
   <w:num w:numId="29" w16cid:durableId="793207119">
-    <w:abstractNumId w:val="11"/>
+    <w:abstractNumId w:val="12"/>
   </w:num>
   <w:num w:numId="30" w16cid:durableId="1779638932">
-    <w:abstractNumId w:val="48"/>
+    <w:abstractNumId w:val="52"/>
   </w:num>
   <w:num w:numId="31" w16cid:durableId="1499273016">
-    <w:abstractNumId w:val="37"/>
+    <w:abstractNumId w:val="39"/>
   </w:num>
   <w:num w:numId="32" w16cid:durableId="312879072">
     <w:abstractNumId w:val="2"/>
@@ -15838,61 +16972,73 @@
     <w:abstractNumId w:val="3"/>
   </w:num>
   <w:num w:numId="34" w16cid:durableId="1051224785">
-    <w:abstractNumId w:val="17"/>
+    <w:abstractNumId w:val="18"/>
   </w:num>
   <w:num w:numId="35" w16cid:durableId="744302172">
-    <w:abstractNumId w:val="12"/>
+    <w:abstractNumId w:val="13"/>
   </w:num>
   <w:num w:numId="36" w16cid:durableId="1584410369">
-    <w:abstractNumId w:val="32"/>
+    <w:abstractNumId w:val="34"/>
   </w:num>
   <w:num w:numId="37" w16cid:durableId="1317803970">
-    <w:abstractNumId w:val="36"/>
+    <w:abstractNumId w:val="38"/>
   </w:num>
   <w:num w:numId="38" w16cid:durableId="1606228968">
-    <w:abstractNumId w:val="51"/>
+    <w:abstractNumId w:val="55"/>
   </w:num>
   <w:num w:numId="39" w16cid:durableId="1482967076">
-    <w:abstractNumId w:val="35"/>
+    <w:abstractNumId w:val="37"/>
   </w:num>
   <w:num w:numId="40" w16cid:durableId="1956055767">
-    <w:abstractNumId w:val="8"/>
+    <w:abstractNumId w:val="9"/>
   </w:num>
   <w:num w:numId="41" w16cid:durableId="1382168793">
-    <w:abstractNumId w:val="29"/>
+    <w:abstractNumId w:val="31"/>
   </w:num>
   <w:num w:numId="42" w16cid:durableId="153957957">
-    <w:abstractNumId w:val="26"/>
+    <w:abstractNumId w:val="28"/>
   </w:num>
   <w:num w:numId="43" w16cid:durableId="1812014036">
-    <w:abstractNumId w:val="47"/>
+    <w:abstractNumId w:val="51"/>
   </w:num>
   <w:num w:numId="44" w16cid:durableId="341976256">
     <w:abstractNumId w:val="0"/>
   </w:num>
   <w:num w:numId="45" w16cid:durableId="1397703832">
-    <w:abstractNumId w:val="33"/>
+    <w:abstractNumId w:val="35"/>
   </w:num>
   <w:num w:numId="46" w16cid:durableId="389958992">
-    <w:abstractNumId w:val="20"/>
+    <w:abstractNumId w:val="21"/>
   </w:num>
   <w:num w:numId="47" w16cid:durableId="790131665">
-    <w:abstractNumId w:val="50"/>
+    <w:abstractNumId w:val="54"/>
   </w:num>
   <w:num w:numId="48" w16cid:durableId="1652558625">
-    <w:abstractNumId w:val="41"/>
+    <w:abstractNumId w:val="44"/>
   </w:num>
   <w:num w:numId="49" w16cid:durableId="632103657">
-    <w:abstractNumId w:val="9"/>
+    <w:abstractNumId w:val="10"/>
   </w:num>
   <w:num w:numId="50" w16cid:durableId="1553154208">
     <w:abstractNumId w:val="4"/>
   </w:num>
   <w:num w:numId="51" w16cid:durableId="1140806770">
-    <w:abstractNumId w:val="46"/>
+    <w:abstractNumId w:val="50"/>
   </w:num>
   <w:num w:numId="52" w16cid:durableId="829325174">
-    <w:abstractNumId w:val="25"/>
+    <w:abstractNumId w:val="27"/>
+  </w:num>
+  <w:num w:numId="53" w16cid:durableId="1965038471">
+    <w:abstractNumId w:val="23"/>
+  </w:num>
+  <w:num w:numId="54" w16cid:durableId="28075071">
+    <w:abstractNumId w:val="42"/>
+  </w:num>
+  <w:num w:numId="55" w16cid:durableId="611865330">
+    <w:abstractNumId w:val="7"/>
+  </w:num>
+  <w:num w:numId="56" w16cid:durableId="1904020449">
+    <w:abstractNumId w:val="45"/>
   </w:num>
 </w:numbering>
 </file>

</xml_diff>

<commit_message>
Implement Negociacoes collection and integrate with controller
Added the Negociacoes class with methods to add and list Negociacao instances. Updated NegociacaoController to use Negociacoes for managing negotiation entries. Also removed unused code from negociacoes.ts.
</commit_message>
<xml_diff>
--- a/info/TYPESCRIPT FUNDAMENTOS DO BASICO.docx
+++ b/info/TYPESCRIPT FUNDAMENTOS DO BASICO.docx
@@ -9897,6 +9897,9 @@
       </w:r>
       <w:proofErr w:type="spellStart"/>
       <w:r>
+        <w:rPr>
+          <w:highlight w:val="green"/>
+        </w:rPr>
         <w:t>Negociacao</w:t>
       </w:r>
       <w:proofErr w:type="spellEnd"/>
@@ -9946,6 +9949,9 @@
       </w:r>
       <w:proofErr w:type="spellStart"/>
       <w:r>
+        <w:rPr>
+          <w:highlight w:val="green"/>
+        </w:rPr>
         <w:t>negociacao</w:t>
       </w:r>
       <w:proofErr w:type="spellEnd"/>
@@ -10218,6 +10224,7 @@
         <w:rPr>
           <w:b/>
           <w:bCs/>
+          <w:highlight w:val="green"/>
         </w:rPr>
         <w:t>limparFormulario</w:t>
       </w:r>
@@ -10226,6 +10233,7 @@
         <w:rPr>
           <w:b/>
           <w:bCs/>
+          <w:highlight w:val="green"/>
         </w:rPr>
         <w:t>():</w:t>
       </w:r>
@@ -10242,11 +10250,20 @@
       </w:r>
       <w:proofErr w:type="spellStart"/>
       <w:r>
+        <w:rPr>
+          <w:highlight w:val="green"/>
+        </w:rPr>
         <w:t>limparFormulario</w:t>
       </w:r>
       <w:proofErr w:type="spellEnd"/>
       <w:r>
-        <w:t>() na sua classe?</w:t>
+        <w:rPr>
+          <w:highlight w:val="green"/>
+        </w:rPr>
+        <w:t>()</w:t>
+      </w:r>
+      <w:r>
+        <w:t> na sua classe?</w:t>
       </w:r>
     </w:p>
     <w:p>
@@ -10261,6 +10278,9 @@
       </w:r>
       <w:proofErr w:type="spellStart"/>
       <w:r>
+        <w:rPr>
+          <w:highlight w:val="green"/>
+        </w:rPr>
         <w:t>void</w:t>
       </w:r>
       <w:proofErr w:type="spellEnd"/>
@@ -10318,11 +10338,20 @@
       </w:r>
       <w:proofErr w:type="spellStart"/>
       <w:r>
+        <w:rPr>
+          <w:highlight w:val="green"/>
+        </w:rPr>
         <w:t>this.inputData.focus</w:t>
       </w:r>
       <w:proofErr w:type="spellEnd"/>
       <w:r>
-        <w:t>() para retornar o foco para o campo de data?</w:t>
+        <w:rPr>
+          <w:highlight w:val="green"/>
+        </w:rPr>
+        <w:t>()</w:t>
+      </w:r>
+      <w:r>
+        <w:t> para retornar o foco para o campo de data?</w:t>
       </w:r>
     </w:p>
     <w:p>
@@ -10344,6 +10373,7 @@
         <w:rPr>
           <w:b/>
           <w:bCs/>
+          <w:highlight w:val="green"/>
         </w:rPr>
         <w:t>limparFormulario</w:t>
       </w:r>
@@ -10352,6 +10382,7 @@
         <w:rPr>
           <w:b/>
           <w:bCs/>
+          <w:highlight w:val="green"/>
         </w:rPr>
         <w:t>():</w:t>
       </w:r>
@@ -10368,11 +10399,20 @@
       </w:r>
       <w:proofErr w:type="spellStart"/>
       <w:r>
+        <w:rPr>
+          <w:highlight w:val="green"/>
+        </w:rPr>
         <w:t>this.limparFormulario</w:t>
       </w:r>
       <w:proofErr w:type="spellEnd"/>
       <w:r>
-        <w:t>() após exibir a negociação (seja no console ou em uma tabela)?</w:t>
+        <w:rPr>
+          <w:highlight w:val="green"/>
+        </w:rPr>
+        <w:t>()</w:t>
+      </w:r>
+      <w:r>
+        <w:t> após exibir a negociação (seja no console ou em uma tabela)?</w:t>
       </w:r>
     </w:p>
     <w:p>
@@ -10450,6 +10490,9 @@
       </w:r>
       <w:proofErr w:type="spellStart"/>
       <w:r>
+        <w:rPr>
+          <w:highlight w:val="green"/>
+        </w:rPr>
         <w:t>HTMLInputElement</w:t>
       </w:r>
       <w:proofErr w:type="spellEnd"/>
@@ -10469,6 +10512,9 @@
       </w:r>
       <w:proofErr w:type="spellStart"/>
       <w:r>
+        <w:rPr>
+          <w:highlight w:val="green"/>
+        </w:rPr>
         <w:t>value</w:t>
       </w:r>
       <w:proofErr w:type="spellEnd"/>
@@ -10477,10 +10523,16 @@
       </w:r>
       <w:proofErr w:type="spellStart"/>
       <w:r>
+        <w:rPr>
+          <w:highlight w:val="green"/>
+        </w:rPr>
         <w:t>focus</w:t>
       </w:r>
       <w:proofErr w:type="spellEnd"/>
       <w:r>
+        <w:rPr>
+          <w:highlight w:val="green"/>
+        </w:rPr>
         <w:t>()?</w:t>
       </w:r>
     </w:p>
@@ -10511,6 +10563,9 @@
       </w:r>
       <w:proofErr w:type="spellStart"/>
       <w:r>
+        <w:rPr>
+          <w:highlight w:val="green"/>
+        </w:rPr>
         <w:t>any</w:t>
       </w:r>
       <w:proofErr w:type="spellEnd"/>
@@ -10519,6 +10574,9 @@
       </w:r>
       <w:proofErr w:type="spellStart"/>
       <w:r>
+        <w:rPr>
+          <w:highlight w:val="green"/>
+        </w:rPr>
         <w:t>any</w:t>
       </w:r>
       <w:proofErr w:type="spellEnd"/>
@@ -10527,6 +10585,9 @@
       </w:r>
       <w:proofErr w:type="spellStart"/>
       <w:r>
+        <w:rPr>
+          <w:highlight w:val="green"/>
+        </w:rPr>
         <w:t>any</w:t>
       </w:r>
       <w:proofErr w:type="spellEnd"/>
@@ -10560,18 +10621,30 @@
         </w:numPr>
       </w:pPr>
       <w:r>
+        <w:rPr>
+          <w:highlight w:val="green"/>
+        </w:rPr>
         <w:t>"</w:t>
       </w:r>
       <w:proofErr w:type="spellStart"/>
       <w:r>
+        <w:rPr>
+          <w:highlight w:val="green"/>
+        </w:rPr>
         <w:t>noImplicitAny</w:t>
       </w:r>
       <w:proofErr w:type="spellEnd"/>
       <w:r>
+        <w:rPr>
+          <w:highlight w:val="green"/>
+        </w:rPr>
         <w:t xml:space="preserve">": </w:t>
       </w:r>
       <w:proofErr w:type="spellStart"/>
       <w:r>
+        <w:rPr>
+          <w:highlight w:val="green"/>
+        </w:rPr>
         <w:t>true</w:t>
       </w:r>
       <w:proofErr w:type="spellEnd"/>
@@ -10580,6 +10653,9 @@
       </w:r>
       <w:proofErr w:type="spellStart"/>
       <w:r>
+        <w:rPr>
+          <w:highlight w:val="green"/>
+        </w:rPr>
         <w:t>tsconfig.json</w:t>
       </w:r>
       <w:proofErr w:type="spellEnd"/>
@@ -10588,6 +10664,9 @@
       </w:r>
       <w:proofErr w:type="spellStart"/>
       <w:r>
+        <w:rPr>
+          <w:highlight w:val="green"/>
+        </w:rPr>
         <w:t>any</w:t>
       </w:r>
       <w:proofErr w:type="spellEnd"/>
@@ -10822,6 +10901,7 @@
         <w:rPr>
           <w:b/>
           <w:bCs/>
+          <w:highlight w:val="green"/>
         </w:rPr>
         <w:t>Arrays</w:t>
       </w:r>
@@ -10830,8 +10910,16 @@
         <w:rPr>
           <w:b/>
           <w:bCs/>
-        </w:rPr>
-        <w:t xml:space="preserve"> em JavaScript:</w:t>
+          <w:highlight w:val="green"/>
+        </w:rPr>
+        <w:t xml:space="preserve"> em JavaScript</w:t>
+      </w:r>
+      <w:r>
+        <w:rPr>
+          <w:b/>
+          <w:bCs/>
+        </w:rPr>
+        <w:t>:</w:t>
       </w:r>
       <w:r>
         <w:t xml:space="preserve"> Em JavaScript, </w:t>
@@ -10857,6 +10945,7 @@
         <w:rPr>
           <w:b/>
           <w:bCs/>
+          <w:highlight w:val="green"/>
         </w:rPr>
         <w:t>Arrays</w:t>
       </w:r>
@@ -10865,6 +10954,7 @@
         <w:rPr>
           <w:b/>
           <w:bCs/>
+          <w:highlight w:val="green"/>
         </w:rPr>
         <w:t xml:space="preserve"> em TypeScript e </w:t>
       </w:r>
@@ -10873,6 +10963,7 @@
         <w:rPr>
           <w:b/>
           <w:bCs/>
+          <w:highlight w:val="green"/>
         </w:rPr>
         <w:t>Generics</w:t>
       </w:r>
@@ -11118,6 +11209,1425 @@
       </w:r>
     </w:p>
     <w:p/>
+    <w:p>
+      <w:pPr>
+        <w:pStyle w:val="Ttulo2"/>
+      </w:pPr>
+      <w:bookmarkStart w:id="25" w:name="_Hlk220048913"/>
+      <w:r>
+        <w:t>Avançado com nosso modelo</w:t>
+      </w:r>
+    </w:p>
+    <w:bookmarkEnd w:id="25"/>
+    <w:p>
+      <w:r>
+        <w:t>"Avançando com nosso modelo", aqui estão algumas sugestões e exercícios práticos que você pode realizar:</w:t>
+      </w:r>
+    </w:p>
+    <w:p>
+      <w:pPr>
+        <w:numPr>
+          <w:ilvl w:val="0"/>
+          <w:numId w:val="75"/>
+        </w:numPr>
+      </w:pPr>
+      <w:r>
+        <w:rPr>
+          <w:b/>
+          <w:bCs/>
+        </w:rPr>
+        <w:t>Adição de Negociações:</w:t>
+      </w:r>
+    </w:p>
+    <w:p>
+      <w:pPr>
+        <w:numPr>
+          <w:ilvl w:val="0"/>
+          <w:numId w:val="76"/>
+        </w:numPr>
+      </w:pPr>
+      <w:r>
+        <w:t>Crie uma instância da classe </w:t>
+      </w:r>
+      <w:proofErr w:type="spellStart"/>
+      <w:r>
+        <w:rPr>
+          <w:highlight w:val="yellow"/>
+        </w:rPr>
+        <w:t>Negociacoes</w:t>
+      </w:r>
+      <w:proofErr w:type="spellEnd"/>
+      <w:r>
+        <w:t>.</w:t>
+      </w:r>
+    </w:p>
+    <w:p>
+      <w:pPr>
+        <w:numPr>
+          <w:ilvl w:val="0"/>
+          <w:numId w:val="76"/>
+        </w:numPr>
+      </w:pPr>
+      <w:r>
+        <w:t>Utilize o método adiciona() para adicionar algumas negociações à lista.</w:t>
+      </w:r>
+    </w:p>
+    <w:p>
+      <w:pPr>
+        <w:numPr>
+          <w:ilvl w:val="0"/>
+          <w:numId w:val="76"/>
+        </w:numPr>
+      </w:pPr>
+      <w:r>
+        <w:t>Verifique se as negociações foram adicionadas corretamente utilizando o método lista().</w:t>
+      </w:r>
+    </w:p>
+    <w:p>
+      <w:pPr>
+        <w:numPr>
+          <w:ilvl w:val="0"/>
+          <w:numId w:val="77"/>
+        </w:numPr>
+      </w:pPr>
+      <w:r>
+        <w:rPr>
+          <w:b/>
+          <w:bCs/>
+        </w:rPr>
+        <w:t>Listagem de Negociações:</w:t>
+      </w:r>
+    </w:p>
+    <w:p>
+      <w:pPr>
+        <w:numPr>
+          <w:ilvl w:val="0"/>
+          <w:numId w:val="78"/>
+        </w:numPr>
+      </w:pPr>
+      <w:r>
+        <w:t>Após adicionar as negociações, utilize o método lista() para obter a lista de negociações.</w:t>
+      </w:r>
+    </w:p>
+    <w:p>
+      <w:pPr>
+        <w:numPr>
+          <w:ilvl w:val="0"/>
+          <w:numId w:val="78"/>
+        </w:numPr>
+      </w:pPr>
+      <w:r>
+        <w:t>Use um loop </w:t>
+      </w:r>
+      <w:proofErr w:type="spellStart"/>
+      <w:r>
+        <w:t>forEach</w:t>
+      </w:r>
+      <w:proofErr w:type="spellEnd"/>
+      <w:r>
+        <w:t> para iterar sobre a lista e exibir os detalhes de cada negociação (volume, quantidade e valor).</w:t>
+      </w:r>
+    </w:p>
+    <w:p>
+      <w:pPr>
+        <w:numPr>
+          <w:ilvl w:val="0"/>
+          <w:numId w:val="79"/>
+        </w:numPr>
+      </w:pPr>
+      <w:r>
+        <w:rPr>
+          <w:b/>
+          <w:bCs/>
+        </w:rPr>
+        <w:t>Teste de Imutabilidade:</w:t>
+      </w:r>
+    </w:p>
+    <w:p>
+      <w:pPr>
+        <w:numPr>
+          <w:ilvl w:val="0"/>
+          <w:numId w:val="80"/>
+        </w:numPr>
+      </w:pPr>
+      <w:r>
+        <w:t>Tente modificar uma negociação diretamente após adicioná-la à lista.</w:t>
+      </w:r>
+    </w:p>
+    <w:p>
+      <w:pPr>
+        <w:numPr>
+          <w:ilvl w:val="0"/>
+          <w:numId w:val="80"/>
+        </w:numPr>
+      </w:pPr>
+      <w:r>
+        <w:t>Verifique se a lista de negociações permanece inalterada, garantindo que a especificação de que as negociações não podem ser modificadas após a adição está sendo cumprida.</w:t>
+      </w:r>
+    </w:p>
+    <w:p>
+      <w:pPr>
+        <w:numPr>
+          <w:ilvl w:val="0"/>
+          <w:numId w:val="81"/>
+        </w:numPr>
+      </w:pPr>
+      <w:r>
+        <w:rPr>
+          <w:b/>
+          <w:bCs/>
+        </w:rPr>
+        <w:t>Cenários de Teste:</w:t>
+      </w:r>
+    </w:p>
+    <w:p>
+      <w:pPr>
+        <w:numPr>
+          <w:ilvl w:val="0"/>
+          <w:numId w:val="82"/>
+        </w:numPr>
+      </w:pPr>
+      <w:r>
+        <w:lastRenderedPageBreak/>
+        <w:t>Crie diferentes cenários de teste, como adicionar várias negociações, listar as negociações e tentar modificar as negociações após a adição.</w:t>
+      </w:r>
+    </w:p>
+    <w:p>
+      <w:pPr>
+        <w:numPr>
+          <w:ilvl w:val="0"/>
+          <w:numId w:val="82"/>
+        </w:numPr>
+      </w:pPr>
+      <w:r>
+        <w:t>Certifique-se de que o código se comporta conforme o esperado em cada cenário.</w:t>
+      </w:r>
+    </w:p>
+    <w:p>
+      <w:pPr>
+        <w:numPr>
+          <w:ilvl w:val="0"/>
+          <w:numId w:val="83"/>
+        </w:numPr>
+      </w:pPr>
+      <w:r>
+        <w:rPr>
+          <w:b/>
+          <w:bCs/>
+        </w:rPr>
+        <w:t>Refatoração:</w:t>
+      </w:r>
+    </w:p>
+    <w:p>
+      <w:pPr>
+        <w:numPr>
+          <w:ilvl w:val="0"/>
+          <w:numId w:val="84"/>
+        </w:numPr>
+      </w:pPr>
+      <w:r>
+        <w:t>Refatore o código para melhorar a legibilidade e a organização.</w:t>
+      </w:r>
+    </w:p>
+    <w:p>
+      <w:pPr>
+        <w:numPr>
+          <w:ilvl w:val="0"/>
+          <w:numId w:val="84"/>
+        </w:numPr>
+      </w:pPr>
+      <w:r>
+        <w:t>Considere a possibilidade de adicionar mais métodos à classe </w:t>
+      </w:r>
+      <w:proofErr w:type="spellStart"/>
+      <w:r>
+        <w:t>Negociacoes</w:t>
+      </w:r>
+      <w:proofErr w:type="spellEnd"/>
+      <w:r>
+        <w:t> para realizar outras operações, como remover uma negociação ou buscar uma negociação específica.</w:t>
+      </w:r>
+    </w:p>
+    <w:p/>
+    <w:p>
+      <w:pPr>
+        <w:rPr>
+          <w:color w:val="EE0000"/>
+        </w:rPr>
+      </w:pPr>
+      <w:r>
+        <w:rPr>
+          <w:color w:val="EE0000"/>
+          <w:highlight w:val="green"/>
+        </w:rPr>
+        <w:t>[~~~~~~~~~~~~~~~~~~~~~~~~~~~~~~~~~~~~~~~~~~~~~~~~~~~~~~~~~~~~~~~~~~~~]</w:t>
+      </w:r>
+    </w:p>
+    <w:p/>
+    <w:p>
+      <w:pPr>
+        <w:numPr>
+          <w:ilvl w:val="0"/>
+          <w:numId w:val="85"/>
+        </w:numPr>
+      </w:pPr>
+      <w:r>
+        <w:rPr>
+          <w:b/>
+          <w:bCs/>
+        </w:rPr>
+        <w:t>Reproduza o código:</w:t>
+      </w:r>
+      <w:r>
+        <w:t> Comece implementando o código exatamente como mostrado na aula. Isso inclui a criação da classe </w:t>
+      </w:r>
+      <w:proofErr w:type="spellStart"/>
+      <w:r>
+        <w:rPr>
+          <w:highlight w:val="green"/>
+        </w:rPr>
+        <w:t>Negociacoes</w:t>
+      </w:r>
+      <w:proofErr w:type="spellEnd"/>
+      <w:r>
+        <w:t>, a propriedade privada </w:t>
+      </w:r>
+      <w:proofErr w:type="spellStart"/>
+      <w:r>
+        <w:rPr>
+          <w:highlight w:val="green"/>
+        </w:rPr>
+        <w:t>negociacoes</w:t>
+      </w:r>
+      <w:proofErr w:type="spellEnd"/>
+      <w:r>
+        <w:t> no </w:t>
+      </w:r>
+      <w:proofErr w:type="spellStart"/>
+      <w:r>
+        <w:rPr>
+          <w:highlight w:val="green"/>
+        </w:rPr>
+        <w:t>negociacao-controller</w:t>
+      </w:r>
+      <w:proofErr w:type="spellEnd"/>
+      <w:r>
+        <w:t>, e a integração do método adiciona.</w:t>
+      </w:r>
+    </w:p>
+    <w:p>
+      <w:pPr>
+        <w:numPr>
+          <w:ilvl w:val="0"/>
+          <w:numId w:val="85"/>
+        </w:numPr>
+      </w:pPr>
+      <w:r>
+        <w:rPr>
+          <w:b/>
+          <w:bCs/>
+        </w:rPr>
+        <w:t>Teste a adição de negociações:</w:t>
+      </w:r>
+      <w:r>
+        <w:t> Adicione algumas negociações através da interface do usuário e verifique se elas estão sendo corretamente armazenadas na lista de negociações. Use o </w:t>
+      </w:r>
+      <w:r>
+        <w:rPr>
+          <w:highlight w:val="green"/>
+        </w:rPr>
+        <w:t>console.log</w:t>
+      </w:r>
+      <w:r>
+        <w:t> para confirmar que a lista está crescendo conforme você adiciona novos itens.</w:t>
+      </w:r>
+    </w:p>
+    <w:p>
+      <w:pPr>
+        <w:numPr>
+          <w:ilvl w:val="0"/>
+          <w:numId w:val="85"/>
+        </w:numPr>
+      </w:pPr>
+      <w:r>
+        <w:rPr>
+          <w:b/>
+          <w:bCs/>
+        </w:rPr>
+        <w:t>Simule a mutação indevida da lista:</w:t>
+      </w:r>
+      <w:r>
+        <w:t> Implemente a linha de código </w:t>
+      </w:r>
+      <w:proofErr w:type="spellStart"/>
+      <w:r>
+        <w:rPr>
+          <w:highlight w:val="green"/>
+        </w:rPr>
+        <w:t>this.negociacoes.lista</w:t>
+      </w:r>
+      <w:proofErr w:type="spellEnd"/>
+      <w:r>
+        <w:rPr>
+          <w:highlight w:val="green"/>
+        </w:rPr>
+        <w:t>().pop();</w:t>
+      </w:r>
+      <w:r>
+        <w:t> para simular a remoção de um item da lista. Observe o comportamento do sistema e confirme se o último elemento da lista está sendo removido, conforme demonstrado na aula.</w:t>
+      </w:r>
+    </w:p>
+    <w:p>
+      <w:pPr>
+        <w:numPr>
+          <w:ilvl w:val="0"/>
+          <w:numId w:val="85"/>
+        </w:numPr>
+      </w:pPr>
+      <w:r>
+        <w:rPr>
+          <w:b/>
+          <w:bCs/>
+        </w:rPr>
+        <w:t>Experimente:</w:t>
+      </w:r>
+      <w:r>
+        <w:t> Tente outras formas de modificar a lista, como </w:t>
+      </w:r>
+      <w:r>
+        <w:rPr>
+          <w:highlight w:val="green"/>
+        </w:rPr>
+        <w:t>shift(), </w:t>
+      </w:r>
+      <w:proofErr w:type="spellStart"/>
+      <w:r>
+        <w:rPr>
+          <w:highlight w:val="green"/>
+        </w:rPr>
+        <w:t>splice</w:t>
+      </w:r>
+      <w:proofErr w:type="spellEnd"/>
+      <w:r>
+        <w:rPr>
+          <w:highlight w:val="green"/>
+        </w:rPr>
+        <w:t>(),</w:t>
+      </w:r>
+      <w:r>
+        <w:t xml:space="preserve"> ou atribuir um novo </w:t>
+      </w:r>
+      <w:proofErr w:type="spellStart"/>
+      <w:r>
+        <w:rPr>
+          <w:highlight w:val="green"/>
+        </w:rPr>
+        <w:t>array</w:t>
+      </w:r>
+      <w:proofErr w:type="spellEnd"/>
+      <w:r>
+        <w:t xml:space="preserve"> diretamente. O objetivo é entender como essas operações afetam a integridade da lista e por que é importante protegê-la contra modificações externas.</w:t>
+      </w:r>
+    </w:p>
+    <w:p/>
+    <w:p>
+      <w:pPr>
+        <w:pStyle w:val="Ttulo2"/>
+      </w:pPr>
+      <w:r>
+        <w:t>Evitando a mutabilidade da lista</w:t>
+      </w:r>
+    </w:p>
+    <w:tbl>
+      <w:tblPr>
+        <w:tblStyle w:val="Tabelacomgrade"/>
+        <w:tblW w:w="0" w:type="auto"/>
+        <w:tblLook w:val="04A0" w:firstRow="1" w:lastRow="0" w:firstColumn="1" w:lastColumn="0" w:noHBand="0" w:noVBand="1"/>
+      </w:tblPr>
+      <w:tblGrid>
+        <w:gridCol w:w="8494"/>
+      </w:tblGrid>
+      <w:tr>
+        <w:tc>
+          <w:tcPr>
+            <w:tcW w:w="8494" w:type="dxa"/>
+          </w:tcPr>
+          <w:p>
+            <w:r>
+              <w:t>Na verdade, o problema não é diretamente o pop em si, mas sim o fato de que o método lista estava retornando uma referência direta para a lista de negociações original. Isso significa que qualquer modificação feita nessa lista retornada (como usar o pop para remover um item) afetaria a lista original dentro da classe </w:t>
+            </w:r>
+            <w:proofErr w:type="spellStart"/>
+            <w:r>
+              <w:t>Negociacao</w:t>
+            </w:r>
+            <w:proofErr w:type="spellEnd"/>
+            <w:r>
+              <w:t>.</w:t>
+            </w:r>
+          </w:p>
+          <w:p>
+            <w:r>
+              <w:t xml:space="preserve">Para evitar isso, a solução apresentada na aula é </w:t>
+            </w:r>
+            <w:proofErr w:type="gramStart"/>
+            <w:r>
+              <w:t>criar uma nova</w:t>
+            </w:r>
+            <w:proofErr w:type="gramEnd"/>
+            <w:r>
+              <w:t xml:space="preserve"> lista, uma cópia da lista original, utilizando o Spread </w:t>
+            </w:r>
+            <w:proofErr w:type="spellStart"/>
+            <w:r>
+              <w:t>Operator</w:t>
+            </w:r>
+            <w:proofErr w:type="spellEnd"/>
+            <w:r>
+              <w:t xml:space="preserve"> (...). Dessa forma, o método lista retorna uma nova referência para essa cópia, e as modificações feitas nessa cópia não afetam a lista original.</w:t>
+            </w:r>
+          </w:p>
+          <w:p>
+            <w:r>
+              <w:t>Em resumo:</w:t>
+            </w:r>
+          </w:p>
+          <w:p>
+            <w:pPr>
+              <w:numPr>
+                <w:ilvl w:val="0"/>
+                <w:numId w:val="86"/>
+              </w:numPr>
+            </w:pPr>
+            <w:r>
+              <w:rPr>
+                <w:b/>
+                <w:bCs/>
+              </w:rPr>
+              <w:t>Antes:</w:t>
+            </w:r>
+            <w:r>
+              <w:t> lista retornava a lista original → Modificações afetam a lista original.</w:t>
+            </w:r>
+          </w:p>
+          <w:p>
+            <w:pPr>
+              <w:numPr>
+                <w:ilvl w:val="0"/>
+                <w:numId w:val="86"/>
+              </w:numPr>
+            </w:pPr>
+            <w:r>
+              <w:rPr>
+                <w:b/>
+                <w:bCs/>
+              </w:rPr>
+              <w:t>Depois:</w:t>
+            </w:r>
+            <w:r>
+              <w:t> lista retorna uma cópia da lista original → Modificações não afetam a lista original.</w:t>
+            </w:r>
+          </w:p>
+        </w:tc>
+      </w:tr>
+    </w:tbl>
+    <w:p>
+      <w:r>
+        <w:lastRenderedPageBreak/>
+        <w:t>Nesta aula, o instrutor explica sobre a importância de evitar a mutabilidade da lista de negociações em um modelo de dados.</w:t>
+      </w:r>
+    </w:p>
+    <w:p>
+      <w:r>
+        <w:t>Quando o método lista retorna uma lista de negociações, ele está retornando uma referência para a lista encapsulada dentro da negociação. Isso significa que qualquer modificação feita nessa lista afetará a lista original, comprometendo o encapsulamento.</w:t>
+      </w:r>
+    </w:p>
+    <w:p>
+      <w:r>
+        <w:t xml:space="preserve">Para resolver esse problema, o instrutor sugere </w:t>
+      </w:r>
+      <w:proofErr w:type="gramStart"/>
+      <w:r>
+        <w:t>criar uma nova</w:t>
+      </w:r>
+      <w:proofErr w:type="gramEnd"/>
+      <w:r>
+        <w:t xml:space="preserve"> referência para a lista, utilizando o </w:t>
+      </w:r>
+      <w:r>
+        <w:rPr>
+          <w:highlight w:val="green"/>
+        </w:rPr>
+        <w:t xml:space="preserve">Spread </w:t>
+      </w:r>
+      <w:proofErr w:type="spellStart"/>
+      <w:r>
+        <w:rPr>
+          <w:highlight w:val="green"/>
+        </w:rPr>
+        <w:t>Operator</w:t>
+      </w:r>
+      <w:proofErr w:type="spellEnd"/>
+      <w:r>
+        <w:t xml:space="preserve"> para copiar os itens da lista original para a nova lista. Dessa forma, qualquer modificação feita na lista retornada não afetará a lista original.</w:t>
+      </w:r>
+    </w:p>
+    <w:p>
+      <w:r>
+        <w:t>O instrutor demonstra como implementar essa solução e testa para garantir que a lista original não seja mutada.</w:t>
+      </w:r>
+    </w:p>
+    <w:p>
+      <w:r>
+        <w:t>Por fim, ele questiona se o TypeScript oferece alguma alternativa melhor para resolver esse tipo de problema, preparando o terreno para o próximo vídeo.</w:t>
+      </w:r>
+    </w:p>
+    <w:tbl>
+      <w:tblPr>
+        <w:tblStyle w:val="Tabelacomgrade"/>
+        <w:tblW w:w="0" w:type="auto"/>
+        <w:tblLook w:val="04A0" w:firstRow="1" w:lastRow="0" w:firstColumn="1" w:lastColumn="0" w:noHBand="0" w:noVBand="1"/>
+      </w:tblPr>
+      <w:tblGrid>
+        <w:gridCol w:w="8494"/>
+      </w:tblGrid>
+      <w:tr>
+        <w:tc>
+          <w:tcPr>
+            <w:tcW w:w="8494" w:type="dxa"/>
+          </w:tcPr>
+          <w:p>
+            <w:r>
+              <w:t>Em JavaScript e TypeScript, o </w:t>
+            </w:r>
+            <w:proofErr w:type="spellStart"/>
+            <w:r>
+              <w:rPr>
+                <w:highlight w:val="green"/>
+              </w:rPr>
+              <w:t>this</w:t>
+            </w:r>
+            <w:proofErr w:type="spellEnd"/>
+            <w:r>
+              <w:t xml:space="preserve"> é uma palavra-chave que se refere ao contexto de execução atual. Em outras palavras, ele aponta para o objeto ao qual a função ou método pertence </w:t>
+            </w:r>
+            <w:proofErr w:type="gramStart"/>
+            <w:r>
+              <w:t>no momento em que</w:t>
+            </w:r>
+            <w:proofErr w:type="gramEnd"/>
+            <w:r>
+              <w:t xml:space="preserve"> é executado.</w:t>
+            </w:r>
+          </w:p>
+          <w:p>
+            <w:r>
+              <w:t>O uso do </w:t>
+            </w:r>
+            <w:proofErr w:type="spellStart"/>
+            <w:r>
+              <w:rPr>
+                <w:highlight w:val="green"/>
+              </w:rPr>
+              <w:t>this</w:t>
+            </w:r>
+            <w:proofErr w:type="spellEnd"/>
+            <w:r>
+              <w:t> é fundamental para acessar e manipular as propriedades e métodos do objeto dentro de seu próprio escopo. Ele permite que você se refira ao objeto atual sem precisar conhecê-lo explicitamente.</w:t>
+            </w:r>
+          </w:p>
+          <w:p>
+            <w:r>
+              <w:rPr>
+                <w:b/>
+                <w:bCs/>
+              </w:rPr>
+              <w:t>Quando usar </w:t>
+            </w:r>
+            <w:proofErr w:type="spellStart"/>
+            <w:r>
+              <w:rPr>
+                <w:b/>
+                <w:bCs/>
+              </w:rPr>
+              <w:t>this</w:t>
+            </w:r>
+            <w:proofErr w:type="spellEnd"/>
+            <w:r>
+              <w:rPr>
+                <w:b/>
+                <w:bCs/>
+              </w:rPr>
+              <w:t>:</w:t>
+            </w:r>
+          </w:p>
+          <w:p>
+            <w:pPr>
+              <w:numPr>
+                <w:ilvl w:val="0"/>
+                <w:numId w:val="87"/>
+              </w:numPr>
+            </w:pPr>
+            <w:r>
+              <w:rPr>
+                <w:b/>
+                <w:bCs/>
+              </w:rPr>
+              <w:t>Dentro de métodos de objetos:</w:t>
+            </w:r>
+            <w:r>
+              <w:t> Para acessar as propriedades e outros métodos do próprio objeto.</w:t>
+            </w:r>
+          </w:p>
+          <w:p>
+            <w:pPr>
+              <w:numPr>
+                <w:ilvl w:val="0"/>
+                <w:numId w:val="87"/>
+              </w:numPr>
+            </w:pPr>
+            <w:r>
+              <w:rPr>
+                <w:b/>
+                <w:bCs/>
+              </w:rPr>
+              <w:t xml:space="preserve">Em </w:t>
+            </w:r>
+            <w:proofErr w:type="spellStart"/>
+            <w:r>
+              <w:rPr>
+                <w:b/>
+                <w:bCs/>
+              </w:rPr>
+              <w:t>constru</w:t>
+            </w:r>
+            <w:proofErr w:type="spellEnd"/>
+          </w:p>
+          <w:p>
+            <w:pPr>
+              <w:numPr>
+                <w:ilvl w:val="0"/>
+                <w:numId w:val="87"/>
+              </w:numPr>
+            </w:pPr>
+          </w:p>
+          <w:p>
+            <w:pPr>
+              <w:numPr>
+                <w:ilvl w:val="0"/>
+                <w:numId w:val="87"/>
+              </w:numPr>
+            </w:pPr>
+            <w:r>
+              <w:rPr>
+                <w:b/>
+                <w:bCs/>
+              </w:rPr>
+              <w:t>tores de classes:</w:t>
+            </w:r>
+            <w:r>
+              <w:t> Para inicializar as propriedades do objeto que está sendo criado.</w:t>
+            </w:r>
+          </w:p>
+          <w:p>
+            <w:pPr>
+              <w:numPr>
+                <w:ilvl w:val="0"/>
+                <w:numId w:val="87"/>
+              </w:numPr>
+            </w:pPr>
+            <w:r>
+              <w:rPr>
+                <w:b/>
+                <w:bCs/>
+              </w:rPr>
+              <w:t>Em funções que são chamadas como métodos de objetos:</w:t>
+            </w:r>
+            <w:r>
+              <w:t> O </w:t>
+            </w:r>
+            <w:proofErr w:type="spellStart"/>
+            <w:r>
+              <w:t>this</w:t>
+            </w:r>
+            <w:proofErr w:type="spellEnd"/>
+            <w:r>
+              <w:t> se refere ao objeto que chamou a função.</w:t>
+            </w:r>
+          </w:p>
+          <w:p>
+            <w:r>
+              <w:rPr>
+                <w:b/>
+                <w:bCs/>
+              </w:rPr>
+              <w:t>Analogia:</w:t>
+            </w:r>
+          </w:p>
+          <w:p>
+            <w:r>
+              <w:t>Imagine que você está em uma sala de aula e quer se referir a si mesmo. Em vez de dizer seu nome, você pode simplesmente dizer "eu". O </w:t>
+            </w:r>
+            <w:proofErr w:type="spellStart"/>
+            <w:r>
+              <w:t>this</w:t>
+            </w:r>
+            <w:proofErr w:type="spellEnd"/>
+            <w:r>
+              <w:t> é como o "eu" dentro de um objeto, permitindo que ele se refira a si mesmo sem precisar saber seu nome.</w:t>
+            </w:r>
+          </w:p>
+          <w:p>
+            <w:r>
+              <w:rPr>
+                <w:b/>
+                <w:bCs/>
+              </w:rPr>
+              <w:t>Dica:</w:t>
+            </w:r>
+          </w:p>
+          <w:p>
+            <w:r>
+              <w:t>O valor de </w:t>
+            </w:r>
+            <w:proofErr w:type="spellStart"/>
+            <w:r>
+              <w:t>this</w:t>
+            </w:r>
+            <w:proofErr w:type="spellEnd"/>
+            <w:r>
+              <w:t> pode variar dependendo de como a função é chamada. Em alguns casos, ele pode se referir ao objeto global (</w:t>
+            </w:r>
+            <w:proofErr w:type="spellStart"/>
+            <w:r>
+              <w:t>window</w:t>
+            </w:r>
+            <w:proofErr w:type="spellEnd"/>
+            <w:r>
+              <w:t xml:space="preserve"> no navegador, global no Node.js) ou ser </w:t>
+            </w:r>
+            <w:proofErr w:type="spellStart"/>
+            <w:r>
+              <w:t>undefined</w:t>
+            </w:r>
+            <w:proofErr w:type="spellEnd"/>
+            <w:r>
+              <w:t> em modo estrito.</w:t>
+            </w:r>
+          </w:p>
+          <w:p>
+            <w:r>
+              <w:t>Como a aula não aborda diretamente o uso do </w:t>
+            </w:r>
+            <w:proofErr w:type="spellStart"/>
+            <w:r>
+              <w:t>this</w:t>
+            </w:r>
+            <w:proofErr w:type="spellEnd"/>
+            <w:r>
+              <w:t>, sugiro que você consulte a documentação do TypeScript ou outros recursos online para se aprofundar nesse conceito.</w:t>
+            </w:r>
+          </w:p>
+          <w:p/>
+        </w:tc>
+      </w:tr>
+    </w:tbl>
+    <w:p/>
+    <w:p/>
+    <w:p/>
+    <w:p/>
+    <w:p/>
+    <w:p>
+      <w:r>
+        <w:lastRenderedPageBreak/>
+        <w:t xml:space="preserve">Ao trabalhar com TypeScript, é possível criar </w:t>
+      </w:r>
+      <w:proofErr w:type="spellStart"/>
+      <w:r>
+        <w:t>arrays</w:t>
+      </w:r>
+      <w:proofErr w:type="spellEnd"/>
+      <w:r>
+        <w:t xml:space="preserve"> cujos elementos não podem ser modificados após a sua criação. Isso é útil em situações </w:t>
+      </w:r>
+      <w:proofErr w:type="gramStart"/>
+      <w:r>
+        <w:t>onde</w:t>
+      </w:r>
+      <w:proofErr w:type="gramEnd"/>
+      <w:r>
+        <w:t xml:space="preserve"> você deseja garantir a imutabilidade dos dados, prevenindo a adição ou remoção de itens do </w:t>
+      </w:r>
+      <w:proofErr w:type="spellStart"/>
+      <w:r>
+        <w:t>array</w:t>
+      </w:r>
+      <w:proofErr w:type="spellEnd"/>
+      <w:r>
+        <w:t xml:space="preserve"> por outras partes do código. Essa prática pode aumentar a segurança e previsibilidade do código, evitando modificações inesperadas em </w:t>
+      </w:r>
+      <w:proofErr w:type="spellStart"/>
+      <w:r>
+        <w:t>arrays</w:t>
+      </w:r>
+      <w:proofErr w:type="spellEnd"/>
+      <w:r>
+        <w:t xml:space="preserve"> que devem permanecer constantes.</w:t>
+      </w:r>
+    </w:p>
+    <w:p>
+      <w:r>
+        <w:t xml:space="preserve">Com base nisso, qual trecho de código pode nos ajudar a declarar um </w:t>
+      </w:r>
+      <w:proofErr w:type="spellStart"/>
+      <w:r>
+        <w:t>array</w:t>
+      </w:r>
+      <w:proofErr w:type="spellEnd"/>
+      <w:r>
+        <w:t xml:space="preserve"> em TypeScript de modo que não permita a remoção ou inclusão de novos itens?</w:t>
+      </w:r>
+    </w:p>
+    <w:p>
+      <w:r>
+        <w:drawing>
+          <wp:inline distT="0" distB="0" distL="0" distR="0" wp14:anchorId="65545466" wp14:editId="3ABFB366">
+            <wp:extent cx="5400040" cy="1207770"/>
+            <wp:effectExtent l="0" t="0" r="0" b="0"/>
+            <wp:docPr id="2007988544" name="Imagem 1" descr="Tela de celular com aplicativo aberto&#10;&#10;O conteúdo gerado por IA pode estar incorreto."/>
+            <wp:cNvGraphicFramePr>
+              <a:graphicFrameLocks xmlns:a="http://schemas.openxmlformats.org/drawingml/2006/main" noChangeAspect="1"/>
+            </wp:cNvGraphicFramePr>
+            <a:graphic xmlns:a="http://schemas.openxmlformats.org/drawingml/2006/main">
+              <a:graphicData uri="http://schemas.openxmlformats.org/drawingml/2006/picture">
+                <pic:pic xmlns:pic="http://schemas.openxmlformats.org/drawingml/2006/picture">
+                  <pic:nvPicPr>
+                    <pic:cNvPr id="2007988544" name="Imagem 1" descr="Tela de celular com aplicativo aberto&#10;&#10;O conteúdo gerado por IA pode estar incorreto."/>
+                    <pic:cNvPicPr/>
+                  </pic:nvPicPr>
+                  <pic:blipFill>
+                    <a:blip r:embed="rId14"/>
+                    <a:stretch>
+                      <a:fillRect/>
+                    </a:stretch>
+                  </pic:blipFill>
+                  <pic:spPr>
+                    <a:xfrm>
+                      <a:off x="0" y="0"/>
+                      <a:ext cx="5400040" cy="1207770"/>
+                    </a:xfrm>
+                    <a:prstGeom prst="rect">
+                      <a:avLst/>
+                    </a:prstGeom>
+                  </pic:spPr>
+                </pic:pic>
+              </a:graphicData>
+            </a:graphic>
+          </wp:inline>
+        </w:drawing>
+      </w:r>
+    </w:p>
+    <w:p>
+      <w:r>
+        <w:t>REVISAO</w:t>
+      </w:r>
+    </w:p>
+    <w:tbl>
+      <w:tblPr>
+        <w:tblStyle w:val="Tabelacomgrade"/>
+        <w:tblW w:w="0" w:type="auto"/>
+        <w:tblLook w:val="04A0" w:firstRow="1" w:lastRow="0" w:firstColumn="1" w:lastColumn="0" w:noHBand="0" w:noVBand="1"/>
+      </w:tblPr>
+      <w:tblGrid>
+        <w:gridCol w:w="8494"/>
+      </w:tblGrid>
+      <w:tr>
+        <w:tc>
+          <w:tcPr>
+            <w:tcW w:w="8494" w:type="dxa"/>
+          </w:tcPr>
+          <w:p>
+            <w:r>
+              <w:t>[00:00</w:t>
+            </w:r>
+            <w:proofErr w:type="gramStart"/>
+            <w:r>
+              <w:t>] Vamos</w:t>
+            </w:r>
+            <w:proofErr w:type="gramEnd"/>
+            <w:r>
+              <w:t xml:space="preserve"> fazer uma revisão do que vimos neste capítulo. A primeira coisa que vimos foi a necessidade de fazer a modelagem da classe negociações, no plural, para que eu garanta que durante o ciclo de vida da minha aplicação eu só posso adicionar novas negociações em uma lista e que ninguém pode, após adicionar, alterar essa lista, novas negociações ou remover.</w:t>
+            </w:r>
+          </w:p>
+          <w:p>
+            <w:r>
+              <w:t>[00:30</w:t>
+            </w:r>
+            <w:proofErr w:type="gramStart"/>
+            <w:r>
+              <w:t>] Nós</w:t>
+            </w:r>
+            <w:proofErr w:type="gramEnd"/>
+            <w:r>
+              <w:t xml:space="preserve"> implementamos, nós vimos durante toda essa implementação a questão dos </w:t>
+            </w:r>
+            <w:proofErr w:type="spellStart"/>
+            <w:r>
+              <w:rPr>
+                <w:i/>
+                <w:iCs/>
+              </w:rPr>
+              <w:t>generics</w:t>
+            </w:r>
+            <w:proofErr w:type="spellEnd"/>
+            <w:r>
+              <w:t xml:space="preserve"> porque quando </w:t>
+            </w:r>
+            <w:proofErr w:type="spellStart"/>
+            <w:r>
+              <w:t>tipamos</w:t>
+            </w:r>
+            <w:proofErr w:type="spellEnd"/>
+            <w:r>
+              <w:t xml:space="preserve"> um </w:t>
+            </w:r>
+            <w:proofErr w:type="spellStart"/>
+            <w:r>
+              <w:rPr>
+                <w:i/>
+                <w:iCs/>
+              </w:rPr>
+              <w:t>array</w:t>
+            </w:r>
+            <w:proofErr w:type="spellEnd"/>
+            <w:r>
+              <w:t> em TypeScript por padrão ele adota o tipo </w:t>
+            </w:r>
+            <w:proofErr w:type="spellStart"/>
+            <w:r>
+              <w:rPr>
+                <w:i/>
+                <w:iCs/>
+              </w:rPr>
+              <w:t>any</w:t>
+            </w:r>
+            <w:proofErr w:type="spellEnd"/>
+            <w:r>
+              <w:t>, isso significa que você pode adicionar qualquer coisa dentro dele.</w:t>
+            </w:r>
+          </w:p>
+          <w:p>
+            <w:r>
+              <w:t>[00:46</w:t>
+            </w:r>
+            <w:proofErr w:type="gramStart"/>
+            <w:r>
+              <w:t>] Como</w:t>
+            </w:r>
+            <w:proofErr w:type="gramEnd"/>
+            <w:r>
+              <w:t xml:space="preserve"> estamos com a configuração de </w:t>
+            </w:r>
+            <w:proofErr w:type="spellStart"/>
+            <w:r>
+              <w:t>noimplicitany</w:t>
+            </w:r>
+            <w:proofErr w:type="spellEnd"/>
+            <w:r>
+              <w:t>, precisamos especificar para esse tipo </w:t>
+            </w:r>
+            <w:proofErr w:type="spellStart"/>
+            <w:r>
+              <w:rPr>
+                <w:i/>
+                <w:iCs/>
+              </w:rPr>
+              <w:t>array</w:t>
+            </w:r>
+            <w:proofErr w:type="spellEnd"/>
+            <w:r>
+              <w:t> qual é o tipo de dado que ele carrega. E isso nós fizemos através do </w:t>
+            </w:r>
+            <w:proofErr w:type="spellStart"/>
+            <w:r>
+              <w:rPr>
+                <w:i/>
+                <w:iCs/>
+              </w:rPr>
+              <w:t>generics</w:t>
+            </w:r>
+            <w:proofErr w:type="spellEnd"/>
+            <w:r>
+              <w:t>, se eu passar o mouse aqui em cima do </w:t>
+            </w:r>
+            <w:proofErr w:type="spellStart"/>
+            <w:r>
+              <w:rPr>
+                <w:i/>
+                <w:iCs/>
+              </w:rPr>
+              <w:t>array</w:t>
+            </w:r>
+            <w:proofErr w:type="spellEnd"/>
+            <w:r>
+              <w:t> vemos que na definição do TypeScript esse método é um tipo </w:t>
+            </w:r>
+            <w:proofErr w:type="spellStart"/>
+            <w:r>
+              <w:rPr>
+                <w:i/>
+                <w:iCs/>
+              </w:rPr>
+              <w:t>array</w:t>
+            </w:r>
+            <w:proofErr w:type="spellEnd"/>
+            <w:r>
+              <w:t> onde eu tenho abre e fecha colchetes, sinal de maior e menor, eu chamo isso de diamante e um T, de tipo. Isso indica que para você usar esse tipo você precisa especificar um segundo tipo.</w:t>
+            </w:r>
+          </w:p>
+          <w:p>
+            <w:r>
+              <w:t>[01:22] O que é esse segundo tipo? É o conteúdo que esse </w:t>
+            </w:r>
+            <w:proofErr w:type="spellStart"/>
+            <w:r>
+              <w:rPr>
+                <w:i/>
+                <w:iCs/>
+              </w:rPr>
+              <w:t>array</w:t>
+            </w:r>
+            <w:proofErr w:type="spellEnd"/>
+            <w:r>
+              <w:t> carrega. Por que isso é importante? Porque primeiro o tipo </w:t>
+            </w:r>
+            <w:proofErr w:type="spellStart"/>
+            <w:r>
+              <w:rPr>
+                <w:i/>
+                <w:iCs/>
+              </w:rPr>
+              <w:t>array</w:t>
+            </w:r>
+            <w:proofErr w:type="spellEnd"/>
+            <w:r>
+              <w:t> permite que sua ideia quando é bem integrada com o TypeScript só faça o </w:t>
+            </w:r>
+            <w:r>
+              <w:rPr>
+                <w:i/>
+                <w:iCs/>
+              </w:rPr>
+              <w:t>autocomplete</w:t>
+            </w:r>
+            <w:r>
+              <w:t> de métodos e operações que um </w:t>
+            </w:r>
+            <w:proofErr w:type="spellStart"/>
+            <w:r>
+              <w:rPr>
+                <w:i/>
+                <w:iCs/>
+              </w:rPr>
+              <w:t>array</w:t>
+            </w:r>
+            <w:proofErr w:type="spellEnd"/>
+            <w:r>
+              <w:t> tem, mas quando você extrai um dado desse </w:t>
+            </w:r>
+            <w:proofErr w:type="spellStart"/>
+            <w:r>
+              <w:rPr>
+                <w:i/>
+                <w:iCs/>
+              </w:rPr>
+              <w:t>array</w:t>
+            </w:r>
+            <w:proofErr w:type="spellEnd"/>
+            <w:r>
+              <w:t>, quando você usa esse </w:t>
+            </w:r>
+            <w:proofErr w:type="spellStart"/>
+            <w:r>
+              <w:rPr>
+                <w:i/>
+                <w:iCs/>
+              </w:rPr>
+              <w:t>generic</w:t>
+            </w:r>
+            <w:proofErr w:type="spellEnd"/>
+            <w:r>
+              <w:t> aqui, você permite que o TypeScript infira dentro de uma lista que esse </w:t>
+            </w:r>
+            <w:proofErr w:type="spellStart"/>
+            <w:r>
+              <w:rPr>
+                <w:i/>
+                <w:iCs/>
+              </w:rPr>
+              <w:t>array</w:t>
+            </w:r>
+            <w:proofErr w:type="spellEnd"/>
+            <w:r>
+              <w:t> é do tipo negociação e só as operações de negociações podem ser feitas.</w:t>
+            </w:r>
+          </w:p>
+          <w:p>
+            <w:r>
+              <w:t>[01:52</w:t>
+            </w:r>
+            <w:proofErr w:type="gramStart"/>
+            <w:r>
+              <w:t>] Inclusive</w:t>
+            </w:r>
+            <w:proofErr w:type="gramEnd"/>
+            <w:r>
+              <w:t>, você só vai poder adicionar dentro dessa lista de objetos do tipo negociação. Isso é muito interessante porque evita uma confusão de você ter um </w:t>
+            </w:r>
+            <w:proofErr w:type="spellStart"/>
+            <w:r>
+              <w:rPr>
+                <w:i/>
+                <w:iCs/>
+              </w:rPr>
+              <w:t>array</w:t>
+            </w:r>
+            <w:proofErr w:type="spellEnd"/>
+            <w:r>
+              <w:t> onde você pode colocar qualquer coisa lá dentro.</w:t>
+            </w:r>
+          </w:p>
+          <w:p>
+            <w:r>
+              <w:t>[02:08</w:t>
+            </w:r>
+            <w:proofErr w:type="gramStart"/>
+            <w:r>
+              <w:t>] Nós</w:t>
+            </w:r>
+            <w:proofErr w:type="gramEnd"/>
+            <w:r>
+              <w:t xml:space="preserve"> vimos também que por mais tenhamos tentado blindar a nossa lista de negociações encapsulada dentro de negociações, estamos vendo aqui que isso não foi suficiente porque quando estou pedindo para o método lista de negociações eu estou retornando uma lista de negociações que aponta para a mesma referência de memória para essa lista daqui.</w:t>
+            </w:r>
+          </w:p>
+          <w:p>
+            <w:r>
+              <w:t>[02:35</w:t>
+            </w:r>
+            <w:proofErr w:type="gramStart"/>
+            <w:r>
+              <w:t>] Significa</w:t>
+            </w:r>
+            <w:proofErr w:type="gramEnd"/>
+            <w:r>
+              <w:t xml:space="preserve"> que o ato de eu pegar essa lista, qualquer coisa que eu faça com essa lista eu estou modificando a minha lista guardada por negociações.</w:t>
+            </w:r>
+          </w:p>
+          <w:p>
+            <w:r>
+              <w:t>[02:47] A primeira solução que nós vimos foi recusar o </w:t>
+            </w:r>
+            <w:proofErr w:type="spellStart"/>
+            <w:r>
+              <w:t>exped</w:t>
+            </w:r>
+            <w:proofErr w:type="spellEnd"/>
+            <w:r>
+              <w:t xml:space="preserve"> </w:t>
+            </w:r>
+            <w:proofErr w:type="spellStart"/>
+            <w:r>
+              <w:t>operator</w:t>
+            </w:r>
+            <w:proofErr w:type="spellEnd"/>
+            <w:r>
+              <w:t xml:space="preserve"> e retornar uma nova lista com os itens da lista original que temos. Porém, o TypeScript possui </w:t>
+            </w:r>
+            <w:r>
+              <w:lastRenderedPageBreak/>
+              <w:t>o </w:t>
+            </w:r>
+            <w:proofErr w:type="spellStart"/>
+            <w:r>
+              <w:t>ReadOnlyarray</w:t>
+            </w:r>
+            <w:proofErr w:type="spellEnd"/>
+            <w:r>
+              <w:t>, esse tipo indica que toda vez que você retornar esse tipo os métodos que mudam o </w:t>
+            </w:r>
+            <w:proofErr w:type="spellStart"/>
+            <w:r>
+              <w:rPr>
+                <w:i/>
+                <w:iCs/>
+              </w:rPr>
+              <w:t>array</w:t>
+            </w:r>
+            <w:proofErr w:type="spellEnd"/>
+            <w:r>
+              <w:t> não estarão disponíveis em tempo de compilação.</w:t>
+            </w:r>
+          </w:p>
+          <w:p>
+            <w:r>
+              <w:t>[03:13</w:t>
+            </w:r>
+            <w:proofErr w:type="gramStart"/>
+            <w:r>
+              <w:t>] Isso</w:t>
+            </w:r>
+            <w:proofErr w:type="gramEnd"/>
+            <w:r>
+              <w:t xml:space="preserve"> significa que se eu for lá para o meu </w:t>
+            </w:r>
+            <w:proofErr w:type="spellStart"/>
+            <w:r>
+              <w:t>controller</w:t>
+            </w:r>
+            <w:proofErr w:type="spellEnd"/>
+            <w:r>
+              <w:t> e tentar agora na lista que eu peguei fazer </w:t>
+            </w:r>
+            <w:proofErr w:type="spellStart"/>
+            <w:r>
+              <w:t>this.negociacoes.lista</w:t>
+            </w:r>
+            <w:proofErr w:type="spellEnd"/>
+            <w:r>
+              <w:t>().pop; não vai aparecer, você está garantindo que o desenvolvedor não vai cometer a gafe.</w:t>
+            </w:r>
+          </w:p>
+          <w:p>
+            <w:r>
+              <w:t xml:space="preserve">[03:33] E se o desenvolvedor </w:t>
+            </w:r>
+            <w:proofErr w:type="gramStart"/>
+            <w:r>
+              <w:t>ver</w:t>
+            </w:r>
+            <w:proofErr w:type="gramEnd"/>
+            <w:r>
+              <w:t xml:space="preserve"> isso e falar: "Ué, por que eu não posso remover?" Ele vai perguntar para o desenvolvedor, vai olhar a documentação e vai ver que por uma questão de especificação ninguém pode adicionar e remover itens dessa lista.</w:t>
+            </w:r>
+          </w:p>
+          <w:p>
+            <w:r>
+              <w:t>[03:54</w:t>
+            </w:r>
+            <w:proofErr w:type="gramStart"/>
+            <w:r>
+              <w:t>] Isso</w:t>
+            </w:r>
+            <w:proofErr w:type="gramEnd"/>
+            <w:r>
+              <w:t xml:space="preserve"> é importante para garantirmos que estamos materializando as regras da especificação do nosso modelo e o nosso código. E pelo que podemos ver até agora, parece que o JavaScript tem recursos que tornam mais fácil essa materialização da modelagem de algo do mundo real dentro do nosso código para seguir regras impedindo que o desenvolvedor faça operações que a própria definição da classe não permite que seja feita.</w:t>
+            </w:r>
+          </w:p>
+          <w:p>
+            <w:r>
+              <w:t>[04:24</w:t>
+            </w:r>
+            <w:proofErr w:type="gramStart"/>
+            <w:r>
+              <w:t>] Ficou</w:t>
+            </w:r>
+            <w:proofErr w:type="gramEnd"/>
+            <w:r>
+              <w:t xml:space="preserve"> claro? Está aí uma revisão, vimos sobre </w:t>
+            </w:r>
+            <w:proofErr w:type="spellStart"/>
+            <w:r>
+              <w:rPr>
+                <w:i/>
+                <w:iCs/>
+              </w:rPr>
+              <w:t>arrays</w:t>
+            </w:r>
+            <w:proofErr w:type="spellEnd"/>
+            <w:r>
+              <w:t>, tipagem e </w:t>
+            </w:r>
+            <w:proofErr w:type="spellStart"/>
+            <w:r>
+              <w:rPr>
+                <w:i/>
+                <w:iCs/>
+              </w:rPr>
+              <w:t>generics</w:t>
+            </w:r>
+            <w:proofErr w:type="spellEnd"/>
+            <w:r>
+              <w:t>. Uma coisa a notar é o seguinte, essa lista é uma lista de negociações, aqui qual é o tipo negociação, mas eu estou retornando essa mesma lista como </w:t>
+            </w:r>
+            <w:proofErr w:type="spellStart"/>
+            <w:r>
+              <w:t>Readonly</w:t>
+            </w:r>
+            <w:proofErr w:type="spellEnd"/>
+            <w:r>
+              <w:t>, eu posso fazer isso.</w:t>
+            </w:r>
+          </w:p>
+          <w:p>
+            <w:r>
+              <w:t>[04:49] O que eu não posso é usar um outro tipo aqui porque não vai ser </w:t>
+            </w:r>
+            <w:proofErr w:type="spellStart"/>
+            <w:r>
+              <w:rPr>
+                <w:i/>
+                <w:iCs/>
+              </w:rPr>
+              <w:t>array</w:t>
+            </w:r>
+            <w:proofErr w:type="spellEnd"/>
+            <w:r>
+              <w:t>, mas o </w:t>
+            </w:r>
+            <w:proofErr w:type="spellStart"/>
+            <w:r>
+              <w:t>readonly</w:t>
+            </w:r>
+            <w:proofErr w:type="spellEnd"/>
+            <w:r>
+              <w:t> e o </w:t>
+            </w:r>
+            <w:proofErr w:type="spellStart"/>
+            <w:r>
+              <w:rPr>
+                <w:i/>
+                <w:iCs/>
+              </w:rPr>
+              <w:t>array</w:t>
+            </w:r>
+            <w:proofErr w:type="spellEnd"/>
+            <w:r>
+              <w:t> são intercambiáveis, você pode utilizá-los onde tem um você pode usar o outro, não há problema nenhum por mais que eu esteja retornando um </w:t>
+            </w:r>
+            <w:proofErr w:type="spellStart"/>
+            <w:r>
+              <w:rPr>
+                <w:i/>
+                <w:iCs/>
+              </w:rPr>
+              <w:t>array</w:t>
+            </w:r>
+            <w:proofErr w:type="spellEnd"/>
+            <w:r>
+              <w:t> de negociação e o tipo do retorno seja </w:t>
+            </w:r>
+            <w:proofErr w:type="spellStart"/>
+            <w:r>
+              <w:t>readonlyarray</w:t>
+            </w:r>
+            <w:proofErr w:type="spellEnd"/>
+            <w:r>
+              <w:t>.</w:t>
+            </w:r>
+          </w:p>
+          <w:p/>
+        </w:tc>
+      </w:tr>
+    </w:tbl>
     <w:p/>
     <w:sectPr>
       <w:pgSz w:w="11906" w:h="16838"/>
@@ -11511,6 +13021,304 @@
     </w:lvl>
   </w:abstractNum>
   <w:abstractNum w:abstractNumId="3" w15:restartNumberingAfterBreak="0">
+    <w:nsid w:val="02285890"/>
+    <w:multiLevelType w:val="multilevel"/>
+    <w:tmpl w:val="99920EBC"/>
+    <w:lvl w:ilvl="0">
+      <w:start w:val="1"/>
+      <w:numFmt w:val="bullet"/>
+      <w:lvlText w:val=""/>
+      <w:lvlJc w:val="left"/>
+      <w:pPr>
+        <w:tabs>
+          <w:tab w:val="num" w:pos="720"/>
+        </w:tabs>
+        <w:ind w:left="720" w:hanging="360"/>
+      </w:pPr>
+      <w:rPr>
+        <w:rFonts w:ascii="Symbol" w:hAnsi="Symbol" w:hint="default"/>
+        <w:sz w:val="20"/>
+      </w:rPr>
+    </w:lvl>
+    <w:lvl w:ilvl="1" w:tentative="1">
+      <w:start w:val="1"/>
+      <w:numFmt w:val="bullet"/>
+      <w:lvlText w:val="o"/>
+      <w:lvlJc w:val="left"/>
+      <w:pPr>
+        <w:tabs>
+          <w:tab w:val="num" w:pos="1440"/>
+        </w:tabs>
+        <w:ind w:left="1440" w:hanging="360"/>
+      </w:pPr>
+      <w:rPr>
+        <w:rFonts w:ascii="Courier New" w:hAnsi="Courier New" w:hint="default"/>
+        <w:sz w:val="20"/>
+      </w:rPr>
+    </w:lvl>
+    <w:lvl w:ilvl="2" w:tentative="1">
+      <w:start w:val="1"/>
+      <w:numFmt w:val="bullet"/>
+      <w:lvlText w:val=""/>
+      <w:lvlJc w:val="left"/>
+      <w:pPr>
+        <w:tabs>
+          <w:tab w:val="num" w:pos="2160"/>
+        </w:tabs>
+        <w:ind w:left="2160" w:hanging="360"/>
+      </w:pPr>
+      <w:rPr>
+        <w:rFonts w:ascii="Wingdings" w:hAnsi="Wingdings" w:hint="default"/>
+        <w:sz w:val="20"/>
+      </w:rPr>
+    </w:lvl>
+    <w:lvl w:ilvl="3" w:tentative="1">
+      <w:start w:val="1"/>
+      <w:numFmt w:val="bullet"/>
+      <w:lvlText w:val=""/>
+      <w:lvlJc w:val="left"/>
+      <w:pPr>
+        <w:tabs>
+          <w:tab w:val="num" w:pos="2880"/>
+        </w:tabs>
+        <w:ind w:left="2880" w:hanging="360"/>
+      </w:pPr>
+      <w:rPr>
+        <w:rFonts w:ascii="Wingdings" w:hAnsi="Wingdings" w:hint="default"/>
+        <w:sz w:val="20"/>
+      </w:rPr>
+    </w:lvl>
+    <w:lvl w:ilvl="4" w:tentative="1">
+      <w:start w:val="1"/>
+      <w:numFmt w:val="bullet"/>
+      <w:lvlText w:val=""/>
+      <w:lvlJc w:val="left"/>
+      <w:pPr>
+        <w:tabs>
+          <w:tab w:val="num" w:pos="3600"/>
+        </w:tabs>
+        <w:ind w:left="3600" w:hanging="360"/>
+      </w:pPr>
+      <w:rPr>
+        <w:rFonts w:ascii="Wingdings" w:hAnsi="Wingdings" w:hint="default"/>
+        <w:sz w:val="20"/>
+      </w:rPr>
+    </w:lvl>
+    <w:lvl w:ilvl="5" w:tentative="1">
+      <w:start w:val="1"/>
+      <w:numFmt w:val="bullet"/>
+      <w:lvlText w:val=""/>
+      <w:lvlJc w:val="left"/>
+      <w:pPr>
+        <w:tabs>
+          <w:tab w:val="num" w:pos="4320"/>
+        </w:tabs>
+        <w:ind w:left="4320" w:hanging="360"/>
+      </w:pPr>
+      <w:rPr>
+        <w:rFonts w:ascii="Wingdings" w:hAnsi="Wingdings" w:hint="default"/>
+        <w:sz w:val="20"/>
+      </w:rPr>
+    </w:lvl>
+    <w:lvl w:ilvl="6" w:tentative="1">
+      <w:start w:val="1"/>
+      <w:numFmt w:val="bullet"/>
+      <w:lvlText w:val=""/>
+      <w:lvlJc w:val="left"/>
+      <w:pPr>
+        <w:tabs>
+          <w:tab w:val="num" w:pos="5040"/>
+        </w:tabs>
+        <w:ind w:left="5040" w:hanging="360"/>
+      </w:pPr>
+      <w:rPr>
+        <w:rFonts w:ascii="Wingdings" w:hAnsi="Wingdings" w:hint="default"/>
+        <w:sz w:val="20"/>
+      </w:rPr>
+    </w:lvl>
+    <w:lvl w:ilvl="7" w:tentative="1">
+      <w:start w:val="1"/>
+      <w:numFmt w:val="bullet"/>
+      <w:lvlText w:val=""/>
+      <w:lvlJc w:val="left"/>
+      <w:pPr>
+        <w:tabs>
+          <w:tab w:val="num" w:pos="5760"/>
+        </w:tabs>
+        <w:ind w:left="5760" w:hanging="360"/>
+      </w:pPr>
+      <w:rPr>
+        <w:rFonts w:ascii="Wingdings" w:hAnsi="Wingdings" w:hint="default"/>
+        <w:sz w:val="20"/>
+      </w:rPr>
+    </w:lvl>
+    <w:lvl w:ilvl="8" w:tentative="1">
+      <w:start w:val="1"/>
+      <w:numFmt w:val="bullet"/>
+      <w:lvlText w:val=""/>
+      <w:lvlJc w:val="left"/>
+      <w:pPr>
+        <w:tabs>
+          <w:tab w:val="num" w:pos="6480"/>
+        </w:tabs>
+        <w:ind w:left="6480" w:hanging="360"/>
+      </w:pPr>
+      <w:rPr>
+        <w:rFonts w:ascii="Wingdings" w:hAnsi="Wingdings" w:hint="default"/>
+        <w:sz w:val="20"/>
+      </w:rPr>
+    </w:lvl>
+  </w:abstractNum>
+  <w:abstractNum w:abstractNumId="4" w15:restartNumberingAfterBreak="0">
+    <w:nsid w:val="02B51177"/>
+    <w:multiLevelType w:val="multilevel"/>
+    <w:tmpl w:val="7C2C2E68"/>
+    <w:lvl w:ilvl="0">
+      <w:start w:val="1"/>
+      <w:numFmt w:val="bullet"/>
+      <w:lvlText w:val=""/>
+      <w:lvlJc w:val="left"/>
+      <w:pPr>
+        <w:tabs>
+          <w:tab w:val="num" w:pos="720"/>
+        </w:tabs>
+        <w:ind w:left="720" w:hanging="360"/>
+      </w:pPr>
+      <w:rPr>
+        <w:rFonts w:ascii="Symbol" w:hAnsi="Symbol" w:hint="default"/>
+        <w:sz w:val="20"/>
+      </w:rPr>
+    </w:lvl>
+    <w:lvl w:ilvl="1" w:tentative="1">
+      <w:start w:val="1"/>
+      <w:numFmt w:val="bullet"/>
+      <w:lvlText w:val="o"/>
+      <w:lvlJc w:val="left"/>
+      <w:pPr>
+        <w:tabs>
+          <w:tab w:val="num" w:pos="1440"/>
+        </w:tabs>
+        <w:ind w:left="1440" w:hanging="360"/>
+      </w:pPr>
+      <w:rPr>
+        <w:rFonts w:ascii="Courier New" w:hAnsi="Courier New" w:hint="default"/>
+        <w:sz w:val="20"/>
+      </w:rPr>
+    </w:lvl>
+    <w:lvl w:ilvl="2" w:tentative="1">
+      <w:start w:val="1"/>
+      <w:numFmt w:val="bullet"/>
+      <w:lvlText w:val=""/>
+      <w:lvlJc w:val="left"/>
+      <w:pPr>
+        <w:tabs>
+          <w:tab w:val="num" w:pos="2160"/>
+        </w:tabs>
+        <w:ind w:left="2160" w:hanging="360"/>
+      </w:pPr>
+      <w:rPr>
+        <w:rFonts w:ascii="Wingdings" w:hAnsi="Wingdings" w:hint="default"/>
+        <w:sz w:val="20"/>
+      </w:rPr>
+    </w:lvl>
+    <w:lvl w:ilvl="3" w:tentative="1">
+      <w:start w:val="1"/>
+      <w:numFmt w:val="bullet"/>
+      <w:lvlText w:val=""/>
+      <w:lvlJc w:val="left"/>
+      <w:pPr>
+        <w:tabs>
+          <w:tab w:val="num" w:pos="2880"/>
+        </w:tabs>
+        <w:ind w:left="2880" w:hanging="360"/>
+      </w:pPr>
+      <w:rPr>
+        <w:rFonts w:ascii="Wingdings" w:hAnsi="Wingdings" w:hint="default"/>
+        <w:sz w:val="20"/>
+      </w:rPr>
+    </w:lvl>
+    <w:lvl w:ilvl="4" w:tentative="1">
+      <w:start w:val="1"/>
+      <w:numFmt w:val="bullet"/>
+      <w:lvlText w:val=""/>
+      <w:lvlJc w:val="left"/>
+      <w:pPr>
+        <w:tabs>
+          <w:tab w:val="num" w:pos="3600"/>
+        </w:tabs>
+        <w:ind w:left="3600" w:hanging="360"/>
+      </w:pPr>
+      <w:rPr>
+        <w:rFonts w:ascii="Wingdings" w:hAnsi="Wingdings" w:hint="default"/>
+        <w:sz w:val="20"/>
+      </w:rPr>
+    </w:lvl>
+    <w:lvl w:ilvl="5" w:tentative="1">
+      <w:start w:val="1"/>
+      <w:numFmt w:val="bullet"/>
+      <w:lvlText w:val=""/>
+      <w:lvlJc w:val="left"/>
+      <w:pPr>
+        <w:tabs>
+          <w:tab w:val="num" w:pos="4320"/>
+        </w:tabs>
+        <w:ind w:left="4320" w:hanging="360"/>
+      </w:pPr>
+      <w:rPr>
+        <w:rFonts w:ascii="Wingdings" w:hAnsi="Wingdings" w:hint="default"/>
+        <w:sz w:val="20"/>
+      </w:rPr>
+    </w:lvl>
+    <w:lvl w:ilvl="6" w:tentative="1">
+      <w:start w:val="1"/>
+      <w:numFmt w:val="bullet"/>
+      <w:lvlText w:val=""/>
+      <w:lvlJc w:val="left"/>
+      <w:pPr>
+        <w:tabs>
+          <w:tab w:val="num" w:pos="5040"/>
+        </w:tabs>
+        <w:ind w:left="5040" w:hanging="360"/>
+      </w:pPr>
+      <w:rPr>
+        <w:rFonts w:ascii="Wingdings" w:hAnsi="Wingdings" w:hint="default"/>
+        <w:sz w:val="20"/>
+      </w:rPr>
+    </w:lvl>
+    <w:lvl w:ilvl="7" w:tentative="1">
+      <w:start w:val="1"/>
+      <w:numFmt w:val="bullet"/>
+      <w:lvlText w:val=""/>
+      <w:lvlJc w:val="left"/>
+      <w:pPr>
+        <w:tabs>
+          <w:tab w:val="num" w:pos="5760"/>
+        </w:tabs>
+        <w:ind w:left="5760" w:hanging="360"/>
+      </w:pPr>
+      <w:rPr>
+        <w:rFonts w:ascii="Wingdings" w:hAnsi="Wingdings" w:hint="default"/>
+        <w:sz w:val="20"/>
+      </w:rPr>
+    </w:lvl>
+    <w:lvl w:ilvl="8" w:tentative="1">
+      <w:start w:val="1"/>
+      <w:numFmt w:val="bullet"/>
+      <w:lvlText w:val=""/>
+      <w:lvlJc w:val="left"/>
+      <w:pPr>
+        <w:tabs>
+          <w:tab w:val="num" w:pos="6480"/>
+        </w:tabs>
+        <w:ind w:left="6480" w:hanging="360"/>
+      </w:pPr>
+      <w:rPr>
+        <w:rFonts w:ascii="Wingdings" w:hAnsi="Wingdings" w:hint="default"/>
+        <w:sz w:val="20"/>
+      </w:rPr>
+    </w:lvl>
+  </w:abstractNum>
+  <w:abstractNum w:abstractNumId="5" w15:restartNumberingAfterBreak="0">
     <w:nsid w:val="047D5C4A"/>
     <w:multiLevelType w:val="multilevel"/>
     <w:tmpl w:val="7D5CB12A"/>
@@ -11659,7 +13467,7 @@
       </w:rPr>
     </w:lvl>
   </w:abstractNum>
-  <w:abstractNum w:abstractNumId="4" w15:restartNumberingAfterBreak="0">
+  <w:abstractNum w:abstractNumId="6" w15:restartNumberingAfterBreak="0">
     <w:nsid w:val="05C20AD5"/>
     <w:multiLevelType w:val="multilevel"/>
     <w:tmpl w:val="57722624"/>
@@ -11808,7 +13616,7 @@
       </w:rPr>
     </w:lvl>
   </w:abstractNum>
-  <w:abstractNum w:abstractNumId="5" w15:restartNumberingAfterBreak="0">
+  <w:abstractNum w:abstractNumId="7" w15:restartNumberingAfterBreak="0">
     <w:nsid w:val="06506B39"/>
     <w:multiLevelType w:val="multilevel"/>
     <w:tmpl w:val="4A1A505A"/>
@@ -11957,7 +13765,7 @@
       </w:rPr>
     </w:lvl>
   </w:abstractNum>
-  <w:abstractNum w:abstractNumId="6" w15:restartNumberingAfterBreak="0">
+  <w:abstractNum w:abstractNumId="8" w15:restartNumberingAfterBreak="0">
     <w:nsid w:val="067446BB"/>
     <w:multiLevelType w:val="multilevel"/>
     <w:tmpl w:val="60D8B51E"/>
@@ -12106,7 +13914,7 @@
       </w:rPr>
     </w:lvl>
   </w:abstractNum>
-  <w:abstractNum w:abstractNumId="7" w15:restartNumberingAfterBreak="0">
+  <w:abstractNum w:abstractNumId="9" w15:restartNumberingAfterBreak="0">
     <w:nsid w:val="070E64AD"/>
     <w:multiLevelType w:val="multilevel"/>
     <w:tmpl w:val="17547628"/>
@@ -12255,7 +14063,7 @@
       </w:rPr>
     </w:lvl>
   </w:abstractNum>
-  <w:abstractNum w:abstractNumId="8" w15:restartNumberingAfterBreak="0">
+  <w:abstractNum w:abstractNumId="10" w15:restartNumberingAfterBreak="0">
     <w:nsid w:val="09681DB2"/>
     <w:multiLevelType w:val="multilevel"/>
     <w:tmpl w:val="C104726C"/>
@@ -12404,7 +14212,7 @@
       </w:rPr>
     </w:lvl>
   </w:abstractNum>
-  <w:abstractNum w:abstractNumId="9" w15:restartNumberingAfterBreak="0">
+  <w:abstractNum w:abstractNumId="11" w15:restartNumberingAfterBreak="0">
     <w:nsid w:val="09CA4AEF"/>
     <w:multiLevelType w:val="multilevel"/>
     <w:tmpl w:val="0ADE6456"/>
@@ -12517,7 +14325,7 @@
       </w:pPr>
     </w:lvl>
   </w:abstractNum>
-  <w:abstractNum w:abstractNumId="10" w15:restartNumberingAfterBreak="0">
+  <w:abstractNum w:abstractNumId="12" w15:restartNumberingAfterBreak="0">
     <w:nsid w:val="0A866C1F"/>
     <w:multiLevelType w:val="multilevel"/>
     <w:tmpl w:val="4C329F8C"/>
@@ -12666,7 +14474,7 @@
       </w:rPr>
     </w:lvl>
   </w:abstractNum>
-  <w:abstractNum w:abstractNumId="11" w15:restartNumberingAfterBreak="0">
+  <w:abstractNum w:abstractNumId="13" w15:restartNumberingAfterBreak="0">
     <w:nsid w:val="0D9D027A"/>
     <w:multiLevelType w:val="multilevel"/>
     <w:tmpl w:val="42A8A9B0"/>
@@ -12815,7 +14623,7 @@
       </w:rPr>
     </w:lvl>
   </w:abstractNum>
-  <w:abstractNum w:abstractNumId="12" w15:restartNumberingAfterBreak="0">
+  <w:abstractNum w:abstractNumId="14" w15:restartNumberingAfterBreak="0">
     <w:nsid w:val="13374ABF"/>
     <w:multiLevelType w:val="multilevel"/>
     <w:tmpl w:val="6DD85EC0"/>
@@ -12964,7 +14772,7 @@
       </w:rPr>
     </w:lvl>
   </w:abstractNum>
-  <w:abstractNum w:abstractNumId="13" w15:restartNumberingAfterBreak="0">
+  <w:abstractNum w:abstractNumId="15" w15:restartNumberingAfterBreak="0">
     <w:nsid w:val="14635759"/>
     <w:multiLevelType w:val="multilevel"/>
     <w:tmpl w:val="8AF2E594"/>
@@ -13081,7 +14889,7 @@
       </w:pPr>
     </w:lvl>
   </w:abstractNum>
-  <w:abstractNum w:abstractNumId="14" w15:restartNumberingAfterBreak="0">
+  <w:abstractNum w:abstractNumId="16" w15:restartNumberingAfterBreak="0">
     <w:nsid w:val="172107DA"/>
     <w:multiLevelType w:val="multilevel"/>
     <w:tmpl w:val="B248F71A"/>
@@ -13230,7 +15038,156 @@
       </w:rPr>
     </w:lvl>
   </w:abstractNum>
-  <w:abstractNum w:abstractNumId="15" w15:restartNumberingAfterBreak="0">
+  <w:abstractNum w:abstractNumId="17" w15:restartNumberingAfterBreak="0">
+    <w:nsid w:val="17391DF0"/>
+    <w:multiLevelType w:val="multilevel"/>
+    <w:tmpl w:val="5702832A"/>
+    <w:lvl w:ilvl="0">
+      <w:start w:val="1"/>
+      <w:numFmt w:val="bullet"/>
+      <w:lvlText w:val=""/>
+      <w:lvlJc w:val="left"/>
+      <w:pPr>
+        <w:tabs>
+          <w:tab w:val="num" w:pos="720"/>
+        </w:tabs>
+        <w:ind w:left="720" w:hanging="360"/>
+      </w:pPr>
+      <w:rPr>
+        <w:rFonts w:ascii="Symbol" w:hAnsi="Symbol" w:hint="default"/>
+        <w:sz w:val="20"/>
+      </w:rPr>
+    </w:lvl>
+    <w:lvl w:ilvl="1" w:tentative="1">
+      <w:start w:val="1"/>
+      <w:numFmt w:val="bullet"/>
+      <w:lvlText w:val="o"/>
+      <w:lvlJc w:val="left"/>
+      <w:pPr>
+        <w:tabs>
+          <w:tab w:val="num" w:pos="1440"/>
+        </w:tabs>
+        <w:ind w:left="1440" w:hanging="360"/>
+      </w:pPr>
+      <w:rPr>
+        <w:rFonts w:ascii="Courier New" w:hAnsi="Courier New" w:hint="default"/>
+        <w:sz w:val="20"/>
+      </w:rPr>
+    </w:lvl>
+    <w:lvl w:ilvl="2" w:tentative="1">
+      <w:start w:val="1"/>
+      <w:numFmt w:val="bullet"/>
+      <w:lvlText w:val=""/>
+      <w:lvlJc w:val="left"/>
+      <w:pPr>
+        <w:tabs>
+          <w:tab w:val="num" w:pos="2160"/>
+        </w:tabs>
+        <w:ind w:left="2160" w:hanging="360"/>
+      </w:pPr>
+      <w:rPr>
+        <w:rFonts w:ascii="Wingdings" w:hAnsi="Wingdings" w:hint="default"/>
+        <w:sz w:val="20"/>
+      </w:rPr>
+    </w:lvl>
+    <w:lvl w:ilvl="3" w:tentative="1">
+      <w:start w:val="1"/>
+      <w:numFmt w:val="bullet"/>
+      <w:lvlText w:val=""/>
+      <w:lvlJc w:val="left"/>
+      <w:pPr>
+        <w:tabs>
+          <w:tab w:val="num" w:pos="2880"/>
+        </w:tabs>
+        <w:ind w:left="2880" w:hanging="360"/>
+      </w:pPr>
+      <w:rPr>
+        <w:rFonts w:ascii="Wingdings" w:hAnsi="Wingdings" w:hint="default"/>
+        <w:sz w:val="20"/>
+      </w:rPr>
+    </w:lvl>
+    <w:lvl w:ilvl="4" w:tentative="1">
+      <w:start w:val="1"/>
+      <w:numFmt w:val="bullet"/>
+      <w:lvlText w:val=""/>
+      <w:lvlJc w:val="left"/>
+      <w:pPr>
+        <w:tabs>
+          <w:tab w:val="num" w:pos="3600"/>
+        </w:tabs>
+        <w:ind w:left="3600" w:hanging="360"/>
+      </w:pPr>
+      <w:rPr>
+        <w:rFonts w:ascii="Wingdings" w:hAnsi="Wingdings" w:hint="default"/>
+        <w:sz w:val="20"/>
+      </w:rPr>
+    </w:lvl>
+    <w:lvl w:ilvl="5" w:tentative="1">
+      <w:start w:val="1"/>
+      <w:numFmt w:val="bullet"/>
+      <w:lvlText w:val=""/>
+      <w:lvlJc w:val="left"/>
+      <w:pPr>
+        <w:tabs>
+          <w:tab w:val="num" w:pos="4320"/>
+        </w:tabs>
+        <w:ind w:left="4320" w:hanging="360"/>
+      </w:pPr>
+      <w:rPr>
+        <w:rFonts w:ascii="Wingdings" w:hAnsi="Wingdings" w:hint="default"/>
+        <w:sz w:val="20"/>
+      </w:rPr>
+    </w:lvl>
+    <w:lvl w:ilvl="6" w:tentative="1">
+      <w:start w:val="1"/>
+      <w:numFmt w:val="bullet"/>
+      <w:lvlText w:val=""/>
+      <w:lvlJc w:val="left"/>
+      <w:pPr>
+        <w:tabs>
+          <w:tab w:val="num" w:pos="5040"/>
+        </w:tabs>
+        <w:ind w:left="5040" w:hanging="360"/>
+      </w:pPr>
+      <w:rPr>
+        <w:rFonts w:ascii="Wingdings" w:hAnsi="Wingdings" w:hint="default"/>
+        <w:sz w:val="20"/>
+      </w:rPr>
+    </w:lvl>
+    <w:lvl w:ilvl="7" w:tentative="1">
+      <w:start w:val="1"/>
+      <w:numFmt w:val="bullet"/>
+      <w:lvlText w:val=""/>
+      <w:lvlJc w:val="left"/>
+      <w:pPr>
+        <w:tabs>
+          <w:tab w:val="num" w:pos="5760"/>
+        </w:tabs>
+        <w:ind w:left="5760" w:hanging="360"/>
+      </w:pPr>
+      <w:rPr>
+        <w:rFonts w:ascii="Wingdings" w:hAnsi="Wingdings" w:hint="default"/>
+        <w:sz w:val="20"/>
+      </w:rPr>
+    </w:lvl>
+    <w:lvl w:ilvl="8" w:tentative="1">
+      <w:start w:val="1"/>
+      <w:numFmt w:val="bullet"/>
+      <w:lvlText w:val=""/>
+      <w:lvlJc w:val="left"/>
+      <w:pPr>
+        <w:tabs>
+          <w:tab w:val="num" w:pos="6480"/>
+        </w:tabs>
+        <w:ind w:left="6480" w:hanging="360"/>
+      </w:pPr>
+      <w:rPr>
+        <w:rFonts w:ascii="Wingdings" w:hAnsi="Wingdings" w:hint="default"/>
+        <w:sz w:val="20"/>
+      </w:rPr>
+    </w:lvl>
+  </w:abstractNum>
+  <w:abstractNum w:abstractNumId="18" w15:restartNumberingAfterBreak="0">
     <w:nsid w:val="18D55F7D"/>
     <w:multiLevelType w:val="multilevel"/>
     <w:tmpl w:val="1D68845E"/>
@@ -13379,7 +15336,7 @@
       </w:rPr>
     </w:lvl>
   </w:abstractNum>
-  <w:abstractNum w:abstractNumId="16" w15:restartNumberingAfterBreak="0">
+  <w:abstractNum w:abstractNumId="19" w15:restartNumberingAfterBreak="0">
     <w:nsid w:val="1A613BD3"/>
     <w:multiLevelType w:val="multilevel"/>
     <w:tmpl w:val="8820B024"/>
@@ -13528,7 +15485,7 @@
       </w:rPr>
     </w:lvl>
   </w:abstractNum>
-  <w:abstractNum w:abstractNumId="17" w15:restartNumberingAfterBreak="0">
+  <w:abstractNum w:abstractNumId="20" w15:restartNumberingAfterBreak="0">
     <w:nsid w:val="1C8F6029"/>
     <w:multiLevelType w:val="multilevel"/>
     <w:tmpl w:val="9140EE36"/>
@@ -13641,7 +15598,7 @@
       </w:pPr>
     </w:lvl>
   </w:abstractNum>
-  <w:abstractNum w:abstractNumId="18" w15:restartNumberingAfterBreak="0">
+  <w:abstractNum w:abstractNumId="21" w15:restartNumberingAfterBreak="0">
     <w:nsid w:val="1DC4322C"/>
     <w:multiLevelType w:val="multilevel"/>
     <w:tmpl w:val="DDE083C0"/>
@@ -13790,7 +15747,7 @@
       </w:rPr>
     </w:lvl>
   </w:abstractNum>
-  <w:abstractNum w:abstractNumId="19" w15:restartNumberingAfterBreak="0">
+  <w:abstractNum w:abstractNumId="22" w15:restartNumberingAfterBreak="0">
     <w:nsid w:val="20366AA6"/>
     <w:multiLevelType w:val="multilevel"/>
     <w:tmpl w:val="47A6FDEC"/>
@@ -13939,7 +15896,7 @@
       </w:rPr>
     </w:lvl>
   </w:abstractNum>
-  <w:abstractNum w:abstractNumId="20" w15:restartNumberingAfterBreak="0">
+  <w:abstractNum w:abstractNumId="23" w15:restartNumberingAfterBreak="0">
     <w:nsid w:val="21951728"/>
     <w:multiLevelType w:val="multilevel"/>
     <w:tmpl w:val="26420B9A"/>
@@ -14088,7 +16045,120 @@
       </w:rPr>
     </w:lvl>
   </w:abstractNum>
-  <w:abstractNum w:abstractNumId="21" w15:restartNumberingAfterBreak="0">
+  <w:abstractNum w:abstractNumId="24" w15:restartNumberingAfterBreak="0">
+    <w:nsid w:val="21FE4A63"/>
+    <w:multiLevelType w:val="multilevel"/>
+    <w:tmpl w:val="0BDC67F0"/>
+    <w:lvl w:ilvl="0">
+      <w:start w:val="1"/>
+      <w:numFmt w:val="decimal"/>
+      <w:lvlText w:val="%1."/>
+      <w:lvlJc w:val="left"/>
+      <w:pPr>
+        <w:tabs>
+          <w:tab w:val="num" w:pos="720"/>
+        </w:tabs>
+        <w:ind w:left="720" w:hanging="360"/>
+      </w:pPr>
+    </w:lvl>
+    <w:lvl w:ilvl="1" w:tentative="1">
+      <w:start w:val="1"/>
+      <w:numFmt w:val="decimal"/>
+      <w:lvlText w:val="%2."/>
+      <w:lvlJc w:val="left"/>
+      <w:pPr>
+        <w:tabs>
+          <w:tab w:val="num" w:pos="1440"/>
+        </w:tabs>
+        <w:ind w:left="1440" w:hanging="360"/>
+      </w:pPr>
+    </w:lvl>
+    <w:lvl w:ilvl="2" w:tentative="1">
+      <w:start w:val="1"/>
+      <w:numFmt w:val="decimal"/>
+      <w:lvlText w:val="%3."/>
+      <w:lvlJc w:val="left"/>
+      <w:pPr>
+        <w:tabs>
+          <w:tab w:val="num" w:pos="2160"/>
+        </w:tabs>
+        <w:ind w:left="2160" w:hanging="360"/>
+      </w:pPr>
+    </w:lvl>
+    <w:lvl w:ilvl="3" w:tentative="1">
+      <w:start w:val="1"/>
+      <w:numFmt w:val="decimal"/>
+      <w:lvlText w:val="%4."/>
+      <w:lvlJc w:val="left"/>
+      <w:pPr>
+        <w:tabs>
+          <w:tab w:val="num" w:pos="2880"/>
+        </w:tabs>
+        <w:ind w:left="2880" w:hanging="360"/>
+      </w:pPr>
+    </w:lvl>
+    <w:lvl w:ilvl="4" w:tentative="1">
+      <w:start w:val="1"/>
+      <w:numFmt w:val="decimal"/>
+      <w:lvlText w:val="%5."/>
+      <w:lvlJc w:val="left"/>
+      <w:pPr>
+        <w:tabs>
+          <w:tab w:val="num" w:pos="3600"/>
+        </w:tabs>
+        <w:ind w:left="3600" w:hanging="360"/>
+      </w:pPr>
+    </w:lvl>
+    <w:lvl w:ilvl="5" w:tentative="1">
+      <w:start w:val="1"/>
+      <w:numFmt w:val="decimal"/>
+      <w:lvlText w:val="%6."/>
+      <w:lvlJc w:val="left"/>
+      <w:pPr>
+        <w:tabs>
+          <w:tab w:val="num" w:pos="4320"/>
+        </w:tabs>
+        <w:ind w:left="4320" w:hanging="360"/>
+      </w:pPr>
+    </w:lvl>
+    <w:lvl w:ilvl="6" w:tentative="1">
+      <w:start w:val="1"/>
+      <w:numFmt w:val="decimal"/>
+      <w:lvlText w:val="%7."/>
+      <w:lvlJc w:val="left"/>
+      <w:pPr>
+        <w:tabs>
+          <w:tab w:val="num" w:pos="5040"/>
+        </w:tabs>
+        <w:ind w:left="5040" w:hanging="360"/>
+      </w:pPr>
+    </w:lvl>
+    <w:lvl w:ilvl="7" w:tentative="1">
+      <w:start w:val="1"/>
+      <w:numFmt w:val="decimal"/>
+      <w:lvlText w:val="%8."/>
+      <w:lvlJc w:val="left"/>
+      <w:pPr>
+        <w:tabs>
+          <w:tab w:val="num" w:pos="5760"/>
+        </w:tabs>
+        <w:ind w:left="5760" w:hanging="360"/>
+      </w:pPr>
+    </w:lvl>
+    <w:lvl w:ilvl="8" w:tentative="1">
+      <w:start w:val="1"/>
+      <w:numFmt w:val="decimal"/>
+      <w:lvlText w:val="%9."/>
+      <w:lvlJc w:val="left"/>
+      <w:pPr>
+        <w:tabs>
+          <w:tab w:val="num" w:pos="6480"/>
+        </w:tabs>
+        <w:ind w:left="6480" w:hanging="360"/>
+      </w:pPr>
+    </w:lvl>
+  </w:abstractNum>
+  <w:abstractNum w:abstractNumId="25" w15:restartNumberingAfterBreak="0">
     <w:nsid w:val="25B547C3"/>
     <w:multiLevelType w:val="multilevel"/>
     <w:tmpl w:val="8F1CC1AC"/>
@@ -14237,7 +16307,7 @@
       </w:rPr>
     </w:lvl>
   </w:abstractNum>
-  <w:abstractNum w:abstractNumId="22" w15:restartNumberingAfterBreak="0">
+  <w:abstractNum w:abstractNumId="26" w15:restartNumberingAfterBreak="0">
     <w:nsid w:val="262168DC"/>
     <w:multiLevelType w:val="multilevel"/>
     <w:tmpl w:val="12EE79E0"/>
@@ -14386,7 +16456,7 @@
       </w:rPr>
     </w:lvl>
   </w:abstractNum>
-  <w:abstractNum w:abstractNumId="23" w15:restartNumberingAfterBreak="0">
+  <w:abstractNum w:abstractNumId="27" w15:restartNumberingAfterBreak="0">
     <w:nsid w:val="279B2BA4"/>
     <w:multiLevelType w:val="multilevel"/>
     <w:tmpl w:val="FE98A14C"/>
@@ -14535,7 +16605,7 @@
       </w:rPr>
     </w:lvl>
   </w:abstractNum>
-  <w:abstractNum w:abstractNumId="24" w15:restartNumberingAfterBreak="0">
+  <w:abstractNum w:abstractNumId="28" w15:restartNumberingAfterBreak="0">
     <w:nsid w:val="27F8050F"/>
     <w:multiLevelType w:val="multilevel"/>
     <w:tmpl w:val="8E8AB47E"/>
@@ -14684,7 +16754,7 @@
       </w:rPr>
     </w:lvl>
   </w:abstractNum>
-  <w:abstractNum w:abstractNumId="25" w15:restartNumberingAfterBreak="0">
+  <w:abstractNum w:abstractNumId="29" w15:restartNumberingAfterBreak="0">
     <w:nsid w:val="2AE01CC1"/>
     <w:multiLevelType w:val="multilevel"/>
     <w:tmpl w:val="9698BC56"/>
@@ -14797,7 +16867,7 @@
       </w:pPr>
     </w:lvl>
   </w:abstractNum>
-  <w:abstractNum w:abstractNumId="26" w15:restartNumberingAfterBreak="0">
+  <w:abstractNum w:abstractNumId="30" w15:restartNumberingAfterBreak="0">
     <w:nsid w:val="2BC84F09"/>
     <w:multiLevelType w:val="multilevel"/>
     <w:tmpl w:val="A0043B70"/>
@@ -14946,7 +17016,7 @@
       </w:rPr>
     </w:lvl>
   </w:abstractNum>
-  <w:abstractNum w:abstractNumId="27" w15:restartNumberingAfterBreak="0">
+  <w:abstractNum w:abstractNumId="31" w15:restartNumberingAfterBreak="0">
     <w:nsid w:val="2BCB363F"/>
     <w:multiLevelType w:val="multilevel"/>
     <w:tmpl w:val="7868B55E"/>
@@ -15095,7 +17165,7 @@
       </w:rPr>
     </w:lvl>
   </w:abstractNum>
-  <w:abstractNum w:abstractNumId="28" w15:restartNumberingAfterBreak="0">
+  <w:abstractNum w:abstractNumId="32" w15:restartNumberingAfterBreak="0">
     <w:nsid w:val="2C864AB9"/>
     <w:multiLevelType w:val="multilevel"/>
     <w:tmpl w:val="A8C62088"/>
@@ -15244,7 +17314,7 @@
       </w:rPr>
     </w:lvl>
   </w:abstractNum>
-  <w:abstractNum w:abstractNumId="29" w15:restartNumberingAfterBreak="0">
+  <w:abstractNum w:abstractNumId="33" w15:restartNumberingAfterBreak="0">
     <w:nsid w:val="2CC83745"/>
     <w:multiLevelType w:val="multilevel"/>
     <w:tmpl w:val="25663D5A"/>
@@ -15361,7 +17431,7 @@
       </w:pPr>
     </w:lvl>
   </w:abstractNum>
-  <w:abstractNum w:abstractNumId="30" w15:restartNumberingAfterBreak="0">
+  <w:abstractNum w:abstractNumId="34" w15:restartNumberingAfterBreak="0">
     <w:nsid w:val="2CD05C3F"/>
     <w:multiLevelType w:val="multilevel"/>
     <w:tmpl w:val="4C886712"/>
@@ -15478,7 +17548,7 @@
       </w:pPr>
     </w:lvl>
   </w:abstractNum>
-  <w:abstractNum w:abstractNumId="31" w15:restartNumberingAfterBreak="0">
+  <w:abstractNum w:abstractNumId="35" w15:restartNumberingAfterBreak="0">
     <w:nsid w:val="2D217DAC"/>
     <w:multiLevelType w:val="multilevel"/>
     <w:tmpl w:val="0950C30C"/>
@@ -15595,7 +17665,120 @@
       </w:pPr>
     </w:lvl>
   </w:abstractNum>
-  <w:abstractNum w:abstractNumId="32" w15:restartNumberingAfterBreak="0">
+  <w:abstractNum w:abstractNumId="36" w15:restartNumberingAfterBreak="0">
+    <w:nsid w:val="300D1AF1"/>
+    <w:multiLevelType w:val="multilevel"/>
+    <w:tmpl w:val="A2B0E90E"/>
+    <w:lvl w:ilvl="0">
+      <w:start w:val="4"/>
+      <w:numFmt w:val="decimal"/>
+      <w:lvlText w:val="%1."/>
+      <w:lvlJc w:val="left"/>
+      <w:pPr>
+        <w:tabs>
+          <w:tab w:val="num" w:pos="720"/>
+        </w:tabs>
+        <w:ind w:left="720" w:hanging="360"/>
+      </w:pPr>
+    </w:lvl>
+    <w:lvl w:ilvl="1" w:tentative="1">
+      <w:start w:val="1"/>
+      <w:numFmt w:val="decimal"/>
+      <w:lvlText w:val="%2."/>
+      <w:lvlJc w:val="left"/>
+      <w:pPr>
+        <w:tabs>
+          <w:tab w:val="num" w:pos="1440"/>
+        </w:tabs>
+        <w:ind w:left="1440" w:hanging="360"/>
+      </w:pPr>
+    </w:lvl>
+    <w:lvl w:ilvl="2" w:tentative="1">
+      <w:start w:val="1"/>
+      <w:numFmt w:val="decimal"/>
+      <w:lvlText w:val="%3."/>
+      <w:lvlJc w:val="left"/>
+      <w:pPr>
+        <w:tabs>
+          <w:tab w:val="num" w:pos="2160"/>
+        </w:tabs>
+        <w:ind w:left="2160" w:hanging="360"/>
+      </w:pPr>
+    </w:lvl>
+    <w:lvl w:ilvl="3" w:tentative="1">
+      <w:start w:val="1"/>
+      <w:numFmt w:val="decimal"/>
+      <w:lvlText w:val="%4."/>
+      <w:lvlJc w:val="left"/>
+      <w:pPr>
+        <w:tabs>
+          <w:tab w:val="num" w:pos="2880"/>
+        </w:tabs>
+        <w:ind w:left="2880" w:hanging="360"/>
+      </w:pPr>
+    </w:lvl>
+    <w:lvl w:ilvl="4" w:tentative="1">
+      <w:start w:val="1"/>
+      <w:numFmt w:val="decimal"/>
+      <w:lvlText w:val="%5."/>
+      <w:lvlJc w:val="left"/>
+      <w:pPr>
+        <w:tabs>
+          <w:tab w:val="num" w:pos="3600"/>
+        </w:tabs>
+        <w:ind w:left="3600" w:hanging="360"/>
+      </w:pPr>
+    </w:lvl>
+    <w:lvl w:ilvl="5" w:tentative="1">
+      <w:start w:val="1"/>
+      <w:numFmt w:val="decimal"/>
+      <w:lvlText w:val="%6."/>
+      <w:lvlJc w:val="left"/>
+      <w:pPr>
+        <w:tabs>
+          <w:tab w:val="num" w:pos="4320"/>
+        </w:tabs>
+        <w:ind w:left="4320" w:hanging="360"/>
+      </w:pPr>
+    </w:lvl>
+    <w:lvl w:ilvl="6" w:tentative="1">
+      <w:start w:val="1"/>
+      <w:numFmt w:val="decimal"/>
+      <w:lvlText w:val="%7."/>
+      <w:lvlJc w:val="left"/>
+      <w:pPr>
+        <w:tabs>
+          <w:tab w:val="num" w:pos="5040"/>
+        </w:tabs>
+        <w:ind w:left="5040" w:hanging="360"/>
+      </w:pPr>
+    </w:lvl>
+    <w:lvl w:ilvl="7" w:tentative="1">
+      <w:start w:val="1"/>
+      <w:numFmt w:val="decimal"/>
+      <w:lvlText w:val="%8."/>
+      <w:lvlJc w:val="left"/>
+      <w:pPr>
+        <w:tabs>
+          <w:tab w:val="num" w:pos="5760"/>
+        </w:tabs>
+        <w:ind w:left="5760" w:hanging="360"/>
+      </w:pPr>
+    </w:lvl>
+    <w:lvl w:ilvl="8" w:tentative="1">
+      <w:start w:val="1"/>
+      <w:numFmt w:val="decimal"/>
+      <w:lvlText w:val="%9."/>
+      <w:lvlJc w:val="left"/>
+      <w:pPr>
+        <w:tabs>
+          <w:tab w:val="num" w:pos="6480"/>
+        </w:tabs>
+        <w:ind w:left="6480" w:hanging="360"/>
+      </w:pPr>
+    </w:lvl>
+  </w:abstractNum>
+  <w:abstractNum w:abstractNumId="37" w15:restartNumberingAfterBreak="0">
     <w:nsid w:val="30735953"/>
     <w:multiLevelType w:val="hybridMultilevel"/>
     <w:tmpl w:val="1E18D4D8"/>
@@ -15708,7 +17891,7 @@
       </w:rPr>
     </w:lvl>
   </w:abstractNum>
-  <w:abstractNum w:abstractNumId="33" w15:restartNumberingAfterBreak="0">
+  <w:abstractNum w:abstractNumId="38" w15:restartNumberingAfterBreak="0">
     <w:nsid w:val="315A76AD"/>
     <w:multiLevelType w:val="multilevel"/>
     <w:tmpl w:val="179C155C"/>
@@ -15825,7 +18008,7 @@
       </w:pPr>
     </w:lvl>
   </w:abstractNum>
-  <w:abstractNum w:abstractNumId="34" w15:restartNumberingAfterBreak="0">
+  <w:abstractNum w:abstractNumId="39" w15:restartNumberingAfterBreak="0">
     <w:nsid w:val="31B4730E"/>
     <w:multiLevelType w:val="multilevel"/>
     <w:tmpl w:val="4134B430"/>
@@ -15938,7 +18121,7 @@
       </w:pPr>
     </w:lvl>
   </w:abstractNum>
-  <w:abstractNum w:abstractNumId="35" w15:restartNumberingAfterBreak="0">
+  <w:abstractNum w:abstractNumId="40" w15:restartNumberingAfterBreak="0">
     <w:nsid w:val="330801C0"/>
     <w:multiLevelType w:val="multilevel"/>
     <w:tmpl w:val="AFEEBC3C"/>
@@ -16055,7 +18238,120 @@
       </w:pPr>
     </w:lvl>
   </w:abstractNum>
-  <w:abstractNum w:abstractNumId="36" w15:restartNumberingAfterBreak="0">
+  <w:abstractNum w:abstractNumId="41" w15:restartNumberingAfterBreak="0">
+    <w:nsid w:val="34D33A66"/>
+    <w:multiLevelType w:val="multilevel"/>
+    <w:tmpl w:val="195069A8"/>
+    <w:lvl w:ilvl="0">
+      <w:start w:val="5"/>
+      <w:numFmt w:val="decimal"/>
+      <w:lvlText w:val="%1."/>
+      <w:lvlJc w:val="left"/>
+      <w:pPr>
+        <w:tabs>
+          <w:tab w:val="num" w:pos="720"/>
+        </w:tabs>
+        <w:ind w:left="720" w:hanging="360"/>
+      </w:pPr>
+    </w:lvl>
+    <w:lvl w:ilvl="1" w:tentative="1">
+      <w:start w:val="1"/>
+      <w:numFmt w:val="decimal"/>
+      <w:lvlText w:val="%2."/>
+      <w:lvlJc w:val="left"/>
+      <w:pPr>
+        <w:tabs>
+          <w:tab w:val="num" w:pos="1440"/>
+        </w:tabs>
+        <w:ind w:left="1440" w:hanging="360"/>
+      </w:pPr>
+    </w:lvl>
+    <w:lvl w:ilvl="2" w:tentative="1">
+      <w:start w:val="1"/>
+      <w:numFmt w:val="decimal"/>
+      <w:lvlText w:val="%3."/>
+      <w:lvlJc w:val="left"/>
+      <w:pPr>
+        <w:tabs>
+          <w:tab w:val="num" w:pos="2160"/>
+        </w:tabs>
+        <w:ind w:left="2160" w:hanging="360"/>
+      </w:pPr>
+    </w:lvl>
+    <w:lvl w:ilvl="3" w:tentative="1">
+      <w:start w:val="1"/>
+      <w:numFmt w:val="decimal"/>
+      <w:lvlText w:val="%4."/>
+      <w:lvlJc w:val="left"/>
+      <w:pPr>
+        <w:tabs>
+          <w:tab w:val="num" w:pos="2880"/>
+        </w:tabs>
+        <w:ind w:left="2880" w:hanging="360"/>
+      </w:pPr>
+    </w:lvl>
+    <w:lvl w:ilvl="4" w:tentative="1">
+      <w:start w:val="1"/>
+      <w:numFmt w:val="decimal"/>
+      <w:lvlText w:val="%5."/>
+      <w:lvlJc w:val="left"/>
+      <w:pPr>
+        <w:tabs>
+          <w:tab w:val="num" w:pos="3600"/>
+        </w:tabs>
+        <w:ind w:left="3600" w:hanging="360"/>
+      </w:pPr>
+    </w:lvl>
+    <w:lvl w:ilvl="5" w:tentative="1">
+      <w:start w:val="1"/>
+      <w:numFmt w:val="decimal"/>
+      <w:lvlText w:val="%6."/>
+      <w:lvlJc w:val="left"/>
+      <w:pPr>
+        <w:tabs>
+          <w:tab w:val="num" w:pos="4320"/>
+        </w:tabs>
+        <w:ind w:left="4320" w:hanging="360"/>
+      </w:pPr>
+    </w:lvl>
+    <w:lvl w:ilvl="6" w:tentative="1">
+      <w:start w:val="1"/>
+      <w:numFmt w:val="decimal"/>
+      <w:lvlText w:val="%7."/>
+      <w:lvlJc w:val="left"/>
+      <w:pPr>
+        <w:tabs>
+          <w:tab w:val="num" w:pos="5040"/>
+        </w:tabs>
+        <w:ind w:left="5040" w:hanging="360"/>
+      </w:pPr>
+    </w:lvl>
+    <w:lvl w:ilvl="7" w:tentative="1">
+      <w:start w:val="1"/>
+      <w:numFmt w:val="decimal"/>
+      <w:lvlText w:val="%8."/>
+      <w:lvlJc w:val="left"/>
+      <w:pPr>
+        <w:tabs>
+          <w:tab w:val="num" w:pos="5760"/>
+        </w:tabs>
+        <w:ind w:left="5760" w:hanging="360"/>
+      </w:pPr>
+    </w:lvl>
+    <w:lvl w:ilvl="8" w:tentative="1">
+      <w:start w:val="1"/>
+      <w:numFmt w:val="decimal"/>
+      <w:lvlText w:val="%9."/>
+      <w:lvlJc w:val="left"/>
+      <w:pPr>
+        <w:tabs>
+          <w:tab w:val="num" w:pos="6480"/>
+        </w:tabs>
+        <w:ind w:left="6480" w:hanging="360"/>
+      </w:pPr>
+    </w:lvl>
+  </w:abstractNum>
+  <w:abstractNum w:abstractNumId="42" w15:restartNumberingAfterBreak="0">
     <w:nsid w:val="3C054DF1"/>
     <w:multiLevelType w:val="multilevel"/>
     <w:tmpl w:val="D3108CF8"/>
@@ -16204,7 +18500,7 @@
       </w:rPr>
     </w:lvl>
   </w:abstractNum>
-  <w:abstractNum w:abstractNumId="37" w15:restartNumberingAfterBreak="0">
+  <w:abstractNum w:abstractNumId="43" w15:restartNumberingAfterBreak="0">
     <w:nsid w:val="3FA13F7E"/>
     <w:multiLevelType w:val="multilevel"/>
     <w:tmpl w:val="EB060C50"/>
@@ -16317,7 +18613,7 @@
       </w:pPr>
     </w:lvl>
   </w:abstractNum>
-  <w:abstractNum w:abstractNumId="38" w15:restartNumberingAfterBreak="0">
+  <w:abstractNum w:abstractNumId="44" w15:restartNumberingAfterBreak="0">
     <w:nsid w:val="3FF43078"/>
     <w:multiLevelType w:val="multilevel"/>
     <w:tmpl w:val="4DA2AE40"/>
@@ -16434,7 +18730,7 @@
       </w:pPr>
     </w:lvl>
   </w:abstractNum>
-  <w:abstractNum w:abstractNumId="39" w15:restartNumberingAfterBreak="0">
+  <w:abstractNum w:abstractNumId="45" w15:restartNumberingAfterBreak="0">
     <w:nsid w:val="41D6013E"/>
     <w:multiLevelType w:val="multilevel"/>
     <w:tmpl w:val="C95670D6"/>
@@ -16547,7 +18843,7 @@
       </w:pPr>
     </w:lvl>
   </w:abstractNum>
-  <w:abstractNum w:abstractNumId="40" w15:restartNumberingAfterBreak="0">
+  <w:abstractNum w:abstractNumId="46" w15:restartNumberingAfterBreak="0">
     <w:nsid w:val="42544086"/>
     <w:multiLevelType w:val="hybridMultilevel"/>
     <w:tmpl w:val="29EA4872"/>
@@ -16660,7 +18956,7 @@
       </w:rPr>
     </w:lvl>
   </w:abstractNum>
-  <w:abstractNum w:abstractNumId="41" w15:restartNumberingAfterBreak="0">
+  <w:abstractNum w:abstractNumId="47" w15:restartNumberingAfterBreak="0">
     <w:nsid w:val="425D381B"/>
     <w:multiLevelType w:val="multilevel"/>
     <w:tmpl w:val="5F6669DE"/>
@@ -16809,7 +19105,7 @@
       </w:rPr>
     </w:lvl>
   </w:abstractNum>
-  <w:abstractNum w:abstractNumId="42" w15:restartNumberingAfterBreak="0">
+  <w:abstractNum w:abstractNumId="48" w15:restartNumberingAfterBreak="0">
     <w:nsid w:val="426A319C"/>
     <w:multiLevelType w:val="multilevel"/>
     <w:tmpl w:val="CB703412"/>
@@ -16958,7 +19254,7 @@
       </w:rPr>
     </w:lvl>
   </w:abstractNum>
-  <w:abstractNum w:abstractNumId="43" w15:restartNumberingAfterBreak="0">
+  <w:abstractNum w:abstractNumId="49" w15:restartNumberingAfterBreak="0">
     <w:nsid w:val="42A57BB5"/>
     <w:multiLevelType w:val="multilevel"/>
     <w:tmpl w:val="692E6874"/>
@@ -17107,7 +19403,156 @@
       </w:rPr>
     </w:lvl>
   </w:abstractNum>
-  <w:abstractNum w:abstractNumId="44" w15:restartNumberingAfterBreak="0">
+  <w:abstractNum w:abstractNumId="50" w15:restartNumberingAfterBreak="0">
+    <w:nsid w:val="433460B4"/>
+    <w:multiLevelType w:val="multilevel"/>
+    <w:tmpl w:val="43243C9E"/>
+    <w:lvl w:ilvl="0">
+      <w:start w:val="1"/>
+      <w:numFmt w:val="bullet"/>
+      <w:lvlText w:val=""/>
+      <w:lvlJc w:val="left"/>
+      <w:pPr>
+        <w:tabs>
+          <w:tab w:val="num" w:pos="720"/>
+        </w:tabs>
+        <w:ind w:left="720" w:hanging="360"/>
+      </w:pPr>
+      <w:rPr>
+        <w:rFonts w:ascii="Symbol" w:hAnsi="Symbol" w:hint="default"/>
+        <w:sz w:val="20"/>
+      </w:rPr>
+    </w:lvl>
+    <w:lvl w:ilvl="1" w:tentative="1">
+      <w:start w:val="1"/>
+      <w:numFmt w:val="bullet"/>
+      <w:lvlText w:val="o"/>
+      <w:lvlJc w:val="left"/>
+      <w:pPr>
+        <w:tabs>
+          <w:tab w:val="num" w:pos="1440"/>
+        </w:tabs>
+        <w:ind w:left="1440" w:hanging="360"/>
+      </w:pPr>
+      <w:rPr>
+        <w:rFonts w:ascii="Courier New" w:hAnsi="Courier New" w:hint="default"/>
+        <w:sz w:val="20"/>
+      </w:rPr>
+    </w:lvl>
+    <w:lvl w:ilvl="2" w:tentative="1">
+      <w:start w:val="1"/>
+      <w:numFmt w:val="bullet"/>
+      <w:lvlText w:val=""/>
+      <w:lvlJc w:val="left"/>
+      <w:pPr>
+        <w:tabs>
+          <w:tab w:val="num" w:pos="2160"/>
+        </w:tabs>
+        <w:ind w:left="2160" w:hanging="360"/>
+      </w:pPr>
+      <w:rPr>
+        <w:rFonts w:ascii="Wingdings" w:hAnsi="Wingdings" w:hint="default"/>
+        <w:sz w:val="20"/>
+      </w:rPr>
+    </w:lvl>
+    <w:lvl w:ilvl="3" w:tentative="1">
+      <w:start w:val="1"/>
+      <w:numFmt w:val="bullet"/>
+      <w:lvlText w:val=""/>
+      <w:lvlJc w:val="left"/>
+      <w:pPr>
+        <w:tabs>
+          <w:tab w:val="num" w:pos="2880"/>
+        </w:tabs>
+        <w:ind w:left="2880" w:hanging="360"/>
+      </w:pPr>
+      <w:rPr>
+        <w:rFonts w:ascii="Wingdings" w:hAnsi="Wingdings" w:hint="default"/>
+        <w:sz w:val="20"/>
+      </w:rPr>
+    </w:lvl>
+    <w:lvl w:ilvl="4" w:tentative="1">
+      <w:start w:val="1"/>
+      <w:numFmt w:val="bullet"/>
+      <w:lvlText w:val=""/>
+      <w:lvlJc w:val="left"/>
+      <w:pPr>
+        <w:tabs>
+          <w:tab w:val="num" w:pos="3600"/>
+        </w:tabs>
+        <w:ind w:left="3600" w:hanging="360"/>
+      </w:pPr>
+      <w:rPr>
+        <w:rFonts w:ascii="Wingdings" w:hAnsi="Wingdings" w:hint="default"/>
+        <w:sz w:val="20"/>
+      </w:rPr>
+    </w:lvl>
+    <w:lvl w:ilvl="5" w:tentative="1">
+      <w:start w:val="1"/>
+      <w:numFmt w:val="bullet"/>
+      <w:lvlText w:val=""/>
+      <w:lvlJc w:val="left"/>
+      <w:pPr>
+        <w:tabs>
+          <w:tab w:val="num" w:pos="4320"/>
+        </w:tabs>
+        <w:ind w:left="4320" w:hanging="360"/>
+      </w:pPr>
+      <w:rPr>
+        <w:rFonts w:ascii="Wingdings" w:hAnsi="Wingdings" w:hint="default"/>
+        <w:sz w:val="20"/>
+      </w:rPr>
+    </w:lvl>
+    <w:lvl w:ilvl="6" w:tentative="1">
+      <w:start w:val="1"/>
+      <w:numFmt w:val="bullet"/>
+      <w:lvlText w:val=""/>
+      <w:lvlJc w:val="left"/>
+      <w:pPr>
+        <w:tabs>
+          <w:tab w:val="num" w:pos="5040"/>
+        </w:tabs>
+        <w:ind w:left="5040" w:hanging="360"/>
+      </w:pPr>
+      <w:rPr>
+        <w:rFonts w:ascii="Wingdings" w:hAnsi="Wingdings" w:hint="default"/>
+        <w:sz w:val="20"/>
+      </w:rPr>
+    </w:lvl>
+    <w:lvl w:ilvl="7" w:tentative="1">
+      <w:start w:val="1"/>
+      <w:numFmt w:val="bullet"/>
+      <w:lvlText w:val=""/>
+      <w:lvlJc w:val="left"/>
+      <w:pPr>
+        <w:tabs>
+          <w:tab w:val="num" w:pos="5760"/>
+        </w:tabs>
+        <w:ind w:left="5760" w:hanging="360"/>
+      </w:pPr>
+      <w:rPr>
+        <w:rFonts w:ascii="Wingdings" w:hAnsi="Wingdings" w:hint="default"/>
+        <w:sz w:val="20"/>
+      </w:rPr>
+    </w:lvl>
+    <w:lvl w:ilvl="8" w:tentative="1">
+      <w:start w:val="1"/>
+      <w:numFmt w:val="bullet"/>
+      <w:lvlText w:val=""/>
+      <w:lvlJc w:val="left"/>
+      <w:pPr>
+        <w:tabs>
+          <w:tab w:val="num" w:pos="6480"/>
+        </w:tabs>
+        <w:ind w:left="6480" w:hanging="360"/>
+      </w:pPr>
+      <w:rPr>
+        <w:rFonts w:ascii="Wingdings" w:hAnsi="Wingdings" w:hint="default"/>
+        <w:sz w:val="20"/>
+      </w:rPr>
+    </w:lvl>
+  </w:abstractNum>
+  <w:abstractNum w:abstractNumId="51" w15:restartNumberingAfterBreak="0">
     <w:nsid w:val="44E00BDC"/>
     <w:multiLevelType w:val="multilevel"/>
     <w:tmpl w:val="6ED8B786"/>
@@ -17256,7 +19701,7 @@
       </w:rPr>
     </w:lvl>
   </w:abstractNum>
-  <w:abstractNum w:abstractNumId="45" w15:restartNumberingAfterBreak="0">
+  <w:abstractNum w:abstractNumId="52" w15:restartNumberingAfterBreak="0">
     <w:nsid w:val="45CC6961"/>
     <w:multiLevelType w:val="multilevel"/>
     <w:tmpl w:val="E1F06A0C"/>
@@ -17405,7 +19850,7 @@
       </w:rPr>
     </w:lvl>
   </w:abstractNum>
-  <w:abstractNum w:abstractNumId="46" w15:restartNumberingAfterBreak="0">
+  <w:abstractNum w:abstractNumId="53" w15:restartNumberingAfterBreak="0">
     <w:nsid w:val="460205A1"/>
     <w:multiLevelType w:val="multilevel"/>
     <w:tmpl w:val="5D2CC80E"/>
@@ -17554,7 +19999,7 @@
       </w:rPr>
     </w:lvl>
   </w:abstractNum>
-  <w:abstractNum w:abstractNumId="47" w15:restartNumberingAfterBreak="0">
+  <w:abstractNum w:abstractNumId="54" w15:restartNumberingAfterBreak="0">
     <w:nsid w:val="488B37AD"/>
     <w:multiLevelType w:val="multilevel"/>
     <w:tmpl w:val="4C48BFFC"/>
@@ -17703,7 +20148,7 @@
       </w:rPr>
     </w:lvl>
   </w:abstractNum>
-  <w:abstractNum w:abstractNumId="48" w15:restartNumberingAfterBreak="0">
+  <w:abstractNum w:abstractNumId="55" w15:restartNumberingAfterBreak="0">
     <w:nsid w:val="49D5271B"/>
     <w:multiLevelType w:val="hybridMultilevel"/>
     <w:tmpl w:val="E544F4BC"/>
@@ -17816,7 +20261,7 @@
       </w:rPr>
     </w:lvl>
   </w:abstractNum>
-  <w:abstractNum w:abstractNumId="49" w15:restartNumberingAfterBreak="0">
+  <w:abstractNum w:abstractNumId="56" w15:restartNumberingAfterBreak="0">
     <w:nsid w:val="4C2D306F"/>
     <w:multiLevelType w:val="multilevel"/>
     <w:tmpl w:val="834A42A0"/>
@@ -17929,7 +20374,7 @@
       </w:pPr>
     </w:lvl>
   </w:abstractNum>
-  <w:abstractNum w:abstractNumId="50" w15:restartNumberingAfterBreak="0">
+  <w:abstractNum w:abstractNumId="57" w15:restartNumberingAfterBreak="0">
     <w:nsid w:val="4FE25237"/>
     <w:multiLevelType w:val="multilevel"/>
     <w:tmpl w:val="B6DA5D70"/>
@@ -18078,7 +20523,7 @@
       </w:rPr>
     </w:lvl>
   </w:abstractNum>
-  <w:abstractNum w:abstractNumId="51" w15:restartNumberingAfterBreak="0">
+  <w:abstractNum w:abstractNumId="58" w15:restartNumberingAfterBreak="0">
     <w:nsid w:val="4FEC6728"/>
     <w:multiLevelType w:val="multilevel"/>
     <w:tmpl w:val="6DFE0146"/>
@@ -18227,7 +20672,7 @@
       </w:rPr>
     </w:lvl>
   </w:abstractNum>
-  <w:abstractNum w:abstractNumId="52" w15:restartNumberingAfterBreak="0">
+  <w:abstractNum w:abstractNumId="59" w15:restartNumberingAfterBreak="0">
     <w:nsid w:val="51D521D2"/>
     <w:multiLevelType w:val="multilevel"/>
     <w:tmpl w:val="4B462ADC"/>
@@ -18376,7 +20821,7 @@
       </w:rPr>
     </w:lvl>
   </w:abstractNum>
-  <w:abstractNum w:abstractNumId="53" w15:restartNumberingAfterBreak="0">
+  <w:abstractNum w:abstractNumId="60" w15:restartNumberingAfterBreak="0">
     <w:nsid w:val="51E45474"/>
     <w:multiLevelType w:val="multilevel"/>
     <w:tmpl w:val="3EF0DF14"/>
@@ -18493,7 +20938,7 @@
       </w:pPr>
     </w:lvl>
   </w:abstractNum>
-  <w:abstractNum w:abstractNumId="54" w15:restartNumberingAfterBreak="0">
+  <w:abstractNum w:abstractNumId="61" w15:restartNumberingAfterBreak="0">
     <w:nsid w:val="52640AB0"/>
     <w:multiLevelType w:val="multilevel"/>
     <w:tmpl w:val="55644AB6"/>
@@ -18642,7 +21087,7 @@
       </w:rPr>
     </w:lvl>
   </w:abstractNum>
-  <w:abstractNum w:abstractNumId="55" w15:restartNumberingAfterBreak="0">
+  <w:abstractNum w:abstractNumId="62" w15:restartNumberingAfterBreak="0">
     <w:nsid w:val="52891B3C"/>
     <w:multiLevelType w:val="multilevel"/>
     <w:tmpl w:val="097A12F2"/>
@@ -18791,7 +21236,156 @@
       </w:rPr>
     </w:lvl>
   </w:abstractNum>
-  <w:abstractNum w:abstractNumId="56" w15:restartNumberingAfterBreak="0">
+  <w:abstractNum w:abstractNumId="63" w15:restartNumberingAfterBreak="0">
+    <w:nsid w:val="54993901"/>
+    <w:multiLevelType w:val="multilevel"/>
+    <w:tmpl w:val="25B05D92"/>
+    <w:lvl w:ilvl="0">
+      <w:start w:val="1"/>
+      <w:numFmt w:val="bullet"/>
+      <w:lvlText w:val=""/>
+      <w:lvlJc w:val="left"/>
+      <w:pPr>
+        <w:tabs>
+          <w:tab w:val="num" w:pos="720"/>
+        </w:tabs>
+        <w:ind w:left="720" w:hanging="360"/>
+      </w:pPr>
+      <w:rPr>
+        <w:rFonts w:ascii="Symbol" w:hAnsi="Symbol" w:hint="default"/>
+        <w:sz w:val="20"/>
+      </w:rPr>
+    </w:lvl>
+    <w:lvl w:ilvl="1" w:tentative="1">
+      <w:start w:val="1"/>
+      <w:numFmt w:val="bullet"/>
+      <w:lvlText w:val="o"/>
+      <w:lvlJc w:val="left"/>
+      <w:pPr>
+        <w:tabs>
+          <w:tab w:val="num" w:pos="1440"/>
+        </w:tabs>
+        <w:ind w:left="1440" w:hanging="360"/>
+      </w:pPr>
+      <w:rPr>
+        <w:rFonts w:ascii="Courier New" w:hAnsi="Courier New" w:hint="default"/>
+        <w:sz w:val="20"/>
+      </w:rPr>
+    </w:lvl>
+    <w:lvl w:ilvl="2" w:tentative="1">
+      <w:start w:val="1"/>
+      <w:numFmt w:val="bullet"/>
+      <w:lvlText w:val=""/>
+      <w:lvlJc w:val="left"/>
+      <w:pPr>
+        <w:tabs>
+          <w:tab w:val="num" w:pos="2160"/>
+        </w:tabs>
+        <w:ind w:left="2160" w:hanging="360"/>
+      </w:pPr>
+      <w:rPr>
+        <w:rFonts w:ascii="Wingdings" w:hAnsi="Wingdings" w:hint="default"/>
+        <w:sz w:val="20"/>
+      </w:rPr>
+    </w:lvl>
+    <w:lvl w:ilvl="3" w:tentative="1">
+      <w:start w:val="1"/>
+      <w:numFmt w:val="bullet"/>
+      <w:lvlText w:val=""/>
+      <w:lvlJc w:val="left"/>
+      <w:pPr>
+        <w:tabs>
+          <w:tab w:val="num" w:pos="2880"/>
+        </w:tabs>
+        <w:ind w:left="2880" w:hanging="360"/>
+      </w:pPr>
+      <w:rPr>
+        <w:rFonts w:ascii="Wingdings" w:hAnsi="Wingdings" w:hint="default"/>
+        <w:sz w:val="20"/>
+      </w:rPr>
+    </w:lvl>
+    <w:lvl w:ilvl="4" w:tentative="1">
+      <w:start w:val="1"/>
+      <w:numFmt w:val="bullet"/>
+      <w:lvlText w:val=""/>
+      <w:lvlJc w:val="left"/>
+      <w:pPr>
+        <w:tabs>
+          <w:tab w:val="num" w:pos="3600"/>
+        </w:tabs>
+        <w:ind w:left="3600" w:hanging="360"/>
+      </w:pPr>
+      <w:rPr>
+        <w:rFonts w:ascii="Wingdings" w:hAnsi="Wingdings" w:hint="default"/>
+        <w:sz w:val="20"/>
+      </w:rPr>
+    </w:lvl>
+    <w:lvl w:ilvl="5" w:tentative="1">
+      <w:start w:val="1"/>
+      <w:numFmt w:val="bullet"/>
+      <w:lvlText w:val=""/>
+      <w:lvlJc w:val="left"/>
+      <w:pPr>
+        <w:tabs>
+          <w:tab w:val="num" w:pos="4320"/>
+        </w:tabs>
+        <w:ind w:left="4320" w:hanging="360"/>
+      </w:pPr>
+      <w:rPr>
+        <w:rFonts w:ascii="Wingdings" w:hAnsi="Wingdings" w:hint="default"/>
+        <w:sz w:val="20"/>
+      </w:rPr>
+    </w:lvl>
+    <w:lvl w:ilvl="6" w:tentative="1">
+      <w:start w:val="1"/>
+      <w:numFmt w:val="bullet"/>
+      <w:lvlText w:val=""/>
+      <w:lvlJc w:val="left"/>
+      <w:pPr>
+        <w:tabs>
+          <w:tab w:val="num" w:pos="5040"/>
+        </w:tabs>
+        <w:ind w:left="5040" w:hanging="360"/>
+      </w:pPr>
+      <w:rPr>
+        <w:rFonts w:ascii="Wingdings" w:hAnsi="Wingdings" w:hint="default"/>
+        <w:sz w:val="20"/>
+      </w:rPr>
+    </w:lvl>
+    <w:lvl w:ilvl="7" w:tentative="1">
+      <w:start w:val="1"/>
+      <w:numFmt w:val="bullet"/>
+      <w:lvlText w:val=""/>
+      <w:lvlJc w:val="left"/>
+      <w:pPr>
+        <w:tabs>
+          <w:tab w:val="num" w:pos="5760"/>
+        </w:tabs>
+        <w:ind w:left="5760" w:hanging="360"/>
+      </w:pPr>
+      <w:rPr>
+        <w:rFonts w:ascii="Wingdings" w:hAnsi="Wingdings" w:hint="default"/>
+        <w:sz w:val="20"/>
+      </w:rPr>
+    </w:lvl>
+    <w:lvl w:ilvl="8" w:tentative="1">
+      <w:start w:val="1"/>
+      <w:numFmt w:val="bullet"/>
+      <w:lvlText w:val=""/>
+      <w:lvlJc w:val="left"/>
+      <w:pPr>
+        <w:tabs>
+          <w:tab w:val="num" w:pos="6480"/>
+        </w:tabs>
+        <w:ind w:left="6480" w:hanging="360"/>
+      </w:pPr>
+      <w:rPr>
+        <w:rFonts w:ascii="Wingdings" w:hAnsi="Wingdings" w:hint="default"/>
+        <w:sz w:val="20"/>
+      </w:rPr>
+    </w:lvl>
+  </w:abstractNum>
+  <w:abstractNum w:abstractNumId="64" w15:restartNumberingAfterBreak="0">
     <w:nsid w:val="581D1922"/>
     <w:multiLevelType w:val="multilevel"/>
     <w:tmpl w:val="C04E0B3C"/>
@@ -18940,7 +21534,156 @@
       </w:rPr>
     </w:lvl>
   </w:abstractNum>
-  <w:abstractNum w:abstractNumId="57" w15:restartNumberingAfterBreak="0">
+  <w:abstractNum w:abstractNumId="65" w15:restartNumberingAfterBreak="0">
+    <w:nsid w:val="58CB2E17"/>
+    <w:multiLevelType w:val="multilevel"/>
+    <w:tmpl w:val="DB7E16B2"/>
+    <w:lvl w:ilvl="0">
+      <w:start w:val="1"/>
+      <w:numFmt w:val="bullet"/>
+      <w:lvlText w:val=""/>
+      <w:lvlJc w:val="left"/>
+      <w:pPr>
+        <w:tabs>
+          <w:tab w:val="num" w:pos="720"/>
+        </w:tabs>
+        <w:ind w:left="720" w:hanging="360"/>
+      </w:pPr>
+      <w:rPr>
+        <w:rFonts w:ascii="Symbol" w:hAnsi="Symbol" w:hint="default"/>
+        <w:sz w:val="20"/>
+      </w:rPr>
+    </w:lvl>
+    <w:lvl w:ilvl="1" w:tentative="1">
+      <w:start w:val="1"/>
+      <w:numFmt w:val="bullet"/>
+      <w:lvlText w:val="o"/>
+      <w:lvlJc w:val="left"/>
+      <w:pPr>
+        <w:tabs>
+          <w:tab w:val="num" w:pos="1440"/>
+        </w:tabs>
+        <w:ind w:left="1440" w:hanging="360"/>
+      </w:pPr>
+      <w:rPr>
+        <w:rFonts w:ascii="Courier New" w:hAnsi="Courier New" w:hint="default"/>
+        <w:sz w:val="20"/>
+      </w:rPr>
+    </w:lvl>
+    <w:lvl w:ilvl="2" w:tentative="1">
+      <w:start w:val="1"/>
+      <w:numFmt w:val="bullet"/>
+      <w:lvlText w:val=""/>
+      <w:lvlJc w:val="left"/>
+      <w:pPr>
+        <w:tabs>
+          <w:tab w:val="num" w:pos="2160"/>
+        </w:tabs>
+        <w:ind w:left="2160" w:hanging="360"/>
+      </w:pPr>
+      <w:rPr>
+        <w:rFonts w:ascii="Wingdings" w:hAnsi="Wingdings" w:hint="default"/>
+        <w:sz w:val="20"/>
+      </w:rPr>
+    </w:lvl>
+    <w:lvl w:ilvl="3" w:tentative="1">
+      <w:start w:val="1"/>
+      <w:numFmt w:val="bullet"/>
+      <w:lvlText w:val=""/>
+      <w:lvlJc w:val="left"/>
+      <w:pPr>
+        <w:tabs>
+          <w:tab w:val="num" w:pos="2880"/>
+        </w:tabs>
+        <w:ind w:left="2880" w:hanging="360"/>
+      </w:pPr>
+      <w:rPr>
+        <w:rFonts w:ascii="Wingdings" w:hAnsi="Wingdings" w:hint="default"/>
+        <w:sz w:val="20"/>
+      </w:rPr>
+    </w:lvl>
+    <w:lvl w:ilvl="4" w:tentative="1">
+      <w:start w:val="1"/>
+      <w:numFmt w:val="bullet"/>
+      <w:lvlText w:val=""/>
+      <w:lvlJc w:val="left"/>
+      <w:pPr>
+        <w:tabs>
+          <w:tab w:val="num" w:pos="3600"/>
+        </w:tabs>
+        <w:ind w:left="3600" w:hanging="360"/>
+      </w:pPr>
+      <w:rPr>
+        <w:rFonts w:ascii="Wingdings" w:hAnsi="Wingdings" w:hint="default"/>
+        <w:sz w:val="20"/>
+      </w:rPr>
+    </w:lvl>
+    <w:lvl w:ilvl="5" w:tentative="1">
+      <w:start w:val="1"/>
+      <w:numFmt w:val="bullet"/>
+      <w:lvlText w:val=""/>
+      <w:lvlJc w:val="left"/>
+      <w:pPr>
+        <w:tabs>
+          <w:tab w:val="num" w:pos="4320"/>
+        </w:tabs>
+        <w:ind w:left="4320" w:hanging="360"/>
+      </w:pPr>
+      <w:rPr>
+        <w:rFonts w:ascii="Wingdings" w:hAnsi="Wingdings" w:hint="default"/>
+        <w:sz w:val="20"/>
+      </w:rPr>
+    </w:lvl>
+    <w:lvl w:ilvl="6" w:tentative="1">
+      <w:start w:val="1"/>
+      <w:numFmt w:val="bullet"/>
+      <w:lvlText w:val=""/>
+      <w:lvlJc w:val="left"/>
+      <w:pPr>
+        <w:tabs>
+          <w:tab w:val="num" w:pos="5040"/>
+        </w:tabs>
+        <w:ind w:left="5040" w:hanging="360"/>
+      </w:pPr>
+      <w:rPr>
+        <w:rFonts w:ascii="Wingdings" w:hAnsi="Wingdings" w:hint="default"/>
+        <w:sz w:val="20"/>
+      </w:rPr>
+    </w:lvl>
+    <w:lvl w:ilvl="7" w:tentative="1">
+      <w:start w:val="1"/>
+      <w:numFmt w:val="bullet"/>
+      <w:lvlText w:val=""/>
+      <w:lvlJc w:val="left"/>
+      <w:pPr>
+        <w:tabs>
+          <w:tab w:val="num" w:pos="5760"/>
+        </w:tabs>
+        <w:ind w:left="5760" w:hanging="360"/>
+      </w:pPr>
+      <w:rPr>
+        <w:rFonts w:ascii="Wingdings" w:hAnsi="Wingdings" w:hint="default"/>
+        <w:sz w:val="20"/>
+      </w:rPr>
+    </w:lvl>
+    <w:lvl w:ilvl="8" w:tentative="1">
+      <w:start w:val="1"/>
+      <w:numFmt w:val="bullet"/>
+      <w:lvlText w:val=""/>
+      <w:lvlJc w:val="left"/>
+      <w:pPr>
+        <w:tabs>
+          <w:tab w:val="num" w:pos="6480"/>
+        </w:tabs>
+        <w:ind w:left="6480" w:hanging="360"/>
+      </w:pPr>
+      <w:rPr>
+        <w:rFonts w:ascii="Wingdings" w:hAnsi="Wingdings" w:hint="default"/>
+        <w:sz w:val="20"/>
+      </w:rPr>
+    </w:lvl>
+  </w:abstractNum>
+  <w:abstractNum w:abstractNumId="66" w15:restartNumberingAfterBreak="0">
     <w:nsid w:val="59031897"/>
     <w:multiLevelType w:val="multilevel"/>
     <w:tmpl w:val="24264F44"/>
@@ -19089,7 +21832,7 @@
       </w:rPr>
     </w:lvl>
   </w:abstractNum>
-  <w:abstractNum w:abstractNumId="58" w15:restartNumberingAfterBreak="0">
+  <w:abstractNum w:abstractNumId="67" w15:restartNumberingAfterBreak="0">
     <w:nsid w:val="5C1F6D01"/>
     <w:multiLevelType w:val="multilevel"/>
     <w:tmpl w:val="2ED64D3A"/>
@@ -19238,7 +21981,7 @@
       </w:rPr>
     </w:lvl>
   </w:abstractNum>
-  <w:abstractNum w:abstractNumId="59" w15:restartNumberingAfterBreak="0">
+  <w:abstractNum w:abstractNumId="68" w15:restartNumberingAfterBreak="0">
     <w:nsid w:val="5E6F00FF"/>
     <w:multiLevelType w:val="multilevel"/>
     <w:tmpl w:val="C9A8EDEC"/>
@@ -19351,7 +22094,156 @@
       </w:pPr>
     </w:lvl>
   </w:abstractNum>
-  <w:abstractNum w:abstractNumId="60" w15:restartNumberingAfterBreak="0">
+  <w:abstractNum w:abstractNumId="69" w15:restartNumberingAfterBreak="0">
+    <w:nsid w:val="5E831A76"/>
+    <w:multiLevelType w:val="multilevel"/>
+    <w:tmpl w:val="D0FA80C6"/>
+    <w:lvl w:ilvl="0">
+      <w:start w:val="1"/>
+      <w:numFmt w:val="bullet"/>
+      <w:lvlText w:val=""/>
+      <w:lvlJc w:val="left"/>
+      <w:pPr>
+        <w:tabs>
+          <w:tab w:val="num" w:pos="720"/>
+        </w:tabs>
+        <w:ind w:left="720" w:hanging="360"/>
+      </w:pPr>
+      <w:rPr>
+        <w:rFonts w:ascii="Symbol" w:hAnsi="Symbol" w:hint="default"/>
+        <w:sz w:val="20"/>
+      </w:rPr>
+    </w:lvl>
+    <w:lvl w:ilvl="1" w:tentative="1">
+      <w:start w:val="1"/>
+      <w:numFmt w:val="bullet"/>
+      <w:lvlText w:val="o"/>
+      <w:lvlJc w:val="left"/>
+      <w:pPr>
+        <w:tabs>
+          <w:tab w:val="num" w:pos="1440"/>
+        </w:tabs>
+        <w:ind w:left="1440" w:hanging="360"/>
+      </w:pPr>
+      <w:rPr>
+        <w:rFonts w:ascii="Courier New" w:hAnsi="Courier New" w:hint="default"/>
+        <w:sz w:val="20"/>
+      </w:rPr>
+    </w:lvl>
+    <w:lvl w:ilvl="2" w:tentative="1">
+      <w:start w:val="1"/>
+      <w:numFmt w:val="bullet"/>
+      <w:lvlText w:val=""/>
+      <w:lvlJc w:val="left"/>
+      <w:pPr>
+        <w:tabs>
+          <w:tab w:val="num" w:pos="2160"/>
+        </w:tabs>
+        <w:ind w:left="2160" w:hanging="360"/>
+      </w:pPr>
+      <w:rPr>
+        <w:rFonts w:ascii="Wingdings" w:hAnsi="Wingdings" w:hint="default"/>
+        <w:sz w:val="20"/>
+      </w:rPr>
+    </w:lvl>
+    <w:lvl w:ilvl="3" w:tentative="1">
+      <w:start w:val="1"/>
+      <w:numFmt w:val="bullet"/>
+      <w:lvlText w:val=""/>
+      <w:lvlJc w:val="left"/>
+      <w:pPr>
+        <w:tabs>
+          <w:tab w:val="num" w:pos="2880"/>
+        </w:tabs>
+        <w:ind w:left="2880" w:hanging="360"/>
+      </w:pPr>
+      <w:rPr>
+        <w:rFonts w:ascii="Wingdings" w:hAnsi="Wingdings" w:hint="default"/>
+        <w:sz w:val="20"/>
+      </w:rPr>
+    </w:lvl>
+    <w:lvl w:ilvl="4" w:tentative="1">
+      <w:start w:val="1"/>
+      <w:numFmt w:val="bullet"/>
+      <w:lvlText w:val=""/>
+      <w:lvlJc w:val="left"/>
+      <w:pPr>
+        <w:tabs>
+          <w:tab w:val="num" w:pos="3600"/>
+        </w:tabs>
+        <w:ind w:left="3600" w:hanging="360"/>
+      </w:pPr>
+      <w:rPr>
+        <w:rFonts w:ascii="Wingdings" w:hAnsi="Wingdings" w:hint="default"/>
+        <w:sz w:val="20"/>
+      </w:rPr>
+    </w:lvl>
+    <w:lvl w:ilvl="5" w:tentative="1">
+      <w:start w:val="1"/>
+      <w:numFmt w:val="bullet"/>
+      <w:lvlText w:val=""/>
+      <w:lvlJc w:val="left"/>
+      <w:pPr>
+        <w:tabs>
+          <w:tab w:val="num" w:pos="4320"/>
+        </w:tabs>
+        <w:ind w:left="4320" w:hanging="360"/>
+      </w:pPr>
+      <w:rPr>
+        <w:rFonts w:ascii="Wingdings" w:hAnsi="Wingdings" w:hint="default"/>
+        <w:sz w:val="20"/>
+      </w:rPr>
+    </w:lvl>
+    <w:lvl w:ilvl="6" w:tentative="1">
+      <w:start w:val="1"/>
+      <w:numFmt w:val="bullet"/>
+      <w:lvlText w:val=""/>
+      <w:lvlJc w:val="left"/>
+      <w:pPr>
+        <w:tabs>
+          <w:tab w:val="num" w:pos="5040"/>
+        </w:tabs>
+        <w:ind w:left="5040" w:hanging="360"/>
+      </w:pPr>
+      <w:rPr>
+        <w:rFonts w:ascii="Wingdings" w:hAnsi="Wingdings" w:hint="default"/>
+        <w:sz w:val="20"/>
+      </w:rPr>
+    </w:lvl>
+    <w:lvl w:ilvl="7" w:tentative="1">
+      <w:start w:val="1"/>
+      <w:numFmt w:val="bullet"/>
+      <w:lvlText w:val=""/>
+      <w:lvlJc w:val="left"/>
+      <w:pPr>
+        <w:tabs>
+          <w:tab w:val="num" w:pos="5760"/>
+        </w:tabs>
+        <w:ind w:left="5760" w:hanging="360"/>
+      </w:pPr>
+      <w:rPr>
+        <w:rFonts w:ascii="Wingdings" w:hAnsi="Wingdings" w:hint="default"/>
+        <w:sz w:val="20"/>
+      </w:rPr>
+    </w:lvl>
+    <w:lvl w:ilvl="8" w:tentative="1">
+      <w:start w:val="1"/>
+      <w:numFmt w:val="bullet"/>
+      <w:lvlText w:val=""/>
+      <w:lvlJc w:val="left"/>
+      <w:pPr>
+        <w:tabs>
+          <w:tab w:val="num" w:pos="6480"/>
+        </w:tabs>
+        <w:ind w:left="6480" w:hanging="360"/>
+      </w:pPr>
+      <w:rPr>
+        <w:rFonts w:ascii="Wingdings" w:hAnsi="Wingdings" w:hint="default"/>
+        <w:sz w:val="20"/>
+      </w:rPr>
+    </w:lvl>
+  </w:abstractNum>
+  <w:abstractNum w:abstractNumId="70" w15:restartNumberingAfterBreak="0">
     <w:nsid w:val="5F975F6B"/>
     <w:multiLevelType w:val="multilevel"/>
     <w:tmpl w:val="93DCC16C"/>
@@ -19500,7 +22392,120 @@
       </w:rPr>
     </w:lvl>
   </w:abstractNum>
-  <w:abstractNum w:abstractNumId="61" w15:restartNumberingAfterBreak="0">
+  <w:abstractNum w:abstractNumId="71" w15:restartNumberingAfterBreak="0">
+    <w:nsid w:val="62A5207D"/>
+    <w:multiLevelType w:val="multilevel"/>
+    <w:tmpl w:val="19B6C296"/>
+    <w:lvl w:ilvl="0">
+      <w:start w:val="3"/>
+      <w:numFmt w:val="decimal"/>
+      <w:lvlText w:val="%1."/>
+      <w:lvlJc w:val="left"/>
+      <w:pPr>
+        <w:tabs>
+          <w:tab w:val="num" w:pos="720"/>
+        </w:tabs>
+        <w:ind w:left="720" w:hanging="360"/>
+      </w:pPr>
+    </w:lvl>
+    <w:lvl w:ilvl="1" w:tentative="1">
+      <w:start w:val="1"/>
+      <w:numFmt w:val="decimal"/>
+      <w:lvlText w:val="%2."/>
+      <w:lvlJc w:val="left"/>
+      <w:pPr>
+        <w:tabs>
+          <w:tab w:val="num" w:pos="1440"/>
+        </w:tabs>
+        <w:ind w:left="1440" w:hanging="360"/>
+      </w:pPr>
+    </w:lvl>
+    <w:lvl w:ilvl="2" w:tentative="1">
+      <w:start w:val="1"/>
+      <w:numFmt w:val="decimal"/>
+      <w:lvlText w:val="%3."/>
+      <w:lvlJc w:val="left"/>
+      <w:pPr>
+        <w:tabs>
+          <w:tab w:val="num" w:pos="2160"/>
+        </w:tabs>
+        <w:ind w:left="2160" w:hanging="360"/>
+      </w:pPr>
+    </w:lvl>
+    <w:lvl w:ilvl="3" w:tentative="1">
+      <w:start w:val="1"/>
+      <w:numFmt w:val="decimal"/>
+      <w:lvlText w:val="%4."/>
+      <w:lvlJc w:val="left"/>
+      <w:pPr>
+        <w:tabs>
+          <w:tab w:val="num" w:pos="2880"/>
+        </w:tabs>
+        <w:ind w:left="2880" w:hanging="360"/>
+      </w:pPr>
+    </w:lvl>
+    <w:lvl w:ilvl="4" w:tentative="1">
+      <w:start w:val="1"/>
+      <w:numFmt w:val="decimal"/>
+      <w:lvlText w:val="%5."/>
+      <w:lvlJc w:val="left"/>
+      <w:pPr>
+        <w:tabs>
+          <w:tab w:val="num" w:pos="3600"/>
+        </w:tabs>
+        <w:ind w:left="3600" w:hanging="360"/>
+      </w:pPr>
+    </w:lvl>
+    <w:lvl w:ilvl="5" w:tentative="1">
+      <w:start w:val="1"/>
+      <w:numFmt w:val="decimal"/>
+      <w:lvlText w:val="%6."/>
+      <w:lvlJc w:val="left"/>
+      <w:pPr>
+        <w:tabs>
+          <w:tab w:val="num" w:pos="4320"/>
+        </w:tabs>
+        <w:ind w:left="4320" w:hanging="360"/>
+      </w:pPr>
+    </w:lvl>
+    <w:lvl w:ilvl="6" w:tentative="1">
+      <w:start w:val="1"/>
+      <w:numFmt w:val="decimal"/>
+      <w:lvlText w:val="%7."/>
+      <w:lvlJc w:val="left"/>
+      <w:pPr>
+        <w:tabs>
+          <w:tab w:val="num" w:pos="5040"/>
+        </w:tabs>
+        <w:ind w:left="5040" w:hanging="360"/>
+      </w:pPr>
+    </w:lvl>
+    <w:lvl w:ilvl="7" w:tentative="1">
+      <w:start w:val="1"/>
+      <w:numFmt w:val="decimal"/>
+      <w:lvlText w:val="%8."/>
+      <w:lvlJc w:val="left"/>
+      <w:pPr>
+        <w:tabs>
+          <w:tab w:val="num" w:pos="5760"/>
+        </w:tabs>
+        <w:ind w:left="5760" w:hanging="360"/>
+      </w:pPr>
+    </w:lvl>
+    <w:lvl w:ilvl="8" w:tentative="1">
+      <w:start w:val="1"/>
+      <w:numFmt w:val="decimal"/>
+      <w:lvlText w:val="%9."/>
+      <w:lvlJc w:val="left"/>
+      <w:pPr>
+        <w:tabs>
+          <w:tab w:val="num" w:pos="6480"/>
+        </w:tabs>
+        <w:ind w:left="6480" w:hanging="360"/>
+      </w:pPr>
+    </w:lvl>
+  </w:abstractNum>
+  <w:abstractNum w:abstractNumId="72" w15:restartNumberingAfterBreak="0">
     <w:nsid w:val="636736C9"/>
     <w:multiLevelType w:val="multilevel"/>
     <w:tmpl w:val="D2989252"/>
@@ -19649,7 +22654,120 @@
       </w:rPr>
     </w:lvl>
   </w:abstractNum>
-  <w:abstractNum w:abstractNumId="62" w15:restartNumberingAfterBreak="0">
+  <w:abstractNum w:abstractNumId="73" w15:restartNumberingAfterBreak="0">
+    <w:nsid w:val="65BC3A3D"/>
+    <w:multiLevelType w:val="multilevel"/>
+    <w:tmpl w:val="04AA6BE0"/>
+    <w:lvl w:ilvl="0">
+      <w:start w:val="1"/>
+      <w:numFmt w:val="decimal"/>
+      <w:lvlText w:val="%1."/>
+      <w:lvlJc w:val="left"/>
+      <w:pPr>
+        <w:tabs>
+          <w:tab w:val="num" w:pos="720"/>
+        </w:tabs>
+        <w:ind w:left="720" w:hanging="360"/>
+      </w:pPr>
+    </w:lvl>
+    <w:lvl w:ilvl="1" w:tentative="1">
+      <w:start w:val="1"/>
+      <w:numFmt w:val="decimal"/>
+      <w:lvlText w:val="%2."/>
+      <w:lvlJc w:val="left"/>
+      <w:pPr>
+        <w:tabs>
+          <w:tab w:val="num" w:pos="1440"/>
+        </w:tabs>
+        <w:ind w:left="1440" w:hanging="360"/>
+      </w:pPr>
+    </w:lvl>
+    <w:lvl w:ilvl="2" w:tentative="1">
+      <w:start w:val="1"/>
+      <w:numFmt w:val="decimal"/>
+      <w:lvlText w:val="%3."/>
+      <w:lvlJc w:val="left"/>
+      <w:pPr>
+        <w:tabs>
+          <w:tab w:val="num" w:pos="2160"/>
+        </w:tabs>
+        <w:ind w:left="2160" w:hanging="360"/>
+      </w:pPr>
+    </w:lvl>
+    <w:lvl w:ilvl="3" w:tentative="1">
+      <w:start w:val="1"/>
+      <w:numFmt w:val="decimal"/>
+      <w:lvlText w:val="%4."/>
+      <w:lvlJc w:val="left"/>
+      <w:pPr>
+        <w:tabs>
+          <w:tab w:val="num" w:pos="2880"/>
+        </w:tabs>
+        <w:ind w:left="2880" w:hanging="360"/>
+      </w:pPr>
+    </w:lvl>
+    <w:lvl w:ilvl="4" w:tentative="1">
+      <w:start w:val="1"/>
+      <w:numFmt w:val="decimal"/>
+      <w:lvlText w:val="%5."/>
+      <w:lvlJc w:val="left"/>
+      <w:pPr>
+        <w:tabs>
+          <w:tab w:val="num" w:pos="3600"/>
+        </w:tabs>
+        <w:ind w:left="3600" w:hanging="360"/>
+      </w:pPr>
+    </w:lvl>
+    <w:lvl w:ilvl="5" w:tentative="1">
+      <w:start w:val="1"/>
+      <w:numFmt w:val="decimal"/>
+      <w:lvlText w:val="%6."/>
+      <w:lvlJc w:val="left"/>
+      <w:pPr>
+        <w:tabs>
+          <w:tab w:val="num" w:pos="4320"/>
+        </w:tabs>
+        <w:ind w:left="4320" w:hanging="360"/>
+      </w:pPr>
+    </w:lvl>
+    <w:lvl w:ilvl="6" w:tentative="1">
+      <w:start w:val="1"/>
+      <w:numFmt w:val="decimal"/>
+      <w:lvlText w:val="%7."/>
+      <w:lvlJc w:val="left"/>
+      <w:pPr>
+        <w:tabs>
+          <w:tab w:val="num" w:pos="5040"/>
+        </w:tabs>
+        <w:ind w:left="5040" w:hanging="360"/>
+      </w:pPr>
+    </w:lvl>
+    <w:lvl w:ilvl="7" w:tentative="1">
+      <w:start w:val="1"/>
+      <w:numFmt w:val="decimal"/>
+      <w:lvlText w:val="%8."/>
+      <w:lvlJc w:val="left"/>
+      <w:pPr>
+        <w:tabs>
+          <w:tab w:val="num" w:pos="5760"/>
+        </w:tabs>
+        <w:ind w:left="5760" w:hanging="360"/>
+      </w:pPr>
+    </w:lvl>
+    <w:lvl w:ilvl="8" w:tentative="1">
+      <w:start w:val="1"/>
+      <w:numFmt w:val="decimal"/>
+      <w:lvlText w:val="%9."/>
+      <w:lvlJc w:val="left"/>
+      <w:pPr>
+        <w:tabs>
+          <w:tab w:val="num" w:pos="6480"/>
+        </w:tabs>
+        <w:ind w:left="6480" w:hanging="360"/>
+      </w:pPr>
+    </w:lvl>
+  </w:abstractNum>
+  <w:abstractNum w:abstractNumId="74" w15:restartNumberingAfterBreak="0">
     <w:nsid w:val="65EB3476"/>
     <w:multiLevelType w:val="multilevel"/>
     <w:tmpl w:val="B4DE325A"/>
@@ -19762,7 +22880,7 @@
       </w:pPr>
     </w:lvl>
   </w:abstractNum>
-  <w:abstractNum w:abstractNumId="63" w15:restartNumberingAfterBreak="0">
+  <w:abstractNum w:abstractNumId="75" w15:restartNumberingAfterBreak="0">
     <w:nsid w:val="665E6546"/>
     <w:multiLevelType w:val="multilevel"/>
     <w:tmpl w:val="DD0A587E"/>
@@ -19911,7 +23029,7 @@
       </w:rPr>
     </w:lvl>
   </w:abstractNum>
-  <w:abstractNum w:abstractNumId="64" w15:restartNumberingAfterBreak="0">
+  <w:abstractNum w:abstractNumId="76" w15:restartNumberingAfterBreak="0">
     <w:nsid w:val="685130B1"/>
     <w:multiLevelType w:val="multilevel"/>
     <w:tmpl w:val="4EAE0270"/>
@@ -20060,7 +23178,7 @@
       </w:rPr>
     </w:lvl>
   </w:abstractNum>
-  <w:abstractNum w:abstractNumId="65" w15:restartNumberingAfterBreak="0">
+  <w:abstractNum w:abstractNumId="77" w15:restartNumberingAfterBreak="0">
     <w:nsid w:val="69ED7E09"/>
     <w:multiLevelType w:val="multilevel"/>
     <w:tmpl w:val="C0A649BC"/>
@@ -20209,7 +23327,7 @@
       </w:rPr>
     </w:lvl>
   </w:abstractNum>
-  <w:abstractNum w:abstractNumId="66" w15:restartNumberingAfterBreak="0">
+  <w:abstractNum w:abstractNumId="78" w15:restartNumberingAfterBreak="0">
     <w:nsid w:val="6D077C40"/>
     <w:multiLevelType w:val="multilevel"/>
     <w:tmpl w:val="E84C57DA"/>
@@ -20358,7 +23476,7 @@
       </w:rPr>
     </w:lvl>
   </w:abstractNum>
-  <w:abstractNum w:abstractNumId="67" w15:restartNumberingAfterBreak="0">
+  <w:abstractNum w:abstractNumId="79" w15:restartNumberingAfterBreak="0">
     <w:nsid w:val="6FBC5345"/>
     <w:multiLevelType w:val="multilevel"/>
     <w:tmpl w:val="9C74B8D6"/>
@@ -20507,7 +23625,7 @@
       </w:rPr>
     </w:lvl>
   </w:abstractNum>
-  <w:abstractNum w:abstractNumId="68" w15:restartNumberingAfterBreak="0">
+  <w:abstractNum w:abstractNumId="80" w15:restartNumberingAfterBreak="0">
     <w:nsid w:val="719C4BE7"/>
     <w:multiLevelType w:val="multilevel"/>
     <w:tmpl w:val="54220784"/>
@@ -20656,7 +23774,7 @@
       </w:rPr>
     </w:lvl>
   </w:abstractNum>
-  <w:abstractNum w:abstractNumId="69" w15:restartNumberingAfterBreak="0">
+  <w:abstractNum w:abstractNumId="81" w15:restartNumberingAfterBreak="0">
     <w:nsid w:val="71F22578"/>
     <w:multiLevelType w:val="multilevel"/>
     <w:tmpl w:val="455088DC"/>
@@ -20805,7 +23923,7 @@
       </w:rPr>
     </w:lvl>
   </w:abstractNum>
-  <w:abstractNum w:abstractNumId="70" w15:restartNumberingAfterBreak="0">
+  <w:abstractNum w:abstractNumId="82" w15:restartNumberingAfterBreak="0">
     <w:nsid w:val="723E7A60"/>
     <w:multiLevelType w:val="multilevel"/>
     <w:tmpl w:val="ED3E0460"/>
@@ -20954,7 +24072,7 @@
       </w:rPr>
     </w:lvl>
   </w:abstractNum>
-  <w:abstractNum w:abstractNumId="71" w15:restartNumberingAfterBreak="0">
+  <w:abstractNum w:abstractNumId="83" w15:restartNumberingAfterBreak="0">
     <w:nsid w:val="730731E5"/>
     <w:multiLevelType w:val="multilevel"/>
     <w:tmpl w:val="A42E010A"/>
@@ -21067,7 +24185,7 @@
       </w:pPr>
     </w:lvl>
   </w:abstractNum>
-  <w:abstractNum w:abstractNumId="72" w15:restartNumberingAfterBreak="0">
+  <w:abstractNum w:abstractNumId="84" w15:restartNumberingAfterBreak="0">
     <w:nsid w:val="73123772"/>
     <w:multiLevelType w:val="multilevel"/>
     <w:tmpl w:val="B37C1CEE"/>
@@ -21216,7 +24334,120 @@
       </w:rPr>
     </w:lvl>
   </w:abstractNum>
-  <w:abstractNum w:abstractNumId="73" w15:restartNumberingAfterBreak="0">
+  <w:abstractNum w:abstractNumId="85" w15:restartNumberingAfterBreak="0">
+    <w:nsid w:val="732816BF"/>
+    <w:multiLevelType w:val="multilevel"/>
+    <w:tmpl w:val="8CFE4ED6"/>
+    <w:lvl w:ilvl="0">
+      <w:start w:val="2"/>
+      <w:numFmt w:val="decimal"/>
+      <w:lvlText w:val="%1."/>
+      <w:lvlJc w:val="left"/>
+      <w:pPr>
+        <w:tabs>
+          <w:tab w:val="num" w:pos="720"/>
+        </w:tabs>
+        <w:ind w:left="720" w:hanging="360"/>
+      </w:pPr>
+    </w:lvl>
+    <w:lvl w:ilvl="1" w:tentative="1">
+      <w:start w:val="1"/>
+      <w:numFmt w:val="decimal"/>
+      <w:lvlText w:val="%2."/>
+      <w:lvlJc w:val="left"/>
+      <w:pPr>
+        <w:tabs>
+          <w:tab w:val="num" w:pos="1440"/>
+        </w:tabs>
+        <w:ind w:left="1440" w:hanging="360"/>
+      </w:pPr>
+    </w:lvl>
+    <w:lvl w:ilvl="2" w:tentative="1">
+      <w:start w:val="1"/>
+      <w:numFmt w:val="decimal"/>
+      <w:lvlText w:val="%3."/>
+      <w:lvlJc w:val="left"/>
+      <w:pPr>
+        <w:tabs>
+          <w:tab w:val="num" w:pos="2160"/>
+        </w:tabs>
+        <w:ind w:left="2160" w:hanging="360"/>
+      </w:pPr>
+    </w:lvl>
+    <w:lvl w:ilvl="3" w:tentative="1">
+      <w:start w:val="1"/>
+      <w:numFmt w:val="decimal"/>
+      <w:lvlText w:val="%4."/>
+      <w:lvlJc w:val="left"/>
+      <w:pPr>
+        <w:tabs>
+          <w:tab w:val="num" w:pos="2880"/>
+        </w:tabs>
+        <w:ind w:left="2880" w:hanging="360"/>
+      </w:pPr>
+    </w:lvl>
+    <w:lvl w:ilvl="4" w:tentative="1">
+      <w:start w:val="1"/>
+      <w:numFmt w:val="decimal"/>
+      <w:lvlText w:val="%5."/>
+      <w:lvlJc w:val="left"/>
+      <w:pPr>
+        <w:tabs>
+          <w:tab w:val="num" w:pos="3600"/>
+        </w:tabs>
+        <w:ind w:left="3600" w:hanging="360"/>
+      </w:pPr>
+    </w:lvl>
+    <w:lvl w:ilvl="5" w:tentative="1">
+      <w:start w:val="1"/>
+      <w:numFmt w:val="decimal"/>
+      <w:lvlText w:val="%6."/>
+      <w:lvlJc w:val="left"/>
+      <w:pPr>
+        <w:tabs>
+          <w:tab w:val="num" w:pos="4320"/>
+        </w:tabs>
+        <w:ind w:left="4320" w:hanging="360"/>
+      </w:pPr>
+    </w:lvl>
+    <w:lvl w:ilvl="6" w:tentative="1">
+      <w:start w:val="1"/>
+      <w:numFmt w:val="decimal"/>
+      <w:lvlText w:val="%7."/>
+      <w:lvlJc w:val="left"/>
+      <w:pPr>
+        <w:tabs>
+          <w:tab w:val="num" w:pos="5040"/>
+        </w:tabs>
+        <w:ind w:left="5040" w:hanging="360"/>
+      </w:pPr>
+    </w:lvl>
+    <w:lvl w:ilvl="7" w:tentative="1">
+      <w:start w:val="1"/>
+      <w:numFmt w:val="decimal"/>
+      <w:lvlText w:val="%8."/>
+      <w:lvlJc w:val="left"/>
+      <w:pPr>
+        <w:tabs>
+          <w:tab w:val="num" w:pos="5760"/>
+        </w:tabs>
+        <w:ind w:left="5760" w:hanging="360"/>
+      </w:pPr>
+    </w:lvl>
+    <w:lvl w:ilvl="8" w:tentative="1">
+      <w:start w:val="1"/>
+      <w:numFmt w:val="decimal"/>
+      <w:lvlText w:val="%9."/>
+      <w:lvlJc w:val="left"/>
+      <w:pPr>
+        <w:tabs>
+          <w:tab w:val="num" w:pos="6480"/>
+        </w:tabs>
+        <w:ind w:left="6480" w:hanging="360"/>
+      </w:pPr>
+    </w:lvl>
+  </w:abstractNum>
+  <w:abstractNum w:abstractNumId="86" w15:restartNumberingAfterBreak="0">
     <w:nsid w:val="797C6D1E"/>
     <w:multiLevelType w:val="multilevel"/>
     <w:tmpl w:val="C8806088"/>
@@ -21330,226 +24561,265 @@
     </w:lvl>
   </w:abstractNum>
   <w:num w:numId="1" w16cid:durableId="147018417">
-    <w:abstractNumId w:val="29"/>
+    <w:abstractNumId w:val="33"/>
   </w:num>
   <w:num w:numId="2" w16cid:durableId="11029360">
-    <w:abstractNumId w:val="59"/>
+    <w:abstractNumId w:val="68"/>
   </w:num>
   <w:num w:numId="3" w16cid:durableId="1724677867">
-    <w:abstractNumId w:val="45"/>
+    <w:abstractNumId w:val="52"/>
   </w:num>
   <w:num w:numId="4" w16cid:durableId="1844004223">
-    <w:abstractNumId w:val="37"/>
+    <w:abstractNumId w:val="43"/>
   </w:num>
   <w:num w:numId="5" w16cid:durableId="475992711">
-    <w:abstractNumId w:val="65"/>
+    <w:abstractNumId w:val="77"/>
   </w:num>
   <w:num w:numId="6" w16cid:durableId="801994945">
-    <w:abstractNumId w:val="46"/>
+    <w:abstractNumId w:val="53"/>
   </w:num>
   <w:num w:numId="7" w16cid:durableId="285083744">
-    <w:abstractNumId w:val="50"/>
+    <w:abstractNumId w:val="57"/>
   </w:num>
   <w:num w:numId="8" w16cid:durableId="976689363">
-    <w:abstractNumId w:val="11"/>
+    <w:abstractNumId w:val="13"/>
   </w:num>
   <w:num w:numId="9" w16cid:durableId="96101557">
-    <w:abstractNumId w:val="5"/>
+    <w:abstractNumId w:val="7"/>
   </w:num>
   <w:num w:numId="10" w16cid:durableId="616064491">
-    <w:abstractNumId w:val="56"/>
+    <w:abstractNumId w:val="64"/>
   </w:num>
   <w:num w:numId="11" w16cid:durableId="1751611856">
-    <w:abstractNumId w:val="16"/>
+    <w:abstractNumId w:val="19"/>
   </w:num>
   <w:num w:numId="12" w16cid:durableId="2116561164">
-    <w:abstractNumId w:val="64"/>
+    <w:abstractNumId w:val="76"/>
   </w:num>
   <w:num w:numId="13" w16cid:durableId="1804494895">
-    <w:abstractNumId w:val="6"/>
+    <w:abstractNumId w:val="8"/>
   </w:num>
   <w:num w:numId="14" w16cid:durableId="60717896">
+    <w:abstractNumId w:val="48"/>
+  </w:num>
+  <w:num w:numId="15" w16cid:durableId="373695149">
+    <w:abstractNumId w:val="74"/>
+  </w:num>
+  <w:num w:numId="16" w16cid:durableId="1001086185">
     <w:abstractNumId w:val="42"/>
   </w:num>
-  <w:num w:numId="15" w16cid:durableId="373695149">
-    <w:abstractNumId w:val="62"/>
-  </w:num>
-  <w:num w:numId="16" w16cid:durableId="1001086185">
-    <w:abstractNumId w:val="36"/>
-  </w:num>
   <w:num w:numId="17" w16cid:durableId="1601527885">
-    <w:abstractNumId w:val="30"/>
+    <w:abstractNumId w:val="34"/>
   </w:num>
   <w:num w:numId="18" w16cid:durableId="1831821762">
-    <w:abstractNumId w:val="33"/>
+    <w:abstractNumId w:val="38"/>
   </w:num>
   <w:num w:numId="19" w16cid:durableId="2134126946">
-    <w:abstractNumId w:val="24"/>
+    <w:abstractNumId w:val="28"/>
   </w:num>
   <w:num w:numId="20" w16cid:durableId="1925845144">
-    <w:abstractNumId w:val="41"/>
+    <w:abstractNumId w:val="47"/>
   </w:num>
   <w:num w:numId="21" w16cid:durableId="619186166">
-    <w:abstractNumId w:val="57"/>
+    <w:abstractNumId w:val="66"/>
   </w:num>
   <w:num w:numId="22" w16cid:durableId="1135442434">
-    <w:abstractNumId w:val="23"/>
+    <w:abstractNumId w:val="27"/>
   </w:num>
   <w:num w:numId="23" w16cid:durableId="772939728">
-    <w:abstractNumId w:val="71"/>
+    <w:abstractNumId w:val="83"/>
   </w:num>
   <w:num w:numId="24" w16cid:durableId="972372175">
-    <w:abstractNumId w:val="27"/>
+    <w:abstractNumId w:val="31"/>
   </w:num>
   <w:num w:numId="25" w16cid:durableId="1944875617">
-    <w:abstractNumId w:val="25"/>
+    <w:abstractNumId w:val="29"/>
   </w:num>
   <w:num w:numId="26" w16cid:durableId="1467817023">
     <w:abstractNumId w:val="1"/>
   </w:num>
   <w:num w:numId="27" w16cid:durableId="622730746">
-    <w:abstractNumId w:val="38"/>
+    <w:abstractNumId w:val="44"/>
   </w:num>
   <w:num w:numId="28" w16cid:durableId="1274364068">
-    <w:abstractNumId w:val="66"/>
+    <w:abstractNumId w:val="78"/>
   </w:num>
   <w:num w:numId="29" w16cid:durableId="793207119">
-    <w:abstractNumId w:val="20"/>
+    <w:abstractNumId w:val="23"/>
   </w:num>
   <w:num w:numId="30" w16cid:durableId="1779638932">
-    <w:abstractNumId w:val="69"/>
+    <w:abstractNumId w:val="81"/>
   </w:num>
   <w:num w:numId="31" w16cid:durableId="1499273016">
-    <w:abstractNumId w:val="54"/>
+    <w:abstractNumId w:val="61"/>
   </w:num>
   <w:num w:numId="32" w16cid:durableId="312879072">
     <w:abstractNumId w:val="2"/>
   </w:num>
   <w:num w:numId="33" w16cid:durableId="120928403">
-    <w:abstractNumId w:val="3"/>
+    <w:abstractNumId w:val="5"/>
   </w:num>
   <w:num w:numId="34" w16cid:durableId="1051224785">
-    <w:abstractNumId w:val="28"/>
+    <w:abstractNumId w:val="32"/>
   </w:num>
   <w:num w:numId="35" w16cid:durableId="744302172">
-    <w:abstractNumId w:val="21"/>
+    <w:abstractNumId w:val="25"/>
   </w:num>
   <w:num w:numId="36" w16cid:durableId="1584410369">
-    <w:abstractNumId w:val="47"/>
+    <w:abstractNumId w:val="54"/>
   </w:num>
   <w:num w:numId="37" w16cid:durableId="1317803970">
-    <w:abstractNumId w:val="53"/>
+    <w:abstractNumId w:val="60"/>
   </w:num>
   <w:num w:numId="38" w16cid:durableId="1606228968">
-    <w:abstractNumId w:val="73"/>
+    <w:abstractNumId w:val="86"/>
   </w:num>
   <w:num w:numId="39" w16cid:durableId="1482967076">
-    <w:abstractNumId w:val="52"/>
+    <w:abstractNumId w:val="59"/>
   </w:num>
   <w:num w:numId="40" w16cid:durableId="1956055767">
-    <w:abstractNumId w:val="13"/>
+    <w:abstractNumId w:val="15"/>
   </w:num>
   <w:num w:numId="41" w16cid:durableId="1382168793">
-    <w:abstractNumId w:val="43"/>
+    <w:abstractNumId w:val="49"/>
   </w:num>
   <w:num w:numId="42" w16cid:durableId="153957957">
-    <w:abstractNumId w:val="40"/>
+    <w:abstractNumId w:val="46"/>
   </w:num>
   <w:num w:numId="43" w16cid:durableId="1812014036">
-    <w:abstractNumId w:val="68"/>
+    <w:abstractNumId w:val="80"/>
   </w:num>
   <w:num w:numId="44" w16cid:durableId="341976256">
     <w:abstractNumId w:val="0"/>
   </w:num>
   <w:num w:numId="45" w16cid:durableId="1397703832">
-    <w:abstractNumId w:val="48"/>
+    <w:abstractNumId w:val="55"/>
   </w:num>
   <w:num w:numId="46" w16cid:durableId="389958992">
-    <w:abstractNumId w:val="32"/>
+    <w:abstractNumId w:val="37"/>
   </w:num>
   <w:num w:numId="47" w16cid:durableId="790131665">
+    <w:abstractNumId w:val="84"/>
+  </w:num>
+  <w:num w:numId="48" w16cid:durableId="1652558625">
+    <w:abstractNumId w:val="70"/>
+  </w:num>
+  <w:num w:numId="49" w16cid:durableId="632103657">
+    <w:abstractNumId w:val="16"/>
+  </w:num>
+  <w:num w:numId="50" w16cid:durableId="1553154208">
+    <w:abstractNumId w:val="6"/>
+  </w:num>
+  <w:num w:numId="51" w16cid:durableId="1140806770">
+    <w:abstractNumId w:val="79"/>
+  </w:num>
+  <w:num w:numId="52" w16cid:durableId="829325174">
+    <w:abstractNumId w:val="45"/>
+  </w:num>
+  <w:num w:numId="53" w16cid:durableId="1965038471">
+    <w:abstractNumId w:val="40"/>
+  </w:num>
+  <w:num w:numId="54" w16cid:durableId="28075071">
+    <w:abstractNumId w:val="67"/>
+  </w:num>
+  <w:num w:numId="55" w16cid:durableId="611865330">
+    <w:abstractNumId w:val="12"/>
+  </w:num>
+  <w:num w:numId="56" w16cid:durableId="1904020449">
     <w:abstractNumId w:val="72"/>
   </w:num>
-  <w:num w:numId="48" w16cid:durableId="1652558625">
-    <w:abstractNumId w:val="60"/>
+  <w:num w:numId="57" w16cid:durableId="668019188">
+    <w:abstractNumId w:val="75"/>
   </w:num>
-  <w:num w:numId="49" w16cid:durableId="632103657">
+  <w:num w:numId="58" w16cid:durableId="1685857402">
+    <w:abstractNumId w:val="30"/>
+  </w:num>
+  <w:num w:numId="59" w16cid:durableId="102771915">
+    <w:abstractNumId w:val="22"/>
+  </w:num>
+  <w:num w:numId="60" w16cid:durableId="225579662">
+    <w:abstractNumId w:val="51"/>
+  </w:num>
+  <w:num w:numId="61" w16cid:durableId="271130716">
+    <w:abstractNumId w:val="82"/>
+  </w:num>
+  <w:num w:numId="62" w16cid:durableId="782921842">
+    <w:abstractNumId w:val="35"/>
+  </w:num>
+  <w:num w:numId="63" w16cid:durableId="1409958467">
+    <w:abstractNumId w:val="18"/>
+  </w:num>
+  <w:num w:numId="64" w16cid:durableId="373581391">
+    <w:abstractNumId w:val="20"/>
+  </w:num>
+  <w:num w:numId="65" w16cid:durableId="300498849">
+    <w:abstractNumId w:val="26"/>
+  </w:num>
+  <w:num w:numId="66" w16cid:durableId="623998061">
+    <w:abstractNumId w:val="56"/>
+  </w:num>
+  <w:num w:numId="67" w16cid:durableId="318727851">
+    <w:abstractNumId w:val="58"/>
+  </w:num>
+  <w:num w:numId="68" w16cid:durableId="1349064825">
+    <w:abstractNumId w:val="11"/>
+  </w:num>
+  <w:num w:numId="69" w16cid:durableId="1574968332">
+    <w:abstractNumId w:val="21"/>
+  </w:num>
+  <w:num w:numId="70" w16cid:durableId="263151997">
+    <w:abstractNumId w:val="39"/>
+  </w:num>
+  <w:num w:numId="71" w16cid:durableId="669214558">
+    <w:abstractNumId w:val="62"/>
+  </w:num>
+  <w:num w:numId="72" w16cid:durableId="719595117">
+    <w:abstractNumId w:val="9"/>
+  </w:num>
+  <w:num w:numId="73" w16cid:durableId="333344696">
+    <w:abstractNumId w:val="10"/>
+  </w:num>
+  <w:num w:numId="74" w16cid:durableId="932785692">
     <w:abstractNumId w:val="14"/>
   </w:num>
-  <w:num w:numId="50" w16cid:durableId="1553154208">
+  <w:num w:numId="75" w16cid:durableId="118882957">
+    <w:abstractNumId w:val="73"/>
+  </w:num>
+  <w:num w:numId="76" w16cid:durableId="1332563782">
     <w:abstractNumId w:val="4"/>
   </w:num>
-  <w:num w:numId="51" w16cid:durableId="1140806770">
-    <w:abstractNumId w:val="67"/>
+  <w:num w:numId="77" w16cid:durableId="1649362015">
+    <w:abstractNumId w:val="85"/>
   </w:num>
-  <w:num w:numId="52" w16cid:durableId="829325174">
-    <w:abstractNumId w:val="39"/>
+  <w:num w:numId="78" w16cid:durableId="1803227559">
+    <w:abstractNumId w:val="50"/>
   </w:num>
-  <w:num w:numId="53" w16cid:durableId="1965038471">
-    <w:abstractNumId w:val="35"/>
+  <w:num w:numId="79" w16cid:durableId="1400518030">
+    <w:abstractNumId w:val="71"/>
   </w:num>
-  <w:num w:numId="54" w16cid:durableId="28075071">
-    <w:abstractNumId w:val="58"/>
-  </w:num>
-  <w:num w:numId="55" w16cid:durableId="611865330">
-    <w:abstractNumId w:val="10"/>
-  </w:num>
-  <w:num w:numId="56" w16cid:durableId="1904020449">
-    <w:abstractNumId w:val="61"/>
-  </w:num>
-  <w:num w:numId="57" w16cid:durableId="668019188">
+  <w:num w:numId="80" w16cid:durableId="2119762687">
     <w:abstractNumId w:val="63"/>
   </w:num>
-  <w:num w:numId="58" w16cid:durableId="1685857402">
-    <w:abstractNumId w:val="26"/>
+  <w:num w:numId="81" w16cid:durableId="1087505356">
+    <w:abstractNumId w:val="36"/>
   </w:num>
-  <w:num w:numId="59" w16cid:durableId="102771915">
-    <w:abstractNumId w:val="19"/>
+  <w:num w:numId="82" w16cid:durableId="1372461919">
+    <w:abstractNumId w:val="69"/>
   </w:num>
-  <w:num w:numId="60" w16cid:durableId="225579662">
-    <w:abstractNumId w:val="44"/>
+  <w:num w:numId="83" w16cid:durableId="1987128166">
+    <w:abstractNumId w:val="41"/>
   </w:num>
-  <w:num w:numId="61" w16cid:durableId="271130716">
-    <w:abstractNumId w:val="70"/>
-  </w:num>
-  <w:num w:numId="62" w16cid:durableId="782921842">
-    <w:abstractNumId w:val="31"/>
-  </w:num>
-  <w:num w:numId="63" w16cid:durableId="1409958467">
-    <w:abstractNumId w:val="15"/>
-  </w:num>
-  <w:num w:numId="64" w16cid:durableId="373581391">
+  <w:num w:numId="84" w16cid:durableId="872771870">
     <w:abstractNumId w:val="17"/>
   </w:num>
-  <w:num w:numId="65" w16cid:durableId="300498849">
-    <w:abstractNumId w:val="22"/>
+  <w:num w:numId="85" w16cid:durableId="1866016250">
+    <w:abstractNumId w:val="24"/>
   </w:num>
-  <w:num w:numId="66" w16cid:durableId="623998061">
-    <w:abstractNumId w:val="49"/>
+  <w:num w:numId="86" w16cid:durableId="81728212">
+    <w:abstractNumId w:val="65"/>
   </w:num>
-  <w:num w:numId="67" w16cid:durableId="318727851">
-    <w:abstractNumId w:val="51"/>
-  </w:num>
-  <w:num w:numId="68" w16cid:durableId="1349064825">
-    <w:abstractNumId w:val="9"/>
-  </w:num>
-  <w:num w:numId="69" w16cid:durableId="1574968332">
-    <w:abstractNumId w:val="18"/>
-  </w:num>
-  <w:num w:numId="70" w16cid:durableId="263151997">
-    <w:abstractNumId w:val="34"/>
-  </w:num>
-  <w:num w:numId="71" w16cid:durableId="669214558">
-    <w:abstractNumId w:val="55"/>
-  </w:num>
-  <w:num w:numId="72" w16cid:durableId="719595117">
-    <w:abstractNumId w:val="7"/>
-  </w:num>
-  <w:num w:numId="73" w16cid:durableId="333344696">
-    <w:abstractNumId w:val="8"/>
-  </w:num>
-  <w:num w:numId="74" w16cid:durableId="932785692">
-    <w:abstractNumId w:val="12"/>
+  <w:num w:numId="87" w16cid:durableId="1058013818">
+    <w:abstractNumId w:val="3"/>
   </w:num>
 </w:numbering>
 </file>
@@ -21954,7 +25224,7 @@
   <w:style w:type="paragraph" w:default="1" w:styleId="Normal">
     <w:name w:val="Normal"/>
     <w:qFormat/>
-    <w:rsid w:val="00501987"/>
+    <w:rsid w:val="000B3323"/>
   </w:style>
   <w:style w:type="paragraph" w:styleId="Ttulo1">
     <w:name w:val="heading 1"/>

</xml_diff>

<commit_message>
Refatorar os modelos Negociacao e Negociacoes para maior clareza
Refatorado Negociacao para usar propriedades públicas somente leitura e simplificado seu construtor. Atualizado Negociacoes para usar arrays somente leitura e aprimorada a anotação de tipos. Ajustados arquivos relacionados de controlador e JavaScript para corresponder à nova estrutura do modelo, e adicionado o arquivo negociacoes.js que estava faltando na distribuição.
</commit_message>
<xml_diff>
--- a/info/TYPESCRIPT FUNDAMENTOS DO BASICO.docx
+++ b/info/TYPESCRIPT FUNDAMENTOS DO BASICO.docx
@@ -11455,6 +11455,7 @@
           <w:color w:val="EE0000"/>
         </w:rPr>
       </w:pPr>
+      <w:bookmarkStart w:id="26" w:name="_Hlk220070416"/>
       <w:r>
         <w:rPr>
           <w:color w:val="EE0000"/>
@@ -11463,6 +11464,7 @@
         <w:t>[~~~~~~~~~~~~~~~~~~~~~~~~~~~~~~~~~~~~~~~~~~~~~~~~~~~~~~~~~~~~~~~~~~~~]</w:t>
       </w:r>
     </w:p>
+    <w:bookmarkEnd w:id="26"/>
     <w:p/>
     <w:p>
       <w:pPr>
@@ -12089,6 +12091,9 @@
     </w:p>
     <w:p>
       <w:r>
+        <w:rPr>
+          <w:noProof/>
+        </w:rPr>
         <w:drawing>
           <wp:inline distT="0" distB="0" distL="0" distR="0" wp14:anchorId="65545466" wp14:editId="3ABFB366">
             <wp:extent cx="5400040" cy="1207770"/>
@@ -12467,72 +12472,52 @@
               <w:t> não estarão disponíveis em tempo de compilação.</w:t>
             </w:r>
           </w:p>
+          <w:p/>
           <w:p>
             <w:r>
-              <w:t>[03:13</w:t>
+              <w:t>Isso significa que se eu for lá para o meu </w:t>
+            </w:r>
+            <w:proofErr w:type="spellStart"/>
+            <w:r>
+              <w:t>controller</w:t>
+            </w:r>
+            <w:proofErr w:type="spellEnd"/>
+            <w:r>
+              <w:t> e tentar agora na lista que eu peguei fazer </w:t>
+            </w:r>
+            <w:proofErr w:type="spellStart"/>
+            <w:r>
+              <w:t>this.negociacoes.lista</w:t>
+            </w:r>
+            <w:proofErr w:type="spellEnd"/>
+            <w:r>
+              <w:t>().pop; não vai aparecer, você está garantindo que o desenvolvedor não vai cometer a gafe.</w:t>
+            </w:r>
+          </w:p>
+          <w:p/>
+          <w:p>
+            <w:r>
+              <w:t xml:space="preserve">E se o desenvolvedor </w:t>
             </w:r>
             <w:proofErr w:type="gramStart"/>
             <w:r>
-              <w:t>] Isso</w:t>
+              <w:t>ver</w:t>
             </w:r>
             <w:proofErr w:type="gramEnd"/>
             <w:r>
-              <w:t xml:space="preserve"> significa que se eu for lá para o meu </w:t>
-            </w:r>
-            <w:proofErr w:type="spellStart"/>
-            <w:r>
-              <w:t>controller</w:t>
-            </w:r>
-            <w:proofErr w:type="spellEnd"/>
-            <w:r>
-              <w:t> e tentar agora na lista que eu peguei fazer </w:t>
-            </w:r>
-            <w:proofErr w:type="spellStart"/>
-            <w:r>
-              <w:t>this.negociacoes.lista</w:t>
-            </w:r>
-            <w:proofErr w:type="spellEnd"/>
-            <w:r>
-              <w:t>().pop; não vai aparecer, você está garantindo que o desenvolvedor não vai cometer a gafe.</w:t>
+              <w:t xml:space="preserve"> isso e falar: "Ué, por que eu não posso remover?" Ele vai perguntar para o desenvolvedor, vai olhar a documentação e vai ver que por uma questão de especificação ninguém pode adicionar e remover itens dessa lista.</w:t>
             </w:r>
           </w:p>
+          <w:p/>
           <w:p>
             <w:r>
-              <w:t xml:space="preserve">[03:33] E se o desenvolvedor </w:t>
-            </w:r>
-            <w:proofErr w:type="gramStart"/>
-            <w:r>
-              <w:t>ver</w:t>
-            </w:r>
-            <w:proofErr w:type="gramEnd"/>
-            <w:r>
-              <w:t xml:space="preserve"> isso e falar: "Ué, por que eu não posso remover?" Ele vai perguntar para o desenvolvedor, vai olhar a documentação e vai ver que por uma questão de especificação ninguém pode adicionar e remover itens dessa lista.</w:t>
+              <w:t>Isso é importante para garantirmos que estamos materializando as regras da especificação do nosso modelo e o nosso código. E pelo que podemos ver até agora, parece que o JavaScript tem recursos que tornam mais fácil essa materialização da modelagem de algo do mundo real dentro do nosso código para seguir regras impedindo que o desenvolvedor faça operações que a própria definição da classe não permite que seja feita.</w:t>
             </w:r>
           </w:p>
+          <w:p/>
           <w:p>
             <w:r>
-              <w:t>[03:54</w:t>
-            </w:r>
-            <w:proofErr w:type="gramStart"/>
-            <w:r>
-              <w:t>] Isso</w:t>
-            </w:r>
-            <w:proofErr w:type="gramEnd"/>
-            <w:r>
-              <w:t xml:space="preserve"> é importante para garantirmos que estamos materializando as regras da especificação do nosso modelo e o nosso código. E pelo que podemos ver até agora, parece que o JavaScript tem recursos que tornam mais fácil essa materialização da modelagem de algo do mundo real dentro do nosso código para seguir regras impedindo que o desenvolvedor faça operações que a própria definição da classe não permite que seja feita.</w:t>
-            </w:r>
-          </w:p>
-          <w:p>
-            <w:r>
-              <w:t>[04:24</w:t>
-            </w:r>
-            <w:proofErr w:type="gramStart"/>
-            <w:r>
-              <w:t>] Ficou</w:t>
-            </w:r>
-            <w:proofErr w:type="gramEnd"/>
-            <w:r>
-              <w:t xml:space="preserve"> claro? Está aí uma revisão, vimos sobre </w:t>
+              <w:t>Ficou claro? Está aí uma revisão, vimos sobre </w:t>
             </w:r>
             <w:proofErr w:type="spellStart"/>
             <w:r>
@@ -12567,9 +12552,10 @@
               <w:t>, eu posso fazer isso.</w:t>
             </w:r>
           </w:p>
+          <w:p/>
           <w:p>
             <w:r>
-              <w:t>[04:49] O que eu não posso é usar um outro tipo aqui porque não vai ser </w:t>
+              <w:t>O que eu não posso é usar um outro tipo aqui porque não vai ser </w:t>
             </w:r>
             <w:proofErr w:type="spellStart"/>
             <w:r>
@@ -12625,9 +12611,1287 @@
             </w:r>
           </w:p>
           <w:p/>
+          <w:p>
+            <w:r>
+              <w:t>Você deve pensar: "Flávio, por que você já não definiu essa lista como </w:t>
+            </w:r>
+            <w:proofErr w:type="spellStart"/>
+            <w:r>
+              <w:t>ReadonlyArray</w:t>
+            </w:r>
+            <w:proofErr w:type="spellEnd"/>
+            <w:r>
+              <w:t>?" Eu não, senão meu método </w:t>
+            </w:r>
+            <w:proofErr w:type="spellStart"/>
+            <w:r>
+              <w:rPr>
+                <w:i/>
+                <w:iCs/>
+              </w:rPr>
+              <w:t>push</w:t>
+            </w:r>
+            <w:proofErr w:type="spellEnd"/>
+            <w:r>
+              <w:t xml:space="preserve"> do adiciona não vai funcionar. Ficou claro, </w:t>
+            </w:r>
+            <w:proofErr w:type="gramStart"/>
+            <w:r>
+              <w:t>galera</w:t>
+            </w:r>
+            <w:proofErr w:type="gramEnd"/>
+            <w:r>
+              <w:t>? Vamos para o próximo vídeo com coisas bem legais para deixarmos o nosso código mais enxuto e poder simplificar ainda mais o nosso código tornando-o ainda mais legível. Vamos lá.</w:t>
+            </w:r>
+          </w:p>
+          <w:p/>
         </w:tc>
       </w:tr>
     </w:tbl>
+    <w:p/>
+    <w:p>
+      <w:r>
+        <w:t xml:space="preserve">Aprendemos sobre </w:t>
+      </w:r>
+    </w:p>
+    <w:tbl>
+      <w:tblPr>
+        <w:tblStyle w:val="Tabelacomgrade"/>
+        <w:tblW w:w="0" w:type="auto"/>
+        <w:tblLook w:val="04A0" w:firstRow="1" w:lastRow="0" w:firstColumn="1" w:lastColumn="0" w:noHBand="0" w:noVBand="1"/>
+      </w:tblPr>
+      <w:tblGrid>
+        <w:gridCol w:w="8494"/>
+      </w:tblGrid>
+      <w:tr>
+        <w:tc>
+          <w:tcPr>
+            <w:tcW w:w="8494" w:type="dxa"/>
+          </w:tcPr>
+          <w:p>
+            <w:pPr>
+              <w:numPr>
+                <w:ilvl w:val="0"/>
+                <w:numId w:val="88"/>
+              </w:numPr>
+            </w:pPr>
+            <w:r>
+              <w:t>Modelagem da classe </w:t>
+            </w:r>
+            <w:proofErr w:type="spellStart"/>
+            <w:r>
+              <w:t>Negociacoes</w:t>
+            </w:r>
+            <w:proofErr w:type="spellEnd"/>
+            <w:r>
+              <w:t>;</w:t>
+            </w:r>
+          </w:p>
+          <w:p>
+            <w:pPr>
+              <w:numPr>
+                <w:ilvl w:val="0"/>
+                <w:numId w:val="88"/>
+              </w:numPr>
+            </w:pPr>
+            <w:r>
+              <w:t>Utilização de </w:t>
+            </w:r>
+            <w:proofErr w:type="spellStart"/>
+            <w:r>
+              <w:rPr>
+                <w:i/>
+                <w:iCs/>
+              </w:rPr>
+              <w:t>Generics</w:t>
+            </w:r>
+            <w:proofErr w:type="spellEnd"/>
+            <w:r>
+              <w:t>;</w:t>
+            </w:r>
+          </w:p>
+          <w:p>
+            <w:pPr>
+              <w:numPr>
+                <w:ilvl w:val="0"/>
+                <w:numId w:val="88"/>
+              </w:numPr>
+            </w:pPr>
+            <w:r>
+              <w:t>Revisão sobre encapsulamento;</w:t>
+            </w:r>
+          </w:p>
+          <w:p>
+            <w:pPr>
+              <w:numPr>
+                <w:ilvl w:val="0"/>
+                <w:numId w:val="88"/>
+              </w:numPr>
+            </w:pPr>
+            <w:r>
+              <w:t>Questões de mutabilidade e como solucioná-la;</w:t>
+            </w:r>
+          </w:p>
+          <w:p>
+            <w:pPr>
+              <w:numPr>
+                <w:ilvl w:val="0"/>
+                <w:numId w:val="88"/>
+              </w:numPr>
+            </w:pPr>
+            <w:r>
+              <w:t>O tipo </w:t>
+            </w:r>
+            <w:proofErr w:type="spellStart"/>
+            <w:r>
+              <w:t>ReadonlyArray</w:t>
+            </w:r>
+            <w:proofErr w:type="spellEnd"/>
+            <w:r>
+              <w:t>;</w:t>
+            </w:r>
+          </w:p>
+          <w:p>
+            <w:pPr>
+              <w:numPr>
+                <w:ilvl w:val="0"/>
+                <w:numId w:val="88"/>
+              </w:numPr>
+            </w:pPr>
+            <w:r>
+              <w:t>Adição de negociações em nossa lista.</w:t>
+            </w:r>
+          </w:p>
+          <w:p/>
+        </w:tc>
+      </w:tr>
+    </w:tbl>
+    <w:p/>
+    <w:p/>
+    <w:p/>
+    <w:p/>
+    <w:p/>
+    <w:p>
+      <w:pPr>
+        <w:rPr>
+          <w:color w:val="EE0000"/>
+        </w:rPr>
+      </w:pPr>
+      <w:r>
+        <w:rPr>
+          <w:color w:val="EE0000"/>
+          <w:highlight w:val="green"/>
+        </w:rPr>
+        <w:lastRenderedPageBreak/>
+        <w:t>[~~~~~~~~~~~~~~~~~~~~~~~~~~~~~~~~~~~~~~~~~~~~~~~~~~~~~~~~~~~~~~~~~~~~]</w:t>
+      </w:r>
+    </w:p>
+    <w:p/>
+    <w:p>
+      <w:pPr>
+        <w:pStyle w:val="Ttulo2"/>
+        <w:rPr>
+          <w:b/>
+          <w:bCs/>
+        </w:rPr>
+      </w:pPr>
+      <w:r>
+        <w:rPr>
+          <w:b/>
+          <w:bCs/>
+        </w:rPr>
+        <w:t>Declaração no próprio construtor</w:t>
+      </w:r>
+    </w:p>
+    <w:p>
+      <w:r>
+        <w:t>Para verificar se você aplicou corretamente os conceitos da aula sobre declaração de propriedades no construtor em TypeScript, sugiro que você siga estas etapas:</w:t>
+      </w:r>
+    </w:p>
+    <w:p>
+      <w:pPr>
+        <w:numPr>
+          <w:ilvl w:val="0"/>
+          <w:numId w:val="89"/>
+        </w:numPr>
+      </w:pPr>
+      <w:r>
+        <w:rPr>
+          <w:b/>
+          <w:bCs/>
+        </w:rPr>
+        <w:t>Revisão do Código:</w:t>
+      </w:r>
+    </w:p>
+    <w:p>
+      <w:pPr>
+        <w:numPr>
+          <w:ilvl w:val="1"/>
+          <w:numId w:val="89"/>
+        </w:numPr>
+      </w:pPr>
+      <w:r>
+        <w:t>Examine o código onde você implementou a declaração de propriedades no construtor.</w:t>
+      </w:r>
+    </w:p>
+    <w:p>
+      <w:pPr>
+        <w:numPr>
+          <w:ilvl w:val="1"/>
+          <w:numId w:val="89"/>
+        </w:numPr>
+      </w:pPr>
+      <w:r>
+        <w:t>Verifique se você utilizou os modificadores de acesso (</w:t>
+      </w:r>
+      <w:proofErr w:type="spellStart"/>
+      <w:r>
+        <w:t>private</w:t>
+      </w:r>
+      <w:proofErr w:type="spellEnd"/>
+      <w:r>
+        <w:t>, </w:t>
+      </w:r>
+      <w:proofErr w:type="spellStart"/>
+      <w:r>
+        <w:t>public</w:t>
+      </w:r>
+      <w:proofErr w:type="spellEnd"/>
+      <w:r>
+        <w:t>, </w:t>
+      </w:r>
+      <w:proofErr w:type="spellStart"/>
+      <w:r>
+        <w:t>protected</w:t>
+      </w:r>
+      <w:proofErr w:type="spellEnd"/>
+      <w:r>
+        <w:t>) diretamente nos parâmetros do construtor.</w:t>
+      </w:r>
+    </w:p>
+    <w:p>
+      <w:pPr>
+        <w:numPr>
+          <w:ilvl w:val="1"/>
+          <w:numId w:val="89"/>
+        </w:numPr>
+      </w:pPr>
+      <w:r>
+        <w:t>Certifique-se de que os nomes dos parâmetros no construtor correspondem aos nomes das propriedades que você deseja criar.</w:t>
+      </w:r>
+    </w:p>
+    <w:p>
+      <w:pPr>
+        <w:numPr>
+          <w:ilvl w:val="0"/>
+          <w:numId w:val="89"/>
+        </w:numPr>
+      </w:pPr>
+      <w:r>
+        <w:rPr>
+          <w:b/>
+          <w:bCs/>
+        </w:rPr>
+        <w:t>Teste de Funcionalidade:</w:t>
+      </w:r>
+    </w:p>
+    <w:p>
+      <w:pPr>
+        <w:numPr>
+          <w:ilvl w:val="1"/>
+          <w:numId w:val="89"/>
+        </w:numPr>
+      </w:pPr>
+      <w:r>
+        <w:t>Crie instâncias da sua classe e verifique se as propriedades são inicializadas corretamente com os valores passados para o construtor.</w:t>
+      </w:r>
+    </w:p>
+    <w:p>
+      <w:pPr>
+        <w:numPr>
+          <w:ilvl w:val="1"/>
+          <w:numId w:val="89"/>
+        </w:numPr>
+      </w:pPr>
+      <w:r>
+        <w:t>Tente acessar e modificar essas propriedades (dependendo dos seus modificadores de acesso) para garantir que elas se comportem como esperado.</w:t>
+      </w:r>
+    </w:p>
+    <w:p>
+      <w:pPr>
+        <w:numPr>
+          <w:ilvl w:val="0"/>
+          <w:numId w:val="89"/>
+        </w:numPr>
+      </w:pPr>
+      <w:r>
+        <w:rPr>
+          <w:b/>
+          <w:bCs/>
+        </w:rPr>
+        <w:t>Comparação com o Código JavaScript Gerado:</w:t>
+      </w:r>
+    </w:p>
+    <w:p>
+      <w:pPr>
+        <w:numPr>
+          <w:ilvl w:val="1"/>
+          <w:numId w:val="89"/>
+        </w:numPr>
+      </w:pPr>
+      <w:r>
+        <w:t>Compile seu código TypeScript para JavaScript e examine o código gerado.</w:t>
+      </w:r>
+    </w:p>
+    <w:p>
+      <w:pPr>
+        <w:numPr>
+          <w:ilvl w:val="1"/>
+          <w:numId w:val="89"/>
+        </w:numPr>
+      </w:pPr>
+      <w:r>
+        <w:t>Verifique se o TypeScript criou as propriedades da classe e atribuiu os valores do construtor a essas propriedades conforme o esperado.</w:t>
+      </w:r>
+    </w:p>
+    <w:p>
+      <w:pPr>
+        <w:numPr>
+          <w:ilvl w:val="0"/>
+          <w:numId w:val="89"/>
+        </w:numPr>
+      </w:pPr>
+      <w:r>
+        <w:rPr>
+          <w:b/>
+          <w:bCs/>
+        </w:rPr>
+        <w:t>Experimentação:</w:t>
+      </w:r>
+    </w:p>
+    <w:p>
+      <w:pPr>
+        <w:numPr>
+          <w:ilvl w:val="1"/>
+          <w:numId w:val="89"/>
+        </w:numPr>
+      </w:pPr>
+      <w:r>
+        <w:t>Tente adicionar propriedades que não fazem parte do construtor para ver como elas se comportam.</w:t>
+      </w:r>
+    </w:p>
+    <w:p>
+      <w:pPr>
+        <w:numPr>
+          <w:ilvl w:val="1"/>
+          <w:numId w:val="89"/>
+        </w:numPr>
+      </w:pPr>
+      <w:r>
+        <w:t>Modifique os nomes dos parâmetros do construtor para nomes diferentes das propriedades e observe o que acontece.</w:t>
+      </w:r>
+    </w:p>
+    <w:p>
+      <w:pPr>
+        <w:numPr>
+          <w:ilvl w:val="0"/>
+          <w:numId w:val="89"/>
+        </w:numPr>
+      </w:pPr>
+      <w:r>
+        <w:rPr>
+          <w:b/>
+          <w:bCs/>
+        </w:rPr>
+        <w:t>Analogia:</w:t>
+      </w:r>
+    </w:p>
+    <w:p>
+      <w:pPr>
+        <w:numPr>
+          <w:ilvl w:val="1"/>
+          <w:numId w:val="89"/>
+        </w:numPr>
+      </w:pPr>
+      <w:r>
+        <w:t>Imagine que o construtor é como um formulário de inscrição onde você preenche os dados de um objeto. Ao usar a declaração no construtor, você está dizendo ao TypeScript para automaticamente pegar os dados desse formulário e criar as propriedades do objeto com esses dados.</w:t>
+      </w:r>
+    </w:p>
+    <w:p>
+      <w:r>
+        <w:t>Lembre-se de que o objetivo principal dessa técnica é simplificar a escrita do código, eliminando a necessidade de declarar propriedades separadamente e atribuir valores no corpo do construtor.</w:t>
+      </w:r>
+    </w:p>
+    <w:p>
+      <w:r>
+        <w:lastRenderedPageBreak/>
+        <w:t>ANTES:</w:t>
+      </w:r>
+      <w:r>
+        <w:br/>
+      </w:r>
+      <w:r>
+        <w:drawing>
+          <wp:inline distT="0" distB="0" distL="0" distR="0" wp14:anchorId="02248095" wp14:editId="4D659517">
+            <wp:extent cx="5400040" cy="2185670"/>
+            <wp:effectExtent l="0" t="0" r="0" b="5080"/>
+            <wp:docPr id="1096025121" name="Imagem 1" descr="Texto&#10;&#10;O conteúdo gerado por IA pode estar incorreto."/>
+            <wp:cNvGraphicFramePr>
+              <a:graphicFrameLocks xmlns:a="http://schemas.openxmlformats.org/drawingml/2006/main" noChangeAspect="1"/>
+            </wp:cNvGraphicFramePr>
+            <a:graphic xmlns:a="http://schemas.openxmlformats.org/drawingml/2006/main">
+              <a:graphicData uri="http://schemas.openxmlformats.org/drawingml/2006/picture">
+                <pic:pic xmlns:pic="http://schemas.openxmlformats.org/drawingml/2006/picture">
+                  <pic:nvPicPr>
+                    <pic:cNvPr id="1096025121" name="Imagem 1" descr="Texto&#10;&#10;O conteúdo gerado por IA pode estar incorreto."/>
+                    <pic:cNvPicPr/>
+                  </pic:nvPicPr>
+                  <pic:blipFill>
+                    <a:blip r:embed="rId15"/>
+                    <a:stretch>
+                      <a:fillRect/>
+                    </a:stretch>
+                  </pic:blipFill>
+                  <pic:spPr>
+                    <a:xfrm>
+                      <a:off x="0" y="0"/>
+                      <a:ext cx="5400040" cy="2185670"/>
+                    </a:xfrm>
+                    <a:prstGeom prst="rect">
+                      <a:avLst/>
+                    </a:prstGeom>
+                  </pic:spPr>
+                </pic:pic>
+              </a:graphicData>
+            </a:graphic>
+          </wp:inline>
+        </w:drawing>
+      </w:r>
+      <w:r>
+        <w:br/>
+      </w:r>
+      <w:r>
+        <w:br/>
+        <w:t>DEPOIS</w:t>
+      </w:r>
+      <w:r>
+        <w:br/>
+      </w:r>
+      <w:r>
+        <w:drawing>
+          <wp:inline distT="0" distB="0" distL="0" distR="0" wp14:anchorId="37B7C957" wp14:editId="20B3DB09">
+            <wp:extent cx="2829320" cy="1247949"/>
+            <wp:effectExtent l="0" t="0" r="9525" b="9525"/>
+            <wp:docPr id="1450685972" name="Imagem 1" descr="Texto&#10;&#10;O conteúdo gerado por IA pode estar incorreto."/>
+            <wp:cNvGraphicFramePr>
+              <a:graphicFrameLocks xmlns:a="http://schemas.openxmlformats.org/drawingml/2006/main" noChangeAspect="1"/>
+            </wp:cNvGraphicFramePr>
+            <a:graphic xmlns:a="http://schemas.openxmlformats.org/drawingml/2006/main">
+              <a:graphicData uri="http://schemas.openxmlformats.org/drawingml/2006/picture">
+                <pic:pic xmlns:pic="http://schemas.openxmlformats.org/drawingml/2006/picture">
+                  <pic:nvPicPr>
+                    <pic:cNvPr id="1450685972" name="Imagem 1" descr="Texto&#10;&#10;O conteúdo gerado por IA pode estar incorreto."/>
+                    <pic:cNvPicPr/>
+                  </pic:nvPicPr>
+                  <pic:blipFill>
+                    <a:blip r:embed="rId16"/>
+                    <a:stretch>
+                      <a:fillRect/>
+                    </a:stretch>
+                  </pic:blipFill>
+                  <pic:spPr>
+                    <a:xfrm>
+                      <a:off x="0" y="0"/>
+                      <a:ext cx="2829320" cy="1247949"/>
+                    </a:xfrm>
+                    <a:prstGeom prst="rect">
+                      <a:avLst/>
+                    </a:prstGeom>
+                  </pic:spPr>
+                </pic:pic>
+              </a:graphicData>
+            </a:graphic>
+          </wp:inline>
+        </w:drawing>
+      </w:r>
+    </w:p>
+    <w:p>
+      <w:r>
+        <w:drawing>
+          <wp:inline distT="0" distB="0" distL="0" distR="0" wp14:anchorId="4166C11D" wp14:editId="502D54D5">
+            <wp:extent cx="5400040" cy="1859280"/>
+            <wp:effectExtent l="0" t="0" r="0" b="7620"/>
+            <wp:docPr id="1856210786" name="Imagem 1" descr="Texto&#10;&#10;O conteúdo gerado por IA pode estar incorreto."/>
+            <wp:cNvGraphicFramePr>
+              <a:graphicFrameLocks xmlns:a="http://schemas.openxmlformats.org/drawingml/2006/main" noChangeAspect="1"/>
+            </wp:cNvGraphicFramePr>
+            <a:graphic xmlns:a="http://schemas.openxmlformats.org/drawingml/2006/main">
+              <a:graphicData uri="http://schemas.openxmlformats.org/drawingml/2006/picture">
+                <pic:pic xmlns:pic="http://schemas.openxmlformats.org/drawingml/2006/picture">
+                  <pic:nvPicPr>
+                    <pic:cNvPr id="1856210786" name="Imagem 1" descr="Texto&#10;&#10;O conteúdo gerado por IA pode estar incorreto."/>
+                    <pic:cNvPicPr/>
+                  </pic:nvPicPr>
+                  <pic:blipFill>
+                    <a:blip r:embed="rId17"/>
+                    <a:stretch>
+                      <a:fillRect/>
+                    </a:stretch>
+                  </pic:blipFill>
+                  <pic:spPr>
+                    <a:xfrm>
+                      <a:off x="0" y="0"/>
+                      <a:ext cx="5400040" cy="1859280"/>
+                    </a:xfrm>
+                    <a:prstGeom prst="rect">
+                      <a:avLst/>
+                    </a:prstGeom>
+                  </pic:spPr>
+                </pic:pic>
+              </a:graphicData>
+            </a:graphic>
+          </wp:inline>
+        </w:drawing>
+      </w:r>
+    </w:p>
+    <w:p/>
+    <w:p>
+      <w:pPr>
+        <w:pStyle w:val="Ttulo2"/>
+        <w:rPr>
+          <w:b/>
+          <w:bCs/>
+        </w:rPr>
+      </w:pPr>
+      <w:proofErr w:type="spellStart"/>
+      <w:r>
+        <w:rPr>
+          <w:b/>
+          <w:bCs/>
+        </w:rPr>
+        <w:t>Arrays</w:t>
+      </w:r>
+      <w:proofErr w:type="spellEnd"/>
+      <w:r>
+        <w:rPr>
+          <w:b/>
+          <w:bCs/>
+        </w:rPr>
+        <w:t xml:space="preserve"> e </w:t>
+      </w:r>
+      <w:proofErr w:type="spellStart"/>
+      <w:r>
+        <w:rPr>
+          <w:b/>
+          <w:bCs/>
+        </w:rPr>
+        <w:t>Generics</w:t>
+      </w:r>
+      <w:proofErr w:type="spellEnd"/>
+    </w:p>
+    <w:p>
+      <w:r>
+        <w:t>Para verificar se você aplicou corretamente os conceitos da aula sobre "</w:t>
+      </w:r>
+      <w:proofErr w:type="spellStart"/>
+      <w:r>
+        <w:t>Arrays</w:t>
+      </w:r>
+      <w:proofErr w:type="spellEnd"/>
+      <w:r>
+        <w:t xml:space="preserve"> e </w:t>
+      </w:r>
+      <w:proofErr w:type="spellStart"/>
+      <w:r>
+        <w:t>Generics</w:t>
+      </w:r>
+      <w:proofErr w:type="spellEnd"/>
+      <w:r>
+        <w:t>" em TypeScript, aqui estão algumas sugestões e exercícios práticos que você pode realizar:</w:t>
+      </w:r>
+    </w:p>
+    <w:p>
+      <w:pPr>
+        <w:numPr>
+          <w:ilvl w:val="0"/>
+          <w:numId w:val="90"/>
+        </w:numPr>
+      </w:pPr>
+      <w:r>
+        <w:rPr>
+          <w:b/>
+          <w:bCs/>
+        </w:rPr>
+        <w:t>Refatoração do Código Existente</w:t>
+      </w:r>
+      <w:r>
+        <w:t>:</w:t>
+      </w:r>
+    </w:p>
+    <w:p>
+      <w:pPr>
+        <w:numPr>
+          <w:ilvl w:val="1"/>
+          <w:numId w:val="90"/>
+        </w:numPr>
+      </w:pPr>
+      <w:r>
+        <w:t xml:space="preserve">Pegue um código TypeScript que você já escreveu que usa </w:t>
+      </w:r>
+      <w:proofErr w:type="spellStart"/>
+      <w:r>
+        <w:t>arrays</w:t>
+      </w:r>
+      <w:proofErr w:type="spellEnd"/>
+      <w:r>
+        <w:t xml:space="preserve"> de tipos específicos (por exemplo, </w:t>
+      </w:r>
+      <w:proofErr w:type="spellStart"/>
+      <w:r>
+        <w:t>Array</w:t>
+      </w:r>
+      <w:proofErr w:type="spellEnd"/>
+      <w:r>
+        <w:t>&lt;Produto&gt;).</w:t>
+      </w:r>
+    </w:p>
+    <w:p>
+      <w:pPr>
+        <w:numPr>
+          <w:ilvl w:val="1"/>
+          <w:numId w:val="90"/>
+        </w:numPr>
+      </w:pPr>
+      <w:r>
+        <w:t>Refatore esse código para usar a sintaxe de colchetes (Produto[]) e veja se o comportamento do seu código permanece o mesmo.</w:t>
+      </w:r>
+    </w:p>
+    <w:p>
+      <w:pPr>
+        <w:numPr>
+          <w:ilvl w:val="0"/>
+          <w:numId w:val="90"/>
+        </w:numPr>
+      </w:pPr>
+      <w:r>
+        <w:rPr>
+          <w:b/>
+          <w:bCs/>
+        </w:rPr>
+        <w:t>Implementação com </w:t>
+      </w:r>
+      <w:proofErr w:type="spellStart"/>
+      <w:r>
+        <w:rPr>
+          <w:b/>
+          <w:bCs/>
+        </w:rPr>
+        <w:t>readonly</w:t>
+      </w:r>
+      <w:proofErr w:type="spellEnd"/>
+      <w:r>
+        <w:t>:</w:t>
+      </w:r>
+    </w:p>
+    <w:p>
+      <w:pPr>
+        <w:numPr>
+          <w:ilvl w:val="1"/>
+          <w:numId w:val="90"/>
+        </w:numPr>
+      </w:pPr>
+      <w:r>
+        <w:lastRenderedPageBreak/>
+        <w:t xml:space="preserve">Crie uma classe que contenha um </w:t>
+      </w:r>
+      <w:proofErr w:type="spellStart"/>
+      <w:r>
+        <w:t>array</w:t>
+      </w:r>
+      <w:proofErr w:type="spellEnd"/>
+      <w:r>
+        <w:t xml:space="preserve"> que não deve ser modificado externamente.</w:t>
+      </w:r>
+    </w:p>
+    <w:p>
+      <w:pPr>
+        <w:numPr>
+          <w:ilvl w:val="1"/>
+          <w:numId w:val="90"/>
+        </w:numPr>
+      </w:pPr>
+      <w:r>
+        <w:t>Use </w:t>
+      </w:r>
+      <w:proofErr w:type="spellStart"/>
+      <w:r>
+        <w:t>readonly</w:t>
+      </w:r>
+      <w:proofErr w:type="spellEnd"/>
+      <w:r>
+        <w:t xml:space="preserve"> para garantir que o </w:t>
+      </w:r>
+      <w:proofErr w:type="spellStart"/>
+      <w:r>
+        <w:t>array</w:t>
+      </w:r>
+      <w:proofErr w:type="spellEnd"/>
+      <w:r>
+        <w:t xml:space="preserve"> não possa ser alterado após a inicialização.</w:t>
+      </w:r>
+    </w:p>
+    <w:p>
+      <w:pPr>
+        <w:numPr>
+          <w:ilvl w:val="1"/>
+          <w:numId w:val="90"/>
+        </w:numPr>
+      </w:pPr>
+      <w:r>
+        <w:t xml:space="preserve">Tente adicionar ou remover elementos do </w:t>
+      </w:r>
+      <w:proofErr w:type="spellStart"/>
+      <w:r>
+        <w:t>array</w:t>
+      </w:r>
+      <w:proofErr w:type="spellEnd"/>
+      <w:r>
+        <w:t xml:space="preserve"> fora da classe e observe o erro de compilação.</w:t>
+      </w:r>
+    </w:p>
+    <w:p>
+      <w:pPr>
+        <w:numPr>
+          <w:ilvl w:val="0"/>
+          <w:numId w:val="90"/>
+        </w:numPr>
+      </w:pPr>
+      <w:r>
+        <w:rPr>
+          <w:b/>
+          <w:bCs/>
+        </w:rPr>
+        <w:t>Conversão entre Sintaxes</w:t>
+      </w:r>
+      <w:r>
+        <w:t>:</w:t>
+      </w:r>
+    </w:p>
+    <w:p>
+      <w:pPr>
+        <w:numPr>
+          <w:ilvl w:val="1"/>
+          <w:numId w:val="90"/>
+        </w:numPr>
+      </w:pPr>
+      <w:r>
+        <w:t>Experimente converter entre </w:t>
+      </w:r>
+      <w:proofErr w:type="spellStart"/>
+      <w:r>
+        <w:t>Array</w:t>
+      </w:r>
+      <w:proofErr w:type="spellEnd"/>
+      <w:r>
+        <w:t>&lt;Tipo&gt; e Tipo[] para diferentes tipos e contextos.</w:t>
+      </w:r>
+    </w:p>
+    <w:p>
+      <w:pPr>
+        <w:numPr>
+          <w:ilvl w:val="1"/>
+          <w:numId w:val="90"/>
+        </w:numPr>
+      </w:pPr>
+      <w:r>
+        <w:t>Verifique como o TypeScript infere os tipos em cada caso.</w:t>
+      </w:r>
+    </w:p>
+    <w:p>
+      <w:pPr>
+        <w:numPr>
+          <w:ilvl w:val="0"/>
+          <w:numId w:val="90"/>
+        </w:numPr>
+      </w:pPr>
+      <w:r>
+        <w:rPr>
+          <w:b/>
+          <w:bCs/>
+        </w:rPr>
+        <w:t>Cenários de Uso do </w:t>
+      </w:r>
+      <w:proofErr w:type="spellStart"/>
+      <w:r>
+        <w:rPr>
+          <w:b/>
+          <w:bCs/>
+        </w:rPr>
+        <w:t>ReadonlyArray</w:t>
+      </w:r>
+      <w:proofErr w:type="spellEnd"/>
+      <w:r>
+        <w:t>:</w:t>
+      </w:r>
+    </w:p>
+    <w:p>
+      <w:pPr>
+        <w:numPr>
+          <w:ilvl w:val="1"/>
+          <w:numId w:val="90"/>
+        </w:numPr>
+      </w:pPr>
+      <w:r>
+        <w:t>Crie funções que recebem </w:t>
+      </w:r>
+      <w:proofErr w:type="spellStart"/>
+      <w:r>
+        <w:t>ReadonlyArray</w:t>
+      </w:r>
+      <w:proofErr w:type="spellEnd"/>
+      <w:r>
+        <w:t>&lt;Tipo&gt; como parâmetro.</w:t>
+      </w:r>
+    </w:p>
+    <w:p>
+      <w:pPr>
+        <w:numPr>
+          <w:ilvl w:val="1"/>
+          <w:numId w:val="90"/>
+        </w:numPr>
+      </w:pPr>
+      <w:r>
+        <w:t xml:space="preserve">Dentro dessas funções, tente modificar o </w:t>
+      </w:r>
+      <w:proofErr w:type="spellStart"/>
+      <w:r>
+        <w:t>array</w:t>
+      </w:r>
+      <w:proofErr w:type="spellEnd"/>
+      <w:r>
+        <w:t xml:space="preserve"> e observe os erros de compilação.</w:t>
+      </w:r>
+    </w:p>
+    <w:p>
+      <w:pPr>
+        <w:numPr>
+          <w:ilvl w:val="1"/>
+          <w:numId w:val="90"/>
+        </w:numPr>
+      </w:pPr>
+      <w:r>
+        <w:t>Isso ajudará você a entender como o </w:t>
+      </w:r>
+      <w:proofErr w:type="spellStart"/>
+      <w:r>
+        <w:t>ReadonlyArray</w:t>
+      </w:r>
+      <w:proofErr w:type="spellEnd"/>
+      <w:r>
+        <w:t> impede modificações.</w:t>
+      </w:r>
+    </w:p>
+    <w:p>
+      <w:pPr>
+        <w:pStyle w:val="PargrafodaLista"/>
+        <w:numPr>
+          <w:ilvl w:val="0"/>
+          <w:numId w:val="90"/>
+        </w:numPr>
+      </w:pPr>
+      <w:r>
+        <w:t>Antes:</w:t>
+      </w:r>
+    </w:p>
+    <w:p>
+      <w:pPr>
+        <w:pStyle w:val="PargrafodaLista"/>
+        <w:numPr>
+          <w:ilvl w:val="0"/>
+          <w:numId w:val="90"/>
+        </w:numPr>
+      </w:pPr>
+      <w:r>
+        <w:drawing>
+          <wp:inline distT="0" distB="0" distL="0" distR="0" wp14:anchorId="1CD765CF" wp14:editId="0E6981BB">
+            <wp:extent cx="3496163" cy="400106"/>
+            <wp:effectExtent l="0" t="0" r="0" b="0"/>
+            <wp:docPr id="405908709" name="Imagem 1"/>
+            <wp:cNvGraphicFramePr>
+              <a:graphicFrameLocks xmlns:a="http://schemas.openxmlformats.org/drawingml/2006/main" noChangeAspect="1"/>
+            </wp:cNvGraphicFramePr>
+            <a:graphic xmlns:a="http://schemas.openxmlformats.org/drawingml/2006/main">
+              <a:graphicData uri="http://schemas.openxmlformats.org/drawingml/2006/picture">
+                <pic:pic xmlns:pic="http://schemas.openxmlformats.org/drawingml/2006/picture">
+                  <pic:nvPicPr>
+                    <pic:cNvPr id="405908709" name=""/>
+                    <pic:cNvPicPr/>
+                  </pic:nvPicPr>
+                  <pic:blipFill>
+                    <a:blip r:embed="rId18"/>
+                    <a:stretch>
+                      <a:fillRect/>
+                    </a:stretch>
+                  </pic:blipFill>
+                  <pic:spPr>
+                    <a:xfrm>
+                      <a:off x="0" y="0"/>
+                      <a:ext cx="3496163" cy="400106"/>
+                    </a:xfrm>
+                    <a:prstGeom prst="rect">
+                      <a:avLst/>
+                    </a:prstGeom>
+                  </pic:spPr>
+                </pic:pic>
+              </a:graphicData>
+            </a:graphic>
+          </wp:inline>
+        </w:drawing>
+      </w:r>
+    </w:p>
+    <w:p>
+      <w:pPr>
+        <w:pStyle w:val="PargrafodaLista"/>
+        <w:numPr>
+          <w:ilvl w:val="0"/>
+          <w:numId w:val="90"/>
+        </w:numPr>
+      </w:pPr>
+      <w:r>
+        <w:drawing>
+          <wp:inline distT="0" distB="0" distL="0" distR="0" wp14:anchorId="00A29A03" wp14:editId="78FB059B">
+            <wp:extent cx="3334215" cy="514422"/>
+            <wp:effectExtent l="0" t="0" r="0" b="0"/>
+            <wp:docPr id="1015256402" name="Imagem 1" descr="Texto&#10;&#10;O conteúdo gerado por IA pode estar incorreto."/>
+            <wp:cNvGraphicFramePr>
+              <a:graphicFrameLocks xmlns:a="http://schemas.openxmlformats.org/drawingml/2006/main" noChangeAspect="1"/>
+            </wp:cNvGraphicFramePr>
+            <a:graphic xmlns:a="http://schemas.openxmlformats.org/drawingml/2006/main">
+              <a:graphicData uri="http://schemas.openxmlformats.org/drawingml/2006/picture">
+                <pic:pic xmlns:pic="http://schemas.openxmlformats.org/drawingml/2006/picture">
+                  <pic:nvPicPr>
+                    <pic:cNvPr id="1015256402" name="Imagem 1" descr="Texto&#10;&#10;O conteúdo gerado por IA pode estar incorreto."/>
+                    <pic:cNvPicPr/>
+                  </pic:nvPicPr>
+                  <pic:blipFill>
+                    <a:blip r:embed="rId19"/>
+                    <a:stretch>
+                      <a:fillRect/>
+                    </a:stretch>
+                  </pic:blipFill>
+                  <pic:spPr>
+                    <a:xfrm>
+                      <a:off x="0" y="0"/>
+                      <a:ext cx="3334215" cy="514422"/>
+                    </a:xfrm>
+                    <a:prstGeom prst="rect">
+                      <a:avLst/>
+                    </a:prstGeom>
+                  </pic:spPr>
+                </pic:pic>
+              </a:graphicData>
+            </a:graphic>
+          </wp:inline>
+        </w:drawing>
+      </w:r>
+    </w:p>
+    <w:p>
+      <w:pPr>
+        <w:pStyle w:val="PargrafodaLista"/>
+        <w:numPr>
+          <w:ilvl w:val="0"/>
+          <w:numId w:val="90"/>
+        </w:numPr>
+      </w:pPr>
+      <w:r>
+        <w:t>Depois:</w:t>
+      </w:r>
+      <w:r>
+        <w:br/>
+      </w:r>
+      <w:r>
+        <w:drawing>
+          <wp:inline distT="0" distB="0" distL="0" distR="0" wp14:anchorId="51130511" wp14:editId="61B648FF">
+            <wp:extent cx="3248478" cy="428685"/>
+            <wp:effectExtent l="0" t="0" r="0" b="9525"/>
+            <wp:docPr id="897872354" name="Imagem 1"/>
+            <wp:cNvGraphicFramePr>
+              <a:graphicFrameLocks xmlns:a="http://schemas.openxmlformats.org/drawingml/2006/main" noChangeAspect="1"/>
+            </wp:cNvGraphicFramePr>
+            <a:graphic xmlns:a="http://schemas.openxmlformats.org/drawingml/2006/main">
+              <a:graphicData uri="http://schemas.openxmlformats.org/drawingml/2006/picture">
+                <pic:pic xmlns:pic="http://schemas.openxmlformats.org/drawingml/2006/picture">
+                  <pic:nvPicPr>
+                    <pic:cNvPr id="897872354" name=""/>
+                    <pic:cNvPicPr/>
+                  </pic:nvPicPr>
+                  <pic:blipFill>
+                    <a:blip r:embed="rId20"/>
+                    <a:stretch>
+                      <a:fillRect/>
+                    </a:stretch>
+                  </pic:blipFill>
+                  <pic:spPr>
+                    <a:xfrm>
+                      <a:off x="0" y="0"/>
+                      <a:ext cx="3248478" cy="428685"/>
+                    </a:xfrm>
+                    <a:prstGeom prst="rect">
+                      <a:avLst/>
+                    </a:prstGeom>
+                  </pic:spPr>
+                </pic:pic>
+              </a:graphicData>
+            </a:graphic>
+          </wp:inline>
+        </w:drawing>
+      </w:r>
+      <w:r>
+        <w:br/>
+      </w:r>
+      <w:r>
+        <w:drawing>
+          <wp:inline distT="0" distB="0" distL="0" distR="0" wp14:anchorId="291B4717" wp14:editId="1682F8C7">
+            <wp:extent cx="2953162" cy="581106"/>
+            <wp:effectExtent l="0" t="0" r="0" b="9525"/>
+            <wp:docPr id="1182887178" name="Imagem 1" descr="Texto&#10;&#10;O conteúdo gerado por IA pode estar incorreto."/>
+            <wp:cNvGraphicFramePr>
+              <a:graphicFrameLocks xmlns:a="http://schemas.openxmlformats.org/drawingml/2006/main" noChangeAspect="1"/>
+            </wp:cNvGraphicFramePr>
+            <a:graphic xmlns:a="http://schemas.openxmlformats.org/drawingml/2006/main">
+              <a:graphicData uri="http://schemas.openxmlformats.org/drawingml/2006/picture">
+                <pic:pic xmlns:pic="http://schemas.openxmlformats.org/drawingml/2006/picture">
+                  <pic:nvPicPr>
+                    <pic:cNvPr id="1182887178" name="Imagem 1" descr="Texto&#10;&#10;O conteúdo gerado por IA pode estar incorreto."/>
+                    <pic:cNvPicPr/>
+                  </pic:nvPicPr>
+                  <pic:blipFill>
+                    <a:blip r:embed="rId21"/>
+                    <a:stretch>
+                      <a:fillRect/>
+                    </a:stretch>
+                  </pic:blipFill>
+                  <pic:spPr>
+                    <a:xfrm>
+                      <a:off x="0" y="0"/>
+                      <a:ext cx="2953162" cy="581106"/>
+                    </a:xfrm>
+                    <a:prstGeom prst="rect">
+                      <a:avLst/>
+                    </a:prstGeom>
+                  </pic:spPr>
+                </pic:pic>
+              </a:graphicData>
+            </a:graphic>
+          </wp:inline>
+        </w:drawing>
+      </w:r>
+    </w:p>
+    <w:p>
+      <w:r>
+        <w:t xml:space="preserve">Nesta aula, exploramos o uso do </w:t>
+      </w:r>
+      <w:proofErr w:type="spellStart"/>
+      <w:r>
+        <w:t>readonly</w:t>
+      </w:r>
+      <w:proofErr w:type="spellEnd"/>
+      <w:r>
+        <w:t xml:space="preserve"> em TypeScript para simplificar o código e garantir a imutabilidade de propriedades em classes.</w:t>
+      </w:r>
+    </w:p>
+    <w:p/>
+    <w:p>
+      <w:r>
+        <w:t xml:space="preserve">Inicialmente, a classe </w:t>
+      </w:r>
+      <w:proofErr w:type="spellStart"/>
+      <w:r>
+        <w:t>Negociacao</w:t>
+      </w:r>
+      <w:proofErr w:type="spellEnd"/>
+      <w:r>
+        <w:t xml:space="preserve"> tinha propriedades privadas com </w:t>
+      </w:r>
+      <w:proofErr w:type="spellStart"/>
+      <w:r>
+        <w:t>getters</w:t>
+      </w:r>
+      <w:proofErr w:type="spellEnd"/>
+      <w:r>
+        <w:t xml:space="preserve"> para evitar a modificação externa dos valores. No entanto, o uso de </w:t>
+      </w:r>
+      <w:proofErr w:type="spellStart"/>
+      <w:r>
+        <w:t>readonly</w:t>
+      </w:r>
+      <w:proofErr w:type="spellEnd"/>
+      <w:r>
+        <w:t xml:space="preserve"> permite declarar propriedades públicas que só podem ser atribuídas durante a criação do objeto, impedindo alterações posteriores.</w:t>
+      </w:r>
+    </w:p>
+    <w:p/>
+    <w:p>
+      <w:r>
+        <w:t xml:space="preserve">Foi demonstrado que, ao declarar uma propriedade como </w:t>
+      </w:r>
+      <w:proofErr w:type="spellStart"/>
+      <w:r>
+        <w:t>public</w:t>
+      </w:r>
+      <w:proofErr w:type="spellEnd"/>
+      <w:r>
+        <w:t xml:space="preserve"> </w:t>
+      </w:r>
+      <w:proofErr w:type="spellStart"/>
+      <w:r>
+        <w:t>readonly</w:t>
+      </w:r>
+      <w:proofErr w:type="spellEnd"/>
+      <w:r>
+        <w:t xml:space="preserve">, ela se torna acessível para leitura, mas não pode ser modificada após a instanciação da classe. Isso simplifica o código, eliminando a necessidade de </w:t>
+      </w:r>
+      <w:proofErr w:type="spellStart"/>
+      <w:r>
+        <w:t>getters</w:t>
+      </w:r>
+      <w:proofErr w:type="spellEnd"/>
+      <w:r>
+        <w:t xml:space="preserve"> para propriedades que não devem ser alteradas.</w:t>
+      </w:r>
+    </w:p>
+    <w:p/>
+    <w:p>
+      <w:r>
+        <w:t xml:space="preserve">Além disso, foi ressaltado que o </w:t>
+      </w:r>
+      <w:proofErr w:type="spellStart"/>
+      <w:r>
+        <w:t>readonly</w:t>
+      </w:r>
+      <w:proofErr w:type="spellEnd"/>
+      <w:r>
+        <w:t xml:space="preserve"> resolve o problema dos </w:t>
+      </w:r>
+      <w:proofErr w:type="spellStart"/>
+      <w:r>
+        <w:t>getters</w:t>
+      </w:r>
+      <w:proofErr w:type="spellEnd"/>
+      <w:r>
+        <w:t>, mas ainda existem outras questões a serem consideradas, que serão abordadas em vídeos futuros.</w:t>
+      </w:r>
+    </w:p>
+    <w:p>
+      <w:r>
+        <w:rPr>
+          <w:noProof/>
+        </w:rPr>
+        <w:drawing>
+          <wp:inline distT="0" distB="0" distL="0" distR="0" wp14:anchorId="1A6C36BF" wp14:editId="1A129F2F">
+            <wp:extent cx="3466667" cy="2133333"/>
+            <wp:effectExtent l="0" t="0" r="635" b="635"/>
+            <wp:docPr id="1400376893" name="Imagem 1" descr="Tela de computador com texto preto sobre fundo branco&#10;&#10;O conteúdo gerado por IA pode estar incorreto."/>
+            <wp:cNvGraphicFramePr>
+              <a:graphicFrameLocks xmlns:a="http://schemas.openxmlformats.org/drawingml/2006/main" noChangeAspect="1"/>
+            </wp:cNvGraphicFramePr>
+            <a:graphic xmlns:a="http://schemas.openxmlformats.org/drawingml/2006/main">
+              <a:graphicData uri="http://schemas.openxmlformats.org/drawingml/2006/picture">
+                <pic:pic xmlns:pic="http://schemas.openxmlformats.org/drawingml/2006/picture">
+                  <pic:nvPicPr>
+                    <pic:cNvPr id="1400376893" name="Imagem 1" descr="Tela de computador com texto preto sobre fundo branco&#10;&#10;O conteúdo gerado por IA pode estar incorreto."/>
+                    <pic:cNvPicPr/>
+                  </pic:nvPicPr>
+                  <pic:blipFill>
+                    <a:blip r:embed="rId22"/>
+                    <a:stretch>
+                      <a:fillRect/>
+                    </a:stretch>
+                  </pic:blipFill>
+                  <pic:spPr>
+                    <a:xfrm>
+                      <a:off x="0" y="0"/>
+                      <a:ext cx="3466667" cy="2133333"/>
+                    </a:xfrm>
+                    <a:prstGeom prst="rect">
+                      <a:avLst/>
+                    </a:prstGeom>
+                  </pic:spPr>
+                </pic:pic>
+              </a:graphicData>
+            </a:graphic>
+          </wp:inline>
+        </w:drawing>
+      </w:r>
+    </w:p>
+    <w:p>
+      <w:r>
+        <w:t xml:space="preserve">Deixamos o </w:t>
+      </w:r>
+      <w:proofErr w:type="spellStart"/>
+      <w:r>
+        <w:t>get</w:t>
+      </w:r>
+      <w:proofErr w:type="spellEnd"/>
+      <w:r>
+        <w:t xml:space="preserve"> volume </w:t>
+      </w:r>
+      <w:proofErr w:type="gramStart"/>
+      <w:r>
+        <w:t>porque</w:t>
+      </w:r>
+      <w:proofErr w:type="gramEnd"/>
+      <w:r>
+        <w:t xml:space="preserve"> ? </w:t>
+      </w:r>
+      <w:r>
+        <w:br/>
+      </w:r>
+      <w:r>
+        <w:t>Deixamos apenas o </w:t>
+      </w:r>
+      <w:proofErr w:type="spellStart"/>
+      <w:r>
+        <w:rPr>
+          <w:i/>
+          <w:iCs/>
+        </w:rPr>
+        <w:t>getter</w:t>
+      </w:r>
+      <w:proofErr w:type="spellEnd"/>
+      <w:r>
+        <w:t> para o volume porque ele contém uma lógica de cálculo específica. O </w:t>
+      </w:r>
+      <w:proofErr w:type="spellStart"/>
+      <w:r>
+        <w:rPr>
+          <w:i/>
+          <w:iCs/>
+        </w:rPr>
+        <w:t>getter</w:t>
+      </w:r>
+      <w:proofErr w:type="spellEnd"/>
+      <w:r>
+        <w:t> do volume permite que ele se assemelhe a uma propriedade da classe, mas, nos bastidores, realiza um cálculo para obter o valor.</w:t>
+      </w:r>
+    </w:p>
+    <w:p>
+      <w:r>
+        <w:t>Em outras palavras, o volume não é simplesmente um valor armazenado, mas sim o resultado de uma operação (quantidade * valor). Manter o </w:t>
+      </w:r>
+      <w:proofErr w:type="spellStart"/>
+      <w:r>
+        <w:rPr>
+          <w:i/>
+          <w:iCs/>
+        </w:rPr>
+        <w:t>getter</w:t>
+      </w:r>
+      <w:proofErr w:type="spellEnd"/>
+      <w:r>
+        <w:t> nesse caso permite encapsular essa lógica de cálculo, garantindo que o valor do volume seja sempre calculado corretamente quando acessado.</w:t>
+      </w:r>
+    </w:p>
     <w:p/>
     <w:sectPr>
       <w:pgSz w:w="11906" w:h="16838"/>
@@ -14890,6 +16154,123 @@
     </w:lvl>
   </w:abstractNum>
   <w:abstractNum w:abstractNumId="16" w15:restartNumberingAfterBreak="0">
+    <w:nsid w:val="15354C83"/>
+    <w:multiLevelType w:val="multilevel"/>
+    <w:tmpl w:val="1E005AAA"/>
+    <w:lvl w:ilvl="0">
+      <w:start w:val="1"/>
+      <w:numFmt w:val="decimal"/>
+      <w:lvlText w:val="%1."/>
+      <w:lvlJc w:val="left"/>
+      <w:pPr>
+        <w:tabs>
+          <w:tab w:val="num" w:pos="720"/>
+        </w:tabs>
+        <w:ind w:left="720" w:hanging="360"/>
+      </w:pPr>
+    </w:lvl>
+    <w:lvl w:ilvl="1">
+      <w:start w:val="1"/>
+      <w:numFmt w:val="bullet"/>
+      <w:lvlText w:val="o"/>
+      <w:lvlJc w:val="left"/>
+      <w:pPr>
+        <w:tabs>
+          <w:tab w:val="num" w:pos="1440"/>
+        </w:tabs>
+        <w:ind w:left="1440" w:hanging="360"/>
+      </w:pPr>
+      <w:rPr>
+        <w:rFonts w:ascii="Courier New" w:hAnsi="Courier New" w:hint="default"/>
+        <w:sz w:val="20"/>
+      </w:rPr>
+    </w:lvl>
+    <w:lvl w:ilvl="2" w:tentative="1">
+      <w:start w:val="1"/>
+      <w:numFmt w:val="decimal"/>
+      <w:lvlText w:val="%3."/>
+      <w:lvlJc w:val="left"/>
+      <w:pPr>
+        <w:tabs>
+          <w:tab w:val="num" w:pos="2160"/>
+        </w:tabs>
+        <w:ind w:left="2160" w:hanging="360"/>
+      </w:pPr>
+    </w:lvl>
+    <w:lvl w:ilvl="3" w:tentative="1">
+      <w:start w:val="1"/>
+      <w:numFmt w:val="decimal"/>
+      <w:lvlText w:val="%4."/>
+      <w:lvlJc w:val="left"/>
+      <w:pPr>
+        <w:tabs>
+          <w:tab w:val="num" w:pos="2880"/>
+        </w:tabs>
+        <w:ind w:left="2880" w:hanging="360"/>
+      </w:pPr>
+    </w:lvl>
+    <w:lvl w:ilvl="4" w:tentative="1">
+      <w:start w:val="1"/>
+      <w:numFmt w:val="decimal"/>
+      <w:lvlText w:val="%5."/>
+      <w:lvlJc w:val="left"/>
+      <w:pPr>
+        <w:tabs>
+          <w:tab w:val="num" w:pos="3600"/>
+        </w:tabs>
+        <w:ind w:left="3600" w:hanging="360"/>
+      </w:pPr>
+    </w:lvl>
+    <w:lvl w:ilvl="5" w:tentative="1">
+      <w:start w:val="1"/>
+      <w:numFmt w:val="decimal"/>
+      <w:lvlText w:val="%6."/>
+      <w:lvlJc w:val="left"/>
+      <w:pPr>
+        <w:tabs>
+          <w:tab w:val="num" w:pos="4320"/>
+        </w:tabs>
+        <w:ind w:left="4320" w:hanging="360"/>
+      </w:pPr>
+    </w:lvl>
+    <w:lvl w:ilvl="6" w:tentative="1">
+      <w:start w:val="1"/>
+      <w:numFmt w:val="decimal"/>
+      <w:lvlText w:val="%7."/>
+      <w:lvlJc w:val="left"/>
+      <w:pPr>
+        <w:tabs>
+          <w:tab w:val="num" w:pos="5040"/>
+        </w:tabs>
+        <w:ind w:left="5040" w:hanging="360"/>
+      </w:pPr>
+    </w:lvl>
+    <w:lvl w:ilvl="7" w:tentative="1">
+      <w:start w:val="1"/>
+      <w:numFmt w:val="decimal"/>
+      <w:lvlText w:val="%8."/>
+      <w:lvlJc w:val="left"/>
+      <w:pPr>
+        <w:tabs>
+          <w:tab w:val="num" w:pos="5760"/>
+        </w:tabs>
+        <w:ind w:left="5760" w:hanging="360"/>
+      </w:pPr>
+    </w:lvl>
+    <w:lvl w:ilvl="8" w:tentative="1">
+      <w:start w:val="1"/>
+      <w:numFmt w:val="decimal"/>
+      <w:lvlText w:val="%9."/>
+      <w:lvlJc w:val="left"/>
+      <w:pPr>
+        <w:tabs>
+          <w:tab w:val="num" w:pos="6480"/>
+        </w:tabs>
+        <w:ind w:left="6480" w:hanging="360"/>
+      </w:pPr>
+    </w:lvl>
+  </w:abstractNum>
+  <w:abstractNum w:abstractNumId="17" w15:restartNumberingAfterBreak="0">
     <w:nsid w:val="172107DA"/>
     <w:multiLevelType w:val="multilevel"/>
     <w:tmpl w:val="B248F71A"/>
@@ -15038,7 +16419,7 @@
       </w:rPr>
     </w:lvl>
   </w:abstractNum>
-  <w:abstractNum w:abstractNumId="17" w15:restartNumberingAfterBreak="0">
+  <w:abstractNum w:abstractNumId="18" w15:restartNumberingAfterBreak="0">
     <w:nsid w:val="17391DF0"/>
     <w:multiLevelType w:val="multilevel"/>
     <w:tmpl w:val="5702832A"/>
@@ -15187,7 +16568,7 @@
       </w:rPr>
     </w:lvl>
   </w:abstractNum>
-  <w:abstractNum w:abstractNumId="18" w15:restartNumberingAfterBreak="0">
+  <w:abstractNum w:abstractNumId="19" w15:restartNumberingAfterBreak="0">
     <w:nsid w:val="18D55F7D"/>
     <w:multiLevelType w:val="multilevel"/>
     <w:tmpl w:val="1D68845E"/>
@@ -15336,7 +16717,7 @@
       </w:rPr>
     </w:lvl>
   </w:abstractNum>
-  <w:abstractNum w:abstractNumId="19" w15:restartNumberingAfterBreak="0">
+  <w:abstractNum w:abstractNumId="20" w15:restartNumberingAfterBreak="0">
     <w:nsid w:val="1A613BD3"/>
     <w:multiLevelType w:val="multilevel"/>
     <w:tmpl w:val="8820B024"/>
@@ -15485,7 +16866,7 @@
       </w:rPr>
     </w:lvl>
   </w:abstractNum>
-  <w:abstractNum w:abstractNumId="20" w15:restartNumberingAfterBreak="0">
+  <w:abstractNum w:abstractNumId="21" w15:restartNumberingAfterBreak="0">
     <w:nsid w:val="1C8F6029"/>
     <w:multiLevelType w:val="multilevel"/>
     <w:tmpl w:val="9140EE36"/>
@@ -15598,7 +16979,7 @@
       </w:pPr>
     </w:lvl>
   </w:abstractNum>
-  <w:abstractNum w:abstractNumId="21" w15:restartNumberingAfterBreak="0">
+  <w:abstractNum w:abstractNumId="22" w15:restartNumberingAfterBreak="0">
     <w:nsid w:val="1DC4322C"/>
     <w:multiLevelType w:val="multilevel"/>
     <w:tmpl w:val="DDE083C0"/>
@@ -15747,7 +17128,7 @@
       </w:rPr>
     </w:lvl>
   </w:abstractNum>
-  <w:abstractNum w:abstractNumId="22" w15:restartNumberingAfterBreak="0">
+  <w:abstractNum w:abstractNumId="23" w15:restartNumberingAfterBreak="0">
     <w:nsid w:val="20366AA6"/>
     <w:multiLevelType w:val="multilevel"/>
     <w:tmpl w:val="47A6FDEC"/>
@@ -15896,7 +17277,7 @@
       </w:rPr>
     </w:lvl>
   </w:abstractNum>
-  <w:abstractNum w:abstractNumId="23" w15:restartNumberingAfterBreak="0">
+  <w:abstractNum w:abstractNumId="24" w15:restartNumberingAfterBreak="0">
     <w:nsid w:val="21951728"/>
     <w:multiLevelType w:val="multilevel"/>
     <w:tmpl w:val="26420B9A"/>
@@ -16045,7 +17426,156 @@
       </w:rPr>
     </w:lvl>
   </w:abstractNum>
-  <w:abstractNum w:abstractNumId="24" w15:restartNumberingAfterBreak="0">
+  <w:abstractNum w:abstractNumId="25" w15:restartNumberingAfterBreak="0">
+    <w:nsid w:val="21F322CB"/>
+    <w:multiLevelType w:val="multilevel"/>
+    <w:tmpl w:val="F4E0F868"/>
+    <w:lvl w:ilvl="0">
+      <w:start w:val="1"/>
+      <w:numFmt w:val="bullet"/>
+      <w:lvlText w:val=""/>
+      <w:lvlJc w:val="left"/>
+      <w:pPr>
+        <w:tabs>
+          <w:tab w:val="num" w:pos="720"/>
+        </w:tabs>
+        <w:ind w:left="720" w:hanging="360"/>
+      </w:pPr>
+      <w:rPr>
+        <w:rFonts w:ascii="Symbol" w:hAnsi="Symbol" w:hint="default"/>
+        <w:sz w:val="20"/>
+      </w:rPr>
+    </w:lvl>
+    <w:lvl w:ilvl="1" w:tentative="1">
+      <w:start w:val="1"/>
+      <w:numFmt w:val="bullet"/>
+      <w:lvlText w:val="o"/>
+      <w:lvlJc w:val="left"/>
+      <w:pPr>
+        <w:tabs>
+          <w:tab w:val="num" w:pos="1440"/>
+        </w:tabs>
+        <w:ind w:left="1440" w:hanging="360"/>
+      </w:pPr>
+      <w:rPr>
+        <w:rFonts w:ascii="Courier New" w:hAnsi="Courier New" w:hint="default"/>
+        <w:sz w:val="20"/>
+      </w:rPr>
+    </w:lvl>
+    <w:lvl w:ilvl="2" w:tentative="1">
+      <w:start w:val="1"/>
+      <w:numFmt w:val="bullet"/>
+      <w:lvlText w:val=""/>
+      <w:lvlJc w:val="left"/>
+      <w:pPr>
+        <w:tabs>
+          <w:tab w:val="num" w:pos="2160"/>
+        </w:tabs>
+        <w:ind w:left="2160" w:hanging="360"/>
+      </w:pPr>
+      <w:rPr>
+        <w:rFonts w:ascii="Wingdings" w:hAnsi="Wingdings" w:hint="default"/>
+        <w:sz w:val="20"/>
+      </w:rPr>
+    </w:lvl>
+    <w:lvl w:ilvl="3" w:tentative="1">
+      <w:start w:val="1"/>
+      <w:numFmt w:val="bullet"/>
+      <w:lvlText w:val=""/>
+      <w:lvlJc w:val="left"/>
+      <w:pPr>
+        <w:tabs>
+          <w:tab w:val="num" w:pos="2880"/>
+        </w:tabs>
+        <w:ind w:left="2880" w:hanging="360"/>
+      </w:pPr>
+      <w:rPr>
+        <w:rFonts w:ascii="Wingdings" w:hAnsi="Wingdings" w:hint="default"/>
+        <w:sz w:val="20"/>
+      </w:rPr>
+    </w:lvl>
+    <w:lvl w:ilvl="4" w:tentative="1">
+      <w:start w:val="1"/>
+      <w:numFmt w:val="bullet"/>
+      <w:lvlText w:val=""/>
+      <w:lvlJc w:val="left"/>
+      <w:pPr>
+        <w:tabs>
+          <w:tab w:val="num" w:pos="3600"/>
+        </w:tabs>
+        <w:ind w:left="3600" w:hanging="360"/>
+      </w:pPr>
+      <w:rPr>
+        <w:rFonts w:ascii="Wingdings" w:hAnsi="Wingdings" w:hint="default"/>
+        <w:sz w:val="20"/>
+      </w:rPr>
+    </w:lvl>
+    <w:lvl w:ilvl="5" w:tentative="1">
+      <w:start w:val="1"/>
+      <w:numFmt w:val="bullet"/>
+      <w:lvlText w:val=""/>
+      <w:lvlJc w:val="left"/>
+      <w:pPr>
+        <w:tabs>
+          <w:tab w:val="num" w:pos="4320"/>
+        </w:tabs>
+        <w:ind w:left="4320" w:hanging="360"/>
+      </w:pPr>
+      <w:rPr>
+        <w:rFonts w:ascii="Wingdings" w:hAnsi="Wingdings" w:hint="default"/>
+        <w:sz w:val="20"/>
+      </w:rPr>
+    </w:lvl>
+    <w:lvl w:ilvl="6" w:tentative="1">
+      <w:start w:val="1"/>
+      <w:numFmt w:val="bullet"/>
+      <w:lvlText w:val=""/>
+      <w:lvlJc w:val="left"/>
+      <w:pPr>
+        <w:tabs>
+          <w:tab w:val="num" w:pos="5040"/>
+        </w:tabs>
+        <w:ind w:left="5040" w:hanging="360"/>
+      </w:pPr>
+      <w:rPr>
+        <w:rFonts w:ascii="Wingdings" w:hAnsi="Wingdings" w:hint="default"/>
+        <w:sz w:val="20"/>
+      </w:rPr>
+    </w:lvl>
+    <w:lvl w:ilvl="7" w:tentative="1">
+      <w:start w:val="1"/>
+      <w:numFmt w:val="bullet"/>
+      <w:lvlText w:val=""/>
+      <w:lvlJc w:val="left"/>
+      <w:pPr>
+        <w:tabs>
+          <w:tab w:val="num" w:pos="5760"/>
+        </w:tabs>
+        <w:ind w:left="5760" w:hanging="360"/>
+      </w:pPr>
+      <w:rPr>
+        <w:rFonts w:ascii="Wingdings" w:hAnsi="Wingdings" w:hint="default"/>
+        <w:sz w:val="20"/>
+      </w:rPr>
+    </w:lvl>
+    <w:lvl w:ilvl="8" w:tentative="1">
+      <w:start w:val="1"/>
+      <w:numFmt w:val="bullet"/>
+      <w:lvlText w:val=""/>
+      <w:lvlJc w:val="left"/>
+      <w:pPr>
+        <w:tabs>
+          <w:tab w:val="num" w:pos="6480"/>
+        </w:tabs>
+        <w:ind w:left="6480" w:hanging="360"/>
+      </w:pPr>
+      <w:rPr>
+        <w:rFonts w:ascii="Wingdings" w:hAnsi="Wingdings" w:hint="default"/>
+        <w:sz w:val="20"/>
+      </w:rPr>
+    </w:lvl>
+  </w:abstractNum>
+  <w:abstractNum w:abstractNumId="26" w15:restartNumberingAfterBreak="0">
     <w:nsid w:val="21FE4A63"/>
     <w:multiLevelType w:val="multilevel"/>
     <w:tmpl w:val="0BDC67F0"/>
@@ -16158,7 +17688,7 @@
       </w:pPr>
     </w:lvl>
   </w:abstractNum>
-  <w:abstractNum w:abstractNumId="25" w15:restartNumberingAfterBreak="0">
+  <w:abstractNum w:abstractNumId="27" w15:restartNumberingAfterBreak="0">
     <w:nsid w:val="25B547C3"/>
     <w:multiLevelType w:val="multilevel"/>
     <w:tmpl w:val="8F1CC1AC"/>
@@ -16307,7 +17837,7 @@
       </w:rPr>
     </w:lvl>
   </w:abstractNum>
-  <w:abstractNum w:abstractNumId="26" w15:restartNumberingAfterBreak="0">
+  <w:abstractNum w:abstractNumId="28" w15:restartNumberingAfterBreak="0">
     <w:nsid w:val="262168DC"/>
     <w:multiLevelType w:val="multilevel"/>
     <w:tmpl w:val="12EE79E0"/>
@@ -16456,7 +17986,7 @@
       </w:rPr>
     </w:lvl>
   </w:abstractNum>
-  <w:abstractNum w:abstractNumId="27" w15:restartNumberingAfterBreak="0">
+  <w:abstractNum w:abstractNumId="29" w15:restartNumberingAfterBreak="0">
     <w:nsid w:val="279B2BA4"/>
     <w:multiLevelType w:val="multilevel"/>
     <w:tmpl w:val="FE98A14C"/>
@@ -16605,7 +18135,7 @@
       </w:rPr>
     </w:lvl>
   </w:abstractNum>
-  <w:abstractNum w:abstractNumId="28" w15:restartNumberingAfterBreak="0">
+  <w:abstractNum w:abstractNumId="30" w15:restartNumberingAfterBreak="0">
     <w:nsid w:val="27F8050F"/>
     <w:multiLevelType w:val="multilevel"/>
     <w:tmpl w:val="8E8AB47E"/>
@@ -16754,7 +18284,124 @@
       </w:rPr>
     </w:lvl>
   </w:abstractNum>
-  <w:abstractNum w:abstractNumId="29" w15:restartNumberingAfterBreak="0">
+  <w:abstractNum w:abstractNumId="31" w15:restartNumberingAfterBreak="0">
+    <w:nsid w:val="292D5DB8"/>
+    <w:multiLevelType w:val="multilevel"/>
+    <w:tmpl w:val="3D9E5C06"/>
+    <w:lvl w:ilvl="0">
+      <w:start w:val="1"/>
+      <w:numFmt w:val="decimal"/>
+      <w:lvlText w:val="%1."/>
+      <w:lvlJc w:val="left"/>
+      <w:pPr>
+        <w:tabs>
+          <w:tab w:val="num" w:pos="720"/>
+        </w:tabs>
+        <w:ind w:left="720" w:hanging="360"/>
+      </w:pPr>
+    </w:lvl>
+    <w:lvl w:ilvl="1">
+      <w:start w:val="1"/>
+      <w:numFmt w:val="bullet"/>
+      <w:lvlText w:val="o"/>
+      <w:lvlJc w:val="left"/>
+      <w:pPr>
+        <w:tabs>
+          <w:tab w:val="num" w:pos="1440"/>
+        </w:tabs>
+        <w:ind w:left="1440" w:hanging="360"/>
+      </w:pPr>
+      <w:rPr>
+        <w:rFonts w:ascii="Courier New" w:hAnsi="Courier New" w:hint="default"/>
+        <w:sz w:val="20"/>
+      </w:rPr>
+    </w:lvl>
+    <w:lvl w:ilvl="2" w:tentative="1">
+      <w:start w:val="1"/>
+      <w:numFmt w:val="decimal"/>
+      <w:lvlText w:val="%3."/>
+      <w:lvlJc w:val="left"/>
+      <w:pPr>
+        <w:tabs>
+          <w:tab w:val="num" w:pos="2160"/>
+        </w:tabs>
+        <w:ind w:left="2160" w:hanging="360"/>
+      </w:pPr>
+    </w:lvl>
+    <w:lvl w:ilvl="3" w:tentative="1">
+      <w:start w:val="1"/>
+      <w:numFmt w:val="decimal"/>
+      <w:lvlText w:val="%4."/>
+      <w:lvlJc w:val="left"/>
+      <w:pPr>
+        <w:tabs>
+          <w:tab w:val="num" w:pos="2880"/>
+        </w:tabs>
+        <w:ind w:left="2880" w:hanging="360"/>
+      </w:pPr>
+    </w:lvl>
+    <w:lvl w:ilvl="4" w:tentative="1">
+      <w:start w:val="1"/>
+      <w:numFmt w:val="decimal"/>
+      <w:lvlText w:val="%5."/>
+      <w:lvlJc w:val="left"/>
+      <w:pPr>
+        <w:tabs>
+          <w:tab w:val="num" w:pos="3600"/>
+        </w:tabs>
+        <w:ind w:left="3600" w:hanging="360"/>
+      </w:pPr>
+    </w:lvl>
+    <w:lvl w:ilvl="5" w:tentative="1">
+      <w:start w:val="1"/>
+      <w:numFmt w:val="decimal"/>
+      <w:lvlText w:val="%6."/>
+      <w:lvlJc w:val="left"/>
+      <w:pPr>
+        <w:tabs>
+          <w:tab w:val="num" w:pos="4320"/>
+        </w:tabs>
+        <w:ind w:left="4320" w:hanging="360"/>
+      </w:pPr>
+    </w:lvl>
+    <w:lvl w:ilvl="6" w:tentative="1">
+      <w:start w:val="1"/>
+      <w:numFmt w:val="decimal"/>
+      <w:lvlText w:val="%7."/>
+      <w:lvlJc w:val="left"/>
+      <w:pPr>
+        <w:tabs>
+          <w:tab w:val="num" w:pos="5040"/>
+        </w:tabs>
+        <w:ind w:left="5040" w:hanging="360"/>
+      </w:pPr>
+    </w:lvl>
+    <w:lvl w:ilvl="7" w:tentative="1">
+      <w:start w:val="1"/>
+      <w:numFmt w:val="decimal"/>
+      <w:lvlText w:val="%8."/>
+      <w:lvlJc w:val="left"/>
+      <w:pPr>
+        <w:tabs>
+          <w:tab w:val="num" w:pos="5760"/>
+        </w:tabs>
+        <w:ind w:left="5760" w:hanging="360"/>
+      </w:pPr>
+    </w:lvl>
+    <w:lvl w:ilvl="8" w:tentative="1">
+      <w:start w:val="1"/>
+      <w:numFmt w:val="decimal"/>
+      <w:lvlText w:val="%9."/>
+      <w:lvlJc w:val="left"/>
+      <w:pPr>
+        <w:tabs>
+          <w:tab w:val="num" w:pos="6480"/>
+        </w:tabs>
+        <w:ind w:left="6480" w:hanging="360"/>
+      </w:pPr>
+    </w:lvl>
+  </w:abstractNum>
+  <w:abstractNum w:abstractNumId="32" w15:restartNumberingAfterBreak="0">
     <w:nsid w:val="2AE01CC1"/>
     <w:multiLevelType w:val="multilevel"/>
     <w:tmpl w:val="9698BC56"/>
@@ -16867,7 +18514,7 @@
       </w:pPr>
     </w:lvl>
   </w:abstractNum>
-  <w:abstractNum w:abstractNumId="30" w15:restartNumberingAfterBreak="0">
+  <w:abstractNum w:abstractNumId="33" w15:restartNumberingAfterBreak="0">
     <w:nsid w:val="2BC84F09"/>
     <w:multiLevelType w:val="multilevel"/>
     <w:tmpl w:val="A0043B70"/>
@@ -17016,7 +18663,7 @@
       </w:rPr>
     </w:lvl>
   </w:abstractNum>
-  <w:abstractNum w:abstractNumId="31" w15:restartNumberingAfterBreak="0">
+  <w:abstractNum w:abstractNumId="34" w15:restartNumberingAfterBreak="0">
     <w:nsid w:val="2BCB363F"/>
     <w:multiLevelType w:val="multilevel"/>
     <w:tmpl w:val="7868B55E"/>
@@ -17165,7 +18812,7 @@
       </w:rPr>
     </w:lvl>
   </w:abstractNum>
-  <w:abstractNum w:abstractNumId="32" w15:restartNumberingAfterBreak="0">
+  <w:abstractNum w:abstractNumId="35" w15:restartNumberingAfterBreak="0">
     <w:nsid w:val="2C864AB9"/>
     <w:multiLevelType w:val="multilevel"/>
     <w:tmpl w:val="A8C62088"/>
@@ -17314,7 +18961,7 @@
       </w:rPr>
     </w:lvl>
   </w:abstractNum>
-  <w:abstractNum w:abstractNumId="33" w15:restartNumberingAfterBreak="0">
+  <w:abstractNum w:abstractNumId="36" w15:restartNumberingAfterBreak="0">
     <w:nsid w:val="2CC83745"/>
     <w:multiLevelType w:val="multilevel"/>
     <w:tmpl w:val="25663D5A"/>
@@ -17431,7 +19078,7 @@
       </w:pPr>
     </w:lvl>
   </w:abstractNum>
-  <w:abstractNum w:abstractNumId="34" w15:restartNumberingAfterBreak="0">
+  <w:abstractNum w:abstractNumId="37" w15:restartNumberingAfterBreak="0">
     <w:nsid w:val="2CD05C3F"/>
     <w:multiLevelType w:val="multilevel"/>
     <w:tmpl w:val="4C886712"/>
@@ -17548,7 +19195,7 @@
       </w:pPr>
     </w:lvl>
   </w:abstractNum>
-  <w:abstractNum w:abstractNumId="35" w15:restartNumberingAfterBreak="0">
+  <w:abstractNum w:abstractNumId="38" w15:restartNumberingAfterBreak="0">
     <w:nsid w:val="2D217DAC"/>
     <w:multiLevelType w:val="multilevel"/>
     <w:tmpl w:val="0950C30C"/>
@@ -17665,7 +19312,7 @@
       </w:pPr>
     </w:lvl>
   </w:abstractNum>
-  <w:abstractNum w:abstractNumId="36" w15:restartNumberingAfterBreak="0">
+  <w:abstractNum w:abstractNumId="39" w15:restartNumberingAfterBreak="0">
     <w:nsid w:val="300D1AF1"/>
     <w:multiLevelType w:val="multilevel"/>
     <w:tmpl w:val="A2B0E90E"/>
@@ -17778,7 +19425,7 @@
       </w:pPr>
     </w:lvl>
   </w:abstractNum>
-  <w:abstractNum w:abstractNumId="37" w15:restartNumberingAfterBreak="0">
+  <w:abstractNum w:abstractNumId="40" w15:restartNumberingAfterBreak="0">
     <w:nsid w:val="30735953"/>
     <w:multiLevelType w:val="hybridMultilevel"/>
     <w:tmpl w:val="1E18D4D8"/>
@@ -17891,7 +19538,7 @@
       </w:rPr>
     </w:lvl>
   </w:abstractNum>
-  <w:abstractNum w:abstractNumId="38" w15:restartNumberingAfterBreak="0">
+  <w:abstractNum w:abstractNumId="41" w15:restartNumberingAfterBreak="0">
     <w:nsid w:val="315A76AD"/>
     <w:multiLevelType w:val="multilevel"/>
     <w:tmpl w:val="179C155C"/>
@@ -18008,7 +19655,7 @@
       </w:pPr>
     </w:lvl>
   </w:abstractNum>
-  <w:abstractNum w:abstractNumId="39" w15:restartNumberingAfterBreak="0">
+  <w:abstractNum w:abstractNumId="42" w15:restartNumberingAfterBreak="0">
     <w:nsid w:val="31B4730E"/>
     <w:multiLevelType w:val="multilevel"/>
     <w:tmpl w:val="4134B430"/>
@@ -18121,7 +19768,7 @@
       </w:pPr>
     </w:lvl>
   </w:abstractNum>
-  <w:abstractNum w:abstractNumId="40" w15:restartNumberingAfterBreak="0">
+  <w:abstractNum w:abstractNumId="43" w15:restartNumberingAfterBreak="0">
     <w:nsid w:val="330801C0"/>
     <w:multiLevelType w:val="multilevel"/>
     <w:tmpl w:val="AFEEBC3C"/>
@@ -18238,7 +19885,7 @@
       </w:pPr>
     </w:lvl>
   </w:abstractNum>
-  <w:abstractNum w:abstractNumId="41" w15:restartNumberingAfterBreak="0">
+  <w:abstractNum w:abstractNumId="44" w15:restartNumberingAfterBreak="0">
     <w:nsid w:val="34D33A66"/>
     <w:multiLevelType w:val="multilevel"/>
     <w:tmpl w:val="195069A8"/>
@@ -18351,7 +19998,7 @@
       </w:pPr>
     </w:lvl>
   </w:abstractNum>
-  <w:abstractNum w:abstractNumId="42" w15:restartNumberingAfterBreak="0">
+  <w:abstractNum w:abstractNumId="45" w15:restartNumberingAfterBreak="0">
     <w:nsid w:val="3C054DF1"/>
     <w:multiLevelType w:val="multilevel"/>
     <w:tmpl w:val="D3108CF8"/>
@@ -18500,7 +20147,7 @@
       </w:rPr>
     </w:lvl>
   </w:abstractNum>
-  <w:abstractNum w:abstractNumId="43" w15:restartNumberingAfterBreak="0">
+  <w:abstractNum w:abstractNumId="46" w15:restartNumberingAfterBreak="0">
     <w:nsid w:val="3FA13F7E"/>
     <w:multiLevelType w:val="multilevel"/>
     <w:tmpl w:val="EB060C50"/>
@@ -18613,7 +20260,7 @@
       </w:pPr>
     </w:lvl>
   </w:abstractNum>
-  <w:abstractNum w:abstractNumId="44" w15:restartNumberingAfterBreak="0">
+  <w:abstractNum w:abstractNumId="47" w15:restartNumberingAfterBreak="0">
     <w:nsid w:val="3FF43078"/>
     <w:multiLevelType w:val="multilevel"/>
     <w:tmpl w:val="4DA2AE40"/>
@@ -18730,7 +20377,7 @@
       </w:pPr>
     </w:lvl>
   </w:abstractNum>
-  <w:abstractNum w:abstractNumId="45" w15:restartNumberingAfterBreak="0">
+  <w:abstractNum w:abstractNumId="48" w15:restartNumberingAfterBreak="0">
     <w:nsid w:val="41D6013E"/>
     <w:multiLevelType w:val="multilevel"/>
     <w:tmpl w:val="C95670D6"/>
@@ -18843,7 +20490,7 @@
       </w:pPr>
     </w:lvl>
   </w:abstractNum>
-  <w:abstractNum w:abstractNumId="46" w15:restartNumberingAfterBreak="0">
+  <w:abstractNum w:abstractNumId="49" w15:restartNumberingAfterBreak="0">
     <w:nsid w:val="42544086"/>
     <w:multiLevelType w:val="hybridMultilevel"/>
     <w:tmpl w:val="29EA4872"/>
@@ -18956,7 +20603,7 @@
       </w:rPr>
     </w:lvl>
   </w:abstractNum>
-  <w:abstractNum w:abstractNumId="47" w15:restartNumberingAfterBreak="0">
+  <w:abstractNum w:abstractNumId="50" w15:restartNumberingAfterBreak="0">
     <w:nsid w:val="425D381B"/>
     <w:multiLevelType w:val="multilevel"/>
     <w:tmpl w:val="5F6669DE"/>
@@ -19105,7 +20752,7 @@
       </w:rPr>
     </w:lvl>
   </w:abstractNum>
-  <w:abstractNum w:abstractNumId="48" w15:restartNumberingAfterBreak="0">
+  <w:abstractNum w:abstractNumId="51" w15:restartNumberingAfterBreak="0">
     <w:nsid w:val="426A319C"/>
     <w:multiLevelType w:val="multilevel"/>
     <w:tmpl w:val="CB703412"/>
@@ -19254,7 +20901,7 @@
       </w:rPr>
     </w:lvl>
   </w:abstractNum>
-  <w:abstractNum w:abstractNumId="49" w15:restartNumberingAfterBreak="0">
+  <w:abstractNum w:abstractNumId="52" w15:restartNumberingAfterBreak="0">
     <w:nsid w:val="42A57BB5"/>
     <w:multiLevelType w:val="multilevel"/>
     <w:tmpl w:val="692E6874"/>
@@ -19403,7 +21050,7 @@
       </w:rPr>
     </w:lvl>
   </w:abstractNum>
-  <w:abstractNum w:abstractNumId="50" w15:restartNumberingAfterBreak="0">
+  <w:abstractNum w:abstractNumId="53" w15:restartNumberingAfterBreak="0">
     <w:nsid w:val="433460B4"/>
     <w:multiLevelType w:val="multilevel"/>
     <w:tmpl w:val="43243C9E"/>
@@ -19552,7 +21199,7 @@
       </w:rPr>
     </w:lvl>
   </w:abstractNum>
-  <w:abstractNum w:abstractNumId="51" w15:restartNumberingAfterBreak="0">
+  <w:abstractNum w:abstractNumId="54" w15:restartNumberingAfterBreak="0">
     <w:nsid w:val="44E00BDC"/>
     <w:multiLevelType w:val="multilevel"/>
     <w:tmpl w:val="6ED8B786"/>
@@ -19701,7 +21348,7 @@
       </w:rPr>
     </w:lvl>
   </w:abstractNum>
-  <w:abstractNum w:abstractNumId="52" w15:restartNumberingAfterBreak="0">
+  <w:abstractNum w:abstractNumId="55" w15:restartNumberingAfterBreak="0">
     <w:nsid w:val="45CC6961"/>
     <w:multiLevelType w:val="multilevel"/>
     <w:tmpl w:val="E1F06A0C"/>
@@ -19850,7 +21497,7 @@
       </w:rPr>
     </w:lvl>
   </w:abstractNum>
-  <w:abstractNum w:abstractNumId="53" w15:restartNumberingAfterBreak="0">
+  <w:abstractNum w:abstractNumId="56" w15:restartNumberingAfterBreak="0">
     <w:nsid w:val="460205A1"/>
     <w:multiLevelType w:val="multilevel"/>
     <w:tmpl w:val="5D2CC80E"/>
@@ -19999,7 +21646,7 @@
       </w:rPr>
     </w:lvl>
   </w:abstractNum>
-  <w:abstractNum w:abstractNumId="54" w15:restartNumberingAfterBreak="0">
+  <w:abstractNum w:abstractNumId="57" w15:restartNumberingAfterBreak="0">
     <w:nsid w:val="488B37AD"/>
     <w:multiLevelType w:val="multilevel"/>
     <w:tmpl w:val="4C48BFFC"/>
@@ -20148,7 +21795,7 @@
       </w:rPr>
     </w:lvl>
   </w:abstractNum>
-  <w:abstractNum w:abstractNumId="55" w15:restartNumberingAfterBreak="0">
+  <w:abstractNum w:abstractNumId="58" w15:restartNumberingAfterBreak="0">
     <w:nsid w:val="49D5271B"/>
     <w:multiLevelType w:val="hybridMultilevel"/>
     <w:tmpl w:val="E544F4BC"/>
@@ -20261,7 +21908,7 @@
       </w:rPr>
     </w:lvl>
   </w:abstractNum>
-  <w:abstractNum w:abstractNumId="56" w15:restartNumberingAfterBreak="0">
+  <w:abstractNum w:abstractNumId="59" w15:restartNumberingAfterBreak="0">
     <w:nsid w:val="4C2D306F"/>
     <w:multiLevelType w:val="multilevel"/>
     <w:tmpl w:val="834A42A0"/>
@@ -20374,7 +22021,7 @@
       </w:pPr>
     </w:lvl>
   </w:abstractNum>
-  <w:abstractNum w:abstractNumId="57" w15:restartNumberingAfterBreak="0">
+  <w:abstractNum w:abstractNumId="60" w15:restartNumberingAfterBreak="0">
     <w:nsid w:val="4FE25237"/>
     <w:multiLevelType w:val="multilevel"/>
     <w:tmpl w:val="B6DA5D70"/>
@@ -20523,7 +22170,7 @@
       </w:rPr>
     </w:lvl>
   </w:abstractNum>
-  <w:abstractNum w:abstractNumId="58" w15:restartNumberingAfterBreak="0">
+  <w:abstractNum w:abstractNumId="61" w15:restartNumberingAfterBreak="0">
     <w:nsid w:val="4FEC6728"/>
     <w:multiLevelType w:val="multilevel"/>
     <w:tmpl w:val="6DFE0146"/>
@@ -20672,7 +22319,7 @@
       </w:rPr>
     </w:lvl>
   </w:abstractNum>
-  <w:abstractNum w:abstractNumId="59" w15:restartNumberingAfterBreak="0">
+  <w:abstractNum w:abstractNumId="62" w15:restartNumberingAfterBreak="0">
     <w:nsid w:val="51D521D2"/>
     <w:multiLevelType w:val="multilevel"/>
     <w:tmpl w:val="4B462ADC"/>
@@ -20821,7 +22468,7 @@
       </w:rPr>
     </w:lvl>
   </w:abstractNum>
-  <w:abstractNum w:abstractNumId="60" w15:restartNumberingAfterBreak="0">
+  <w:abstractNum w:abstractNumId="63" w15:restartNumberingAfterBreak="0">
     <w:nsid w:val="51E45474"/>
     <w:multiLevelType w:val="multilevel"/>
     <w:tmpl w:val="3EF0DF14"/>
@@ -20938,7 +22585,7 @@
       </w:pPr>
     </w:lvl>
   </w:abstractNum>
-  <w:abstractNum w:abstractNumId="61" w15:restartNumberingAfterBreak="0">
+  <w:abstractNum w:abstractNumId="64" w15:restartNumberingAfterBreak="0">
     <w:nsid w:val="52640AB0"/>
     <w:multiLevelType w:val="multilevel"/>
     <w:tmpl w:val="55644AB6"/>
@@ -21087,7 +22734,7 @@
       </w:rPr>
     </w:lvl>
   </w:abstractNum>
-  <w:abstractNum w:abstractNumId="62" w15:restartNumberingAfterBreak="0">
+  <w:abstractNum w:abstractNumId="65" w15:restartNumberingAfterBreak="0">
     <w:nsid w:val="52891B3C"/>
     <w:multiLevelType w:val="multilevel"/>
     <w:tmpl w:val="097A12F2"/>
@@ -21236,7 +22883,7 @@
       </w:rPr>
     </w:lvl>
   </w:abstractNum>
-  <w:abstractNum w:abstractNumId="63" w15:restartNumberingAfterBreak="0">
+  <w:abstractNum w:abstractNumId="66" w15:restartNumberingAfterBreak="0">
     <w:nsid w:val="54993901"/>
     <w:multiLevelType w:val="multilevel"/>
     <w:tmpl w:val="25B05D92"/>
@@ -21385,7 +23032,7 @@
       </w:rPr>
     </w:lvl>
   </w:abstractNum>
-  <w:abstractNum w:abstractNumId="64" w15:restartNumberingAfterBreak="0">
+  <w:abstractNum w:abstractNumId="67" w15:restartNumberingAfterBreak="0">
     <w:nsid w:val="581D1922"/>
     <w:multiLevelType w:val="multilevel"/>
     <w:tmpl w:val="C04E0B3C"/>
@@ -21534,7 +23181,7 @@
       </w:rPr>
     </w:lvl>
   </w:abstractNum>
-  <w:abstractNum w:abstractNumId="65" w15:restartNumberingAfterBreak="0">
+  <w:abstractNum w:abstractNumId="68" w15:restartNumberingAfterBreak="0">
     <w:nsid w:val="58CB2E17"/>
     <w:multiLevelType w:val="multilevel"/>
     <w:tmpl w:val="DB7E16B2"/>
@@ -21683,7 +23330,7 @@
       </w:rPr>
     </w:lvl>
   </w:abstractNum>
-  <w:abstractNum w:abstractNumId="66" w15:restartNumberingAfterBreak="0">
+  <w:abstractNum w:abstractNumId="69" w15:restartNumberingAfterBreak="0">
     <w:nsid w:val="59031897"/>
     <w:multiLevelType w:val="multilevel"/>
     <w:tmpl w:val="24264F44"/>
@@ -21832,7 +23479,7 @@
       </w:rPr>
     </w:lvl>
   </w:abstractNum>
-  <w:abstractNum w:abstractNumId="67" w15:restartNumberingAfterBreak="0">
+  <w:abstractNum w:abstractNumId="70" w15:restartNumberingAfterBreak="0">
     <w:nsid w:val="5C1F6D01"/>
     <w:multiLevelType w:val="multilevel"/>
     <w:tmpl w:val="2ED64D3A"/>
@@ -21981,7 +23628,7 @@
       </w:rPr>
     </w:lvl>
   </w:abstractNum>
-  <w:abstractNum w:abstractNumId="68" w15:restartNumberingAfterBreak="0">
+  <w:abstractNum w:abstractNumId="71" w15:restartNumberingAfterBreak="0">
     <w:nsid w:val="5E6F00FF"/>
     <w:multiLevelType w:val="multilevel"/>
     <w:tmpl w:val="C9A8EDEC"/>
@@ -22094,7 +23741,7 @@
       </w:pPr>
     </w:lvl>
   </w:abstractNum>
-  <w:abstractNum w:abstractNumId="69" w15:restartNumberingAfterBreak="0">
+  <w:abstractNum w:abstractNumId="72" w15:restartNumberingAfterBreak="0">
     <w:nsid w:val="5E831A76"/>
     <w:multiLevelType w:val="multilevel"/>
     <w:tmpl w:val="D0FA80C6"/>
@@ -22243,7 +23890,7 @@
       </w:rPr>
     </w:lvl>
   </w:abstractNum>
-  <w:abstractNum w:abstractNumId="70" w15:restartNumberingAfterBreak="0">
+  <w:abstractNum w:abstractNumId="73" w15:restartNumberingAfterBreak="0">
     <w:nsid w:val="5F975F6B"/>
     <w:multiLevelType w:val="multilevel"/>
     <w:tmpl w:val="93DCC16C"/>
@@ -22392,7 +24039,7 @@
       </w:rPr>
     </w:lvl>
   </w:abstractNum>
-  <w:abstractNum w:abstractNumId="71" w15:restartNumberingAfterBreak="0">
+  <w:abstractNum w:abstractNumId="74" w15:restartNumberingAfterBreak="0">
     <w:nsid w:val="62A5207D"/>
     <w:multiLevelType w:val="multilevel"/>
     <w:tmpl w:val="19B6C296"/>
@@ -22505,7 +24152,7 @@
       </w:pPr>
     </w:lvl>
   </w:abstractNum>
-  <w:abstractNum w:abstractNumId="72" w15:restartNumberingAfterBreak="0">
+  <w:abstractNum w:abstractNumId="75" w15:restartNumberingAfterBreak="0">
     <w:nsid w:val="636736C9"/>
     <w:multiLevelType w:val="multilevel"/>
     <w:tmpl w:val="D2989252"/>
@@ -22654,7 +24301,7 @@
       </w:rPr>
     </w:lvl>
   </w:abstractNum>
-  <w:abstractNum w:abstractNumId="73" w15:restartNumberingAfterBreak="0">
+  <w:abstractNum w:abstractNumId="76" w15:restartNumberingAfterBreak="0">
     <w:nsid w:val="65BC3A3D"/>
     <w:multiLevelType w:val="multilevel"/>
     <w:tmpl w:val="04AA6BE0"/>
@@ -22767,7 +24414,7 @@
       </w:pPr>
     </w:lvl>
   </w:abstractNum>
-  <w:abstractNum w:abstractNumId="74" w15:restartNumberingAfterBreak="0">
+  <w:abstractNum w:abstractNumId="77" w15:restartNumberingAfterBreak="0">
     <w:nsid w:val="65EB3476"/>
     <w:multiLevelType w:val="multilevel"/>
     <w:tmpl w:val="B4DE325A"/>
@@ -22880,7 +24527,7 @@
       </w:pPr>
     </w:lvl>
   </w:abstractNum>
-  <w:abstractNum w:abstractNumId="75" w15:restartNumberingAfterBreak="0">
+  <w:abstractNum w:abstractNumId="78" w15:restartNumberingAfterBreak="0">
     <w:nsid w:val="665E6546"/>
     <w:multiLevelType w:val="multilevel"/>
     <w:tmpl w:val="DD0A587E"/>
@@ -23029,7 +24676,7 @@
       </w:rPr>
     </w:lvl>
   </w:abstractNum>
-  <w:abstractNum w:abstractNumId="76" w15:restartNumberingAfterBreak="0">
+  <w:abstractNum w:abstractNumId="79" w15:restartNumberingAfterBreak="0">
     <w:nsid w:val="685130B1"/>
     <w:multiLevelType w:val="multilevel"/>
     <w:tmpl w:val="4EAE0270"/>
@@ -23178,7 +24825,7 @@
       </w:rPr>
     </w:lvl>
   </w:abstractNum>
-  <w:abstractNum w:abstractNumId="77" w15:restartNumberingAfterBreak="0">
+  <w:abstractNum w:abstractNumId="80" w15:restartNumberingAfterBreak="0">
     <w:nsid w:val="69ED7E09"/>
     <w:multiLevelType w:val="multilevel"/>
     <w:tmpl w:val="C0A649BC"/>
@@ -23327,7 +24974,7 @@
       </w:rPr>
     </w:lvl>
   </w:abstractNum>
-  <w:abstractNum w:abstractNumId="78" w15:restartNumberingAfterBreak="0">
+  <w:abstractNum w:abstractNumId="81" w15:restartNumberingAfterBreak="0">
     <w:nsid w:val="6D077C40"/>
     <w:multiLevelType w:val="multilevel"/>
     <w:tmpl w:val="E84C57DA"/>
@@ -23476,7 +25123,7 @@
       </w:rPr>
     </w:lvl>
   </w:abstractNum>
-  <w:abstractNum w:abstractNumId="79" w15:restartNumberingAfterBreak="0">
+  <w:abstractNum w:abstractNumId="82" w15:restartNumberingAfterBreak="0">
     <w:nsid w:val="6FBC5345"/>
     <w:multiLevelType w:val="multilevel"/>
     <w:tmpl w:val="9C74B8D6"/>
@@ -23625,7 +25272,7 @@
       </w:rPr>
     </w:lvl>
   </w:abstractNum>
-  <w:abstractNum w:abstractNumId="80" w15:restartNumberingAfterBreak="0">
+  <w:abstractNum w:abstractNumId="83" w15:restartNumberingAfterBreak="0">
     <w:nsid w:val="719C4BE7"/>
     <w:multiLevelType w:val="multilevel"/>
     <w:tmpl w:val="54220784"/>
@@ -23774,7 +25421,7 @@
       </w:rPr>
     </w:lvl>
   </w:abstractNum>
-  <w:abstractNum w:abstractNumId="81" w15:restartNumberingAfterBreak="0">
+  <w:abstractNum w:abstractNumId="84" w15:restartNumberingAfterBreak="0">
     <w:nsid w:val="71F22578"/>
     <w:multiLevelType w:val="multilevel"/>
     <w:tmpl w:val="455088DC"/>
@@ -23923,7 +25570,7 @@
       </w:rPr>
     </w:lvl>
   </w:abstractNum>
-  <w:abstractNum w:abstractNumId="82" w15:restartNumberingAfterBreak="0">
+  <w:abstractNum w:abstractNumId="85" w15:restartNumberingAfterBreak="0">
     <w:nsid w:val="723E7A60"/>
     <w:multiLevelType w:val="multilevel"/>
     <w:tmpl w:val="ED3E0460"/>
@@ -24072,7 +25719,7 @@
       </w:rPr>
     </w:lvl>
   </w:abstractNum>
-  <w:abstractNum w:abstractNumId="83" w15:restartNumberingAfterBreak="0">
+  <w:abstractNum w:abstractNumId="86" w15:restartNumberingAfterBreak="0">
     <w:nsid w:val="730731E5"/>
     <w:multiLevelType w:val="multilevel"/>
     <w:tmpl w:val="A42E010A"/>
@@ -24185,7 +25832,7 @@
       </w:pPr>
     </w:lvl>
   </w:abstractNum>
-  <w:abstractNum w:abstractNumId="84" w15:restartNumberingAfterBreak="0">
+  <w:abstractNum w:abstractNumId="87" w15:restartNumberingAfterBreak="0">
     <w:nsid w:val="73123772"/>
     <w:multiLevelType w:val="multilevel"/>
     <w:tmpl w:val="B37C1CEE"/>
@@ -24334,7 +25981,7 @@
       </w:rPr>
     </w:lvl>
   </w:abstractNum>
-  <w:abstractNum w:abstractNumId="85" w15:restartNumberingAfterBreak="0">
+  <w:abstractNum w:abstractNumId="88" w15:restartNumberingAfterBreak="0">
     <w:nsid w:val="732816BF"/>
     <w:multiLevelType w:val="multilevel"/>
     <w:tmpl w:val="8CFE4ED6"/>
@@ -24447,7 +26094,7 @@
       </w:pPr>
     </w:lvl>
   </w:abstractNum>
-  <w:abstractNum w:abstractNumId="86" w15:restartNumberingAfterBreak="0">
+  <w:abstractNum w:abstractNumId="89" w15:restartNumberingAfterBreak="0">
     <w:nsid w:val="797C6D1E"/>
     <w:multiLevelType w:val="multilevel"/>
     <w:tmpl w:val="C8806088"/>
@@ -24561,25 +26208,25 @@
     </w:lvl>
   </w:abstractNum>
   <w:num w:numId="1" w16cid:durableId="147018417">
-    <w:abstractNumId w:val="33"/>
+    <w:abstractNumId w:val="36"/>
   </w:num>
   <w:num w:numId="2" w16cid:durableId="11029360">
-    <w:abstractNumId w:val="68"/>
+    <w:abstractNumId w:val="71"/>
   </w:num>
   <w:num w:numId="3" w16cid:durableId="1724677867">
-    <w:abstractNumId w:val="52"/>
+    <w:abstractNumId w:val="55"/>
   </w:num>
   <w:num w:numId="4" w16cid:durableId="1844004223">
-    <w:abstractNumId w:val="43"/>
+    <w:abstractNumId w:val="46"/>
   </w:num>
   <w:num w:numId="5" w16cid:durableId="475992711">
-    <w:abstractNumId w:val="77"/>
+    <w:abstractNumId w:val="80"/>
   </w:num>
   <w:num w:numId="6" w16cid:durableId="801994945">
-    <w:abstractNumId w:val="53"/>
+    <w:abstractNumId w:val="56"/>
   </w:num>
   <w:num w:numId="7" w16cid:durableId="285083744">
-    <w:abstractNumId w:val="57"/>
+    <w:abstractNumId w:val="60"/>
   </w:num>
   <w:num w:numId="8" w16cid:durableId="976689363">
     <w:abstractNumId w:val="13"/>
@@ -24588,70 +26235,70 @@
     <w:abstractNumId w:val="7"/>
   </w:num>
   <w:num w:numId="10" w16cid:durableId="616064491">
-    <w:abstractNumId w:val="64"/>
+    <w:abstractNumId w:val="67"/>
   </w:num>
   <w:num w:numId="11" w16cid:durableId="1751611856">
-    <w:abstractNumId w:val="19"/>
+    <w:abstractNumId w:val="20"/>
   </w:num>
   <w:num w:numId="12" w16cid:durableId="2116561164">
-    <w:abstractNumId w:val="76"/>
+    <w:abstractNumId w:val="79"/>
   </w:num>
   <w:num w:numId="13" w16cid:durableId="1804494895">
     <w:abstractNumId w:val="8"/>
   </w:num>
   <w:num w:numId="14" w16cid:durableId="60717896">
-    <w:abstractNumId w:val="48"/>
+    <w:abstractNumId w:val="51"/>
   </w:num>
   <w:num w:numId="15" w16cid:durableId="373695149">
-    <w:abstractNumId w:val="74"/>
+    <w:abstractNumId w:val="77"/>
   </w:num>
   <w:num w:numId="16" w16cid:durableId="1001086185">
-    <w:abstractNumId w:val="42"/>
+    <w:abstractNumId w:val="45"/>
   </w:num>
   <w:num w:numId="17" w16cid:durableId="1601527885">
+    <w:abstractNumId w:val="37"/>
+  </w:num>
+  <w:num w:numId="18" w16cid:durableId="1831821762">
+    <w:abstractNumId w:val="41"/>
+  </w:num>
+  <w:num w:numId="19" w16cid:durableId="2134126946">
+    <w:abstractNumId w:val="30"/>
+  </w:num>
+  <w:num w:numId="20" w16cid:durableId="1925845144">
+    <w:abstractNumId w:val="50"/>
+  </w:num>
+  <w:num w:numId="21" w16cid:durableId="619186166">
+    <w:abstractNumId w:val="69"/>
+  </w:num>
+  <w:num w:numId="22" w16cid:durableId="1135442434">
+    <w:abstractNumId w:val="29"/>
+  </w:num>
+  <w:num w:numId="23" w16cid:durableId="772939728">
+    <w:abstractNumId w:val="86"/>
+  </w:num>
+  <w:num w:numId="24" w16cid:durableId="972372175">
     <w:abstractNumId w:val="34"/>
   </w:num>
-  <w:num w:numId="18" w16cid:durableId="1831821762">
-    <w:abstractNumId w:val="38"/>
-  </w:num>
-  <w:num w:numId="19" w16cid:durableId="2134126946">
-    <w:abstractNumId w:val="28"/>
-  </w:num>
-  <w:num w:numId="20" w16cid:durableId="1925845144">
-    <w:abstractNumId w:val="47"/>
-  </w:num>
-  <w:num w:numId="21" w16cid:durableId="619186166">
-    <w:abstractNumId w:val="66"/>
-  </w:num>
-  <w:num w:numId="22" w16cid:durableId="1135442434">
-    <w:abstractNumId w:val="27"/>
-  </w:num>
-  <w:num w:numId="23" w16cid:durableId="772939728">
-    <w:abstractNumId w:val="83"/>
-  </w:num>
-  <w:num w:numId="24" w16cid:durableId="972372175">
-    <w:abstractNumId w:val="31"/>
-  </w:num>
   <w:num w:numId="25" w16cid:durableId="1944875617">
-    <w:abstractNumId w:val="29"/>
+    <w:abstractNumId w:val="32"/>
   </w:num>
   <w:num w:numId="26" w16cid:durableId="1467817023">
     <w:abstractNumId w:val="1"/>
   </w:num>
   <w:num w:numId="27" w16cid:durableId="622730746">
-    <w:abstractNumId w:val="44"/>
+    <w:abstractNumId w:val="47"/>
   </w:num>
   <w:num w:numId="28" w16cid:durableId="1274364068">
-    <w:abstractNumId w:val="78"/>
+    <w:abstractNumId w:val="81"/>
   </w:num>
   <w:num w:numId="29" w16cid:durableId="793207119">
-    <w:abstractNumId w:val="23"/>
+    <w:abstractNumId w:val="24"/>
   </w:num>
   <w:num w:numId="30" w16cid:durableId="1779638932">
-    <w:abstractNumId w:val="81"/>
+    <w:abstractNumId w:val="84"/>
   </w:num>
   <w:num w:numId="31" w16cid:durableId="1499273016">
-    <w:abstractNumId w:val="61"/>
+    <w:abstractNumId w:val="64"/>
   </w:num>
   <w:num w:numId="32" w16cid:durableId="312879072">
     <w:abstractNumId w:val="2"/>
@@ -24660,118 +26307,118 @@
     <w:abstractNumId w:val="5"/>
   </w:num>
   <w:num w:numId="34" w16cid:durableId="1051224785">
-    <w:abstractNumId w:val="32"/>
+    <w:abstractNumId w:val="35"/>
   </w:num>
   <w:num w:numId="35" w16cid:durableId="744302172">
-    <w:abstractNumId w:val="25"/>
+    <w:abstractNumId w:val="27"/>
   </w:num>
   <w:num w:numId="36" w16cid:durableId="1584410369">
-    <w:abstractNumId w:val="54"/>
+    <w:abstractNumId w:val="57"/>
   </w:num>
   <w:num w:numId="37" w16cid:durableId="1317803970">
-    <w:abstractNumId w:val="60"/>
+    <w:abstractNumId w:val="63"/>
   </w:num>
   <w:num w:numId="38" w16cid:durableId="1606228968">
-    <w:abstractNumId w:val="86"/>
+    <w:abstractNumId w:val="89"/>
   </w:num>
   <w:num w:numId="39" w16cid:durableId="1482967076">
-    <w:abstractNumId w:val="59"/>
+    <w:abstractNumId w:val="62"/>
   </w:num>
   <w:num w:numId="40" w16cid:durableId="1956055767">
     <w:abstractNumId w:val="15"/>
   </w:num>
   <w:num w:numId="41" w16cid:durableId="1382168793">
+    <w:abstractNumId w:val="52"/>
+  </w:num>
+  <w:num w:numId="42" w16cid:durableId="153957957">
     <w:abstractNumId w:val="49"/>
   </w:num>
-  <w:num w:numId="42" w16cid:durableId="153957957">
-    <w:abstractNumId w:val="46"/>
-  </w:num>
   <w:num w:numId="43" w16cid:durableId="1812014036">
-    <w:abstractNumId w:val="80"/>
+    <w:abstractNumId w:val="83"/>
   </w:num>
   <w:num w:numId="44" w16cid:durableId="341976256">
     <w:abstractNumId w:val="0"/>
   </w:num>
   <w:num w:numId="45" w16cid:durableId="1397703832">
-    <w:abstractNumId w:val="55"/>
+    <w:abstractNumId w:val="58"/>
   </w:num>
   <w:num w:numId="46" w16cid:durableId="389958992">
-    <w:abstractNumId w:val="37"/>
+    <w:abstractNumId w:val="40"/>
   </w:num>
   <w:num w:numId="47" w16cid:durableId="790131665">
-    <w:abstractNumId w:val="84"/>
+    <w:abstractNumId w:val="87"/>
   </w:num>
   <w:num w:numId="48" w16cid:durableId="1652558625">
-    <w:abstractNumId w:val="70"/>
+    <w:abstractNumId w:val="73"/>
   </w:num>
   <w:num w:numId="49" w16cid:durableId="632103657">
-    <w:abstractNumId w:val="16"/>
+    <w:abstractNumId w:val="17"/>
   </w:num>
   <w:num w:numId="50" w16cid:durableId="1553154208">
     <w:abstractNumId w:val="6"/>
   </w:num>
   <w:num w:numId="51" w16cid:durableId="1140806770">
-    <w:abstractNumId w:val="79"/>
+    <w:abstractNumId w:val="82"/>
   </w:num>
   <w:num w:numId="52" w16cid:durableId="829325174">
-    <w:abstractNumId w:val="45"/>
+    <w:abstractNumId w:val="48"/>
   </w:num>
   <w:num w:numId="53" w16cid:durableId="1965038471">
-    <w:abstractNumId w:val="40"/>
+    <w:abstractNumId w:val="43"/>
   </w:num>
   <w:num w:numId="54" w16cid:durableId="28075071">
-    <w:abstractNumId w:val="67"/>
+    <w:abstractNumId w:val="70"/>
   </w:num>
   <w:num w:numId="55" w16cid:durableId="611865330">
     <w:abstractNumId w:val="12"/>
   </w:num>
   <w:num w:numId="56" w16cid:durableId="1904020449">
-    <w:abstractNumId w:val="72"/>
+    <w:abstractNumId w:val="75"/>
   </w:num>
   <w:num w:numId="57" w16cid:durableId="668019188">
-    <w:abstractNumId w:val="75"/>
+    <w:abstractNumId w:val="78"/>
   </w:num>
   <w:num w:numId="58" w16cid:durableId="1685857402">
-    <w:abstractNumId w:val="30"/>
+    <w:abstractNumId w:val="33"/>
   </w:num>
   <w:num w:numId="59" w16cid:durableId="102771915">
-    <w:abstractNumId w:val="22"/>
+    <w:abstractNumId w:val="23"/>
   </w:num>
   <w:num w:numId="60" w16cid:durableId="225579662">
-    <w:abstractNumId w:val="51"/>
+    <w:abstractNumId w:val="54"/>
   </w:num>
   <w:num w:numId="61" w16cid:durableId="271130716">
-    <w:abstractNumId w:val="82"/>
+    <w:abstractNumId w:val="85"/>
   </w:num>
   <w:num w:numId="62" w16cid:durableId="782921842">
-    <w:abstractNumId w:val="35"/>
+    <w:abstractNumId w:val="38"/>
   </w:num>
   <w:num w:numId="63" w16cid:durableId="1409958467">
-    <w:abstractNumId w:val="18"/>
+    <w:abstractNumId w:val="19"/>
   </w:num>
   <w:num w:numId="64" w16cid:durableId="373581391">
-    <w:abstractNumId w:val="20"/>
+    <w:abstractNumId w:val="21"/>
   </w:num>
   <w:num w:numId="65" w16cid:durableId="300498849">
-    <w:abstractNumId w:val="26"/>
+    <w:abstractNumId w:val="28"/>
   </w:num>
   <w:num w:numId="66" w16cid:durableId="623998061">
-    <w:abstractNumId w:val="56"/>
+    <w:abstractNumId w:val="59"/>
   </w:num>
   <w:num w:numId="67" w16cid:durableId="318727851">
-    <w:abstractNumId w:val="58"/>
+    <w:abstractNumId w:val="61"/>
   </w:num>
   <w:num w:numId="68" w16cid:durableId="1349064825">
     <w:abstractNumId w:val="11"/>
   </w:num>
   <w:num w:numId="69" w16cid:durableId="1574968332">
-    <w:abstractNumId w:val="21"/>
+    <w:abstractNumId w:val="22"/>
   </w:num>
   <w:num w:numId="70" w16cid:durableId="263151997">
-    <w:abstractNumId w:val="39"/>
+    <w:abstractNumId w:val="42"/>
   </w:num>
   <w:num w:numId="71" w16cid:durableId="669214558">
-    <w:abstractNumId w:val="62"/>
+    <w:abstractNumId w:val="65"/>
   </w:num>
   <w:num w:numId="72" w16cid:durableId="719595117">
     <w:abstractNumId w:val="9"/>
@@ -24783,43 +26430,52 @@
     <w:abstractNumId w:val="14"/>
   </w:num>
   <w:num w:numId="75" w16cid:durableId="118882957">
-    <w:abstractNumId w:val="73"/>
+    <w:abstractNumId w:val="76"/>
   </w:num>
   <w:num w:numId="76" w16cid:durableId="1332563782">
     <w:abstractNumId w:val="4"/>
   </w:num>
   <w:num w:numId="77" w16cid:durableId="1649362015">
-    <w:abstractNumId w:val="85"/>
+    <w:abstractNumId w:val="88"/>
   </w:num>
   <w:num w:numId="78" w16cid:durableId="1803227559">
-    <w:abstractNumId w:val="50"/>
+    <w:abstractNumId w:val="53"/>
   </w:num>
   <w:num w:numId="79" w16cid:durableId="1400518030">
-    <w:abstractNumId w:val="71"/>
+    <w:abstractNumId w:val="74"/>
   </w:num>
   <w:num w:numId="80" w16cid:durableId="2119762687">
-    <w:abstractNumId w:val="63"/>
+    <w:abstractNumId w:val="66"/>
   </w:num>
   <w:num w:numId="81" w16cid:durableId="1087505356">
-    <w:abstractNumId w:val="36"/>
+    <w:abstractNumId w:val="39"/>
   </w:num>
   <w:num w:numId="82" w16cid:durableId="1372461919">
-    <w:abstractNumId w:val="69"/>
+    <w:abstractNumId w:val="72"/>
   </w:num>
   <w:num w:numId="83" w16cid:durableId="1987128166">
-    <w:abstractNumId w:val="41"/>
+    <w:abstractNumId w:val="44"/>
   </w:num>
   <w:num w:numId="84" w16cid:durableId="872771870">
-    <w:abstractNumId w:val="17"/>
+    <w:abstractNumId w:val="18"/>
   </w:num>
   <w:num w:numId="85" w16cid:durableId="1866016250">
-    <w:abstractNumId w:val="24"/>
+    <w:abstractNumId w:val="26"/>
   </w:num>
   <w:num w:numId="86" w16cid:durableId="81728212">
-    <w:abstractNumId w:val="65"/>
+    <w:abstractNumId w:val="68"/>
   </w:num>
   <w:num w:numId="87" w16cid:durableId="1058013818">
     <w:abstractNumId w:val="3"/>
+  </w:num>
+  <w:num w:numId="88" w16cid:durableId="574515506">
+    <w:abstractNumId w:val="25"/>
+  </w:num>
+  <w:num w:numId="89" w16cid:durableId="1451315118">
+    <w:abstractNumId w:val="31"/>
+  </w:num>
+  <w:num w:numId="90" w16cid:durableId="1467358677">
+    <w:abstractNumId w:val="16"/>
   </w:num>
 </w:numbering>
 </file>
@@ -25224,7 +26880,7 @@
   <w:style w:type="paragraph" w:default="1" w:styleId="Normal">
     <w:name w:val="Normal"/>
     <w:qFormat/>
-    <w:rsid w:val="000B3323"/>
+    <w:rsid w:val="00FE69E4"/>
   </w:style>
   <w:style w:type="paragraph" w:styleId="Ttulo1">
     <w:name w:val="heading 1"/>

</xml_diff>